<commit_message>
Updating these (to-be-retranslated) tutorials to use the new transition list import column picker UI.
</commit_message>
<xml_diff>
--- a/pwiz_tools/Skyline/Documentation/Tutorials/Chinese/outgoing/Skyline Hi-Res Metabolomics_zh-CHS.docx
+++ b/pwiz_tools/Skyline/Documentation/Tutorials/Chinese/outgoing/Skyline Hi-Res Metabolomics_zh-CHS.docx
@@ -1,6 +1,6 @@
 
 <file path=word/document.xml><?xml version="1.0" encoding="utf-8"?>
-<w:document xmlns:wpc="http://schemas.microsoft.com/office/word/2010/wordprocessingCanvas" xmlns:cx="http://schemas.microsoft.com/office/drawing/2014/chartex" xmlns:cx1="http://schemas.microsoft.com/office/drawing/2015/9/8/chartex" xmlns:cx2="http://schemas.microsoft.com/office/drawing/2015/10/21/chartex" xmlns:cx3="http://schemas.microsoft.com/office/drawing/2016/5/9/chartex" xmlns:cx4="http://schemas.microsoft.com/office/drawing/2016/5/10/chartex" xmlns:cx5="http://schemas.microsoft.com/office/drawing/2016/5/11/chartex" xmlns:cx6="http://schemas.microsoft.com/office/drawing/2016/5/12/chartex" xmlns:cx7="http://schemas.microsoft.com/office/drawing/2016/5/13/chartex" xmlns:cx8="http://schemas.microsoft.com/office/drawing/2016/5/14/chartex" xmlns:mc="http://schemas.openxmlformats.org/markup-compatibility/2006" xmlns:aink="http://schemas.microsoft.com/office/drawing/2016/ink" xmlns:am3d="http://schemas.microsoft.com/office/drawing/2017/model3d" xmlns:o="urn:schemas-microsoft-com:office:office" xmlns:r="http://schemas.openxmlformats.org/officeDocument/2006/relationships" xmlns:m="http://schemas.openxmlformats.org/officeDocument/2006/math" xmlns:v="urn:schemas-microsoft-com:vml" xmlns:wp14="http://schemas.microsoft.com/office/word/2010/wordprocessingDrawing" xmlns:wp="http://schemas.openxmlformats.org/drawingml/2006/wordprocessingDrawing" xmlns:w10="urn:schemas-microsoft-com:office:word" xmlns:w="http://schemas.openxmlformats.org/wordprocessingml/2006/main" xmlns:w14="http://schemas.microsoft.com/office/word/2010/wordml" xmlns:w15="http://schemas.microsoft.com/office/word/2012/wordml" xmlns:w16cex="http://schemas.microsoft.com/office/word/2018/wordml/cex" xmlns:w16cid="http://schemas.microsoft.com/office/word/2016/wordml/cid" xmlns:w16="http://schemas.microsoft.com/office/word/2018/wordml" xmlns:w16se="http://schemas.microsoft.com/office/word/2015/wordml/symex" xmlns:wpg="http://schemas.microsoft.com/office/word/2010/wordprocessingGroup" xmlns:wpi="http://schemas.microsoft.com/office/word/2010/wordprocessingInk" xmlns:wne="http://schemas.microsoft.com/office/word/2006/wordml" xmlns:wps="http://schemas.microsoft.com/office/word/2010/wordprocessingShape" mc:Ignorable="w14 w15 w16se w16cid w16 w16cex wp14">
+<w:document xmlns:wpc="http://schemas.microsoft.com/office/word/2010/wordprocessingCanvas" xmlns:cx="http://schemas.microsoft.com/office/drawing/2014/chartex" xmlns:mc="http://schemas.openxmlformats.org/markup-compatibility/2006" xmlns:o="urn:schemas-microsoft-com:office:office" xmlns:r="http://schemas.openxmlformats.org/officeDocument/2006/relationships" xmlns:m="http://schemas.openxmlformats.org/officeDocument/2006/math" xmlns:v="urn:schemas-microsoft-com:vml" xmlns:wp14="http://schemas.microsoft.com/office/word/2010/wordprocessingDrawing" xmlns:wp="http://schemas.openxmlformats.org/drawingml/2006/wordprocessingDrawing" xmlns:w10="urn:schemas-microsoft-com:office:word" xmlns:w="http://schemas.openxmlformats.org/wordprocessingml/2006/main" xmlns:w14="http://schemas.microsoft.com/office/word/2010/wordml" xmlns:w15="http://schemas.microsoft.com/office/word/2012/wordml" xmlns:w16se="http://schemas.microsoft.com/office/word/2015/wordml/symex" xmlns:wpg="http://schemas.microsoft.com/office/word/2010/wordprocessingGroup" xmlns:wpi="http://schemas.microsoft.com/office/word/2010/wordprocessingInk" xmlns:wne="http://schemas.microsoft.com/office/word/2006/wordml" xmlns:wps="http://schemas.microsoft.com/office/word/2010/wordprocessingShape" mc:Ignorable="w14 w15 w16se wp14">
   <w:body>
     <w:p>
       <w:pPr>
@@ -126,15 +126,7 @@
         </w:numPr>
       </w:pPr>
       <w:r>
-        <w:t xml:space="preserve">Analysis of </w:t>
-      </w:r>
-      <w:proofErr w:type="gramStart"/>
-      <w:r>
-        <w:t>high resolution</w:t>
-      </w:r>
-      <w:proofErr w:type="gramEnd"/>
-      <w:r>
-        <w:t xml:space="preserve"> accurate mass precursor quantification data in Skyline</w:t>
+        <w:t>Analysis of high resolution accurate mass precursor quantification data in Skyline</w:t>
       </w:r>
       <w:r>
         <w:t>.</w:t>
@@ -702,15 +694,6 @@
     </w:p>
     <w:p>
       <w:pPr>
-        <w:keepNext/>
-      </w:pPr>
-      <w:r>
-        <w:lastRenderedPageBreak/>
-        <w:t>Review the column headers in the first row of this file, and then switch back to Skyline and do the following:</w:t>
-      </w:r>
-    </w:p>
-    <w:p>
-      <w:pPr>
         <w:pStyle w:val="ListParagraph"/>
         <w:numPr>
           <w:ilvl w:val="0"/>
@@ -718,13 +701,20 @@
         </w:numPr>
       </w:pPr>
       <w:r>
-        <w:t>On the</w:t>
-      </w:r>
-      <w:r>
-        <w:t xml:space="preserve"> Skyline</w:t>
-      </w:r>
-      <w:r>
-        <w:t xml:space="preserve"> </w:t>
+        <w:lastRenderedPageBreak/>
+        <w:t>Copy the contents of the transition list to the clipboard, including the header row, with the column names in it.</w:t>
+      </w:r>
+    </w:p>
+    <w:p>
+      <w:pPr>
+        <w:pStyle w:val="ListParagraph"/>
+        <w:numPr>
+          <w:ilvl w:val="0"/>
+          <w:numId w:val="37"/>
+        </w:numPr>
+      </w:pPr>
+      <w:r>
+        <w:t xml:space="preserve">On the Skyline </w:t>
       </w:r>
       <w:r>
         <w:rPr>
@@ -781,22 +771,7 @@
         <w:t>Insert</w:t>
       </w:r>
       <w:r>
-        <w:t xml:space="preserve"> form, </w:t>
-      </w:r>
-      <w:r>
-        <w:t>looking something</w:t>
-      </w:r>
-      <w:r>
-        <w:t xml:space="preserve"> </w:t>
-      </w:r>
-      <w:r>
-        <w:t>like this</w:t>
-      </w:r>
-      <w:r>
-        <w:t xml:space="preserve"> (you may have a different column selection and order from previous uses of Skyline)</w:t>
-      </w:r>
-      <w:r>
-        <w:t xml:space="preserve">: </w:t>
+        <w:t xml:space="preserve"> form, looking something like this: </w:t>
       </w:r>
     </w:p>
     <w:p>
@@ -805,9 +780,9 @@
           <w:noProof/>
         </w:rPr>
         <w:drawing>
-          <wp:inline distT="0" distB="0" distL="0" distR="0" wp14:anchorId="1C95F1BD" wp14:editId="4E3D2992">
-            <wp:extent cx="5943600" cy="2084070"/>
-            <wp:effectExtent l="0" t="0" r="0" b="0"/>
+          <wp:inline distT="0" distB="0" distL="0" distR="0" wp14:anchorId="5F82AB95" wp14:editId="400E526B">
+            <wp:extent cx="5943600" cy="3571875"/>
+            <wp:effectExtent l="0" t="0" r="0" b="9525"/>
             <wp:docPr id="1" name="Picture 1"/>
             <wp:cNvGraphicFramePr>
               <a:graphicFrameLocks xmlns:a="http://schemas.openxmlformats.org/drawingml/2006/main" noChangeAspect="1"/>
@@ -828,7 +803,7 @@
                   <pic:spPr>
                     <a:xfrm>
                       <a:off x="0" y="0"/>
-                      <a:ext cx="5943600" cy="2084070"/>
+                      <a:ext cx="5943600" cy="3571875"/>
                     </a:xfrm>
                     <a:prstGeom prst="rect">
                       <a:avLst/>
@@ -842,249 +817,51 @@
       </w:r>
     </w:p>
     <w:p>
-      <w:r>
-        <w:t xml:space="preserve">You can </w:t>
-      </w:r>
-      <w:r>
-        <w:t xml:space="preserve">see that there are some extra column headers in the </w:t>
-      </w:r>
-      <w:r>
-        <w:rPr>
-          <w:b/>
-          <w:bCs/>
-        </w:rPr>
-        <w:t>Insert</w:t>
-      </w:r>
-      <w:r>
-        <w:t xml:space="preserve"> </w:t>
-      </w:r>
-      <w:r>
-        <w:t>form</w:t>
-      </w:r>
-      <w:r>
-        <w:t xml:space="preserve">, and </w:t>
-      </w:r>
-      <w:r>
-        <w:t>the column order is not the same in the form as in the spreadsheet</w:t>
-      </w:r>
-      <w:r>
-        <w:t xml:space="preserve">. </w:t>
-      </w:r>
-      <w:r>
-        <w:t>Both issues are</w:t>
-      </w:r>
-      <w:r>
-        <w:t xml:space="preserve"> easy to </w:t>
-      </w:r>
-      <w:r>
-        <w:t>correct</w:t>
-      </w:r>
-      <w:r>
-        <w:t>:</w:t>
-      </w:r>
-    </w:p>
-    <w:p>
       <w:pPr>
         <w:pStyle w:val="ListParagraph"/>
         <w:numPr>
           <w:ilvl w:val="0"/>
-          <w:numId w:val="38"/>
+          <w:numId w:val="53"/>
         </w:numPr>
       </w:pPr>
       <w:r>
-        <w:t xml:space="preserve">Click </w:t>
-      </w:r>
-      <w:r>
-        <w:t xml:space="preserve">the </w:t>
+        <w:t xml:space="preserve">As the form suggests, press </w:t>
       </w:r>
       <w:r>
         <w:rPr>
           <w:b/>
-          <w:bCs/>
-        </w:rPr>
-        <w:t>Columns</w:t>
-      </w:r>
-      <w:r>
-        <w:t xml:space="preserve"> button</w:t>
-      </w:r>
-      <w:r>
-        <w:t>.</w:t>
-      </w:r>
-    </w:p>
-    <w:p>
-      <w:pPr>
-        <w:pStyle w:val="ListParagraph"/>
-        <w:numPr>
-          <w:ilvl w:val="0"/>
-          <w:numId w:val="38"/>
-        </w:numPr>
-      </w:pPr>
-      <w:r>
-        <w:t>U</w:t>
-      </w:r>
-      <w:r>
-        <w:t xml:space="preserve">ncheck the columns </w:t>
-      </w:r>
-      <w:r>
-        <w:t>that do not appear in the spreadsheet</w:t>
-      </w:r>
-      <w:r>
-        <w:t>.</w:t>
-      </w:r>
-    </w:p>
-    <w:p>
-      <w:pPr>
-        <w:keepNext/>
-      </w:pPr>
-      <w:commentRangeStart w:id="0"/>
-      <w:r>
+        </w:rPr>
+        <w:t>Ctrl-V</w:t>
+      </w:r>
+      <w:r>
+        <w:t xml:space="preserve"> on your keyboard to paste the information you placed on the clipboard into Skyline.</w:t>
+      </w:r>
+    </w:p>
+    <w:p>
+      <w:r>
+        <w:t xml:space="preserve"> Skyline proceeds to show </w:t>
+      </w:r>
+      <w:r>
+        <w:rPr>
+          <w:b/>
+        </w:rPr>
+        <w:t>the Import Transition List: Identify Columns</w:t>
+      </w:r>
+      <w:r>
+        <w:t xml:space="preserve"> form:</w:t>
+      </w:r>
+    </w:p>
+    <w:p>
+      <w:r>
+        <w:rPr>
+          <w:noProof/>
+        </w:rPr>
         <w:lastRenderedPageBreak/>
-        <w:t>This</w:t>
-      </w:r>
-      <w:commentRangeEnd w:id="0"/>
-      <w:r>
-        <w:rPr>
-          <w:rStyle w:val="CommentReference"/>
-        </w:rPr>
-        <w:commentReference w:id="0"/>
-      </w:r>
-      <w:r>
-        <w:t xml:space="preserve"> should result in a column picking menu like the one shown below:</w:t>
-      </w:r>
-    </w:p>
-    <w:p>
-      <w:r>
-        <w:rPr>
-          <w:noProof/>
-        </w:rPr>
         <w:drawing>
-          <wp:inline distT="0" distB="0" distL="0" distR="0" wp14:anchorId="5EDAAF30" wp14:editId="6F350974">
-            <wp:extent cx="1920240" cy="6675120"/>
-            <wp:effectExtent l="0" t="0" r="3810" b="0"/>
-            <wp:docPr id="42" name="Picture 42"/>
-            <wp:cNvGraphicFramePr>
-              <a:graphicFrameLocks xmlns:a="http://schemas.openxmlformats.org/drawingml/2006/main" noChangeAspect="1"/>
-            </wp:cNvGraphicFramePr>
-            <a:graphic xmlns:a="http://schemas.openxmlformats.org/drawingml/2006/main">
-              <a:graphicData uri="http://schemas.openxmlformats.org/drawingml/2006/picture">
-                <pic:pic xmlns:pic="http://schemas.openxmlformats.org/drawingml/2006/picture">
-                  <pic:nvPicPr>
-                    <pic:cNvPr id="0" name="Picture 3"/>
-                    <pic:cNvPicPr>
-                      <a:picLocks noChangeAspect="1" noChangeArrowheads="1"/>
-                    </pic:cNvPicPr>
-                  </pic:nvPicPr>
-                  <pic:blipFill>
-                    <a:blip r:embed="rId18">
-                      <a:extLst>
-                        <a:ext uri="{28A0092B-C50C-407E-A947-70E740481C1C}">
-                          <a14:useLocalDpi xmlns:a14="http://schemas.microsoft.com/office/drawing/2010/main" val="0"/>
-                        </a:ext>
-                      </a:extLst>
-                    </a:blip>
-                    <a:srcRect/>
-                    <a:stretch>
-                      <a:fillRect/>
-                    </a:stretch>
-                  </pic:blipFill>
-                  <pic:spPr bwMode="auto">
-                    <a:xfrm>
-                      <a:off x="0" y="0"/>
-                      <a:ext cx="1920240" cy="6675120"/>
-                    </a:xfrm>
-                    <a:prstGeom prst="rect">
-                      <a:avLst/>
-                    </a:prstGeom>
-                    <a:noFill/>
-                    <a:ln>
-                      <a:noFill/>
-                    </a:ln>
-                  </pic:spPr>
-                </pic:pic>
-              </a:graphicData>
-            </a:graphic>
-          </wp:inline>
-        </w:drawing>
-      </w:r>
-    </w:p>
-    <w:p>
-      <w:r>
-        <w:t xml:space="preserve">Next do the following to reorder the columns in the </w:t>
-      </w:r>
-      <w:r>
-        <w:rPr>
-          <w:b/>
-          <w:bCs/>
-        </w:rPr>
-        <w:t xml:space="preserve">Insert </w:t>
-      </w:r>
-      <w:r>
-        <w:t>form:</w:t>
-      </w:r>
-    </w:p>
-    <w:p>
-      <w:pPr>
-        <w:pStyle w:val="ListParagraph"/>
-        <w:numPr>
-          <w:ilvl w:val="0"/>
-          <w:numId w:val="38"/>
-        </w:numPr>
-      </w:pPr>
-      <w:r>
-        <w:t xml:space="preserve">Click and drag each column header you want to move to the </w:t>
-      </w:r>
-      <w:r>
-        <w:t>order matching the spreadsheet.</w:t>
-      </w:r>
-    </w:p>
-    <w:p>
-      <w:pPr>
-        <w:keepNext/>
-      </w:pPr>
-      <w:r>
-        <w:lastRenderedPageBreak/>
-        <w:t>Once you have selected and arranged your columns, t</w:t>
-      </w:r>
-      <w:r>
-        <w:t xml:space="preserve">he </w:t>
-      </w:r>
-      <w:r>
-        <w:rPr>
-          <w:b/>
-        </w:rPr>
-        <w:t>I</w:t>
-      </w:r>
-      <w:r>
-        <w:rPr>
-          <w:b/>
-        </w:rPr>
-        <w:t>nsert</w:t>
-      </w:r>
-      <w:r>
-        <w:t xml:space="preserve"> form should</w:t>
-      </w:r>
-      <w:r>
-        <w:t xml:space="preserve"> look like this</w:t>
-      </w:r>
-      <w:r>
-        <w:t>:</w:t>
-      </w:r>
-    </w:p>
-    <w:p>
-      <w:pPr>
-        <w:rPr>
-          <w:noProof/>
-        </w:rPr>
-      </w:pPr>
-      <w:r>
-        <w:rPr>
-          <w:noProof/>
-        </w:rPr>
-        <w:drawing>
-          <wp:inline distT="0" distB="0" distL="0" distR="0" wp14:anchorId="0EDEEDB9" wp14:editId="2E6BAFA2">
-            <wp:extent cx="5943600" cy="2084070"/>
-            <wp:effectExtent l="0" t="0" r="0" b="0"/>
-            <wp:docPr id="41" name="Picture 41"/>
+          <wp:inline distT="0" distB="0" distL="0" distR="0" wp14:anchorId="58A00029" wp14:editId="793A70DD">
+            <wp:extent cx="5943600" cy="3255645"/>
+            <wp:effectExtent l="0" t="0" r="0" b="1905"/>
+            <wp:docPr id="11" name="Picture 11"/>
             <wp:cNvGraphicFramePr>
               <a:graphicFrameLocks xmlns:a="http://schemas.openxmlformats.org/drawingml/2006/main" noChangeAspect="1"/>
             </wp:cNvGraphicFramePr>
@@ -1096,7 +873,7 @@
                     <pic:cNvPicPr/>
                   </pic:nvPicPr>
                   <pic:blipFill>
-                    <a:blip r:embed="rId19"/>
+                    <a:blip r:embed="rId14"/>
                     <a:stretch>
                       <a:fillRect/>
                     </a:stretch>
@@ -1104,7 +881,7 @@
                   <pic:spPr>
                     <a:xfrm>
                       <a:off x="0" y="0"/>
-                      <a:ext cx="5943600" cy="2084070"/>
+                      <a:ext cx="5943600" cy="3255645"/>
                     </a:xfrm>
                     <a:prstGeom prst="rect">
                       <a:avLst/>
@@ -1116,22 +893,28 @@
           </wp:inline>
         </w:drawing>
       </w:r>
-    </w:p>
-    <w:p>
-      <w:r>
-        <w:t>To add the transitions specified in the spreadsheet, do the following:</w:t>
-      </w:r>
+      <w:bookmarkStart w:id="0" w:name="_GoBack"/>
+      <w:bookmarkEnd w:id="0"/>
     </w:p>
     <w:p>
       <w:pPr>
         <w:pStyle w:val="ListParagraph"/>
         <w:numPr>
           <w:ilvl w:val="0"/>
-          <w:numId w:val="38"/>
+          <w:numId w:val="53"/>
         </w:numPr>
       </w:pPr>
       <w:r>
-        <w:t>Select the contents of the spreadsheet, excluding the first row containing the headers.</w:t>
+        <w:t xml:space="preserve">Make sure that the </w:t>
+      </w:r>
+      <w:r>
+        <w:rPr>
+          <w:b/>
+        </w:rPr>
+        <w:t>Molecules</w:t>
+      </w:r>
+      <w:r>
+        <w:t xml:space="preserve"> radio button is selected. </w:t>
       </w:r>
     </w:p>
     <w:p>
@@ -1139,106 +922,25 @@
         <w:pStyle w:val="ListParagraph"/>
         <w:numPr>
           <w:ilvl w:val="0"/>
-          <w:numId w:val="38"/>
+          <w:numId w:val="53"/>
         </w:numPr>
       </w:pPr>
       <w:r>
-        <w:t xml:space="preserve">Click the </w:t>
+        <w:t xml:space="preserve">Press the </w:t>
       </w:r>
       <w:r>
         <w:rPr>
           <w:b/>
-          <w:bCs/>
-        </w:rPr>
-        <w:t>Copy</w:t>
-      </w:r>
-      <w:r>
-        <w:t xml:space="preserve"> button on the toolbar (or press Ctrl-C on your keyboard).</w:t>
-      </w:r>
-    </w:p>
-    <w:p>
-      <w:pPr>
-        <w:pStyle w:val="ListParagraph"/>
-        <w:numPr>
-          <w:ilvl w:val="0"/>
-          <w:numId w:val="38"/>
-        </w:numPr>
-      </w:pPr>
-      <w:r>
-        <w:t>Switch back to Skyline.</w:t>
-      </w:r>
-    </w:p>
-    <w:p>
-      <w:pPr>
-        <w:pStyle w:val="ListParagraph"/>
-        <w:numPr>
-          <w:ilvl w:val="0"/>
-          <w:numId w:val="38"/>
-        </w:numPr>
-      </w:pPr>
-      <w:r>
-        <w:t>With the first cell in the form highlighted blue, press Ctrl-V on your keyboard to paste.</w:t>
-      </w:r>
-    </w:p>
-    <w:p>
-      <w:pPr>
-        <w:pStyle w:val="ListParagraph"/>
-        <w:numPr>
-          <w:ilvl w:val="0"/>
-          <w:numId w:val="38"/>
-        </w:numPr>
-      </w:pPr>
-      <w:r>
-        <w:t xml:space="preserve">Click the </w:t>
-      </w:r>
-      <w:r>
-        <w:rPr>
-          <w:b/>
-          <w:bCs/>
-        </w:rPr>
-        <w:t>Check for Errors</w:t>
+        </w:rPr>
+        <w:t>Check For Errors</w:t>
       </w:r>
       <w:r>
         <w:t xml:space="preserve"> button.</w:t>
       </w:r>
     </w:p>
-    <w:tbl>
-      <w:tblPr>
-        <w:tblStyle w:val="TableGrid"/>
-        <w:tblW w:w="0" w:type="auto"/>
-        <w:tblLook w:val="04A0" w:firstRow="1" w:lastRow="0" w:firstColumn="1" w:lastColumn="0" w:noHBand="0" w:noVBand="1"/>
-      </w:tblPr>
-      <w:tblGrid>
-        <w:gridCol w:w="9576"/>
-      </w:tblGrid>
-      <w:tr>
-        <w:tc>
-          <w:tcPr>
-            <w:tcW w:w="9576" w:type="dxa"/>
-          </w:tcPr>
-          <w:p>
-            <w:pPr>
-              <w:spacing w:after="0"/>
-            </w:pPr>
-            <w:r>
-              <w:t>Note: If you accidentally copied the header row or got the column order wrong, then you will see an error at this point.</w:t>
-            </w:r>
-          </w:p>
-        </w:tc>
-      </w:tr>
-    </w:tbl>
-    <w:p>
-      <w:pPr>
-        <w:keepNext/>
-      </w:pPr>
-      <w:r>
-        <w:t>There is an intentional error in the transition list: charge is given as 1, but the adduct is [M-H]</w:t>
-      </w:r>
-      <w:r>
-        <w:t xml:space="preserve"> resulting in the error message shown below</w:t>
-      </w:r>
-      <w:r>
-        <w:t>:</w:t>
+    <w:p>
+      <w:r>
+        <w:t xml:space="preserve">Skyline reports that there are inconsistencies in the data: the precursor adducts are all [M-H] but the precursor charges are declared as +1. </w:t>
       </w:r>
     </w:p>
     <w:p>
@@ -1247,10 +949,10 @@
           <w:noProof/>
         </w:rPr>
         <w:drawing>
-          <wp:inline distT="0" distB="0" distL="0" distR="0" wp14:anchorId="5151F588" wp14:editId="7A2AB6B5">
-            <wp:extent cx="5943600" cy="3100705"/>
-            <wp:effectExtent l="0" t="0" r="0" b="4445"/>
-            <wp:docPr id="43" name="Picture 43"/>
+          <wp:inline distT="0" distB="0" distL="0" distR="0" wp14:anchorId="47E5DB64" wp14:editId="1098931F">
+            <wp:extent cx="5943600" cy="2774315"/>
+            <wp:effectExtent l="0" t="0" r="0" b="6985"/>
+            <wp:docPr id="8" name="Picture 8"/>
             <wp:cNvGraphicFramePr>
               <a:graphicFrameLocks xmlns:a="http://schemas.openxmlformats.org/drawingml/2006/main" noChangeAspect="1"/>
             </wp:cNvGraphicFramePr>
@@ -1262,7 +964,7 @@
                     <pic:cNvPicPr/>
                   </pic:nvPicPr>
                   <pic:blipFill>
-                    <a:blip r:embed="rId20"/>
+                    <a:blip r:embed="rId15"/>
                     <a:stretch>
                       <a:fillRect/>
                     </a:stretch>
@@ -1270,7 +972,7 @@
                   <pic:spPr>
                     <a:xfrm>
                       <a:off x="0" y="0"/>
-                      <a:ext cx="5943600" cy="3100705"/>
+                      <a:ext cx="5943600" cy="2774315"/>
                     </a:xfrm>
                     <a:prstGeom prst="rect">
                       <a:avLst/>
@@ -1282,17 +984,10 @@
           </wp:inline>
         </w:drawing>
       </w:r>
-      <w:r>
-        <w:rPr>
-          <w:noProof/>
-        </w:rPr>
-        <w:t xml:space="preserve"> </w:t>
-      </w:r>
-      <w:r>
-        <w:rPr>
-          <w:noProof/>
-        </w:rPr>
-        <w:t xml:space="preserve"> </w:t>
+    </w:p>
+    <w:p>
+      <w:r>
+        <w:t>This is easy to correct:</w:t>
       </w:r>
     </w:p>
     <w:p>
@@ -1300,30 +995,21 @@
         <w:pStyle w:val="ListParagraph"/>
         <w:numPr>
           <w:ilvl w:val="0"/>
-          <w:numId w:val="39"/>
+          <w:numId w:val="38"/>
         </w:numPr>
       </w:pPr>
       <w:r>
-        <w:lastRenderedPageBreak/>
-        <w:t>Change</w:t>
-      </w:r>
-      <w:r>
-        <w:t xml:space="preserve"> the charge value </w:t>
-      </w:r>
-      <w:r>
-        <w:t>to -1</w:t>
-      </w:r>
-      <w:r>
-        <w:t xml:space="preserve"> </w:t>
-      </w:r>
-      <w:r>
-        <w:t xml:space="preserve">in </w:t>
-      </w:r>
-      <w:r>
-        <w:t>each row</w:t>
-      </w:r>
-      <w:r>
-        <w:t>.</w:t>
+        <w:t xml:space="preserve">Click the </w:t>
+      </w:r>
+      <w:r>
+        <w:rPr>
+          <w:b/>
+          <w:bCs/>
+        </w:rPr>
+        <w:t>OK</w:t>
+      </w:r>
+      <w:r>
+        <w:t xml:space="preserve"> button in the error report form.</w:t>
       </w:r>
     </w:p>
     <w:p>
@@ -1331,62 +1017,33 @@
         <w:pStyle w:val="ListParagraph"/>
         <w:numPr>
           <w:ilvl w:val="0"/>
-          <w:numId w:val="39"/>
+          <w:numId w:val="38"/>
         </w:numPr>
       </w:pPr>
       <w:r>
-        <w:t>Click the</w:t>
-      </w:r>
-      <w:r>
-        <w:t xml:space="preserve"> </w:t>
+        <w:lastRenderedPageBreak/>
+        <w:t xml:space="preserve">Use the </w:t>
       </w:r>
       <w:r>
         <w:rPr>
           <w:b/>
         </w:rPr>
-        <w:t>Check for Errors</w:t>
-      </w:r>
-      <w:r>
-        <w:t xml:space="preserve"> button again</w:t>
-      </w:r>
-      <w:r>
-        <w:t>.</w:t>
-      </w:r>
-    </w:p>
-    <w:p>
-      <w:pPr>
-        <w:keepNext/>
-      </w:pPr>
-      <w:r>
-        <w:t xml:space="preserve">The </w:t>
-      </w:r>
-      <w:r>
-        <w:rPr>
-          <w:b/>
-          <w:bCs/>
-        </w:rPr>
-        <w:t>Insert</w:t>
-      </w:r>
-      <w:r>
-        <w:t xml:space="preserve"> form should look like this:</w:t>
-      </w:r>
-    </w:p>
-    <w:p>
-      <w:pPr>
-        <w:spacing w:before="240"/>
+        <w:t>dropdown control in the Precursor Charge column</w:t>
+      </w:r>
+      <w:r>
+        <w:t xml:space="preserve"> to tell Skyline to ignore the precursor charge value. The precursor adduct is all the information that’s really needed.</w:t>
+      </w:r>
+    </w:p>
+    <w:p>
+      <w:r>
         <w:rPr>
           <w:noProof/>
         </w:rPr>
-      </w:pPr>
-      <w:r>
-        <w:rPr>
-          <w:noProof/>
-        </w:rPr>
         <w:drawing>
-          <wp:inline distT="0" distB="0" distL="0" distR="0" wp14:anchorId="1B320C3C" wp14:editId="47ED08D8">
-            <wp:extent cx="5943600" cy="3100705"/>
-            <wp:effectExtent l="0" t="0" r="0" b="4445"/>
-            <wp:docPr id="44" name="Picture 44"/>
+          <wp:inline distT="0" distB="0" distL="0" distR="0" wp14:anchorId="14F6C051" wp14:editId="3063A6F1">
+            <wp:extent cx="5943600" cy="3255645"/>
+            <wp:effectExtent l="0" t="0" r="0" b="1905"/>
+            <wp:docPr id="10" name="Picture 10"/>
             <wp:cNvGraphicFramePr>
               <a:graphicFrameLocks xmlns:a="http://schemas.openxmlformats.org/drawingml/2006/main" noChangeAspect="1"/>
             </wp:cNvGraphicFramePr>
@@ -1398,7 +1055,7 @@
                     <pic:cNvPicPr/>
                   </pic:nvPicPr>
                   <pic:blipFill>
-                    <a:blip r:embed="rId21"/>
+                    <a:blip r:embed="rId16"/>
                     <a:stretch>
                       <a:fillRect/>
                     </a:stretch>
@@ -1406,7 +1063,7 @@
                   <pic:spPr>
                     <a:xfrm>
                       <a:off x="0" y="0"/>
-                      <a:ext cx="5943600" cy="3100705"/>
+                      <a:ext cx="5943600" cy="3255645"/>
                     </a:xfrm>
                     <a:prstGeom prst="rect">
                       <a:avLst/>
@@ -1424,26 +1081,54 @@
         <w:spacing w:before="240"/>
       </w:pPr>
       <w:r>
-        <w:t>Notice that Skyline has automatically</w:t>
-      </w:r>
-      <w:r>
-        <w:t xml:space="preserve"> filled in the </w:t>
+        <w:t>Notice that the Label Type and Precursor m/z columns are blank – this is not a problem as Skyline can infer these values.</w:t>
+      </w:r>
+    </w:p>
+    <w:p>
+      <w:pPr>
+        <w:spacing w:before="240"/>
+      </w:pPr>
+      <w:r>
+        <w:t xml:space="preserve">Also notice that the first two entries are a heavy/light labeled pair based on having the same name and formulas that differ only in isotopic labeling (four of the hydrogens are replaced by Deuterium in the second formula). Skyline will recognize these as heavy/light labeled pairs. </w:t>
+      </w:r>
+    </w:p>
+    <w:p>
+      <w:pPr>
+        <w:pStyle w:val="ListParagraph"/>
+        <w:numPr>
+          <w:ilvl w:val="0"/>
+          <w:numId w:val="54"/>
+        </w:numPr>
+        <w:spacing w:before="240"/>
+      </w:pPr>
+      <w:r>
+        <w:t xml:space="preserve">Click the </w:t>
       </w:r>
       <w:r>
         <w:rPr>
           <w:b/>
-          <w:bCs/>
-        </w:rPr>
-        <w:t>Label Type</w:t>
-      </w:r>
-      <w:r>
-        <w:t xml:space="preserve"> column, having </w:t>
-      </w:r>
-      <w:r>
-        <w:t xml:space="preserve">determined that the first two entries are a heavy/light labeled pair based on having the same name and formulas that differ only in </w:t>
-      </w:r>
-      <w:r>
-        <w:t>isotopic labeling (four of the hydrogens are replaced by Deuterium in the second formula).</w:t>
+        </w:rPr>
+        <w:t>OK</w:t>
+      </w:r>
+      <w:r>
+        <w:t xml:space="preserve"> button.</w:t>
+      </w:r>
+    </w:p>
+    <w:p>
+      <w:pPr>
+        <w:spacing w:before="240"/>
+      </w:pPr>
+      <w:r>
+        <w:t xml:space="preserve">Skyline imports the transition list and shows the result in the </w:t>
+      </w:r>
+      <w:r>
+        <w:rPr>
+          <w:b/>
+        </w:rPr>
+        <w:t xml:space="preserve">Targets </w:t>
+      </w:r>
+      <w:r>
+        <w:t>window.</w:t>
       </w:r>
     </w:p>
     <w:p>
@@ -1455,58 +1140,25 @@
         </w:numPr>
       </w:pPr>
       <w:r>
-        <w:t xml:space="preserve">Click on the </w:t>
+        <w:t xml:space="preserve">On the Skyline </w:t>
       </w:r>
       <w:r>
         <w:rPr>
           <w:b/>
         </w:rPr>
-        <w:t>Insert</w:t>
-      </w:r>
-      <w:r>
-        <w:t xml:space="preserve"> button.</w:t>
-      </w:r>
-    </w:p>
-    <w:p>
-      <w:pPr>
-        <w:pStyle w:val="ListParagraph"/>
-        <w:numPr>
-          <w:ilvl w:val="0"/>
-          <w:numId w:val="39"/>
-        </w:numPr>
-      </w:pPr>
-      <w:r>
-        <w:t xml:space="preserve">On the Skyline </w:t>
+        <w:t>Edit</w:t>
+      </w:r>
+      <w:r>
+        <w:t xml:space="preserve"> menu, choose </w:t>
       </w:r>
       <w:r>
         <w:rPr>
           <w:b/>
         </w:rPr>
-        <w:t>Edit</w:t>
-      </w:r>
-      <w:r>
-        <w:t xml:space="preserve"> menu, c</w:t>
-      </w:r>
-      <w:r>
-        <w:t>hoose</w:t>
-      </w:r>
-      <w:r>
-        <w:t xml:space="preserve"> </w:t>
-      </w:r>
-      <w:r>
-        <w:rPr>
-          <w:b/>
-        </w:rPr>
         <w:t>Expand All</w:t>
       </w:r>
       <w:r>
-        <w:t xml:space="preserve"> </w:t>
-      </w:r>
-      <w:r>
-        <w:t>and</w:t>
-      </w:r>
-      <w:r>
-        <w:t xml:space="preserve"> click </w:t>
+        <w:t xml:space="preserve"> and click </w:t>
       </w:r>
       <w:r>
         <w:rPr>
@@ -1558,7 +1210,7 @@
                     <pic:cNvPicPr/>
                   </pic:nvPicPr>
                   <pic:blipFill>
-                    <a:blip r:embed="rId22"/>
+                    <a:blip r:embed="rId17"/>
                     <a:stretch>
                       <a:fillRect/>
                     </a:stretch>
@@ -1675,13 +1327,8 @@
       <w:r>
         <w:t xml:space="preserve"> a different </w:t>
       </w:r>
-      <w:proofErr w:type="gramStart"/>
-      <w:r>
-        <w:t>stable-isotope</w:t>
-      </w:r>
-      <w:proofErr w:type="gramEnd"/>
-      <w:r>
-        <w:t xml:space="preserve"> labeled molecule </w:t>
+      <w:r>
+        <w:t xml:space="preserve">stable-isotope labeled molecule </w:t>
       </w:r>
       <w:r>
         <w:t xml:space="preserve">as its surrogate standard. </w:t>
@@ -1792,7 +1439,7 @@
                     </pic:cNvPicPr>
                   </pic:nvPicPr>
                   <pic:blipFill>
-                    <a:blip r:embed="rId23">
+                    <a:blip r:embed="rId18">
                       <a:extLst>
                         <a:ext uri="{28A0092B-C50C-407E-A947-70E740481C1C}">
                           <a14:useLocalDpi xmlns:a14="http://schemas.microsoft.com/office/drawing/2010/main" val="0"/>
@@ -1990,7 +1637,7 @@
                     <pic:cNvPicPr/>
                   </pic:nvPicPr>
                   <pic:blipFill>
-                    <a:blip r:embed="rId24"/>
+                    <a:blip r:embed="rId19"/>
                     <a:stretch>
                       <a:fillRect/>
                     </a:stretch>
@@ -2036,17 +1683,7 @@
               <w:t>OTE</w:t>
             </w:r>
             <w:r>
-              <w:t>:  The “</w:t>
-            </w:r>
-            <w:proofErr w:type="spellStart"/>
-            <w:proofErr w:type="gramStart"/>
-            <w:r>
-              <w:t>f,p</w:t>
-            </w:r>
-            <w:proofErr w:type="spellEnd"/>
-            <w:proofErr w:type="gramEnd"/>
-            <w:r>
-              <w:t xml:space="preserve">” setting in </w:t>
+              <w:t xml:space="preserve">:  The “f,p” setting in </w:t>
             </w:r>
             <w:r>
               <w:rPr>
@@ -2452,7 +2089,7 @@
                     <pic:cNvPicPr/>
                   </pic:nvPicPr>
                   <pic:blipFill>
-                    <a:blip r:embed="rId25"/>
+                    <a:blip r:embed="rId20"/>
                     <a:stretch>
                       <a:fillRect/>
                     </a:stretch>
@@ -2809,6 +2446,1256 @@
             <wp:extent cx="5562600" cy="4019550"/>
             <wp:effectExtent l="0" t="0" r="0" b="0"/>
             <wp:docPr id="49" name="Picture 49"/>
+            <wp:cNvGraphicFramePr>
+              <a:graphicFrameLocks xmlns:a="http://schemas.openxmlformats.org/drawingml/2006/main" noChangeAspect="1"/>
+            </wp:cNvGraphicFramePr>
+            <a:graphic xmlns:a="http://schemas.openxmlformats.org/drawingml/2006/main">
+              <a:graphicData uri="http://schemas.openxmlformats.org/drawingml/2006/picture">
+                <pic:pic xmlns:pic="http://schemas.openxmlformats.org/drawingml/2006/picture">
+                  <pic:nvPicPr>
+                    <pic:cNvPr id="1" name=""/>
+                    <pic:cNvPicPr/>
+                  </pic:nvPicPr>
+                  <pic:blipFill>
+                    <a:blip r:embed="rId21"/>
+                    <a:stretch>
+                      <a:fillRect/>
+                    </a:stretch>
+                  </pic:blipFill>
+                  <pic:spPr>
+                    <a:xfrm>
+                      <a:off x="0" y="0"/>
+                      <a:ext cx="5562600" cy="4019550"/>
+                    </a:xfrm>
+                    <a:prstGeom prst="rect">
+                      <a:avLst/>
+                    </a:prstGeom>
+                  </pic:spPr>
+                </pic:pic>
+              </a:graphicData>
+            </a:graphic>
+          </wp:inline>
+        </w:drawing>
+      </w:r>
+    </w:p>
+    <w:p>
+      <w:pPr>
+        <w:pStyle w:val="ListParagraph"/>
+        <w:numPr>
+          <w:ilvl w:val="0"/>
+          <w:numId w:val="40"/>
+        </w:numPr>
+        <w:rPr>
+          <w:sz w:val="20"/>
+          <w:szCs w:val="20"/>
+        </w:rPr>
+      </w:pPr>
+      <w:r>
+        <w:t xml:space="preserve">Click the </w:t>
+      </w:r>
+      <w:r>
+        <w:rPr>
+          <w:b/>
+          <w:bCs/>
+        </w:rPr>
+        <w:t>Open</w:t>
+      </w:r>
+      <w:r>
+        <w:t xml:space="preserve"> button.</w:t>
+      </w:r>
+    </w:p>
+    <w:p>
+      <w:pPr>
+        <w:keepNext/>
+        <w:spacing w:before="240"/>
+      </w:pPr>
+      <w:r>
+        <w:lastRenderedPageBreak/>
+        <w:t>T</w:t>
+      </w:r>
+      <w:r>
+        <w:t>he files should import within 30 seconds</w:t>
+      </w:r>
+      <w:r>
+        <w:t xml:space="preserve"> or so</w:t>
+      </w:r>
+      <w:r>
+        <w:t>, leaving your Skyline window looking</w:t>
+      </w:r>
+      <w:r>
+        <w:t xml:space="preserve"> </w:t>
+      </w:r>
+      <w:r>
+        <w:t>like</w:t>
+      </w:r>
+      <w:r>
+        <w:t xml:space="preserve"> this</w:t>
+      </w:r>
+      <w:r>
+        <w:t>:</w:t>
+      </w:r>
+    </w:p>
+    <w:p>
+      <w:r>
+        <w:rPr>
+          <w:noProof/>
+        </w:rPr>
+        <w:drawing>
+          <wp:inline distT="0" distB="0" distL="0" distR="0" wp14:anchorId="71E2FAC9" wp14:editId="55EBF22A">
+            <wp:extent cx="5943600" cy="4077970"/>
+            <wp:effectExtent l="0" t="0" r="0" b="0"/>
+            <wp:docPr id="50" name="Picture 50"/>
+            <wp:cNvGraphicFramePr>
+              <a:graphicFrameLocks xmlns:a="http://schemas.openxmlformats.org/drawingml/2006/main" noChangeAspect="1"/>
+            </wp:cNvGraphicFramePr>
+            <a:graphic xmlns:a="http://schemas.openxmlformats.org/drawingml/2006/main">
+              <a:graphicData uri="http://schemas.openxmlformats.org/drawingml/2006/picture">
+                <pic:pic xmlns:pic="http://schemas.openxmlformats.org/drawingml/2006/picture">
+                  <pic:nvPicPr>
+                    <pic:cNvPr id="1" name=""/>
+                    <pic:cNvPicPr/>
+                  </pic:nvPicPr>
+                  <pic:blipFill>
+                    <a:blip r:embed="rId22"/>
+                    <a:stretch>
+                      <a:fillRect/>
+                    </a:stretch>
+                  </pic:blipFill>
+                  <pic:spPr>
+                    <a:xfrm>
+                      <a:off x="0" y="0"/>
+                      <a:ext cx="5943600" cy="4077970"/>
+                    </a:xfrm>
+                    <a:prstGeom prst="rect">
+                      <a:avLst/>
+                    </a:prstGeom>
+                  </pic:spPr>
+                </pic:pic>
+              </a:graphicData>
+            </a:graphic>
+          </wp:inline>
+        </w:drawing>
+      </w:r>
+      <w:r>
+        <w:rPr>
+          <w:noProof/>
+        </w:rPr>
+        <w:t xml:space="preserve"> </w:t>
+      </w:r>
+    </w:p>
+    <w:p>
+      <w:pPr>
+        <w:spacing w:before="240"/>
+      </w:pPr>
+      <w:r>
+        <w:t>To take advantage of the Skyline summary graphs for viewing individual targets, do the following:</w:t>
+      </w:r>
+    </w:p>
+    <w:p>
+      <w:pPr>
+        <w:pStyle w:val="ListParagraph"/>
+        <w:numPr>
+          <w:ilvl w:val="0"/>
+          <w:numId w:val="41"/>
+        </w:numPr>
+        <w:spacing w:before="240"/>
+      </w:pPr>
+      <w:r>
+        <w:t xml:space="preserve">On the </w:t>
+      </w:r>
+      <w:r>
+        <w:rPr>
+          <w:b/>
+          <w:bCs/>
+        </w:rPr>
+        <w:t>View</w:t>
+      </w:r>
+      <w:r>
+        <w:t xml:space="preserve"> menu, choose </w:t>
+      </w:r>
+      <w:r>
+        <w:rPr>
+          <w:b/>
+          <w:bCs/>
+        </w:rPr>
+        <w:t>Peak Areas</w:t>
+      </w:r>
+      <w:r>
+        <w:t xml:space="preserve"> and click </w:t>
+      </w:r>
+      <w:r>
+        <w:rPr>
+          <w:b/>
+          <w:bCs/>
+        </w:rPr>
+        <w:t>Replicate Comparison</w:t>
+      </w:r>
+      <w:r>
+        <w:t>.</w:t>
+      </w:r>
+    </w:p>
+    <w:p>
+      <w:pPr>
+        <w:pStyle w:val="ListParagraph"/>
+        <w:numPr>
+          <w:ilvl w:val="0"/>
+          <w:numId w:val="41"/>
+        </w:numPr>
+        <w:spacing w:before="240"/>
+      </w:pPr>
+      <w:r>
+        <w:t xml:space="preserve">On the </w:t>
+      </w:r>
+      <w:r>
+        <w:rPr>
+          <w:b/>
+          <w:bCs/>
+        </w:rPr>
+        <w:t xml:space="preserve">View </w:t>
+      </w:r>
+      <w:r>
+        <w:t xml:space="preserve">menu, choose </w:t>
+      </w:r>
+      <w:r>
+        <w:rPr>
+          <w:b/>
+          <w:bCs/>
+        </w:rPr>
+        <w:t>Retention Times</w:t>
+      </w:r>
+      <w:r>
+        <w:t xml:space="preserve"> and click </w:t>
+      </w:r>
+      <w:r>
+        <w:rPr>
+          <w:b/>
+          <w:bCs/>
+        </w:rPr>
+        <w:t>Replicate Comparison</w:t>
+      </w:r>
+      <w:r>
+        <w:t>.</w:t>
+      </w:r>
+    </w:p>
+    <w:p>
+      <w:pPr>
+        <w:pStyle w:val="ListParagraph"/>
+        <w:numPr>
+          <w:ilvl w:val="0"/>
+          <w:numId w:val="41"/>
+        </w:numPr>
+        <w:spacing w:before="240"/>
+      </w:pPr>
+      <w:r>
+        <w:t>Click and drag these views to dock them above the chromatogram graphs.</w:t>
+      </w:r>
+    </w:p>
+    <w:p>
+      <w:pPr>
+        <w:pStyle w:val="ListParagraph"/>
+        <w:numPr>
+          <w:ilvl w:val="0"/>
+          <w:numId w:val="41"/>
+        </w:numPr>
+        <w:spacing w:before="240"/>
+      </w:pPr>
+      <w:r>
+        <w:t xml:space="preserve">On the </w:t>
+      </w:r>
+      <w:r>
+        <w:rPr>
+          <w:b/>
+          <w:bCs/>
+        </w:rPr>
+        <w:t xml:space="preserve">View </w:t>
+      </w:r>
+      <w:r>
+        <w:t xml:space="preserve">menu, choose </w:t>
+      </w:r>
+      <w:r>
+        <w:rPr>
+          <w:b/>
+        </w:rPr>
+        <w:t>Document Grid</w:t>
+      </w:r>
+      <w:r>
+        <w:rPr>
+          <w:b/>
+        </w:rPr>
+        <w:t>.</w:t>
+      </w:r>
+    </w:p>
+    <w:p>
+      <w:pPr>
+        <w:pStyle w:val="ListParagraph"/>
+        <w:numPr>
+          <w:ilvl w:val="0"/>
+          <w:numId w:val="41"/>
+        </w:numPr>
+        <w:spacing w:before="240"/>
+      </w:pPr>
+      <w:r>
+        <w:t>In the</w:t>
+      </w:r>
+      <w:r>
+        <w:t xml:space="preserve"> </w:t>
+      </w:r>
+      <w:r>
+        <w:rPr>
+          <w:b/>
+        </w:rPr>
+        <w:t>Document Grid</w:t>
+      </w:r>
+      <w:r>
+        <w:t xml:space="preserve"> view, click the </w:t>
+      </w:r>
+      <w:r>
+        <w:rPr>
+          <w:b/>
+        </w:rPr>
+        <w:t>Report</w:t>
+      </w:r>
+      <w:r>
+        <w:rPr>
+          <w:b/>
+        </w:rPr>
+        <w:t>s</w:t>
+      </w:r>
+      <w:r>
+        <w:t xml:space="preserve"> </w:t>
+      </w:r>
+      <w:r>
+        <w:t>menu,</w:t>
+      </w:r>
+      <w:r>
+        <w:t xml:space="preserve"> and </w:t>
+      </w:r>
+      <w:r>
+        <w:t>then click</w:t>
+      </w:r>
+      <w:r>
+        <w:t xml:space="preserve"> </w:t>
+      </w:r>
+      <w:r>
+        <w:rPr>
+          <w:b/>
+        </w:rPr>
+        <w:t>Peptide Quantification</w:t>
+      </w:r>
+      <w:r>
+        <w:t>.</w:t>
+      </w:r>
+    </w:p>
+    <w:p>
+      <w:pPr>
+        <w:pStyle w:val="ListParagraph"/>
+        <w:numPr>
+          <w:ilvl w:val="0"/>
+          <w:numId w:val="41"/>
+        </w:numPr>
+        <w:spacing w:before="240"/>
+      </w:pPr>
+      <w:r>
+        <w:t xml:space="preserve">Click and drag the </w:t>
+      </w:r>
+      <w:r>
+        <w:rPr>
+          <w:b/>
+        </w:rPr>
+        <w:t>Document Grid</w:t>
+      </w:r>
+      <w:r>
+        <w:t xml:space="preserve"> view and doc</w:t>
+      </w:r>
+      <w:r>
+        <w:t>k</w:t>
+      </w:r>
+      <w:r>
+        <w:t xml:space="preserve"> it next to the chromatogram graphs.</w:t>
+      </w:r>
+    </w:p>
+    <w:p>
+      <w:pPr>
+        <w:keepNext/>
+        <w:spacing w:before="240"/>
+      </w:pPr>
+      <w:r>
+        <w:lastRenderedPageBreak/>
+        <w:t>The Skyline window should now look like this:</w:t>
+      </w:r>
+    </w:p>
+    <w:p>
+      <w:pPr>
+        <w:spacing w:before="240"/>
+      </w:pPr>
+      <w:r>
+        <w:rPr>
+          <w:noProof/>
+        </w:rPr>
+        <w:drawing>
+          <wp:inline distT="0" distB="0" distL="0" distR="0" wp14:anchorId="6F70CF8F" wp14:editId="420A334C">
+            <wp:extent cx="5943600" cy="4077970"/>
+            <wp:effectExtent l="0" t="0" r="0" b="0"/>
+            <wp:docPr id="51" name="Picture 51"/>
+            <wp:cNvGraphicFramePr>
+              <a:graphicFrameLocks xmlns:a="http://schemas.openxmlformats.org/drawingml/2006/main" noChangeAspect="1"/>
+            </wp:cNvGraphicFramePr>
+            <a:graphic xmlns:a="http://schemas.openxmlformats.org/drawingml/2006/main">
+              <a:graphicData uri="http://schemas.openxmlformats.org/drawingml/2006/picture">
+                <pic:pic xmlns:pic="http://schemas.openxmlformats.org/drawingml/2006/picture">
+                  <pic:nvPicPr>
+                    <pic:cNvPr id="1" name=""/>
+                    <pic:cNvPicPr/>
+                  </pic:nvPicPr>
+                  <pic:blipFill>
+                    <a:blip r:embed="rId23"/>
+                    <a:stretch>
+                      <a:fillRect/>
+                    </a:stretch>
+                  </pic:blipFill>
+                  <pic:spPr>
+                    <a:xfrm>
+                      <a:off x="0" y="0"/>
+                      <a:ext cx="5943600" cy="4077970"/>
+                    </a:xfrm>
+                    <a:prstGeom prst="rect">
+                      <a:avLst/>
+                    </a:prstGeom>
+                  </pic:spPr>
+                </pic:pic>
+              </a:graphicData>
+            </a:graphic>
+          </wp:inline>
+        </w:drawing>
+      </w:r>
+    </w:p>
+    <w:p>
+      <w:pPr>
+        <w:pStyle w:val="Heading1"/>
+      </w:pPr>
+      <w:r>
+        <w:t>Checking Peak Integration</w:t>
+      </w:r>
+    </w:p>
+    <w:p>
+      <w:r>
+        <w:t xml:space="preserve">Looking at the </w:t>
+      </w:r>
+      <w:r>
+        <w:rPr>
+          <w:b/>
+        </w:rPr>
+        <w:t>Retention Times – Replicate Comparison</w:t>
+      </w:r>
+      <w:r>
+        <w:t xml:space="preserve"> window</w:t>
+      </w:r>
+      <w:r>
+        <w:t>,</w:t>
+      </w:r>
+      <w:r>
+        <w:t xml:space="preserve"> </w:t>
+      </w:r>
+      <w:r>
+        <w:t>you</w:t>
+      </w:r>
+      <w:r>
+        <w:t xml:space="preserve"> can see by the </w:t>
+      </w:r>
+      <w:r>
+        <w:t xml:space="preserve">lack of </w:t>
+      </w:r>
+      <w:r>
+        <w:t>outliers that</w:t>
+      </w:r>
+      <w:r>
+        <w:t xml:space="preserve"> Skyline did not have any problems with peak integration</w:t>
+      </w:r>
+      <w:r>
+        <w:t>.</w:t>
+      </w:r>
+    </w:p>
+    <w:p>
+      <w:pPr>
+        <w:pStyle w:val="Heading1"/>
+      </w:pPr>
+      <w:r>
+        <w:t xml:space="preserve">Preparing for </w:t>
+      </w:r>
+      <w:r>
+        <w:t>‘</w:t>
+      </w:r>
+      <w:r>
+        <w:t>Single Point Quantification’</w:t>
+      </w:r>
+    </w:p>
+    <w:p>
+      <w:r>
+        <w:t>Next, follow these steps to prepare Skyline to produce</w:t>
+      </w:r>
+      <w:r>
+        <w:t xml:space="preserve"> calibrated quantitative values for the targeted molecules based on an external single-point calibration run:</w:t>
+      </w:r>
+    </w:p>
+    <w:p>
+      <w:pPr>
+        <w:pStyle w:val="ListParagraph"/>
+        <w:numPr>
+          <w:ilvl w:val="0"/>
+          <w:numId w:val="48"/>
+        </w:numPr>
+      </w:pPr>
+      <w:r>
+        <w:t xml:space="preserve">On the </w:t>
+      </w:r>
+      <w:r>
+        <w:rPr>
+          <w:b/>
+        </w:rPr>
+        <w:t>Settings</w:t>
+      </w:r>
+      <w:r>
+        <w:t xml:space="preserve"> Menu, click </w:t>
+      </w:r>
+      <w:r>
+        <w:rPr>
+          <w:b/>
+        </w:rPr>
+        <w:t>Molecule</w:t>
+      </w:r>
+      <w:r>
+        <w:rPr>
+          <w:b/>
+        </w:rPr>
+        <w:t xml:space="preserve"> Settings</w:t>
+      </w:r>
+      <w:r>
+        <w:rPr>
+          <w:b/>
+        </w:rPr>
+        <w:t>.</w:t>
+      </w:r>
+    </w:p>
+    <w:p>
+      <w:pPr>
+        <w:pStyle w:val="ListParagraph"/>
+        <w:numPr>
+          <w:ilvl w:val="0"/>
+          <w:numId w:val="48"/>
+        </w:numPr>
+      </w:pPr>
+      <w:r>
+        <w:t xml:space="preserve">Click the </w:t>
+      </w:r>
+      <w:r>
+        <w:rPr>
+          <w:b/>
+        </w:rPr>
+        <w:t>Quantification</w:t>
+      </w:r>
+      <w:r>
+        <w:t xml:space="preserve"> tab.</w:t>
+      </w:r>
+    </w:p>
+    <w:p>
+      <w:pPr>
+        <w:pStyle w:val="ListParagraph"/>
+        <w:numPr>
+          <w:ilvl w:val="0"/>
+          <w:numId w:val="48"/>
+        </w:numPr>
+        <w:spacing w:after="0"/>
+      </w:pPr>
+      <w:r>
+        <w:t xml:space="preserve">In the </w:t>
+      </w:r>
+      <w:r>
+        <w:rPr>
+          <w:b/>
+          <w:bCs/>
+        </w:rPr>
+        <w:t xml:space="preserve">Regression fit </w:t>
+      </w:r>
+      <w:r>
+        <w:t xml:space="preserve">field, select </w:t>
+      </w:r>
+      <w:r>
+        <w:t>“</w:t>
+      </w:r>
+      <w:r>
+        <w:rPr>
+          <w:bCs/>
+        </w:rPr>
+        <w:t>Linear though zero</w:t>
+      </w:r>
+      <w:r>
+        <w:rPr>
+          <w:bCs/>
+        </w:rPr>
+        <w:t>”</w:t>
+      </w:r>
+      <w:r>
+        <w:t>.</w:t>
+      </w:r>
+    </w:p>
+    <w:p>
+      <w:pPr>
+        <w:pStyle w:val="ListParagraph"/>
+        <w:numPr>
+          <w:ilvl w:val="0"/>
+          <w:numId w:val="48"/>
+        </w:numPr>
+      </w:pPr>
+      <w:r>
+        <w:t xml:space="preserve">In the </w:t>
+      </w:r>
+      <w:r>
+        <w:rPr>
+          <w:b/>
+          <w:bCs/>
+        </w:rPr>
+        <w:t>Normalization method</w:t>
+      </w:r>
+      <w:r>
+        <w:t xml:space="preserve">, select </w:t>
+      </w:r>
+      <w:r>
+        <w:t>“</w:t>
+      </w:r>
+      <w:r>
+        <w:rPr>
+          <w:bCs/>
+        </w:rPr>
+        <w:t>Ratio to Heavy</w:t>
+      </w:r>
+      <w:r>
+        <w:rPr>
+          <w:b/>
+          <w:bCs/>
+        </w:rPr>
+        <w:t>”</w:t>
+      </w:r>
+      <w:r>
+        <w:rPr>
+          <w:b/>
+          <w:bCs/>
+        </w:rPr>
+        <w:t>.</w:t>
+      </w:r>
+    </w:p>
+    <w:p>
+      <w:pPr>
+        <w:pStyle w:val="ListParagraph"/>
+        <w:numPr>
+          <w:ilvl w:val="0"/>
+          <w:numId w:val="48"/>
+        </w:numPr>
+      </w:pPr>
+      <w:r>
+        <w:t>Leave</w:t>
+      </w:r>
+      <w:r>
+        <w:t xml:space="preserve"> the</w:t>
+      </w:r>
+      <w:r>
+        <w:t xml:space="preserve"> </w:t>
+      </w:r>
+      <w:r>
+        <w:rPr>
+          <w:b/>
+          <w:bCs/>
+        </w:rPr>
+        <w:t xml:space="preserve">Regression weighting </w:t>
+      </w:r>
+      <w:r>
+        <w:t>field set to</w:t>
+      </w:r>
+      <w:r>
+        <w:t xml:space="preserve"> </w:t>
+      </w:r>
+      <w:r>
+        <w:t>“</w:t>
+      </w:r>
+      <w:r>
+        <w:rPr>
+          <w:bCs/>
+        </w:rPr>
+        <w:t>None</w:t>
+      </w:r>
+      <w:r>
+        <w:rPr>
+          <w:bCs/>
+        </w:rPr>
+        <w:t>”</w:t>
+      </w:r>
+      <w:r>
+        <w:rPr>
+          <w:bCs/>
+        </w:rPr>
+        <w:t>.</w:t>
+      </w:r>
+    </w:p>
+    <w:p>
+      <w:pPr>
+        <w:pStyle w:val="ListParagraph"/>
+        <w:numPr>
+          <w:ilvl w:val="0"/>
+          <w:numId w:val="48"/>
+        </w:numPr>
+      </w:pPr>
+      <w:r>
+        <w:rPr>
+          <w:bCs/>
+        </w:rPr>
+        <w:t xml:space="preserve">Leave the </w:t>
+      </w:r>
+      <w:r>
+        <w:rPr>
+          <w:b/>
+          <w:bCs/>
+        </w:rPr>
+        <w:t>MS level</w:t>
+      </w:r>
+      <w:r>
+        <w:t xml:space="preserve"> field </w:t>
+      </w:r>
+      <w:r>
+        <w:t>set to</w:t>
+      </w:r>
+      <w:r>
+        <w:t xml:space="preserve"> </w:t>
+      </w:r>
+      <w:r>
+        <w:t>“</w:t>
+      </w:r>
+      <w:r>
+        <w:rPr>
+          <w:bCs/>
+        </w:rPr>
+        <w:t>All</w:t>
+      </w:r>
+      <w:r>
+        <w:rPr>
+          <w:bCs/>
+        </w:rPr>
+        <w:t>”</w:t>
+      </w:r>
+      <w:r>
+        <w:rPr>
+          <w:b/>
+          <w:bCs/>
+        </w:rPr>
+        <w:t>.</w:t>
+      </w:r>
+    </w:p>
+    <w:p>
+      <w:pPr>
+        <w:pStyle w:val="ListParagraph"/>
+        <w:numPr>
+          <w:ilvl w:val="0"/>
+          <w:numId w:val="48"/>
+        </w:numPr>
+      </w:pPr>
+      <w:r>
+        <w:t xml:space="preserve">In the </w:t>
+      </w:r>
+      <w:r>
+        <w:rPr>
+          <w:b/>
+          <w:bCs/>
+        </w:rPr>
+        <w:t>Units</w:t>
+      </w:r>
+      <w:r>
+        <w:t xml:space="preserve"> field </w:t>
+      </w:r>
+      <w:r>
+        <w:t>enter</w:t>
+      </w:r>
+      <w:r>
+        <w:t xml:space="preserve"> “uM”.</w:t>
+      </w:r>
+    </w:p>
+    <w:p>
+      <w:pPr>
+        <w:keepNext/>
+      </w:pPr>
+      <w:r>
+        <w:lastRenderedPageBreak/>
+        <w:t xml:space="preserve">The </w:t>
+      </w:r>
+      <w:r>
+        <w:rPr>
+          <w:b/>
+        </w:rPr>
+        <w:t>Molecule Settings</w:t>
+      </w:r>
+      <w:r>
+        <w:t xml:space="preserve"> for</w:t>
+      </w:r>
+      <w:r>
+        <w:t>m</w:t>
+      </w:r>
+      <w:r>
+        <w:t xml:space="preserve"> should look like this: </w:t>
+      </w:r>
+    </w:p>
+    <w:p>
+      <w:r>
+        <w:rPr>
+          <w:noProof/>
+        </w:rPr>
+        <w:drawing>
+          <wp:inline distT="0" distB="0" distL="0" distR="0" wp14:anchorId="7ABE4DF0" wp14:editId="71C0E167">
+            <wp:extent cx="3781425" cy="5191125"/>
+            <wp:effectExtent l="0" t="0" r="9525" b="9525"/>
+            <wp:docPr id="53" name="Picture 53"/>
+            <wp:cNvGraphicFramePr>
+              <a:graphicFrameLocks xmlns:a="http://schemas.openxmlformats.org/drawingml/2006/main" noChangeAspect="1"/>
+            </wp:cNvGraphicFramePr>
+            <a:graphic xmlns:a="http://schemas.openxmlformats.org/drawingml/2006/main">
+              <a:graphicData uri="http://schemas.openxmlformats.org/drawingml/2006/picture">
+                <pic:pic xmlns:pic="http://schemas.openxmlformats.org/drawingml/2006/picture">
+                  <pic:nvPicPr>
+                    <pic:cNvPr id="1" name=""/>
+                    <pic:cNvPicPr/>
+                  </pic:nvPicPr>
+                  <pic:blipFill>
+                    <a:blip r:embed="rId24"/>
+                    <a:stretch>
+                      <a:fillRect/>
+                    </a:stretch>
+                  </pic:blipFill>
+                  <pic:spPr>
+                    <a:xfrm>
+                      <a:off x="0" y="0"/>
+                      <a:ext cx="3781425" cy="5191125"/>
+                    </a:xfrm>
+                    <a:prstGeom prst="rect">
+                      <a:avLst/>
+                    </a:prstGeom>
+                  </pic:spPr>
+                </pic:pic>
+              </a:graphicData>
+            </a:graphic>
+          </wp:inline>
+        </w:drawing>
+      </w:r>
+    </w:p>
+    <w:p>
+      <w:pPr>
+        <w:pStyle w:val="ListParagraph"/>
+        <w:numPr>
+          <w:ilvl w:val="0"/>
+          <w:numId w:val="48"/>
+        </w:numPr>
+        <w:spacing w:after="0"/>
+      </w:pPr>
+      <w:r>
+        <w:t xml:space="preserve">Click </w:t>
+      </w:r>
+      <w:r>
+        <w:t xml:space="preserve">the </w:t>
+      </w:r>
+      <w:r>
+        <w:rPr>
+          <w:b/>
+        </w:rPr>
+        <w:t>OK</w:t>
+      </w:r>
+      <w:r>
+        <w:rPr>
+          <w:b/>
+        </w:rPr>
+        <w:t xml:space="preserve"> </w:t>
+      </w:r>
+      <w:r>
+        <w:rPr>
+          <w:bCs/>
+        </w:rPr>
+        <w:t>button</w:t>
+      </w:r>
+      <w:r>
+        <w:rPr>
+          <w:b/>
+        </w:rPr>
+        <w:t>.</w:t>
+      </w:r>
+    </w:p>
+    <w:p>
+      <w:pPr>
+        <w:keepNext/>
+        <w:spacing w:before="240"/>
+      </w:pPr>
+      <w:r>
+        <w:t>R</w:t>
+      </w:r>
+      <w:r>
+        <w:t xml:space="preserve">eturn to the </w:t>
+      </w:r>
+      <w:r>
+        <w:rPr>
+          <w:b/>
+        </w:rPr>
+        <w:t>Document Grid</w:t>
+      </w:r>
+      <w:r>
+        <w:t xml:space="preserve"> view</w:t>
+      </w:r>
+      <w:r>
+        <w:t xml:space="preserve"> and do the following</w:t>
+      </w:r>
+      <w:r>
+        <w:t>:</w:t>
+      </w:r>
+    </w:p>
+    <w:p>
+      <w:pPr>
+        <w:pStyle w:val="ListParagraph"/>
+        <w:numPr>
+          <w:ilvl w:val="0"/>
+          <w:numId w:val="48"/>
+        </w:numPr>
+      </w:pPr>
+      <w:r>
+        <w:t xml:space="preserve">Click </w:t>
+      </w:r>
+      <w:r>
+        <w:t xml:space="preserve">the </w:t>
+      </w:r>
+      <w:r>
+        <w:rPr>
+          <w:b/>
+        </w:rPr>
+        <w:t>Report</w:t>
+      </w:r>
+      <w:r>
+        <w:rPr>
+          <w:b/>
+        </w:rPr>
+        <w:t>s</w:t>
+      </w:r>
+      <w:r>
+        <w:t xml:space="preserve"> </w:t>
+      </w:r>
+      <w:r>
+        <w:t>menu,</w:t>
+      </w:r>
+      <w:r>
+        <w:t xml:space="preserve"> and </w:t>
+      </w:r>
+      <w:r>
+        <w:t>then click</w:t>
+      </w:r>
+      <w:r>
+        <w:t xml:space="preserve"> </w:t>
+      </w:r>
+      <w:r>
+        <w:rPr>
+          <w:b/>
+        </w:rPr>
+        <w:t>Replicates</w:t>
+      </w:r>
+      <w:r>
+        <w:t>.</w:t>
+      </w:r>
+    </w:p>
+    <w:p>
+      <w:pPr>
+        <w:keepNext/>
+      </w:pPr>
+      <w:r>
+        <w:lastRenderedPageBreak/>
+        <w:t>To</w:t>
+      </w:r>
+      <w:r>
+        <w:t xml:space="preserve"> establish</w:t>
+      </w:r>
+      <w:r>
+        <w:t xml:space="preserve"> the role of each of the samples </w:t>
+      </w:r>
+      <w:r>
+        <w:t>(</w:t>
+      </w:r>
+      <w:r>
+        <w:t>r</w:t>
+      </w:r>
+      <w:r>
+        <w:rPr>
+          <w:bCs/>
+        </w:rPr>
+        <w:t>eplicates</w:t>
+      </w:r>
+      <w:r>
+        <w:t>)</w:t>
+      </w:r>
+      <w:r>
+        <w:t xml:space="preserve"> in the study, as a</w:t>
+      </w:r>
+      <w:r>
+        <w:t xml:space="preserve"> standard, </w:t>
+      </w:r>
+      <w:r>
+        <w:t xml:space="preserve">an </w:t>
+      </w:r>
+      <w:r>
+        <w:t xml:space="preserve">unknown, or </w:t>
+      </w:r>
+      <w:r>
+        <w:t xml:space="preserve">a </w:t>
+      </w:r>
+      <w:r>
+        <w:t xml:space="preserve">quality control </w:t>
+      </w:r>
+      <w:r>
+        <w:t>run, e</w:t>
+      </w:r>
+      <w:r>
+        <w:t xml:space="preserve">dit </w:t>
+      </w:r>
+      <w:r>
+        <w:t xml:space="preserve">the </w:t>
+      </w:r>
+      <w:r>
+        <w:t>S</w:t>
+      </w:r>
+      <w:r>
+        <w:t xml:space="preserve">ample </w:t>
+      </w:r>
+      <w:r>
+        <w:t>T</w:t>
+      </w:r>
+      <w:r>
+        <w:t xml:space="preserve">ype and </w:t>
+      </w:r>
+      <w:r>
+        <w:t>A</w:t>
+      </w:r>
+      <w:r>
+        <w:t xml:space="preserve">nalyte </w:t>
+      </w:r>
+      <w:r>
+        <w:t>C</w:t>
+      </w:r>
+      <w:r>
+        <w:t>oncentration</w:t>
+      </w:r>
+      <w:r>
+        <w:t xml:space="preserve"> cells for each row</w:t>
+      </w:r>
+      <w:r>
+        <w:t xml:space="preserve"> </w:t>
+      </w:r>
+      <w:r>
+        <w:t xml:space="preserve">as necessary </w:t>
+      </w:r>
+      <w:r>
+        <w:t>s</w:t>
+      </w:r>
+      <w:r>
+        <w:t xml:space="preserve">o the </w:t>
+      </w:r>
+      <w:r>
+        <w:t>grid</w:t>
+      </w:r>
+      <w:r>
+        <w:t xml:space="preserve"> looks like this:</w:t>
+      </w:r>
+    </w:p>
+    <w:p>
+      <w:r>
+        <w:rPr>
+          <w:noProof/>
+        </w:rPr>
+        <w:drawing>
+          <wp:inline distT="0" distB="0" distL="0" distR="0" wp14:anchorId="395D49ED" wp14:editId="4AE9CC28">
+            <wp:extent cx="3400425" cy="4219575"/>
+            <wp:effectExtent l="0" t="0" r="9525" b="9525"/>
+            <wp:docPr id="54" name="Picture 54"/>
+            <wp:cNvGraphicFramePr>
+              <a:graphicFrameLocks xmlns:a="http://schemas.openxmlformats.org/drawingml/2006/main" noChangeAspect="1"/>
+            </wp:cNvGraphicFramePr>
+            <a:graphic xmlns:a="http://schemas.openxmlformats.org/drawingml/2006/main">
+              <a:graphicData uri="http://schemas.openxmlformats.org/drawingml/2006/picture">
+                <pic:pic xmlns:pic="http://schemas.openxmlformats.org/drawingml/2006/picture">
+                  <pic:nvPicPr>
+                    <pic:cNvPr id="1" name=""/>
+                    <pic:cNvPicPr/>
+                  </pic:nvPicPr>
+                  <pic:blipFill>
+                    <a:blip r:embed="rId25"/>
+                    <a:stretch>
+                      <a:fillRect/>
+                    </a:stretch>
+                  </pic:blipFill>
+                  <pic:spPr>
+                    <a:xfrm>
+                      <a:off x="0" y="0"/>
+                      <a:ext cx="3400425" cy="4219575"/>
+                    </a:xfrm>
+                    <a:prstGeom prst="rect">
+                      <a:avLst/>
+                    </a:prstGeom>
+                  </pic:spPr>
+                </pic:pic>
+              </a:graphicData>
+            </a:graphic>
+          </wp:inline>
+        </w:drawing>
+      </w:r>
+    </w:p>
+    <w:p>
+      <w:r>
+        <w:t>In</w:t>
+      </w:r>
+      <w:r>
+        <w:t xml:space="preserve"> this situation, the concentration given for the NIST sample (NIST-SRM-1950) is </w:t>
+      </w:r>
+      <w:r>
+        <w:t xml:space="preserve">entered as “1”, since all analytes have a </w:t>
+      </w:r>
+      <w:r>
+        <w:t xml:space="preserve">different concentration. </w:t>
+      </w:r>
+      <w:r>
+        <w:t>Think of this as establishing your standard as “One NIST Unit”. Therefore, i</w:t>
+      </w:r>
+      <w:r>
+        <w:t xml:space="preserve">n the next step, the concentration multipliers will each be </w:t>
+      </w:r>
+      <w:r>
+        <w:t>given as the actual concentration of the analyte in the NIST SRM-1950</w:t>
+      </w:r>
+      <w:r>
+        <w:t xml:space="preserve"> in order to adjust the target concentration of those analytes to their respective reference values.</w:t>
+      </w:r>
+    </w:p>
+    <w:p>
+      <w:pPr>
+        <w:pStyle w:val="ListParagraph"/>
+        <w:numPr>
+          <w:ilvl w:val="0"/>
+          <w:numId w:val="48"/>
+        </w:numPr>
+      </w:pPr>
+      <w:r>
+        <w:t xml:space="preserve">In the </w:t>
+      </w:r>
+      <w:r>
+        <w:rPr>
+          <w:b/>
+        </w:rPr>
+        <w:t>Document Grid</w:t>
+      </w:r>
+      <w:r>
+        <w:t xml:space="preserve">, click </w:t>
+      </w:r>
+      <w:r>
+        <w:t xml:space="preserve">on the </w:t>
+      </w:r>
+      <w:r>
+        <w:rPr>
+          <w:b/>
+        </w:rPr>
+        <w:t>Report</w:t>
+      </w:r>
+      <w:r>
+        <w:rPr>
+          <w:b/>
+        </w:rPr>
+        <w:t>s</w:t>
+      </w:r>
+      <w:r>
+        <w:t xml:space="preserve"> </w:t>
+      </w:r>
+      <w:r>
+        <w:t>menu</w:t>
+      </w:r>
+      <w:r>
+        <w:t xml:space="preserve"> and </w:t>
+      </w:r>
+      <w:r>
+        <w:t>then click</w:t>
+      </w:r>
+      <w:r>
+        <w:t xml:space="preserve"> </w:t>
+      </w:r>
+      <w:r>
+        <w:rPr>
+          <w:b/>
+        </w:rPr>
+        <w:t>Peptide Quantification</w:t>
+      </w:r>
+      <w:r>
+        <w:t>.</w:t>
+      </w:r>
+    </w:p>
+    <w:p>
+      <w:pPr>
+        <w:pStyle w:val="ListParagraph"/>
+        <w:numPr>
+          <w:ilvl w:val="0"/>
+          <w:numId w:val="48"/>
+        </w:numPr>
+      </w:pPr>
+      <w:r>
+        <w:t xml:space="preserve">Set the </w:t>
+      </w:r>
+      <w:r>
+        <w:t>C</w:t>
+      </w:r>
+      <w:r>
+        <w:t xml:space="preserve">oncentration </w:t>
+      </w:r>
+      <w:r>
+        <w:t>M</w:t>
+      </w:r>
+      <w:r>
+        <w:t xml:space="preserve">ultiplier </w:t>
+      </w:r>
+      <w:r>
+        <w:t xml:space="preserve">and </w:t>
+      </w:r>
+      <w:r>
+        <w:t>N</w:t>
+      </w:r>
+      <w:r>
+        <w:t xml:space="preserve">ormalization </w:t>
+      </w:r>
+      <w:r>
+        <w:t>M</w:t>
+      </w:r>
+      <w:r>
+        <w:t xml:space="preserve">ethod </w:t>
+      </w:r>
+      <w:r>
+        <w:t xml:space="preserve">cells </w:t>
+      </w:r>
+      <w:r>
+        <w:t xml:space="preserve">for each target </w:t>
+      </w:r>
+      <w:r>
+        <w:t>as shown below.</w:t>
+      </w:r>
+    </w:p>
+    <w:p>
+      <w:pPr>
+        <w:rPr>
+          <w:rFonts w:ascii="Times New Roman" w:hAnsi="Times New Roman"/>
+          <w:sz w:val="24"/>
+          <w:szCs w:val="24"/>
+        </w:rPr>
+      </w:pPr>
+      <w:r>
+        <w:rPr>
+          <w:noProof/>
+        </w:rPr>
+        <w:lastRenderedPageBreak/>
+        <w:drawing>
+          <wp:inline distT="0" distB="0" distL="0" distR="0" wp14:anchorId="7325DC05" wp14:editId="155EA22D">
+            <wp:extent cx="5943600" cy="1440180"/>
+            <wp:effectExtent l="0" t="0" r="0" b="7620"/>
+            <wp:docPr id="55" name="Picture 55"/>
             <wp:cNvGraphicFramePr>
               <a:graphicFrameLocks xmlns:a="http://schemas.openxmlformats.org/drawingml/2006/main" noChangeAspect="1"/>
             </wp:cNvGraphicFramePr>
@@ -2828,7 +3715,7 @@
                   <pic:spPr>
                     <a:xfrm>
                       <a:off x="0" y="0"/>
-                      <a:ext cx="5562600" cy="4019550"/>
+                      <a:ext cx="5943600" cy="1440180"/>
                     </a:xfrm>
                     <a:prstGeom prst="rect">
                       <a:avLst/>
@@ -2842,72 +3729,162 @@
       </w:r>
     </w:p>
     <w:p>
+      <w:r>
+        <w:t>The de</w:t>
+      </w:r>
+      <w:r>
+        <w:t>fault normalization method is “R</w:t>
+      </w:r>
+      <w:r>
+        <w:t xml:space="preserve">atio to </w:t>
+      </w:r>
+      <w:r>
+        <w:t>H</w:t>
+      </w:r>
+      <w:r>
+        <w:t xml:space="preserve">eavy” when using stable-isotope internal standards, but </w:t>
+      </w:r>
+      <w:r>
+        <w:t xml:space="preserve">you </w:t>
+      </w:r>
+      <w:r>
+        <w:t xml:space="preserve">need to set the </w:t>
+      </w:r>
+      <w:r>
+        <w:t>“</w:t>
+      </w:r>
+      <w:r>
+        <w:t>FA 18:3</w:t>
+      </w:r>
+      <w:r>
+        <w:t>”</w:t>
+      </w:r>
+      <w:r>
+        <w:t xml:space="preserve"> analyte to use the previously-defined surrogate standard as the denominator in the </w:t>
+      </w:r>
+      <w:r>
+        <w:t>analyte to standard</w:t>
+      </w:r>
+      <w:r>
+        <w:t xml:space="preserve"> ratio.</w:t>
+      </w:r>
+    </w:p>
+    <w:p>
+      <w:pPr>
+        <w:pStyle w:val="Heading1"/>
+      </w:pPr>
+      <w:r>
+        <w:t>Inspect</w:t>
+      </w:r>
+      <w:r>
+        <w:t>ing</w:t>
+      </w:r>
+      <w:r>
+        <w:t xml:space="preserve"> the Calibration Curves</w:t>
+      </w:r>
+    </w:p>
+    <w:p>
+      <w:r>
+        <w:t xml:space="preserve">Each entry in the </w:t>
+      </w:r>
+      <w:r>
+        <w:t>Calibration Curve</w:t>
+      </w:r>
+      <w:r>
+        <w:t xml:space="preserve"> column is a clickable link that </w:t>
+      </w:r>
+      <w:r>
+        <w:t>shows and activates</w:t>
+      </w:r>
+      <w:r>
+        <w:t xml:space="preserve"> the </w:t>
+      </w:r>
+      <w:r>
+        <w:rPr>
+          <w:b/>
+        </w:rPr>
+        <w:t>C</w:t>
+      </w:r>
+      <w:r>
+        <w:rPr>
+          <w:b/>
+        </w:rPr>
+        <w:t xml:space="preserve">alibration </w:t>
+      </w:r>
+      <w:r>
+        <w:rPr>
+          <w:b/>
+        </w:rPr>
+        <w:t>C</w:t>
+      </w:r>
+      <w:r>
+        <w:rPr>
+          <w:b/>
+        </w:rPr>
+        <w:t>urve</w:t>
+      </w:r>
+      <w:r>
+        <w:t xml:space="preserve"> view for the molecule in that row.</w:t>
+      </w:r>
+    </w:p>
+    <w:p>
       <w:pPr>
         <w:pStyle w:val="ListParagraph"/>
         <w:numPr>
           <w:ilvl w:val="0"/>
-          <w:numId w:val="40"/>
+          <w:numId w:val="49"/>
         </w:numPr>
-        <w:rPr>
-          <w:sz w:val="20"/>
-          <w:szCs w:val="20"/>
-        </w:rPr>
-      </w:pPr>
-      <w:r>
-        <w:t xml:space="preserve">Click the </w:t>
+      </w:pPr>
+      <w:r>
+        <w:t xml:space="preserve">Click on the calibration curve link for </w:t>
+      </w:r>
+      <w:r>
+        <w:t>“</w:t>
+      </w:r>
+      <w:r>
+        <w:t>FA 18:2</w:t>
+      </w:r>
+      <w:r>
+        <w:t>”</w:t>
+      </w:r>
+    </w:p>
+    <w:p>
+      <w:r>
+        <w:t>T</w:t>
+      </w:r>
+      <w:r>
+        <w:t xml:space="preserve">he </w:t>
       </w:r>
       <w:r>
         <w:rPr>
           <w:b/>
-          <w:bCs/>
-        </w:rPr>
-        <w:t>Open</w:t>
-      </w:r>
-      <w:r>
-        <w:t xml:space="preserve"> button.</w:t>
-      </w:r>
-    </w:p>
-    <w:p>
-      <w:pPr>
-        <w:keepNext/>
-        <w:spacing w:before="240"/>
-      </w:pPr>
-      <w:r>
-        <w:lastRenderedPageBreak/>
-        <w:t>T</w:t>
-      </w:r>
-      <w:r>
-        <w:t>he files should import within 30 seconds</w:t>
-      </w:r>
-      <w:r>
-        <w:t xml:space="preserve"> or so</w:t>
-      </w:r>
-      <w:r>
-        <w:t>, leaving your Skyline window looking</w:t>
-      </w:r>
-      <w:r>
-        <w:t xml:space="preserve"> </w:t>
-      </w:r>
-      <w:r>
-        <w:t>like</w:t>
-      </w:r>
-      <w:r>
-        <w:t xml:space="preserve"> this</w:t>
+        </w:rPr>
+        <w:t>Calibration Curve</w:t>
+      </w:r>
+      <w:r>
+        <w:t xml:space="preserve"> view will appear</w:t>
+      </w:r>
+      <w:r>
+        <w:t xml:space="preserve"> looking like this</w:t>
       </w:r>
       <w:r>
         <w:t>:</w:t>
       </w:r>
     </w:p>
     <w:p>
+      <w:pPr>
+        <w:pStyle w:val="ListParagraph"/>
+        <w:ind w:left="0"/>
+      </w:pPr>
       <w:r>
         <w:rPr>
           <w:noProof/>
         </w:rPr>
         <w:drawing>
-          <wp:inline distT="0" distB="0" distL="0" distR="0" wp14:anchorId="71E2FAC9" wp14:editId="55EBF22A">
-            <wp:extent cx="5943600" cy="4077970"/>
+          <wp:inline distT="0" distB="0" distL="0" distR="0" wp14:anchorId="782DFD57" wp14:editId="175CEE2A">
+            <wp:extent cx="5562600" cy="4114800"/>
             <wp:effectExtent l="0" t="0" r="0" b="0"/>
-            <wp:docPr id="50" name="Picture 50"/>
+            <wp:docPr id="56" name="Picture 56"/>
             <wp:cNvGraphicFramePr>
               <a:graphicFrameLocks xmlns:a="http://schemas.openxmlformats.org/drawingml/2006/main" noChangeAspect="1"/>
             </wp:cNvGraphicFramePr>
@@ -2927,1367 +3904,6 @@
                   <pic:spPr>
                     <a:xfrm>
                       <a:off x="0" y="0"/>
-                      <a:ext cx="5943600" cy="4077970"/>
-                    </a:xfrm>
-                    <a:prstGeom prst="rect">
-                      <a:avLst/>
-                    </a:prstGeom>
-                  </pic:spPr>
-                </pic:pic>
-              </a:graphicData>
-            </a:graphic>
-          </wp:inline>
-        </w:drawing>
-      </w:r>
-      <w:r>
-        <w:rPr>
-          <w:noProof/>
-        </w:rPr>
-        <w:t xml:space="preserve"> </w:t>
-      </w:r>
-    </w:p>
-    <w:p>
-      <w:pPr>
-        <w:spacing w:before="240"/>
-      </w:pPr>
-      <w:r>
-        <w:t>To take advantage of the Skyline summary graphs for viewing individual targets, do the following:</w:t>
-      </w:r>
-    </w:p>
-    <w:p>
-      <w:pPr>
-        <w:pStyle w:val="ListParagraph"/>
-        <w:numPr>
-          <w:ilvl w:val="0"/>
-          <w:numId w:val="41"/>
-        </w:numPr>
-        <w:spacing w:before="240"/>
-      </w:pPr>
-      <w:r>
-        <w:t xml:space="preserve">On the </w:t>
-      </w:r>
-      <w:r>
-        <w:rPr>
-          <w:b/>
-          <w:bCs/>
-        </w:rPr>
-        <w:t>View</w:t>
-      </w:r>
-      <w:r>
-        <w:t xml:space="preserve"> menu, choose </w:t>
-      </w:r>
-      <w:r>
-        <w:rPr>
-          <w:b/>
-          <w:bCs/>
-        </w:rPr>
-        <w:t>Peak Areas</w:t>
-      </w:r>
-      <w:r>
-        <w:t xml:space="preserve"> and click </w:t>
-      </w:r>
-      <w:r>
-        <w:rPr>
-          <w:b/>
-          <w:bCs/>
-        </w:rPr>
-        <w:t>Replicate Comparison</w:t>
-      </w:r>
-      <w:r>
-        <w:t>.</w:t>
-      </w:r>
-    </w:p>
-    <w:p>
-      <w:pPr>
-        <w:pStyle w:val="ListParagraph"/>
-        <w:numPr>
-          <w:ilvl w:val="0"/>
-          <w:numId w:val="41"/>
-        </w:numPr>
-        <w:spacing w:before="240"/>
-      </w:pPr>
-      <w:r>
-        <w:t xml:space="preserve">On the </w:t>
-      </w:r>
-      <w:r>
-        <w:rPr>
-          <w:b/>
-          <w:bCs/>
-        </w:rPr>
-        <w:t xml:space="preserve">View </w:t>
-      </w:r>
-      <w:r>
-        <w:t xml:space="preserve">menu, choose </w:t>
-      </w:r>
-      <w:r>
-        <w:rPr>
-          <w:b/>
-          <w:bCs/>
-        </w:rPr>
-        <w:t>Retention Times</w:t>
-      </w:r>
-      <w:r>
-        <w:t xml:space="preserve"> and click </w:t>
-      </w:r>
-      <w:r>
-        <w:rPr>
-          <w:b/>
-          <w:bCs/>
-        </w:rPr>
-        <w:t>Replicate Comparison</w:t>
-      </w:r>
-      <w:r>
-        <w:t>.</w:t>
-      </w:r>
-    </w:p>
-    <w:p>
-      <w:pPr>
-        <w:pStyle w:val="ListParagraph"/>
-        <w:numPr>
-          <w:ilvl w:val="0"/>
-          <w:numId w:val="41"/>
-        </w:numPr>
-        <w:spacing w:before="240"/>
-      </w:pPr>
-      <w:r>
-        <w:t>Click and drag these views to dock them above the chromatogram graphs.</w:t>
-      </w:r>
-    </w:p>
-    <w:p>
-      <w:pPr>
-        <w:pStyle w:val="ListParagraph"/>
-        <w:numPr>
-          <w:ilvl w:val="0"/>
-          <w:numId w:val="41"/>
-        </w:numPr>
-        <w:spacing w:before="240"/>
-      </w:pPr>
-      <w:r>
-        <w:t xml:space="preserve">On the </w:t>
-      </w:r>
-      <w:r>
-        <w:rPr>
-          <w:b/>
-          <w:bCs/>
-        </w:rPr>
-        <w:t xml:space="preserve">View </w:t>
-      </w:r>
-      <w:r>
-        <w:t xml:space="preserve">menu, choose </w:t>
-      </w:r>
-      <w:r>
-        <w:rPr>
-          <w:b/>
-        </w:rPr>
-        <w:t>Document Grid</w:t>
-      </w:r>
-      <w:r>
-        <w:rPr>
-          <w:b/>
-        </w:rPr>
-        <w:t>.</w:t>
-      </w:r>
-    </w:p>
-    <w:p>
-      <w:pPr>
-        <w:pStyle w:val="ListParagraph"/>
-        <w:numPr>
-          <w:ilvl w:val="0"/>
-          <w:numId w:val="41"/>
-        </w:numPr>
-        <w:spacing w:before="240"/>
-      </w:pPr>
-      <w:r>
-        <w:t>In the</w:t>
-      </w:r>
-      <w:r>
-        <w:t xml:space="preserve"> </w:t>
-      </w:r>
-      <w:r>
-        <w:rPr>
-          <w:b/>
-        </w:rPr>
-        <w:t>Document Grid</w:t>
-      </w:r>
-      <w:r>
-        <w:t xml:space="preserve"> view, click the </w:t>
-      </w:r>
-      <w:r>
-        <w:rPr>
-          <w:b/>
-        </w:rPr>
-        <w:t>Report</w:t>
-      </w:r>
-      <w:r>
-        <w:rPr>
-          <w:b/>
-        </w:rPr>
-        <w:t>s</w:t>
-      </w:r>
-      <w:r>
-        <w:t xml:space="preserve"> </w:t>
-      </w:r>
-      <w:r>
-        <w:t>menu,</w:t>
-      </w:r>
-      <w:r>
-        <w:t xml:space="preserve"> and </w:t>
-      </w:r>
-      <w:r>
-        <w:t>then click</w:t>
-      </w:r>
-      <w:r>
-        <w:t xml:space="preserve"> </w:t>
-      </w:r>
-      <w:r>
-        <w:rPr>
-          <w:b/>
-        </w:rPr>
-        <w:t>Peptide Quantification</w:t>
-      </w:r>
-      <w:r>
-        <w:t>.</w:t>
-      </w:r>
-    </w:p>
-    <w:p>
-      <w:pPr>
-        <w:pStyle w:val="ListParagraph"/>
-        <w:numPr>
-          <w:ilvl w:val="0"/>
-          <w:numId w:val="41"/>
-        </w:numPr>
-        <w:spacing w:before="240"/>
-      </w:pPr>
-      <w:r>
-        <w:t xml:space="preserve">Click and drag the </w:t>
-      </w:r>
-      <w:r>
-        <w:rPr>
-          <w:b/>
-        </w:rPr>
-        <w:t>Document Grid</w:t>
-      </w:r>
-      <w:r>
-        <w:t xml:space="preserve"> view and doc</w:t>
-      </w:r>
-      <w:r>
-        <w:t>k</w:t>
-      </w:r>
-      <w:r>
-        <w:t xml:space="preserve"> it next to the chromatogram graphs.</w:t>
-      </w:r>
-    </w:p>
-    <w:p>
-      <w:pPr>
-        <w:keepNext/>
-        <w:spacing w:before="240"/>
-      </w:pPr>
-      <w:r>
-        <w:lastRenderedPageBreak/>
-        <w:t>The Skyline window should now look like this:</w:t>
-      </w:r>
-    </w:p>
-    <w:p>
-      <w:pPr>
-        <w:spacing w:before="240"/>
-      </w:pPr>
-      <w:r>
-        <w:rPr>
-          <w:noProof/>
-        </w:rPr>
-        <w:drawing>
-          <wp:inline distT="0" distB="0" distL="0" distR="0" wp14:anchorId="6F70CF8F" wp14:editId="420A334C">
-            <wp:extent cx="5943600" cy="4077970"/>
-            <wp:effectExtent l="0" t="0" r="0" b="0"/>
-            <wp:docPr id="51" name="Picture 51"/>
-            <wp:cNvGraphicFramePr>
-              <a:graphicFrameLocks xmlns:a="http://schemas.openxmlformats.org/drawingml/2006/main" noChangeAspect="1"/>
-            </wp:cNvGraphicFramePr>
-            <a:graphic xmlns:a="http://schemas.openxmlformats.org/drawingml/2006/main">
-              <a:graphicData uri="http://schemas.openxmlformats.org/drawingml/2006/picture">
-                <pic:pic xmlns:pic="http://schemas.openxmlformats.org/drawingml/2006/picture">
-                  <pic:nvPicPr>
-                    <pic:cNvPr id="1" name=""/>
-                    <pic:cNvPicPr/>
-                  </pic:nvPicPr>
-                  <pic:blipFill>
-                    <a:blip r:embed="rId28"/>
-                    <a:stretch>
-                      <a:fillRect/>
-                    </a:stretch>
-                  </pic:blipFill>
-                  <pic:spPr>
-                    <a:xfrm>
-                      <a:off x="0" y="0"/>
-                      <a:ext cx="5943600" cy="4077970"/>
-                    </a:xfrm>
-                    <a:prstGeom prst="rect">
-                      <a:avLst/>
-                    </a:prstGeom>
-                  </pic:spPr>
-                </pic:pic>
-              </a:graphicData>
-            </a:graphic>
-          </wp:inline>
-        </w:drawing>
-      </w:r>
-    </w:p>
-    <w:p>
-      <w:pPr>
-        <w:pStyle w:val="Heading1"/>
-      </w:pPr>
-      <w:r>
-        <w:t>Checking Peak Integration</w:t>
-      </w:r>
-    </w:p>
-    <w:p>
-      <w:r>
-        <w:t xml:space="preserve">Looking at the </w:t>
-      </w:r>
-      <w:r>
-        <w:rPr>
-          <w:b/>
-        </w:rPr>
-        <w:t>Retention Times – Replicate Comparison</w:t>
-      </w:r>
-      <w:r>
-        <w:t xml:space="preserve"> window</w:t>
-      </w:r>
-      <w:r>
-        <w:t>,</w:t>
-      </w:r>
-      <w:r>
-        <w:t xml:space="preserve"> </w:t>
-      </w:r>
-      <w:r>
-        <w:t>you</w:t>
-      </w:r>
-      <w:r>
-        <w:t xml:space="preserve"> can see by the </w:t>
-      </w:r>
-      <w:r>
-        <w:t xml:space="preserve">lack of </w:t>
-      </w:r>
-      <w:r>
-        <w:t>outliers that</w:t>
-      </w:r>
-      <w:r>
-        <w:t xml:space="preserve"> Skyline did not have any problems with peak integration</w:t>
-      </w:r>
-      <w:r>
-        <w:t>.</w:t>
-      </w:r>
-    </w:p>
-    <w:p>
-      <w:pPr>
-        <w:pStyle w:val="Heading1"/>
-      </w:pPr>
-      <w:r>
-        <w:t xml:space="preserve">Preparing for </w:t>
-      </w:r>
-      <w:r>
-        <w:t>‘</w:t>
-      </w:r>
-      <w:r>
-        <w:t>Single Point Quantification’</w:t>
-      </w:r>
-    </w:p>
-    <w:p>
-      <w:r>
-        <w:t>Next, follow these steps to prepare Skyline to produce</w:t>
-      </w:r>
-      <w:r>
-        <w:t xml:space="preserve"> calibrated quantitative values for the targeted molecules based on an external single-point calibration run:</w:t>
-      </w:r>
-    </w:p>
-    <w:p>
-      <w:pPr>
-        <w:pStyle w:val="ListParagraph"/>
-        <w:numPr>
-          <w:ilvl w:val="0"/>
-          <w:numId w:val="48"/>
-        </w:numPr>
-      </w:pPr>
-      <w:r>
-        <w:t xml:space="preserve">On the </w:t>
-      </w:r>
-      <w:r>
-        <w:rPr>
-          <w:b/>
-        </w:rPr>
-        <w:t>Settings</w:t>
-      </w:r>
-      <w:r>
-        <w:t xml:space="preserve"> Menu, click </w:t>
-      </w:r>
-      <w:r>
-        <w:rPr>
-          <w:b/>
-        </w:rPr>
-        <w:t>Molecule</w:t>
-      </w:r>
-      <w:r>
-        <w:rPr>
-          <w:b/>
-        </w:rPr>
-        <w:t xml:space="preserve"> Settings</w:t>
-      </w:r>
-      <w:r>
-        <w:rPr>
-          <w:b/>
-        </w:rPr>
-        <w:t>.</w:t>
-      </w:r>
-    </w:p>
-    <w:p>
-      <w:pPr>
-        <w:pStyle w:val="ListParagraph"/>
-        <w:numPr>
-          <w:ilvl w:val="0"/>
-          <w:numId w:val="48"/>
-        </w:numPr>
-      </w:pPr>
-      <w:r>
-        <w:t xml:space="preserve">Click the </w:t>
-      </w:r>
-      <w:r>
-        <w:rPr>
-          <w:b/>
-        </w:rPr>
-        <w:t>Quantification</w:t>
-      </w:r>
-      <w:r>
-        <w:t xml:space="preserve"> tab.</w:t>
-      </w:r>
-    </w:p>
-    <w:p>
-      <w:pPr>
-        <w:pStyle w:val="ListParagraph"/>
-        <w:numPr>
-          <w:ilvl w:val="0"/>
-          <w:numId w:val="48"/>
-        </w:numPr>
-        <w:spacing w:after="0"/>
-      </w:pPr>
-      <w:r>
-        <w:t xml:space="preserve">In the </w:t>
-      </w:r>
-      <w:r>
-        <w:rPr>
-          <w:b/>
-          <w:bCs/>
-        </w:rPr>
-        <w:t xml:space="preserve">Regression fit </w:t>
-      </w:r>
-      <w:r>
-        <w:t xml:space="preserve">field, select </w:t>
-      </w:r>
-      <w:r>
-        <w:t>“</w:t>
-      </w:r>
-      <w:r>
-        <w:rPr>
-          <w:bCs/>
-        </w:rPr>
-        <w:t>Linear though zero</w:t>
-      </w:r>
-      <w:r>
-        <w:rPr>
-          <w:bCs/>
-        </w:rPr>
-        <w:t>”</w:t>
-      </w:r>
-      <w:r>
-        <w:t>.</w:t>
-      </w:r>
-    </w:p>
-    <w:p>
-      <w:pPr>
-        <w:pStyle w:val="ListParagraph"/>
-        <w:numPr>
-          <w:ilvl w:val="0"/>
-          <w:numId w:val="48"/>
-        </w:numPr>
-      </w:pPr>
-      <w:r>
-        <w:t xml:space="preserve">In the </w:t>
-      </w:r>
-      <w:r>
-        <w:rPr>
-          <w:b/>
-          <w:bCs/>
-        </w:rPr>
-        <w:t>Normalization method</w:t>
-      </w:r>
-      <w:r>
-        <w:t xml:space="preserve">, select </w:t>
-      </w:r>
-      <w:r>
-        <w:t>“</w:t>
-      </w:r>
-      <w:r>
-        <w:rPr>
-          <w:bCs/>
-        </w:rPr>
-        <w:t>Ratio to Heavy</w:t>
-      </w:r>
-      <w:r>
-        <w:rPr>
-          <w:b/>
-          <w:bCs/>
-        </w:rPr>
-        <w:t>”</w:t>
-      </w:r>
-      <w:r>
-        <w:rPr>
-          <w:b/>
-          <w:bCs/>
-        </w:rPr>
-        <w:t>.</w:t>
-      </w:r>
-    </w:p>
-    <w:p>
-      <w:pPr>
-        <w:pStyle w:val="ListParagraph"/>
-        <w:numPr>
-          <w:ilvl w:val="0"/>
-          <w:numId w:val="48"/>
-        </w:numPr>
-      </w:pPr>
-      <w:r>
-        <w:t>Leave</w:t>
-      </w:r>
-      <w:r>
-        <w:t xml:space="preserve"> the</w:t>
-      </w:r>
-      <w:r>
-        <w:t xml:space="preserve"> </w:t>
-      </w:r>
-      <w:r>
-        <w:rPr>
-          <w:b/>
-          <w:bCs/>
-        </w:rPr>
-        <w:t xml:space="preserve">Regression weighting </w:t>
-      </w:r>
-      <w:r>
-        <w:t>field set to</w:t>
-      </w:r>
-      <w:r>
-        <w:t xml:space="preserve"> </w:t>
-      </w:r>
-      <w:r>
-        <w:t>“</w:t>
-      </w:r>
-      <w:r>
-        <w:rPr>
-          <w:bCs/>
-        </w:rPr>
-        <w:t>None</w:t>
-      </w:r>
-      <w:r>
-        <w:rPr>
-          <w:bCs/>
-        </w:rPr>
-        <w:t>”</w:t>
-      </w:r>
-      <w:r>
-        <w:rPr>
-          <w:bCs/>
-        </w:rPr>
-        <w:t>.</w:t>
-      </w:r>
-    </w:p>
-    <w:p>
-      <w:pPr>
-        <w:pStyle w:val="ListParagraph"/>
-        <w:numPr>
-          <w:ilvl w:val="0"/>
-          <w:numId w:val="48"/>
-        </w:numPr>
-      </w:pPr>
-      <w:r>
-        <w:rPr>
-          <w:bCs/>
-        </w:rPr>
-        <w:t xml:space="preserve">Leave the </w:t>
-      </w:r>
-      <w:r>
-        <w:rPr>
-          <w:b/>
-          <w:bCs/>
-        </w:rPr>
-        <w:t>MS level</w:t>
-      </w:r>
-      <w:r>
-        <w:t xml:space="preserve"> field </w:t>
-      </w:r>
-      <w:r>
-        <w:t>set to</w:t>
-      </w:r>
-      <w:r>
-        <w:t xml:space="preserve"> </w:t>
-      </w:r>
-      <w:r>
-        <w:t>“</w:t>
-      </w:r>
-      <w:r>
-        <w:rPr>
-          <w:bCs/>
-        </w:rPr>
-        <w:t>All</w:t>
-      </w:r>
-      <w:r>
-        <w:rPr>
-          <w:bCs/>
-        </w:rPr>
-        <w:t>”</w:t>
-      </w:r>
-      <w:r>
-        <w:rPr>
-          <w:b/>
-          <w:bCs/>
-        </w:rPr>
-        <w:t>.</w:t>
-      </w:r>
-    </w:p>
-    <w:p>
-      <w:pPr>
-        <w:pStyle w:val="ListParagraph"/>
-        <w:numPr>
-          <w:ilvl w:val="0"/>
-          <w:numId w:val="48"/>
-        </w:numPr>
-      </w:pPr>
-      <w:r>
-        <w:t xml:space="preserve">In the </w:t>
-      </w:r>
-      <w:r>
-        <w:rPr>
-          <w:b/>
-          <w:bCs/>
-        </w:rPr>
-        <w:t>Units</w:t>
-      </w:r>
-      <w:r>
-        <w:t xml:space="preserve"> field </w:t>
-      </w:r>
-      <w:r>
-        <w:t>enter</w:t>
-      </w:r>
-      <w:r>
-        <w:t xml:space="preserve"> “</w:t>
-      </w:r>
-      <w:proofErr w:type="spellStart"/>
-      <w:r>
-        <w:t>uM</w:t>
-      </w:r>
-      <w:proofErr w:type="spellEnd"/>
-      <w:r>
-        <w:t>”.</w:t>
-      </w:r>
-    </w:p>
-    <w:p>
-      <w:pPr>
-        <w:keepNext/>
-      </w:pPr>
-      <w:r>
-        <w:lastRenderedPageBreak/>
-        <w:t xml:space="preserve">The </w:t>
-      </w:r>
-      <w:r>
-        <w:rPr>
-          <w:b/>
-        </w:rPr>
-        <w:t>Molecule Settings</w:t>
-      </w:r>
-      <w:r>
-        <w:t xml:space="preserve"> for</w:t>
-      </w:r>
-      <w:r>
-        <w:t>m</w:t>
-      </w:r>
-      <w:r>
-        <w:t xml:space="preserve"> should look like this: </w:t>
-      </w:r>
-    </w:p>
-    <w:p>
-      <w:r>
-        <w:rPr>
-          <w:noProof/>
-        </w:rPr>
-        <w:drawing>
-          <wp:inline distT="0" distB="0" distL="0" distR="0" wp14:anchorId="7ABE4DF0" wp14:editId="71C0E167">
-            <wp:extent cx="3781425" cy="5191125"/>
-            <wp:effectExtent l="0" t="0" r="9525" b="9525"/>
-            <wp:docPr id="53" name="Picture 53"/>
-            <wp:cNvGraphicFramePr>
-              <a:graphicFrameLocks xmlns:a="http://schemas.openxmlformats.org/drawingml/2006/main" noChangeAspect="1"/>
-            </wp:cNvGraphicFramePr>
-            <a:graphic xmlns:a="http://schemas.openxmlformats.org/drawingml/2006/main">
-              <a:graphicData uri="http://schemas.openxmlformats.org/drawingml/2006/picture">
-                <pic:pic xmlns:pic="http://schemas.openxmlformats.org/drawingml/2006/picture">
-                  <pic:nvPicPr>
-                    <pic:cNvPr id="1" name=""/>
-                    <pic:cNvPicPr/>
-                  </pic:nvPicPr>
-                  <pic:blipFill>
-                    <a:blip r:embed="rId29"/>
-                    <a:stretch>
-                      <a:fillRect/>
-                    </a:stretch>
-                  </pic:blipFill>
-                  <pic:spPr>
-                    <a:xfrm>
-                      <a:off x="0" y="0"/>
-                      <a:ext cx="3781425" cy="5191125"/>
-                    </a:xfrm>
-                    <a:prstGeom prst="rect">
-                      <a:avLst/>
-                    </a:prstGeom>
-                  </pic:spPr>
-                </pic:pic>
-              </a:graphicData>
-            </a:graphic>
-          </wp:inline>
-        </w:drawing>
-      </w:r>
-    </w:p>
-    <w:p>
-      <w:pPr>
-        <w:pStyle w:val="ListParagraph"/>
-        <w:numPr>
-          <w:ilvl w:val="0"/>
-          <w:numId w:val="48"/>
-        </w:numPr>
-        <w:spacing w:after="0"/>
-      </w:pPr>
-      <w:r>
-        <w:t xml:space="preserve">Click </w:t>
-      </w:r>
-      <w:r>
-        <w:t xml:space="preserve">the </w:t>
-      </w:r>
-      <w:r>
-        <w:rPr>
-          <w:b/>
-        </w:rPr>
-        <w:t>OK</w:t>
-      </w:r>
-      <w:r>
-        <w:rPr>
-          <w:b/>
-        </w:rPr>
-        <w:t xml:space="preserve"> </w:t>
-      </w:r>
-      <w:r>
-        <w:rPr>
-          <w:bCs/>
-        </w:rPr>
-        <w:t>button</w:t>
-      </w:r>
-      <w:r>
-        <w:rPr>
-          <w:b/>
-        </w:rPr>
-        <w:t>.</w:t>
-      </w:r>
-    </w:p>
-    <w:p>
-      <w:pPr>
-        <w:keepNext/>
-        <w:spacing w:before="240"/>
-      </w:pPr>
-      <w:r>
-        <w:t>R</w:t>
-      </w:r>
-      <w:r>
-        <w:t xml:space="preserve">eturn to the </w:t>
-      </w:r>
-      <w:r>
-        <w:rPr>
-          <w:b/>
-        </w:rPr>
-        <w:t>Document Grid</w:t>
-      </w:r>
-      <w:r>
-        <w:t xml:space="preserve"> view</w:t>
-      </w:r>
-      <w:r>
-        <w:t xml:space="preserve"> and do the following</w:t>
-      </w:r>
-      <w:r>
-        <w:t>:</w:t>
-      </w:r>
-    </w:p>
-    <w:p>
-      <w:pPr>
-        <w:pStyle w:val="ListParagraph"/>
-        <w:numPr>
-          <w:ilvl w:val="0"/>
-          <w:numId w:val="48"/>
-        </w:numPr>
-      </w:pPr>
-      <w:r>
-        <w:t xml:space="preserve">Click </w:t>
-      </w:r>
-      <w:r>
-        <w:t xml:space="preserve">the </w:t>
-      </w:r>
-      <w:r>
-        <w:rPr>
-          <w:b/>
-        </w:rPr>
-        <w:t>Report</w:t>
-      </w:r>
-      <w:r>
-        <w:rPr>
-          <w:b/>
-        </w:rPr>
-        <w:t>s</w:t>
-      </w:r>
-      <w:r>
-        <w:t xml:space="preserve"> </w:t>
-      </w:r>
-      <w:r>
-        <w:t>menu,</w:t>
-      </w:r>
-      <w:r>
-        <w:t xml:space="preserve"> and </w:t>
-      </w:r>
-      <w:r>
-        <w:t>then click</w:t>
-      </w:r>
-      <w:r>
-        <w:t xml:space="preserve"> </w:t>
-      </w:r>
-      <w:r>
-        <w:rPr>
-          <w:b/>
-        </w:rPr>
-        <w:t>Replicates</w:t>
-      </w:r>
-      <w:r>
-        <w:t>.</w:t>
-      </w:r>
-    </w:p>
-    <w:p>
-      <w:pPr>
-        <w:keepNext/>
-      </w:pPr>
-      <w:r>
-        <w:lastRenderedPageBreak/>
-        <w:t>To</w:t>
-      </w:r>
-      <w:r>
-        <w:t xml:space="preserve"> establish</w:t>
-      </w:r>
-      <w:r>
-        <w:t xml:space="preserve"> the role of each of the samples </w:t>
-      </w:r>
-      <w:r>
-        <w:t>(</w:t>
-      </w:r>
-      <w:r>
-        <w:t>r</w:t>
-      </w:r>
-      <w:r>
-        <w:rPr>
-          <w:bCs/>
-        </w:rPr>
-        <w:t>eplicates</w:t>
-      </w:r>
-      <w:r>
-        <w:t>)</w:t>
-      </w:r>
-      <w:r>
-        <w:t xml:space="preserve"> in the study, as a</w:t>
-      </w:r>
-      <w:r>
-        <w:t xml:space="preserve"> standard, </w:t>
-      </w:r>
-      <w:r>
-        <w:t xml:space="preserve">an </w:t>
-      </w:r>
-      <w:r>
-        <w:t xml:space="preserve">unknown, or </w:t>
-      </w:r>
-      <w:r>
-        <w:t xml:space="preserve">a </w:t>
-      </w:r>
-      <w:r>
-        <w:t xml:space="preserve">quality control </w:t>
-      </w:r>
-      <w:r>
-        <w:t>run, e</w:t>
-      </w:r>
-      <w:r>
-        <w:t xml:space="preserve">dit </w:t>
-      </w:r>
-      <w:r>
-        <w:t xml:space="preserve">the </w:t>
-      </w:r>
-      <w:r>
-        <w:t>S</w:t>
-      </w:r>
-      <w:r>
-        <w:t xml:space="preserve">ample </w:t>
-      </w:r>
-      <w:r>
-        <w:t>T</w:t>
-      </w:r>
-      <w:r>
-        <w:t xml:space="preserve">ype and </w:t>
-      </w:r>
-      <w:r>
-        <w:t>A</w:t>
-      </w:r>
-      <w:r>
-        <w:t xml:space="preserve">nalyte </w:t>
-      </w:r>
-      <w:r>
-        <w:t>C</w:t>
-      </w:r>
-      <w:r>
-        <w:t>oncentration</w:t>
-      </w:r>
-      <w:r>
-        <w:t xml:space="preserve"> cells for each row</w:t>
-      </w:r>
-      <w:r>
-        <w:t xml:space="preserve"> </w:t>
-      </w:r>
-      <w:r>
-        <w:t xml:space="preserve">as necessary </w:t>
-      </w:r>
-      <w:r>
-        <w:t>s</w:t>
-      </w:r>
-      <w:r>
-        <w:t xml:space="preserve">o the </w:t>
-      </w:r>
-      <w:r>
-        <w:t>grid</w:t>
-      </w:r>
-      <w:r>
-        <w:t xml:space="preserve"> looks like this:</w:t>
-      </w:r>
-    </w:p>
-    <w:p>
-      <w:r>
-        <w:rPr>
-          <w:noProof/>
-        </w:rPr>
-        <w:drawing>
-          <wp:inline distT="0" distB="0" distL="0" distR="0" wp14:anchorId="395D49ED" wp14:editId="4AE9CC28">
-            <wp:extent cx="3400425" cy="4219575"/>
-            <wp:effectExtent l="0" t="0" r="9525" b="9525"/>
-            <wp:docPr id="54" name="Picture 54"/>
-            <wp:cNvGraphicFramePr>
-              <a:graphicFrameLocks xmlns:a="http://schemas.openxmlformats.org/drawingml/2006/main" noChangeAspect="1"/>
-            </wp:cNvGraphicFramePr>
-            <a:graphic xmlns:a="http://schemas.openxmlformats.org/drawingml/2006/main">
-              <a:graphicData uri="http://schemas.openxmlformats.org/drawingml/2006/picture">
-                <pic:pic xmlns:pic="http://schemas.openxmlformats.org/drawingml/2006/picture">
-                  <pic:nvPicPr>
-                    <pic:cNvPr id="1" name=""/>
-                    <pic:cNvPicPr/>
-                  </pic:nvPicPr>
-                  <pic:blipFill>
-                    <a:blip r:embed="rId30"/>
-                    <a:stretch>
-                      <a:fillRect/>
-                    </a:stretch>
-                  </pic:blipFill>
-                  <pic:spPr>
-                    <a:xfrm>
-                      <a:off x="0" y="0"/>
-                      <a:ext cx="3400425" cy="4219575"/>
-                    </a:xfrm>
-                    <a:prstGeom prst="rect">
-                      <a:avLst/>
-                    </a:prstGeom>
-                  </pic:spPr>
-                </pic:pic>
-              </a:graphicData>
-            </a:graphic>
-          </wp:inline>
-        </w:drawing>
-      </w:r>
-    </w:p>
-    <w:p>
-      <w:r>
-        <w:t>In</w:t>
-      </w:r>
-      <w:r>
-        <w:t xml:space="preserve"> this situation, the concentration given for the NIST sample (NIST-SRM-1950) is </w:t>
-      </w:r>
-      <w:r>
-        <w:t xml:space="preserve">entered as “1”, since all analytes have a </w:t>
-      </w:r>
-      <w:r>
-        <w:t xml:space="preserve">different concentration. </w:t>
-      </w:r>
-      <w:r>
-        <w:t>Think of this as establishing your standard as “One NIST Unit”. Therefore, i</w:t>
-      </w:r>
-      <w:r>
-        <w:t xml:space="preserve">n the next step, the concentration multipliers will each be </w:t>
-      </w:r>
-      <w:r>
-        <w:t>given as the actual concentration of the analyte in the NIST SRM-1950</w:t>
-      </w:r>
-      <w:r>
-        <w:t xml:space="preserve"> in order to adjust the target concentration of those analytes to their respective reference values.</w:t>
-      </w:r>
-    </w:p>
-    <w:p>
-      <w:pPr>
-        <w:pStyle w:val="ListParagraph"/>
-        <w:numPr>
-          <w:ilvl w:val="0"/>
-          <w:numId w:val="48"/>
-        </w:numPr>
-      </w:pPr>
-      <w:r>
-        <w:t xml:space="preserve">In the </w:t>
-      </w:r>
-      <w:r>
-        <w:rPr>
-          <w:b/>
-        </w:rPr>
-        <w:t>Document Grid</w:t>
-      </w:r>
-      <w:r>
-        <w:t xml:space="preserve">, click </w:t>
-      </w:r>
-      <w:r>
-        <w:t xml:space="preserve">on the </w:t>
-      </w:r>
-      <w:r>
-        <w:rPr>
-          <w:b/>
-        </w:rPr>
-        <w:t>Report</w:t>
-      </w:r>
-      <w:r>
-        <w:rPr>
-          <w:b/>
-        </w:rPr>
-        <w:t>s</w:t>
-      </w:r>
-      <w:r>
-        <w:t xml:space="preserve"> </w:t>
-      </w:r>
-      <w:r>
-        <w:t>menu</w:t>
-      </w:r>
-      <w:r>
-        <w:t xml:space="preserve"> and </w:t>
-      </w:r>
-      <w:r>
-        <w:t>then click</w:t>
-      </w:r>
-      <w:r>
-        <w:t xml:space="preserve"> </w:t>
-      </w:r>
-      <w:r>
-        <w:rPr>
-          <w:b/>
-        </w:rPr>
-        <w:t>Peptide Quantification</w:t>
-      </w:r>
-      <w:r>
-        <w:t>.</w:t>
-      </w:r>
-    </w:p>
-    <w:p>
-      <w:pPr>
-        <w:pStyle w:val="ListParagraph"/>
-        <w:numPr>
-          <w:ilvl w:val="0"/>
-          <w:numId w:val="48"/>
-        </w:numPr>
-      </w:pPr>
-      <w:r>
-        <w:t xml:space="preserve">Set the </w:t>
-      </w:r>
-      <w:r>
-        <w:t>C</w:t>
-      </w:r>
-      <w:r>
-        <w:t xml:space="preserve">oncentration </w:t>
-      </w:r>
-      <w:r>
-        <w:t>M</w:t>
-      </w:r>
-      <w:r>
-        <w:t xml:space="preserve">ultiplier </w:t>
-      </w:r>
-      <w:r>
-        <w:t xml:space="preserve">and </w:t>
-      </w:r>
-      <w:r>
-        <w:t>N</w:t>
-      </w:r>
-      <w:r>
-        <w:t xml:space="preserve">ormalization </w:t>
-      </w:r>
-      <w:r>
-        <w:t>M</w:t>
-      </w:r>
-      <w:r>
-        <w:t xml:space="preserve">ethod </w:t>
-      </w:r>
-      <w:r>
-        <w:t xml:space="preserve">cells </w:t>
-      </w:r>
-      <w:r>
-        <w:t xml:space="preserve">for each target </w:t>
-      </w:r>
-      <w:r>
-        <w:t>as shown below.</w:t>
-      </w:r>
-    </w:p>
-    <w:p>
-      <w:pPr>
-        <w:rPr>
-          <w:rFonts w:ascii="Times New Roman" w:hAnsi="Times New Roman"/>
-          <w:sz w:val="24"/>
-          <w:szCs w:val="24"/>
-        </w:rPr>
-      </w:pPr>
-      <w:r>
-        <w:rPr>
-          <w:noProof/>
-        </w:rPr>
-        <w:lastRenderedPageBreak/>
-        <w:drawing>
-          <wp:inline distT="0" distB="0" distL="0" distR="0" wp14:anchorId="7325DC05" wp14:editId="155EA22D">
-            <wp:extent cx="5943600" cy="1440180"/>
-            <wp:effectExtent l="0" t="0" r="0" b="7620"/>
-            <wp:docPr id="55" name="Picture 55"/>
-            <wp:cNvGraphicFramePr>
-              <a:graphicFrameLocks xmlns:a="http://schemas.openxmlformats.org/drawingml/2006/main" noChangeAspect="1"/>
-            </wp:cNvGraphicFramePr>
-            <a:graphic xmlns:a="http://schemas.openxmlformats.org/drawingml/2006/main">
-              <a:graphicData uri="http://schemas.openxmlformats.org/drawingml/2006/picture">
-                <pic:pic xmlns:pic="http://schemas.openxmlformats.org/drawingml/2006/picture">
-                  <pic:nvPicPr>
-                    <pic:cNvPr id="1" name=""/>
-                    <pic:cNvPicPr/>
-                  </pic:nvPicPr>
-                  <pic:blipFill>
-                    <a:blip r:embed="rId31"/>
-                    <a:stretch>
-                      <a:fillRect/>
-                    </a:stretch>
-                  </pic:blipFill>
-                  <pic:spPr>
-                    <a:xfrm>
-                      <a:off x="0" y="0"/>
-                      <a:ext cx="5943600" cy="1440180"/>
-                    </a:xfrm>
-                    <a:prstGeom prst="rect">
-                      <a:avLst/>
-                    </a:prstGeom>
-                  </pic:spPr>
-                </pic:pic>
-              </a:graphicData>
-            </a:graphic>
-          </wp:inline>
-        </w:drawing>
-      </w:r>
-    </w:p>
-    <w:p>
-      <w:r>
-        <w:t>The de</w:t>
-      </w:r>
-      <w:r>
-        <w:t>fault normalization method is “R</w:t>
-      </w:r>
-      <w:r>
-        <w:t xml:space="preserve">atio to </w:t>
-      </w:r>
-      <w:r>
-        <w:t>H</w:t>
-      </w:r>
-      <w:r>
-        <w:t xml:space="preserve">eavy” when using stable-isotope internal standards, but </w:t>
-      </w:r>
-      <w:r>
-        <w:t xml:space="preserve">you </w:t>
-      </w:r>
-      <w:r>
-        <w:t xml:space="preserve">need to set the </w:t>
-      </w:r>
-      <w:r>
-        <w:t>“</w:t>
-      </w:r>
-      <w:r>
-        <w:t>FA 18:3</w:t>
-      </w:r>
-      <w:r>
-        <w:t>”</w:t>
-      </w:r>
-      <w:r>
-        <w:t xml:space="preserve"> analyte to use the </w:t>
-      </w:r>
-      <w:proofErr w:type="gramStart"/>
-      <w:r>
-        <w:t>previously-defined</w:t>
-      </w:r>
-      <w:proofErr w:type="gramEnd"/>
-      <w:r>
-        <w:t xml:space="preserve"> surrogate standard as the denominator in the </w:t>
-      </w:r>
-      <w:r>
-        <w:t>analyte to standard</w:t>
-      </w:r>
-      <w:r>
-        <w:t xml:space="preserve"> ratio.</w:t>
-      </w:r>
-    </w:p>
-    <w:p>
-      <w:pPr>
-        <w:pStyle w:val="Heading1"/>
-      </w:pPr>
-      <w:r>
-        <w:t>Inspect</w:t>
-      </w:r>
-      <w:r>
-        <w:t>ing</w:t>
-      </w:r>
-      <w:r>
-        <w:t xml:space="preserve"> the Calibration Curves</w:t>
-      </w:r>
-    </w:p>
-    <w:p>
-      <w:r>
-        <w:t xml:space="preserve">Each entry in the </w:t>
-      </w:r>
-      <w:r>
-        <w:t>Calibration Curve</w:t>
-      </w:r>
-      <w:r>
-        <w:t xml:space="preserve"> column is a clickable link that </w:t>
-      </w:r>
-      <w:r>
-        <w:t>shows and activates</w:t>
-      </w:r>
-      <w:r>
-        <w:t xml:space="preserve"> the </w:t>
-      </w:r>
-      <w:r>
-        <w:rPr>
-          <w:b/>
-        </w:rPr>
-        <w:t>C</w:t>
-      </w:r>
-      <w:r>
-        <w:rPr>
-          <w:b/>
-        </w:rPr>
-        <w:t xml:space="preserve">alibration </w:t>
-      </w:r>
-      <w:r>
-        <w:rPr>
-          <w:b/>
-        </w:rPr>
-        <w:t>C</w:t>
-      </w:r>
-      <w:r>
-        <w:rPr>
-          <w:b/>
-        </w:rPr>
-        <w:t>urve</w:t>
-      </w:r>
-      <w:r>
-        <w:t xml:space="preserve"> view for the molecule in that row.</w:t>
-      </w:r>
-    </w:p>
-    <w:p>
-      <w:pPr>
-        <w:pStyle w:val="ListParagraph"/>
-        <w:numPr>
-          <w:ilvl w:val="0"/>
-          <w:numId w:val="49"/>
-        </w:numPr>
-      </w:pPr>
-      <w:r>
-        <w:t xml:space="preserve">Click on the calibration curve link for </w:t>
-      </w:r>
-      <w:r>
-        <w:t>“</w:t>
-      </w:r>
-      <w:r>
-        <w:t>FA 18:</w:t>
-      </w:r>
-      <w:proofErr w:type="gramStart"/>
-      <w:r>
-        <w:t>2</w:t>
-      </w:r>
-      <w:r>
-        <w:t>”</w:t>
-      </w:r>
-      <w:proofErr w:type="gramEnd"/>
-    </w:p>
-    <w:p>
-      <w:r>
-        <w:t>T</w:t>
-      </w:r>
-      <w:r>
-        <w:t xml:space="preserve">he </w:t>
-      </w:r>
-      <w:r>
-        <w:rPr>
-          <w:b/>
-        </w:rPr>
-        <w:t>Calibration Curve</w:t>
-      </w:r>
-      <w:r>
-        <w:t xml:space="preserve"> view will appear</w:t>
-      </w:r>
-      <w:r>
-        <w:t xml:space="preserve"> looking like this</w:t>
-      </w:r>
-      <w:r>
-        <w:t>:</w:t>
-      </w:r>
-    </w:p>
-    <w:p>
-      <w:pPr>
-        <w:pStyle w:val="ListParagraph"/>
-        <w:ind w:left="0"/>
-      </w:pPr>
-      <w:r>
-        <w:rPr>
-          <w:noProof/>
-        </w:rPr>
-        <w:drawing>
-          <wp:inline distT="0" distB="0" distL="0" distR="0" wp14:anchorId="782DFD57" wp14:editId="175CEE2A">
-            <wp:extent cx="5562600" cy="4114800"/>
-            <wp:effectExtent l="0" t="0" r="0" b="0"/>
-            <wp:docPr id="56" name="Picture 56"/>
-            <wp:cNvGraphicFramePr>
-              <a:graphicFrameLocks xmlns:a="http://schemas.openxmlformats.org/drawingml/2006/main" noChangeAspect="1"/>
-            </wp:cNvGraphicFramePr>
-            <a:graphic xmlns:a="http://schemas.openxmlformats.org/drawingml/2006/main">
-              <a:graphicData uri="http://schemas.openxmlformats.org/drawingml/2006/picture">
-                <pic:pic xmlns:pic="http://schemas.openxmlformats.org/drawingml/2006/picture">
-                  <pic:nvPicPr>
-                    <pic:cNvPr id="1" name=""/>
-                    <pic:cNvPicPr/>
-                  </pic:nvPicPr>
-                  <pic:blipFill>
-                    <a:blip r:embed="rId32"/>
-                    <a:stretch>
-                      <a:fillRect/>
-                    </a:stretch>
-                  </pic:blipFill>
-                  <pic:spPr>
-                    <a:xfrm>
-                      <a:off x="0" y="0"/>
                       <a:ext cx="5562600" cy="4114800"/>
                     </a:xfrm>
                     <a:prstGeom prst="rect">
@@ -4382,15 +3998,7 @@
         <w:t xml:space="preserve"> runs</w:t>
       </w:r>
       <w:r>
-        <w:t xml:space="preserve"> defines a “single point” at that concentration and the average </w:t>
-      </w:r>
-      <w:proofErr w:type="spellStart"/>
-      <w:r>
-        <w:t>Light:Heavy</w:t>
-      </w:r>
-      <w:proofErr w:type="spellEnd"/>
-      <w:r>
-        <w:t xml:space="preserve"> ratio of the measured runs</w:t>
+        <w:t xml:space="preserve"> defines a “single point” at that concentration and the average Light:Heavy ratio of the measured runs</w:t>
       </w:r>
       <w:r>
         <w:t>.</w:t>
@@ -4465,39 +4073,23 @@
         <w:t xml:space="preserve">Thermo </w:t>
       </w:r>
       <w:r>
-        <w:t xml:space="preserve">Q </w:t>
-      </w:r>
-      <w:proofErr w:type="spellStart"/>
-      <w:r>
-        <w:t>Exactive</w:t>
-      </w:r>
-      <w:proofErr w:type="spellEnd"/>
-      <w:r>
-        <w:t xml:space="preserve"> </w:t>
+        <w:t xml:space="preserve">Q Exactive </w:t>
       </w:r>
       <w:r>
         <w:t>O</w:t>
       </w:r>
       <w:r>
-        <w:t>rbitrap mass spectrometer for a set of plasma samples</w:t>
-      </w:r>
-      <w:proofErr w:type="gramStart"/>
-      <w:r>
-        <w:t xml:space="preserve">, </w:t>
-      </w:r>
-      <w:r>
-        <w:t>,</w:t>
-      </w:r>
-      <w:proofErr w:type="gramEnd"/>
-      <w:r>
-        <w:t xml:space="preserve"> and saw how many existing Skyline features created initially for targeted proteomics use can now be applied to small molecule data.</w:t>
+        <w:t xml:space="preserve">rbitrap mass spectrometer for a set of plasma samples, </w:t>
+      </w:r>
+      <w:r>
+        <w:t>, and saw how many existing Skyline features created initially for targeted proteomics use can now be applied to small molecule data.</w:t>
       </w:r>
       <w:r>
         <w:t xml:space="preserve"> You applied external single-point calibration to derive micromolar values for each analyte in each run where the concentration was unknown.</w:t>
       </w:r>
     </w:p>
     <w:sectPr>
-      <w:footerReference w:type="default" r:id="rId33"/>
+      <w:footerReference w:type="default" r:id="rId28"/>
       <w:pgSz w:w="12240" w:h="15840"/>
       <w:pgMar w:top="1440" w:right="1440" w:bottom="1440" w:left="1440" w:header="720" w:footer="720" w:gutter="0"/>
       <w:cols w:space="720"/>
@@ -4505,30 +4097,6 @@
     </w:sectPr>
   </w:body>
 </w:document>
-</file>
-
-<file path=word/comments.xml><?xml version="1.0" encoding="utf-8"?>
-<w:comments xmlns:wpc="http://schemas.microsoft.com/office/word/2010/wordprocessingCanvas" xmlns:cx="http://schemas.microsoft.com/office/drawing/2014/chartex" xmlns:cx1="http://schemas.microsoft.com/office/drawing/2015/9/8/chartex" xmlns:cx2="http://schemas.microsoft.com/office/drawing/2015/10/21/chartex" xmlns:cx3="http://schemas.microsoft.com/office/drawing/2016/5/9/chartex" xmlns:cx4="http://schemas.microsoft.com/office/drawing/2016/5/10/chartex" xmlns:cx5="http://schemas.microsoft.com/office/drawing/2016/5/11/chartex" xmlns:cx6="http://schemas.microsoft.com/office/drawing/2016/5/12/chartex" xmlns:cx7="http://schemas.microsoft.com/office/drawing/2016/5/13/chartex" xmlns:cx8="http://schemas.microsoft.com/office/drawing/2016/5/14/chartex" xmlns:mc="http://schemas.openxmlformats.org/markup-compatibility/2006" xmlns:aink="http://schemas.microsoft.com/office/drawing/2016/ink" xmlns:am3d="http://schemas.microsoft.com/office/drawing/2017/model3d" xmlns:o="urn:schemas-microsoft-com:office:office" xmlns:r="http://schemas.openxmlformats.org/officeDocument/2006/relationships" xmlns:m="http://schemas.openxmlformats.org/officeDocument/2006/math" xmlns:v="urn:schemas-microsoft-com:vml" xmlns:wp14="http://schemas.microsoft.com/office/word/2010/wordprocessingDrawing" xmlns:wp="http://schemas.openxmlformats.org/drawingml/2006/wordprocessingDrawing" xmlns:w10="urn:schemas-microsoft-com:office:word" xmlns:w="http://schemas.openxmlformats.org/wordprocessingml/2006/main" xmlns:w14="http://schemas.microsoft.com/office/word/2010/wordml" xmlns:w15="http://schemas.microsoft.com/office/word/2012/wordml" xmlns:w16cex="http://schemas.microsoft.com/office/word/2018/wordml/cex" xmlns:w16cid="http://schemas.microsoft.com/office/word/2016/wordml/cid" xmlns:w16="http://schemas.microsoft.com/office/word/2018/wordml" xmlns:w16se="http://schemas.microsoft.com/office/word/2015/wordml/symex" xmlns:wpg="http://schemas.microsoft.com/office/word/2010/wordprocessingGroup" xmlns:wpi="http://schemas.microsoft.com/office/word/2010/wordprocessingInk" xmlns:wne="http://schemas.microsoft.com/office/word/2006/wordml" xmlns:wps="http://schemas.microsoft.com/office/word/2010/wordprocessingShape" mc:Ignorable="w14 w15 w16se w16cid w16 w16cex wp14">
-  <w:comment w:id="0" w:author="Nat Brace" w:date="2020-06-10T21:05:00Z" w:initials="NB">
-    <w:p>
-      <w:pPr>
-        <w:pStyle w:val="CommentText"/>
-      </w:pPr>
-      <w:r>
-        <w:rPr>
-          <w:rStyle w:val="CommentReference"/>
-        </w:rPr>
-        <w:annotationRef/>
-      </w:r>
-    </w:p>
-  </w:comment>
-</w:comments>
-</file>
-
-<file path=word/commentsExtended.xml><?xml version="1.0" encoding="utf-8"?>
-<w15:commentsEx xmlns:wpc="http://schemas.microsoft.com/office/word/2010/wordprocessingCanvas" xmlns:cx="http://schemas.microsoft.com/office/drawing/2014/chartex" xmlns:cx1="http://schemas.microsoft.com/office/drawing/2015/9/8/chartex" xmlns:cx2="http://schemas.microsoft.com/office/drawing/2015/10/21/chartex" xmlns:cx3="http://schemas.microsoft.com/office/drawing/2016/5/9/chartex" xmlns:cx4="http://schemas.microsoft.com/office/drawing/2016/5/10/chartex" xmlns:cx5="http://schemas.microsoft.com/office/drawing/2016/5/11/chartex" xmlns:cx6="http://schemas.microsoft.com/office/drawing/2016/5/12/chartex" xmlns:cx7="http://schemas.microsoft.com/office/drawing/2016/5/13/chartex" xmlns:cx8="http://schemas.microsoft.com/office/drawing/2016/5/14/chartex" xmlns:mc="http://schemas.openxmlformats.org/markup-compatibility/2006" xmlns:aink="http://schemas.microsoft.com/office/drawing/2016/ink" xmlns:am3d="http://schemas.microsoft.com/office/drawing/2017/model3d" xmlns:o="urn:schemas-microsoft-com:office:office" xmlns:r="http://schemas.openxmlformats.org/officeDocument/2006/relationships" xmlns:m="http://schemas.openxmlformats.org/officeDocument/2006/math" xmlns:v="urn:schemas-microsoft-com:vml" xmlns:wp14="http://schemas.microsoft.com/office/word/2010/wordprocessingDrawing" xmlns:wp="http://schemas.openxmlformats.org/drawingml/2006/wordprocessingDrawing" xmlns:w10="urn:schemas-microsoft-com:office:word" xmlns:w="http://schemas.openxmlformats.org/wordprocessingml/2006/main" xmlns:w14="http://schemas.microsoft.com/office/word/2010/wordml" xmlns:w15="http://schemas.microsoft.com/office/word/2012/wordml" xmlns:w16cex="http://schemas.microsoft.com/office/word/2018/wordml/cex" xmlns:w16cid="http://schemas.microsoft.com/office/word/2016/wordml/cid" xmlns:w16="http://schemas.microsoft.com/office/word/2018/wordml" xmlns:w16se="http://schemas.microsoft.com/office/word/2015/wordml/symex" xmlns:wpg="http://schemas.microsoft.com/office/word/2010/wordprocessingGroup" xmlns:wpi="http://schemas.microsoft.com/office/word/2010/wordprocessingInk" xmlns:wne="http://schemas.microsoft.com/office/word/2006/wordml" xmlns:wps="http://schemas.microsoft.com/office/word/2010/wordprocessingShape" mc:Ignorable="w14 w15 w16se w16cid w16 w16cex wp14">
-  <w15:commentEx w15:paraId="4FEDD92C" w15:done="0"/>
-</w15:commentsEx>
 </file>
 
 <file path=word/commentsExtensible.xml><?xml version="1.0" encoding="utf-8"?>
@@ -4544,7 +4112,7 @@
 </file>
 
 <file path=word/endnotes.xml><?xml version="1.0" encoding="utf-8"?>
-<w:endnotes xmlns:wpc="http://schemas.microsoft.com/office/word/2010/wordprocessingCanvas" xmlns:cx="http://schemas.microsoft.com/office/drawing/2014/chartex" xmlns:cx1="http://schemas.microsoft.com/office/drawing/2015/9/8/chartex" xmlns:cx2="http://schemas.microsoft.com/office/drawing/2015/10/21/chartex" xmlns:cx3="http://schemas.microsoft.com/office/drawing/2016/5/9/chartex" xmlns:cx4="http://schemas.microsoft.com/office/drawing/2016/5/10/chartex" xmlns:cx5="http://schemas.microsoft.com/office/drawing/2016/5/11/chartex" xmlns:cx6="http://schemas.microsoft.com/office/drawing/2016/5/12/chartex" xmlns:cx7="http://schemas.microsoft.com/office/drawing/2016/5/13/chartex" xmlns:cx8="http://schemas.microsoft.com/office/drawing/2016/5/14/chartex" xmlns:mc="http://schemas.openxmlformats.org/markup-compatibility/2006" xmlns:aink="http://schemas.microsoft.com/office/drawing/2016/ink" xmlns:am3d="http://schemas.microsoft.com/office/drawing/2017/model3d" xmlns:o="urn:schemas-microsoft-com:office:office" xmlns:r="http://schemas.openxmlformats.org/officeDocument/2006/relationships" xmlns:m="http://schemas.openxmlformats.org/officeDocument/2006/math" xmlns:v="urn:schemas-microsoft-com:vml" xmlns:wp14="http://schemas.microsoft.com/office/word/2010/wordprocessingDrawing" xmlns:wp="http://schemas.openxmlformats.org/drawingml/2006/wordprocessingDrawing" xmlns:w10="urn:schemas-microsoft-com:office:word" xmlns:w="http://schemas.openxmlformats.org/wordprocessingml/2006/main" xmlns:w14="http://schemas.microsoft.com/office/word/2010/wordml" xmlns:w15="http://schemas.microsoft.com/office/word/2012/wordml" xmlns:w16cex="http://schemas.microsoft.com/office/word/2018/wordml/cex" xmlns:w16cid="http://schemas.microsoft.com/office/word/2016/wordml/cid" xmlns:w16="http://schemas.microsoft.com/office/word/2018/wordml" xmlns:w16se="http://schemas.microsoft.com/office/word/2015/wordml/symex" xmlns:wpg="http://schemas.microsoft.com/office/word/2010/wordprocessingGroup" xmlns:wpi="http://schemas.microsoft.com/office/word/2010/wordprocessingInk" xmlns:wne="http://schemas.microsoft.com/office/word/2006/wordml" xmlns:wps="http://schemas.microsoft.com/office/word/2010/wordprocessingShape" mc:Ignorable="w14 w15 w16se w16cid w16 w16cex wp14">
+<w:endnotes xmlns:wpc="http://schemas.microsoft.com/office/word/2010/wordprocessingCanvas" xmlns:cx="http://schemas.microsoft.com/office/drawing/2014/chartex" xmlns:mc="http://schemas.openxmlformats.org/markup-compatibility/2006" xmlns:o="urn:schemas-microsoft-com:office:office" xmlns:r="http://schemas.openxmlformats.org/officeDocument/2006/relationships" xmlns:m="http://schemas.openxmlformats.org/officeDocument/2006/math" xmlns:v="urn:schemas-microsoft-com:vml" xmlns:wp14="http://schemas.microsoft.com/office/word/2010/wordprocessingDrawing" xmlns:wp="http://schemas.openxmlformats.org/drawingml/2006/wordprocessingDrawing" xmlns:w10="urn:schemas-microsoft-com:office:word" xmlns:w="http://schemas.openxmlformats.org/wordprocessingml/2006/main" xmlns:w14="http://schemas.microsoft.com/office/word/2010/wordml" xmlns:w15="http://schemas.microsoft.com/office/word/2012/wordml" xmlns:w16se="http://schemas.microsoft.com/office/word/2015/wordml/symex" xmlns:wpg="http://schemas.microsoft.com/office/word/2010/wordprocessingGroup" xmlns:wpi="http://schemas.microsoft.com/office/word/2010/wordprocessingInk" xmlns:wne="http://schemas.microsoft.com/office/word/2006/wordml" xmlns:wps="http://schemas.microsoft.com/office/word/2010/wordprocessingShape" mc:Ignorable="w14 w15 w16se wp14">
   <w:endnote w:type="separator" w:id="-1">
     <w:p>
       <w:pPr>
@@ -4569,7 +4137,7 @@
 </file>
 
 <file path=word/footer1.xml><?xml version="1.0" encoding="utf-8"?>
-<w:ftr xmlns:wpc="http://schemas.microsoft.com/office/word/2010/wordprocessingCanvas" xmlns:cx="http://schemas.microsoft.com/office/drawing/2014/chartex" xmlns:cx1="http://schemas.microsoft.com/office/drawing/2015/9/8/chartex" xmlns:cx2="http://schemas.microsoft.com/office/drawing/2015/10/21/chartex" xmlns:cx3="http://schemas.microsoft.com/office/drawing/2016/5/9/chartex" xmlns:cx4="http://schemas.microsoft.com/office/drawing/2016/5/10/chartex" xmlns:cx5="http://schemas.microsoft.com/office/drawing/2016/5/11/chartex" xmlns:cx6="http://schemas.microsoft.com/office/drawing/2016/5/12/chartex" xmlns:cx7="http://schemas.microsoft.com/office/drawing/2016/5/13/chartex" xmlns:cx8="http://schemas.microsoft.com/office/drawing/2016/5/14/chartex" xmlns:mc="http://schemas.openxmlformats.org/markup-compatibility/2006" xmlns:aink="http://schemas.microsoft.com/office/drawing/2016/ink" xmlns:am3d="http://schemas.microsoft.com/office/drawing/2017/model3d" xmlns:o="urn:schemas-microsoft-com:office:office" xmlns:r="http://schemas.openxmlformats.org/officeDocument/2006/relationships" xmlns:m="http://schemas.openxmlformats.org/officeDocument/2006/math" xmlns:v="urn:schemas-microsoft-com:vml" xmlns:wp14="http://schemas.microsoft.com/office/word/2010/wordprocessingDrawing" xmlns:wp="http://schemas.openxmlformats.org/drawingml/2006/wordprocessingDrawing" xmlns:w10="urn:schemas-microsoft-com:office:word" xmlns:w="http://schemas.openxmlformats.org/wordprocessingml/2006/main" xmlns:w14="http://schemas.microsoft.com/office/word/2010/wordml" xmlns:w15="http://schemas.microsoft.com/office/word/2012/wordml" xmlns:w16cex="http://schemas.microsoft.com/office/word/2018/wordml/cex" xmlns:w16cid="http://schemas.microsoft.com/office/word/2016/wordml/cid" xmlns:w16="http://schemas.microsoft.com/office/word/2018/wordml" xmlns:w16se="http://schemas.microsoft.com/office/word/2015/wordml/symex" xmlns:wpg="http://schemas.microsoft.com/office/word/2010/wordprocessingGroup" xmlns:wpi="http://schemas.microsoft.com/office/word/2010/wordprocessingInk" xmlns:wne="http://schemas.microsoft.com/office/word/2006/wordml" xmlns:wps="http://schemas.microsoft.com/office/word/2010/wordprocessingShape" mc:Ignorable="w14 w15 w16se w16cid w16 w16cex wp14">
+<w:ftr xmlns:wpc="http://schemas.microsoft.com/office/word/2010/wordprocessingCanvas" xmlns:cx="http://schemas.microsoft.com/office/drawing/2014/chartex" xmlns:mc="http://schemas.openxmlformats.org/markup-compatibility/2006" xmlns:o="urn:schemas-microsoft-com:office:office" xmlns:r="http://schemas.openxmlformats.org/officeDocument/2006/relationships" xmlns:m="http://schemas.openxmlformats.org/officeDocument/2006/math" xmlns:v="urn:schemas-microsoft-com:vml" xmlns:wp14="http://schemas.microsoft.com/office/word/2010/wordprocessingDrawing" xmlns:wp="http://schemas.openxmlformats.org/drawingml/2006/wordprocessingDrawing" xmlns:w10="urn:schemas-microsoft-com:office:word" xmlns:w="http://schemas.openxmlformats.org/wordprocessingml/2006/main" xmlns:w14="http://schemas.microsoft.com/office/word/2010/wordml" xmlns:w15="http://schemas.microsoft.com/office/word/2012/wordml" xmlns:w16se="http://schemas.microsoft.com/office/word/2015/wordml/symex" xmlns:wpg="http://schemas.microsoft.com/office/word/2010/wordprocessingGroup" xmlns:wpi="http://schemas.microsoft.com/office/word/2010/wordprocessingInk" xmlns:wne="http://schemas.microsoft.com/office/word/2006/wordml" xmlns:wps="http://schemas.microsoft.com/office/word/2010/wordprocessingShape" mc:Ignorable="w14 w15 w16se wp14">
   <w:p>
     <w:pPr>
       <w:pStyle w:val="Footer"/>
@@ -4588,7 +4156,7 @@
       <w:rPr>
         <w:noProof/>
       </w:rPr>
-      <w:t>13</w:t>
+      <w:t>8</w:t>
     </w:r>
     <w:r>
       <w:fldChar w:fldCharType="end"/>
@@ -4603,7 +4171,7 @@
 </file>
 
 <file path=word/footnotes.xml><?xml version="1.0" encoding="utf-8"?>
-<w:footnotes xmlns:wpc="http://schemas.microsoft.com/office/word/2010/wordprocessingCanvas" xmlns:cx="http://schemas.microsoft.com/office/drawing/2014/chartex" xmlns:cx1="http://schemas.microsoft.com/office/drawing/2015/9/8/chartex" xmlns:cx2="http://schemas.microsoft.com/office/drawing/2015/10/21/chartex" xmlns:cx3="http://schemas.microsoft.com/office/drawing/2016/5/9/chartex" xmlns:cx4="http://schemas.microsoft.com/office/drawing/2016/5/10/chartex" xmlns:cx5="http://schemas.microsoft.com/office/drawing/2016/5/11/chartex" xmlns:cx6="http://schemas.microsoft.com/office/drawing/2016/5/12/chartex" xmlns:cx7="http://schemas.microsoft.com/office/drawing/2016/5/13/chartex" xmlns:cx8="http://schemas.microsoft.com/office/drawing/2016/5/14/chartex" xmlns:mc="http://schemas.openxmlformats.org/markup-compatibility/2006" xmlns:aink="http://schemas.microsoft.com/office/drawing/2016/ink" xmlns:am3d="http://schemas.microsoft.com/office/drawing/2017/model3d" xmlns:o="urn:schemas-microsoft-com:office:office" xmlns:r="http://schemas.openxmlformats.org/officeDocument/2006/relationships" xmlns:m="http://schemas.openxmlformats.org/officeDocument/2006/math" xmlns:v="urn:schemas-microsoft-com:vml" xmlns:wp14="http://schemas.microsoft.com/office/word/2010/wordprocessingDrawing" xmlns:wp="http://schemas.openxmlformats.org/drawingml/2006/wordprocessingDrawing" xmlns:w10="urn:schemas-microsoft-com:office:word" xmlns:w="http://schemas.openxmlformats.org/wordprocessingml/2006/main" xmlns:w14="http://schemas.microsoft.com/office/word/2010/wordml" xmlns:w15="http://schemas.microsoft.com/office/word/2012/wordml" xmlns:w16cex="http://schemas.microsoft.com/office/word/2018/wordml/cex" xmlns:w16cid="http://schemas.microsoft.com/office/word/2016/wordml/cid" xmlns:w16="http://schemas.microsoft.com/office/word/2018/wordml" xmlns:w16se="http://schemas.microsoft.com/office/word/2015/wordml/symex" xmlns:wpg="http://schemas.microsoft.com/office/word/2010/wordprocessingGroup" xmlns:wpi="http://schemas.microsoft.com/office/word/2010/wordprocessingInk" xmlns:wne="http://schemas.microsoft.com/office/word/2006/wordml" xmlns:wps="http://schemas.microsoft.com/office/word/2010/wordprocessingShape" mc:Ignorable="w14 w15 w16se w16cid w16 w16cex wp14">
+<w:footnotes xmlns:wpc="http://schemas.microsoft.com/office/word/2010/wordprocessingCanvas" xmlns:cx="http://schemas.microsoft.com/office/drawing/2014/chartex" xmlns:mc="http://schemas.openxmlformats.org/markup-compatibility/2006" xmlns:o="urn:schemas-microsoft-com:office:office" xmlns:r="http://schemas.openxmlformats.org/officeDocument/2006/relationships" xmlns:m="http://schemas.openxmlformats.org/officeDocument/2006/math" xmlns:v="urn:schemas-microsoft-com:vml" xmlns:wp14="http://schemas.microsoft.com/office/word/2010/wordprocessingDrawing" xmlns:wp="http://schemas.openxmlformats.org/drawingml/2006/wordprocessingDrawing" xmlns:w10="urn:schemas-microsoft-com:office:word" xmlns:w="http://schemas.openxmlformats.org/wordprocessingml/2006/main" xmlns:w14="http://schemas.microsoft.com/office/word/2010/wordml" xmlns:w15="http://schemas.microsoft.com/office/word/2012/wordml" xmlns:w16se="http://schemas.microsoft.com/office/word/2015/wordml/symex" xmlns:wpg="http://schemas.microsoft.com/office/word/2010/wordprocessingGroup" xmlns:wpi="http://schemas.microsoft.com/office/word/2010/wordprocessingInk" xmlns:wne="http://schemas.microsoft.com/office/word/2006/wordml" xmlns:wps="http://schemas.microsoft.com/office/word/2010/wordprocessingShape" mc:Ignorable="w14 w15 w16se wp14">
   <w:footnote w:type="separator" w:id="-1">
     <w:p>
       <w:pPr>
@@ -4628,7 +4196,7 @@
 </file>
 
 <file path=word/numbering.xml><?xml version="1.0" encoding="utf-8"?>
-<w:numbering xmlns:wpc="http://schemas.microsoft.com/office/word/2010/wordprocessingCanvas" xmlns:cx="http://schemas.microsoft.com/office/drawing/2014/chartex" xmlns:cx1="http://schemas.microsoft.com/office/drawing/2015/9/8/chartex" xmlns:cx2="http://schemas.microsoft.com/office/drawing/2015/10/21/chartex" xmlns:cx3="http://schemas.microsoft.com/office/drawing/2016/5/9/chartex" xmlns:cx4="http://schemas.microsoft.com/office/drawing/2016/5/10/chartex" xmlns:cx5="http://schemas.microsoft.com/office/drawing/2016/5/11/chartex" xmlns:cx6="http://schemas.microsoft.com/office/drawing/2016/5/12/chartex" xmlns:cx7="http://schemas.microsoft.com/office/drawing/2016/5/13/chartex" xmlns:cx8="http://schemas.microsoft.com/office/drawing/2016/5/14/chartex" xmlns:mc="http://schemas.openxmlformats.org/markup-compatibility/2006" xmlns:aink="http://schemas.microsoft.com/office/drawing/2016/ink" xmlns:am3d="http://schemas.microsoft.com/office/drawing/2017/model3d" xmlns:o="urn:schemas-microsoft-com:office:office" xmlns:r="http://schemas.openxmlformats.org/officeDocument/2006/relationships" xmlns:m="http://schemas.openxmlformats.org/officeDocument/2006/math" xmlns:v="urn:schemas-microsoft-com:vml" xmlns:wp14="http://schemas.microsoft.com/office/word/2010/wordprocessingDrawing" xmlns:wp="http://schemas.openxmlformats.org/drawingml/2006/wordprocessingDrawing" xmlns:w10="urn:schemas-microsoft-com:office:word" xmlns:w="http://schemas.openxmlformats.org/wordprocessingml/2006/main" xmlns:w14="http://schemas.microsoft.com/office/word/2010/wordml" xmlns:w15="http://schemas.microsoft.com/office/word/2012/wordml" xmlns:w16cex="http://schemas.microsoft.com/office/word/2018/wordml/cex" xmlns:w16cid="http://schemas.microsoft.com/office/word/2016/wordml/cid" xmlns:w16="http://schemas.microsoft.com/office/word/2018/wordml" xmlns:w16se="http://schemas.microsoft.com/office/word/2015/wordml/symex" xmlns:wpg="http://schemas.microsoft.com/office/word/2010/wordprocessingGroup" xmlns:wpi="http://schemas.microsoft.com/office/word/2010/wordprocessingInk" xmlns:wne="http://schemas.microsoft.com/office/word/2006/wordml" xmlns:wps="http://schemas.microsoft.com/office/word/2010/wordprocessingShape" mc:Ignorable="w14 w15 w16se w16cid w16 w16cex wp14">
+<w:numbering xmlns:wpc="http://schemas.microsoft.com/office/word/2010/wordprocessingCanvas" xmlns:cx="http://schemas.microsoft.com/office/drawing/2014/chartex" xmlns:mc="http://schemas.openxmlformats.org/markup-compatibility/2006" xmlns:o="urn:schemas-microsoft-com:office:office" xmlns:r="http://schemas.openxmlformats.org/officeDocument/2006/relationships" xmlns:m="http://schemas.openxmlformats.org/officeDocument/2006/math" xmlns:v="urn:schemas-microsoft-com:vml" xmlns:wp14="http://schemas.microsoft.com/office/word/2010/wordprocessingDrawing" xmlns:wp="http://schemas.openxmlformats.org/drawingml/2006/wordprocessingDrawing" xmlns:w10="urn:schemas-microsoft-com:office:word" xmlns:w="http://schemas.openxmlformats.org/wordprocessingml/2006/main" xmlns:w14="http://schemas.microsoft.com/office/word/2010/wordml" xmlns:w15="http://schemas.microsoft.com/office/word/2012/wordml" xmlns:w16se="http://schemas.microsoft.com/office/word/2015/wordml/symex" xmlns:wpg="http://schemas.microsoft.com/office/word/2010/wordprocessingGroup" xmlns:wpi="http://schemas.microsoft.com/office/word/2010/wordprocessingInk" xmlns:wne="http://schemas.microsoft.com/office/word/2006/wordml" xmlns:wps="http://schemas.microsoft.com/office/word/2010/wordprocessingShape" mc:Ignorable="w14 w15 w16se wp14">
   <w:abstractNum w:abstractNumId="0" w15:restartNumberingAfterBreak="0">
     <w:nsid w:val="00E92463"/>
     <w:multiLevelType w:val="hybridMultilevel"/>
@@ -8217,6 +7785,119 @@
     </w:lvl>
   </w:abstractNum>
   <w:abstractNum w:abstractNumId="31" w15:restartNumberingAfterBreak="0">
+    <w:nsid w:val="449E133F"/>
+    <w:multiLevelType w:val="hybridMultilevel"/>
+    <w:tmpl w:val="16E0D6E0"/>
+    <w:lvl w:ilvl="0" w:tplc="04090001">
+      <w:start w:val="1"/>
+      <w:numFmt w:val="bullet"/>
+      <w:lvlText w:val=""/>
+      <w:lvlJc w:val="left"/>
+      <w:pPr>
+        <w:ind w:left="720" w:hanging="360"/>
+      </w:pPr>
+      <w:rPr>
+        <w:rFonts w:ascii="Symbol" w:hAnsi="Symbol" w:hint="default"/>
+      </w:rPr>
+    </w:lvl>
+    <w:lvl w:ilvl="1" w:tplc="04090003" w:tentative="1">
+      <w:start w:val="1"/>
+      <w:numFmt w:val="bullet"/>
+      <w:lvlText w:val="o"/>
+      <w:lvlJc w:val="left"/>
+      <w:pPr>
+        <w:ind w:left="1440" w:hanging="360"/>
+      </w:pPr>
+      <w:rPr>
+        <w:rFonts w:ascii="Courier New" w:hAnsi="Courier New" w:cs="Courier New" w:hint="default"/>
+      </w:rPr>
+    </w:lvl>
+    <w:lvl w:ilvl="2" w:tplc="04090005" w:tentative="1">
+      <w:start w:val="1"/>
+      <w:numFmt w:val="bullet"/>
+      <w:lvlText w:val=""/>
+      <w:lvlJc w:val="left"/>
+      <w:pPr>
+        <w:ind w:left="2160" w:hanging="360"/>
+      </w:pPr>
+      <w:rPr>
+        <w:rFonts w:ascii="Wingdings" w:hAnsi="Wingdings" w:hint="default"/>
+      </w:rPr>
+    </w:lvl>
+    <w:lvl w:ilvl="3" w:tplc="04090001" w:tentative="1">
+      <w:start w:val="1"/>
+      <w:numFmt w:val="bullet"/>
+      <w:lvlText w:val=""/>
+      <w:lvlJc w:val="left"/>
+      <w:pPr>
+        <w:ind w:left="2880" w:hanging="360"/>
+      </w:pPr>
+      <w:rPr>
+        <w:rFonts w:ascii="Symbol" w:hAnsi="Symbol" w:hint="default"/>
+      </w:rPr>
+    </w:lvl>
+    <w:lvl w:ilvl="4" w:tplc="04090003" w:tentative="1">
+      <w:start w:val="1"/>
+      <w:numFmt w:val="bullet"/>
+      <w:lvlText w:val="o"/>
+      <w:lvlJc w:val="left"/>
+      <w:pPr>
+        <w:ind w:left="3600" w:hanging="360"/>
+      </w:pPr>
+      <w:rPr>
+        <w:rFonts w:ascii="Courier New" w:hAnsi="Courier New" w:cs="Courier New" w:hint="default"/>
+      </w:rPr>
+    </w:lvl>
+    <w:lvl w:ilvl="5" w:tplc="04090005" w:tentative="1">
+      <w:start w:val="1"/>
+      <w:numFmt w:val="bullet"/>
+      <w:lvlText w:val=""/>
+      <w:lvlJc w:val="left"/>
+      <w:pPr>
+        <w:ind w:left="4320" w:hanging="360"/>
+      </w:pPr>
+      <w:rPr>
+        <w:rFonts w:ascii="Wingdings" w:hAnsi="Wingdings" w:hint="default"/>
+      </w:rPr>
+    </w:lvl>
+    <w:lvl w:ilvl="6" w:tplc="04090001" w:tentative="1">
+      <w:start w:val="1"/>
+      <w:numFmt w:val="bullet"/>
+      <w:lvlText w:val=""/>
+      <w:lvlJc w:val="left"/>
+      <w:pPr>
+        <w:ind w:left="5040" w:hanging="360"/>
+      </w:pPr>
+      <w:rPr>
+        <w:rFonts w:ascii="Symbol" w:hAnsi="Symbol" w:hint="default"/>
+      </w:rPr>
+    </w:lvl>
+    <w:lvl w:ilvl="7" w:tplc="04090003" w:tentative="1">
+      <w:start w:val="1"/>
+      <w:numFmt w:val="bullet"/>
+      <w:lvlText w:val="o"/>
+      <w:lvlJc w:val="left"/>
+      <w:pPr>
+        <w:ind w:left="5760" w:hanging="360"/>
+      </w:pPr>
+      <w:rPr>
+        <w:rFonts w:ascii="Courier New" w:hAnsi="Courier New" w:cs="Courier New" w:hint="default"/>
+      </w:rPr>
+    </w:lvl>
+    <w:lvl w:ilvl="8" w:tplc="04090005" w:tentative="1">
+      <w:start w:val="1"/>
+      <w:numFmt w:val="bullet"/>
+      <w:lvlText w:val=""/>
+      <w:lvlJc w:val="left"/>
+      <w:pPr>
+        <w:ind w:left="6480" w:hanging="360"/>
+      </w:pPr>
+      <w:rPr>
+        <w:rFonts w:ascii="Wingdings" w:hAnsi="Wingdings" w:hint="default"/>
+      </w:rPr>
+    </w:lvl>
+  </w:abstractNum>
+  <w:abstractNum w:abstractNumId="32" w15:restartNumberingAfterBreak="0">
     <w:nsid w:val="47887BDE"/>
     <w:multiLevelType w:val="hybridMultilevel"/>
     <w:tmpl w:val="9E2EF5A0"/>
@@ -8329,7 +8010,7 @@
       </w:rPr>
     </w:lvl>
   </w:abstractNum>
-  <w:abstractNum w:abstractNumId="32" w15:restartNumberingAfterBreak="0">
+  <w:abstractNum w:abstractNumId="33" w15:restartNumberingAfterBreak="0">
     <w:nsid w:val="4B5F4B6A"/>
     <w:multiLevelType w:val="hybridMultilevel"/>
     <w:tmpl w:val="DE0C1D76"/>
@@ -8415,7 +8096,7 @@
       </w:pPr>
     </w:lvl>
   </w:abstractNum>
-  <w:abstractNum w:abstractNumId="33" w15:restartNumberingAfterBreak="0">
+  <w:abstractNum w:abstractNumId="34" w15:restartNumberingAfterBreak="0">
     <w:nsid w:val="4EB06A93"/>
     <w:multiLevelType w:val="hybridMultilevel"/>
     <w:tmpl w:val="9BFA3D1C"/>
@@ -8528,7 +8209,7 @@
       </w:rPr>
     </w:lvl>
   </w:abstractNum>
-  <w:abstractNum w:abstractNumId="34" w15:restartNumberingAfterBreak="0">
+  <w:abstractNum w:abstractNumId="35" w15:restartNumberingAfterBreak="0">
     <w:nsid w:val="526B0BED"/>
     <w:multiLevelType w:val="hybridMultilevel"/>
     <w:tmpl w:val="6CD47C3E"/>
@@ -8614,7 +8295,7 @@
       </w:pPr>
     </w:lvl>
   </w:abstractNum>
-  <w:abstractNum w:abstractNumId="35" w15:restartNumberingAfterBreak="0">
+  <w:abstractNum w:abstractNumId="36" w15:restartNumberingAfterBreak="0">
     <w:nsid w:val="5C4F0A5B"/>
     <w:multiLevelType w:val="hybridMultilevel"/>
     <w:tmpl w:val="ED3EF668"/>
@@ -8727,7 +8408,7 @@
       </w:rPr>
     </w:lvl>
   </w:abstractNum>
-  <w:abstractNum w:abstractNumId="36" w15:restartNumberingAfterBreak="0">
+  <w:abstractNum w:abstractNumId="37" w15:restartNumberingAfterBreak="0">
     <w:nsid w:val="5C835EB4"/>
     <w:multiLevelType w:val="hybridMultilevel"/>
     <w:tmpl w:val="C270CCA2"/>
@@ -8840,7 +8521,7 @@
       </w:rPr>
     </w:lvl>
   </w:abstractNum>
-  <w:abstractNum w:abstractNumId="37" w15:restartNumberingAfterBreak="0">
+  <w:abstractNum w:abstractNumId="38" w15:restartNumberingAfterBreak="0">
     <w:nsid w:val="5CC8351F"/>
     <w:multiLevelType w:val="hybridMultilevel"/>
     <w:tmpl w:val="5590F722"/>
@@ -8980,7 +8661,7 @@
       </w:rPr>
     </w:lvl>
   </w:abstractNum>
-  <w:abstractNum w:abstractNumId="38" w15:restartNumberingAfterBreak="0">
+  <w:abstractNum w:abstractNumId="39" w15:restartNumberingAfterBreak="0">
     <w:nsid w:val="5E2C0DE1"/>
     <w:multiLevelType w:val="hybridMultilevel"/>
     <w:tmpl w:val="9C2A6396"/>
@@ -9093,7 +8774,7 @@
       </w:rPr>
     </w:lvl>
   </w:abstractNum>
-  <w:abstractNum w:abstractNumId="39" w15:restartNumberingAfterBreak="0">
+  <w:abstractNum w:abstractNumId="40" w15:restartNumberingAfterBreak="0">
     <w:nsid w:val="5ED26117"/>
     <w:multiLevelType w:val="hybridMultilevel"/>
     <w:tmpl w:val="DBF00BA6"/>
@@ -9206,7 +8887,7 @@
       </w:rPr>
     </w:lvl>
   </w:abstractNum>
-  <w:abstractNum w:abstractNumId="40" w15:restartNumberingAfterBreak="0">
+  <w:abstractNum w:abstractNumId="41" w15:restartNumberingAfterBreak="0">
     <w:nsid w:val="6159522E"/>
     <w:multiLevelType w:val="hybridMultilevel"/>
     <w:tmpl w:val="DBE47366"/>
@@ -9319,7 +9000,120 @@
       </w:rPr>
     </w:lvl>
   </w:abstractNum>
-  <w:abstractNum w:abstractNumId="41" w15:restartNumberingAfterBreak="0">
+  <w:abstractNum w:abstractNumId="42" w15:restartNumberingAfterBreak="0">
+    <w:nsid w:val="61C748C9"/>
+    <w:multiLevelType w:val="hybridMultilevel"/>
+    <w:tmpl w:val="648E3A96"/>
+    <w:lvl w:ilvl="0" w:tplc="04090001">
+      <w:start w:val="1"/>
+      <w:numFmt w:val="bullet"/>
+      <w:lvlText w:val=""/>
+      <w:lvlJc w:val="left"/>
+      <w:pPr>
+        <w:ind w:left="720" w:hanging="360"/>
+      </w:pPr>
+      <w:rPr>
+        <w:rFonts w:ascii="Symbol" w:hAnsi="Symbol" w:hint="default"/>
+      </w:rPr>
+    </w:lvl>
+    <w:lvl w:ilvl="1" w:tplc="04090003" w:tentative="1">
+      <w:start w:val="1"/>
+      <w:numFmt w:val="bullet"/>
+      <w:lvlText w:val="o"/>
+      <w:lvlJc w:val="left"/>
+      <w:pPr>
+        <w:ind w:left="1440" w:hanging="360"/>
+      </w:pPr>
+      <w:rPr>
+        <w:rFonts w:ascii="Courier New" w:hAnsi="Courier New" w:cs="Courier New" w:hint="default"/>
+      </w:rPr>
+    </w:lvl>
+    <w:lvl w:ilvl="2" w:tplc="04090005" w:tentative="1">
+      <w:start w:val="1"/>
+      <w:numFmt w:val="bullet"/>
+      <w:lvlText w:val=""/>
+      <w:lvlJc w:val="left"/>
+      <w:pPr>
+        <w:ind w:left="2160" w:hanging="360"/>
+      </w:pPr>
+      <w:rPr>
+        <w:rFonts w:ascii="Wingdings" w:hAnsi="Wingdings" w:hint="default"/>
+      </w:rPr>
+    </w:lvl>
+    <w:lvl w:ilvl="3" w:tplc="04090001" w:tentative="1">
+      <w:start w:val="1"/>
+      <w:numFmt w:val="bullet"/>
+      <w:lvlText w:val=""/>
+      <w:lvlJc w:val="left"/>
+      <w:pPr>
+        <w:ind w:left="2880" w:hanging="360"/>
+      </w:pPr>
+      <w:rPr>
+        <w:rFonts w:ascii="Symbol" w:hAnsi="Symbol" w:hint="default"/>
+      </w:rPr>
+    </w:lvl>
+    <w:lvl w:ilvl="4" w:tplc="04090003" w:tentative="1">
+      <w:start w:val="1"/>
+      <w:numFmt w:val="bullet"/>
+      <w:lvlText w:val="o"/>
+      <w:lvlJc w:val="left"/>
+      <w:pPr>
+        <w:ind w:left="3600" w:hanging="360"/>
+      </w:pPr>
+      <w:rPr>
+        <w:rFonts w:ascii="Courier New" w:hAnsi="Courier New" w:cs="Courier New" w:hint="default"/>
+      </w:rPr>
+    </w:lvl>
+    <w:lvl w:ilvl="5" w:tplc="04090005" w:tentative="1">
+      <w:start w:val="1"/>
+      <w:numFmt w:val="bullet"/>
+      <w:lvlText w:val=""/>
+      <w:lvlJc w:val="left"/>
+      <w:pPr>
+        <w:ind w:left="4320" w:hanging="360"/>
+      </w:pPr>
+      <w:rPr>
+        <w:rFonts w:ascii="Wingdings" w:hAnsi="Wingdings" w:hint="default"/>
+      </w:rPr>
+    </w:lvl>
+    <w:lvl w:ilvl="6" w:tplc="04090001" w:tentative="1">
+      <w:start w:val="1"/>
+      <w:numFmt w:val="bullet"/>
+      <w:lvlText w:val=""/>
+      <w:lvlJc w:val="left"/>
+      <w:pPr>
+        <w:ind w:left="5040" w:hanging="360"/>
+      </w:pPr>
+      <w:rPr>
+        <w:rFonts w:ascii="Symbol" w:hAnsi="Symbol" w:hint="default"/>
+      </w:rPr>
+    </w:lvl>
+    <w:lvl w:ilvl="7" w:tplc="04090003" w:tentative="1">
+      <w:start w:val="1"/>
+      <w:numFmt w:val="bullet"/>
+      <w:lvlText w:val="o"/>
+      <w:lvlJc w:val="left"/>
+      <w:pPr>
+        <w:ind w:left="5760" w:hanging="360"/>
+      </w:pPr>
+      <w:rPr>
+        <w:rFonts w:ascii="Courier New" w:hAnsi="Courier New" w:cs="Courier New" w:hint="default"/>
+      </w:rPr>
+    </w:lvl>
+    <w:lvl w:ilvl="8" w:tplc="04090005" w:tentative="1">
+      <w:start w:val="1"/>
+      <w:numFmt w:val="bullet"/>
+      <w:lvlText w:val=""/>
+      <w:lvlJc w:val="left"/>
+      <w:pPr>
+        <w:ind w:left="6480" w:hanging="360"/>
+      </w:pPr>
+      <w:rPr>
+        <w:rFonts w:ascii="Wingdings" w:hAnsi="Wingdings" w:hint="default"/>
+      </w:rPr>
+    </w:lvl>
+  </w:abstractNum>
+  <w:abstractNum w:abstractNumId="43" w15:restartNumberingAfterBreak="0">
     <w:nsid w:val="62F81974"/>
     <w:multiLevelType w:val="hybridMultilevel"/>
     <w:tmpl w:val="7BA03CAE"/>
@@ -9432,7 +9226,7 @@
       </w:rPr>
     </w:lvl>
   </w:abstractNum>
-  <w:abstractNum w:abstractNumId="42" w15:restartNumberingAfterBreak="0">
+  <w:abstractNum w:abstractNumId="44" w15:restartNumberingAfterBreak="0">
     <w:nsid w:val="63BC69A3"/>
     <w:multiLevelType w:val="hybridMultilevel"/>
     <w:tmpl w:val="DA209FD6"/>
@@ -9545,7 +9339,7 @@
       </w:rPr>
     </w:lvl>
   </w:abstractNum>
-  <w:abstractNum w:abstractNumId="43" w15:restartNumberingAfterBreak="0">
+  <w:abstractNum w:abstractNumId="45" w15:restartNumberingAfterBreak="0">
     <w:nsid w:val="679F1D4F"/>
     <w:multiLevelType w:val="hybridMultilevel"/>
     <w:tmpl w:val="263068E6"/>
@@ -9658,7 +9452,7 @@
       </w:rPr>
     </w:lvl>
   </w:abstractNum>
-  <w:abstractNum w:abstractNumId="44" w15:restartNumberingAfterBreak="0">
+  <w:abstractNum w:abstractNumId="46" w15:restartNumberingAfterBreak="0">
     <w:nsid w:val="6B850C87"/>
     <w:multiLevelType w:val="hybridMultilevel"/>
     <w:tmpl w:val="85C8C822"/>
@@ -9771,7 +9565,7 @@
       </w:rPr>
     </w:lvl>
   </w:abstractNum>
-  <w:abstractNum w:abstractNumId="45" w15:restartNumberingAfterBreak="0">
+  <w:abstractNum w:abstractNumId="47" w15:restartNumberingAfterBreak="0">
     <w:nsid w:val="6B933633"/>
     <w:multiLevelType w:val="hybridMultilevel"/>
     <w:tmpl w:val="CB7018BE"/>
@@ -9884,7 +9678,7 @@
       </w:rPr>
     </w:lvl>
   </w:abstractNum>
-  <w:abstractNum w:abstractNumId="46" w15:restartNumberingAfterBreak="0">
+  <w:abstractNum w:abstractNumId="48" w15:restartNumberingAfterBreak="0">
     <w:nsid w:val="6C820465"/>
     <w:multiLevelType w:val="hybridMultilevel"/>
     <w:tmpl w:val="3AF2D7E2"/>
@@ -10024,7 +9818,7 @@
       </w:rPr>
     </w:lvl>
   </w:abstractNum>
-  <w:abstractNum w:abstractNumId="47" w15:restartNumberingAfterBreak="0">
+  <w:abstractNum w:abstractNumId="49" w15:restartNumberingAfterBreak="0">
     <w:nsid w:val="703C07C7"/>
     <w:multiLevelType w:val="hybridMultilevel"/>
     <w:tmpl w:val="2F1225D4"/>
@@ -10110,7 +9904,7 @@
       </w:pPr>
     </w:lvl>
   </w:abstractNum>
-  <w:abstractNum w:abstractNumId="48" w15:restartNumberingAfterBreak="0">
+  <w:abstractNum w:abstractNumId="50" w15:restartNumberingAfterBreak="0">
     <w:nsid w:val="70E968EA"/>
     <w:multiLevelType w:val="hybridMultilevel"/>
     <w:tmpl w:val="807203EE"/>
@@ -10250,7 +10044,7 @@
       </w:rPr>
     </w:lvl>
   </w:abstractNum>
-  <w:abstractNum w:abstractNumId="49" w15:restartNumberingAfterBreak="0">
+  <w:abstractNum w:abstractNumId="51" w15:restartNumberingAfterBreak="0">
     <w:nsid w:val="716459A5"/>
     <w:multiLevelType w:val="hybridMultilevel"/>
     <w:tmpl w:val="B72CC2A0"/>
@@ -10390,7 +10184,7 @@
       </w:rPr>
     </w:lvl>
   </w:abstractNum>
-  <w:abstractNum w:abstractNumId="50" w15:restartNumberingAfterBreak="0">
+  <w:abstractNum w:abstractNumId="52" w15:restartNumberingAfterBreak="0">
     <w:nsid w:val="792F51C9"/>
     <w:multiLevelType w:val="hybridMultilevel"/>
     <w:tmpl w:val="B9DE1B26"/>
@@ -10503,7 +10297,7 @@
       </w:rPr>
     </w:lvl>
   </w:abstractNum>
-  <w:abstractNum w:abstractNumId="51" w15:restartNumberingAfterBreak="0">
+  <w:abstractNum w:abstractNumId="53" w15:restartNumberingAfterBreak="0">
     <w:nsid w:val="7D742C7E"/>
     <w:multiLevelType w:val="hybridMultilevel"/>
     <w:tmpl w:val="387435E4"/>
@@ -10623,19 +10417,19 @@
     <w:abstractNumId w:val="17"/>
   </w:num>
   <w:num w:numId="3">
-    <w:abstractNumId w:val="36"/>
+    <w:abstractNumId w:val="37"/>
   </w:num>
   <w:num w:numId="4">
-    <w:abstractNumId w:val="31"/>
+    <w:abstractNumId w:val="32"/>
   </w:num>
   <w:num w:numId="5">
     <w:abstractNumId w:val="11"/>
   </w:num>
   <w:num w:numId="6">
-    <w:abstractNumId w:val="38"/>
+    <w:abstractNumId w:val="39"/>
   </w:num>
   <w:num w:numId="7">
-    <w:abstractNumId w:val="48"/>
+    <w:abstractNumId w:val="50"/>
   </w:num>
   <w:num w:numId="8">
     <w:abstractNumId w:val="4"/>
@@ -10647,16 +10441,16 @@
     <w:abstractNumId w:val="19"/>
   </w:num>
   <w:num w:numId="11">
-    <w:abstractNumId w:val="47"/>
+    <w:abstractNumId w:val="49"/>
   </w:num>
   <w:num w:numId="12">
-    <w:abstractNumId w:val="44"/>
+    <w:abstractNumId w:val="46"/>
   </w:num>
   <w:num w:numId="13">
     <w:abstractNumId w:val="8"/>
   </w:num>
   <w:num w:numId="14">
-    <w:abstractNumId w:val="46"/>
+    <w:abstractNumId w:val="48"/>
   </w:num>
   <w:num w:numId="15">
     <w:abstractNumId w:val="10"/>
@@ -10671,7 +10465,7 @@
     <w:abstractNumId w:val="6"/>
   </w:num>
   <w:num w:numId="19">
-    <w:abstractNumId w:val="45"/>
+    <w:abstractNumId w:val="47"/>
   </w:num>
   <w:num w:numId="20">
     <w:abstractNumId w:val="26"/>
@@ -10683,10 +10477,10 @@
     <w:abstractNumId w:val="3"/>
   </w:num>
   <w:num w:numId="23">
-    <w:abstractNumId w:val="37"/>
+    <w:abstractNumId w:val="38"/>
   </w:num>
   <w:num w:numId="24">
-    <w:abstractNumId w:val="40"/>
+    <w:abstractNumId w:val="41"/>
   </w:num>
   <w:num w:numId="25">
     <w:abstractNumId w:val="14"/>
@@ -10701,7 +10495,7 @@
     <w:abstractNumId w:val="28"/>
   </w:num>
   <w:num w:numId="29">
-    <w:abstractNumId w:val="34"/>
+    <w:abstractNumId w:val="35"/>
   </w:num>
   <w:num w:numId="30">
     <w:abstractNumId w:val="24"/>
@@ -10713,7 +10507,7 @@
     <w:abstractNumId w:val="1"/>
   </w:num>
   <w:num w:numId="33">
-    <w:abstractNumId w:val="41"/>
+    <w:abstractNumId w:val="43"/>
   </w:num>
   <w:num w:numId="34">
     <w:abstractNumId w:val="21"/>
@@ -10722,7 +10516,7 @@
     <w:abstractNumId w:val="30"/>
   </w:num>
   <w:num w:numId="36">
-    <w:abstractNumId w:val="32"/>
+    <w:abstractNumId w:val="33"/>
     <w:lvlOverride w:ilvl="0">
       <w:startOverride w:val="1"/>
     </w:lvlOverride>
@@ -10764,7 +10558,7 @@
     <w:abstractNumId w:val="29"/>
   </w:num>
   <w:num w:numId="41">
-    <w:abstractNumId w:val="33"/>
+    <w:abstractNumId w:val="34"/>
   </w:num>
   <w:num w:numId="42">
     <w:abstractNumId w:val="15"/>
@@ -10773,46 +10567,44 @@
     <w:abstractNumId w:val="5"/>
   </w:num>
   <w:num w:numId="44">
-    <w:abstractNumId w:val="39"/>
+    <w:abstractNumId w:val="40"/>
   </w:num>
   <w:num w:numId="45">
-    <w:abstractNumId w:val="43"/>
+    <w:abstractNumId w:val="45"/>
   </w:num>
   <w:num w:numId="46">
-    <w:abstractNumId w:val="35"/>
+    <w:abstractNumId w:val="36"/>
   </w:num>
   <w:num w:numId="47">
-    <w:abstractNumId w:val="49"/>
+    <w:abstractNumId w:val="51"/>
   </w:num>
   <w:num w:numId="48">
     <w:abstractNumId w:val="2"/>
   </w:num>
   <w:num w:numId="49">
-    <w:abstractNumId w:val="50"/>
+    <w:abstractNumId w:val="52"/>
   </w:num>
   <w:num w:numId="50">
-    <w:abstractNumId w:val="51"/>
+    <w:abstractNumId w:val="53"/>
   </w:num>
   <w:num w:numId="51">
     <w:abstractNumId w:val="0"/>
   </w:num>
   <w:num w:numId="52">
+    <w:abstractNumId w:val="44"/>
+  </w:num>
+  <w:num w:numId="53">
     <w:abstractNumId w:val="42"/>
+  </w:num>
+  <w:num w:numId="54">
+    <w:abstractNumId w:val="31"/>
   </w:num>
   <w:numIdMacAtCleanup w:val="52"/>
 </w:numbering>
 </file>
 
-<file path=word/people.xml><?xml version="1.0" encoding="utf-8"?>
-<w15:people xmlns:wpc="http://schemas.microsoft.com/office/word/2010/wordprocessingCanvas" xmlns:cx="http://schemas.microsoft.com/office/drawing/2014/chartex" xmlns:cx1="http://schemas.microsoft.com/office/drawing/2015/9/8/chartex" xmlns:cx2="http://schemas.microsoft.com/office/drawing/2015/10/21/chartex" xmlns:cx3="http://schemas.microsoft.com/office/drawing/2016/5/9/chartex" xmlns:cx4="http://schemas.microsoft.com/office/drawing/2016/5/10/chartex" xmlns:cx5="http://schemas.microsoft.com/office/drawing/2016/5/11/chartex" xmlns:cx6="http://schemas.microsoft.com/office/drawing/2016/5/12/chartex" xmlns:cx7="http://schemas.microsoft.com/office/drawing/2016/5/13/chartex" xmlns:cx8="http://schemas.microsoft.com/office/drawing/2016/5/14/chartex" xmlns:mc="http://schemas.openxmlformats.org/markup-compatibility/2006" xmlns:aink="http://schemas.microsoft.com/office/drawing/2016/ink" xmlns:am3d="http://schemas.microsoft.com/office/drawing/2017/model3d" xmlns:o="urn:schemas-microsoft-com:office:office" xmlns:r="http://schemas.openxmlformats.org/officeDocument/2006/relationships" xmlns:m="http://schemas.openxmlformats.org/officeDocument/2006/math" xmlns:v="urn:schemas-microsoft-com:vml" xmlns:wp14="http://schemas.microsoft.com/office/word/2010/wordprocessingDrawing" xmlns:wp="http://schemas.openxmlformats.org/drawingml/2006/wordprocessingDrawing" xmlns:w10="urn:schemas-microsoft-com:office:word" xmlns:w="http://schemas.openxmlformats.org/wordprocessingml/2006/main" xmlns:w14="http://schemas.microsoft.com/office/word/2010/wordml" xmlns:w15="http://schemas.microsoft.com/office/word/2012/wordml" xmlns:w16cex="http://schemas.microsoft.com/office/word/2018/wordml/cex" xmlns:w16cid="http://schemas.microsoft.com/office/word/2016/wordml/cid" xmlns:w16="http://schemas.microsoft.com/office/word/2018/wordml" xmlns:w16se="http://schemas.microsoft.com/office/word/2015/wordml/symex" xmlns:wpg="http://schemas.microsoft.com/office/word/2010/wordprocessingGroup" xmlns:wpi="http://schemas.microsoft.com/office/word/2010/wordprocessingInk" xmlns:wne="http://schemas.microsoft.com/office/word/2006/wordml" xmlns:wps="http://schemas.microsoft.com/office/word/2010/wordprocessingShape" mc:Ignorable="w14 w15 w16se w16cid w16 w16cex wp14">
-  <w15:person w15:author="Nat Brace">
-    <w15:presenceInfo w15:providerId="Windows Live" w15:userId="22f8a86a73369422"/>
-  </w15:person>
-</w15:people>
-</file>
-
 <file path=word/styles.xml><?xml version="1.0" encoding="utf-8"?>
-<w:styles xmlns:mc="http://schemas.openxmlformats.org/markup-compatibility/2006" xmlns:r="http://schemas.openxmlformats.org/officeDocument/2006/relationships" xmlns:w="http://schemas.openxmlformats.org/wordprocessingml/2006/main" xmlns:w14="http://schemas.microsoft.com/office/word/2010/wordml" xmlns:w15="http://schemas.microsoft.com/office/word/2012/wordml" xmlns:w16cex="http://schemas.microsoft.com/office/word/2018/wordml/cex" xmlns:w16cid="http://schemas.microsoft.com/office/word/2016/wordml/cid" xmlns:w16="http://schemas.microsoft.com/office/word/2018/wordml" xmlns:w16se="http://schemas.microsoft.com/office/word/2015/wordml/symex" mc:Ignorable="w14 w15 w16se w16cid w16 w16cex">
+<w:styles xmlns:mc="http://schemas.openxmlformats.org/markup-compatibility/2006" xmlns:r="http://schemas.openxmlformats.org/officeDocument/2006/relationships" xmlns:w="http://schemas.openxmlformats.org/wordprocessingml/2006/main" xmlns:w14="http://schemas.microsoft.com/office/word/2010/wordml" xmlns:w15="http://schemas.microsoft.com/office/word/2012/wordml" xmlns:w16se="http://schemas.microsoft.com/office/word/2015/wordml/symex" mc:Ignorable="w14 w15 w16se">
   <w:docDefaults>
     <w:rPrDefault>
       <w:rPr>
@@ -10822,7 +10614,7 @@
     </w:rPrDefault>
     <w:pPrDefault/>
   </w:docDefaults>
-  <w:latentStyles w:defLockedState="0" w:defUIPriority="0" w:defSemiHidden="0" w:defUnhideWhenUsed="0" w:defQFormat="0" w:count="376">
+  <w:latentStyles w:defLockedState="0" w:defUIPriority="0" w:defSemiHidden="0" w:defUnhideWhenUsed="0" w:defQFormat="0" w:count="371">
     <w:lsdException w:name="Normal" w:locked="1" w:qFormat="1"/>
     <w:lsdException w:name="heading 1" w:locked="1" w:qFormat="1"/>
     <w:lsdException w:name="heading 2" w:locked="1" w:qFormat="1"/>
@@ -10922,6 +10714,7 @@
     <w:lsdException w:name="HTML Sample" w:semiHidden="1" w:unhideWhenUsed="1"/>
     <w:lsdException w:name="HTML Typewriter" w:semiHidden="1" w:unhideWhenUsed="1"/>
     <w:lsdException w:name="HTML Variable" w:semiHidden="1" w:unhideWhenUsed="1"/>
+    <w:lsdException w:name="Normal Table" w:semiHidden="1" w:unhideWhenUsed="1"/>
     <w:lsdException w:name="annotation subject" w:semiHidden="1" w:unhideWhenUsed="1"/>
     <w:lsdException w:name="No List" w:semiHidden="1" w:unhideWhenUsed="1"/>
     <w:lsdException w:name="Outline List 1" w:semiHidden="1" w:unhideWhenUsed="1"/>
@@ -10964,8 +10757,11 @@
     <w:lsdException w:name="Table Contemporary" w:semiHidden="1" w:unhideWhenUsed="1"/>
     <w:lsdException w:name="Table Elegant" w:semiHidden="1" w:unhideWhenUsed="1"/>
     <w:lsdException w:name="Table Professional" w:semiHidden="1" w:unhideWhenUsed="1"/>
+    <w:lsdException w:name="Table Subtle 1" w:semiHidden="1" w:unhideWhenUsed="1"/>
     <w:lsdException w:name="Table Subtle 2" w:semiHidden="1" w:unhideWhenUsed="1"/>
     <w:lsdException w:name="Table Web 1" w:semiHidden="1" w:unhideWhenUsed="1"/>
+    <w:lsdException w:name="Table Web 2" w:semiHidden="1" w:unhideWhenUsed="1"/>
+    <w:lsdException w:name="Table Web 3" w:semiHidden="1" w:unhideWhenUsed="1"/>
     <w:lsdException w:name="Balloon Text" w:semiHidden="1" w:unhideWhenUsed="1"/>
     <w:lsdException w:name="Table Grid" w:locked="1"/>
     <w:lsdException w:name="Table Theme" w:semiHidden="1" w:unhideWhenUsed="1"/>
@@ -11184,11 +10980,6 @@
     <w:lsdException w:name="List Table 5 Dark Accent 6" w:uiPriority="50"/>
     <w:lsdException w:name="List Table 6 Colorful Accent 6" w:uiPriority="51"/>
     <w:lsdException w:name="List Table 7 Colorful Accent 6" w:uiPriority="52"/>
-    <w:lsdException w:name="Mention" w:semiHidden="1" w:uiPriority="99" w:unhideWhenUsed="1"/>
-    <w:lsdException w:name="Smart Hyperlink" w:semiHidden="1" w:uiPriority="99" w:unhideWhenUsed="1"/>
-    <w:lsdException w:name="Hashtag" w:semiHidden="1" w:uiPriority="99" w:unhideWhenUsed="1"/>
-    <w:lsdException w:name="Unresolved Mention" w:semiHidden="1" w:uiPriority="99" w:unhideWhenUsed="1"/>
-    <w:lsdException w:name="Smart Link" w:semiHidden="1" w:uiPriority="99" w:unhideWhenUsed="1"/>
   </w:latentStyles>
   <w:style w:type="paragraph" w:default="1" w:styleId="Normal">
     <w:name w:val="Normal"/>
@@ -11893,7 +11684,7 @@
 </file>
 
 <file path=customXml/itemProps1.xml><?xml version="1.0" encoding="utf-8"?>
-<ds:datastoreItem xmlns:ds="http://schemas.openxmlformats.org/officeDocument/2006/customXml" ds:itemID="{59387FC9-6FA8-4B07-874C-3D4B30E8B28F}">
+<ds:datastoreItem xmlns:ds="http://schemas.openxmlformats.org/officeDocument/2006/customXml" ds:itemID="{D7D6F802-726D-4911-8B95-BFAF3D537FFF}">
   <ds:schemaRefs>
     <ds:schemaRef ds:uri="http://schemas.openxmlformats.org/officeDocument/2006/bibliography"/>
   </ds:schemaRefs>

</xml_diff>

<commit_message>
Skyline/work/20211218 update small mol tutorials for new column picker (#1923)
Update tutorial tests that now show the transition list column selection form.
</commit_message>
<xml_diff>
--- a/pwiz_tools/Skyline/Documentation/Tutorials/Chinese/outgoing/Skyline Hi-Res Metabolomics_zh-CHS.docx
+++ b/pwiz_tools/Skyline/Documentation/Tutorials/Chinese/outgoing/Skyline Hi-Res Metabolomics_zh-CHS.docx
@@ -1,6 +1,6 @@
 
 <file path=word/document.xml><?xml version="1.0" encoding="utf-8"?>
-<w:document xmlns:wpc="http://schemas.microsoft.com/office/word/2010/wordprocessingCanvas" xmlns:cx="http://schemas.microsoft.com/office/drawing/2014/chartex" xmlns:cx1="http://schemas.microsoft.com/office/drawing/2015/9/8/chartex" xmlns:cx2="http://schemas.microsoft.com/office/drawing/2015/10/21/chartex" xmlns:cx3="http://schemas.microsoft.com/office/drawing/2016/5/9/chartex" xmlns:cx4="http://schemas.microsoft.com/office/drawing/2016/5/10/chartex" xmlns:cx5="http://schemas.microsoft.com/office/drawing/2016/5/11/chartex" xmlns:cx6="http://schemas.microsoft.com/office/drawing/2016/5/12/chartex" xmlns:cx7="http://schemas.microsoft.com/office/drawing/2016/5/13/chartex" xmlns:cx8="http://schemas.microsoft.com/office/drawing/2016/5/14/chartex" xmlns:mc="http://schemas.openxmlformats.org/markup-compatibility/2006" xmlns:aink="http://schemas.microsoft.com/office/drawing/2016/ink" xmlns:am3d="http://schemas.microsoft.com/office/drawing/2017/model3d" xmlns:o="urn:schemas-microsoft-com:office:office" xmlns:r="http://schemas.openxmlformats.org/officeDocument/2006/relationships" xmlns:m="http://schemas.openxmlformats.org/officeDocument/2006/math" xmlns:v="urn:schemas-microsoft-com:vml" xmlns:wp14="http://schemas.microsoft.com/office/word/2010/wordprocessingDrawing" xmlns:wp="http://schemas.openxmlformats.org/drawingml/2006/wordprocessingDrawing" xmlns:w10="urn:schemas-microsoft-com:office:word" xmlns:w="http://schemas.openxmlformats.org/wordprocessingml/2006/main" xmlns:w14="http://schemas.microsoft.com/office/word/2010/wordml" xmlns:w15="http://schemas.microsoft.com/office/word/2012/wordml" xmlns:w16cex="http://schemas.microsoft.com/office/word/2018/wordml/cex" xmlns:w16cid="http://schemas.microsoft.com/office/word/2016/wordml/cid" xmlns:w16="http://schemas.microsoft.com/office/word/2018/wordml" xmlns:w16se="http://schemas.microsoft.com/office/word/2015/wordml/symex" xmlns:wpg="http://schemas.microsoft.com/office/word/2010/wordprocessingGroup" xmlns:wpi="http://schemas.microsoft.com/office/word/2010/wordprocessingInk" xmlns:wne="http://schemas.microsoft.com/office/word/2006/wordml" xmlns:wps="http://schemas.microsoft.com/office/word/2010/wordprocessingShape" mc:Ignorable="w14 w15 w16se w16cid w16 w16cex wp14">
+<w:document xmlns:wpc="http://schemas.microsoft.com/office/word/2010/wordprocessingCanvas" xmlns:cx="http://schemas.microsoft.com/office/drawing/2014/chartex" xmlns:cx1="http://schemas.microsoft.com/office/drawing/2015/9/8/chartex" xmlns:cx2="http://schemas.microsoft.com/office/drawing/2015/10/21/chartex" xmlns:cx3="http://schemas.microsoft.com/office/drawing/2016/5/9/chartex" xmlns:cx4="http://schemas.microsoft.com/office/drawing/2016/5/10/chartex" xmlns:cx5="http://schemas.microsoft.com/office/drawing/2016/5/11/chartex" xmlns:cx6="http://schemas.microsoft.com/office/drawing/2016/5/12/chartex" xmlns:cx7="http://schemas.microsoft.com/office/drawing/2016/5/13/chartex" xmlns:cx8="http://schemas.microsoft.com/office/drawing/2016/5/14/chartex" xmlns:mc="http://schemas.openxmlformats.org/markup-compatibility/2006" xmlns:aink="http://schemas.microsoft.com/office/drawing/2016/ink" xmlns:am3d="http://schemas.microsoft.com/office/drawing/2017/model3d" xmlns:o="urn:schemas-microsoft-com:office:office" xmlns:r="http://schemas.openxmlformats.org/officeDocument/2006/relationships" xmlns:m="http://schemas.openxmlformats.org/officeDocument/2006/math" xmlns:v="urn:schemas-microsoft-com:vml" xmlns:wp14="http://schemas.microsoft.com/office/word/2010/wordprocessingDrawing" xmlns:wp="http://schemas.openxmlformats.org/drawingml/2006/wordprocessingDrawing" xmlns:w10="urn:schemas-microsoft-com:office:word" xmlns:w="http://schemas.openxmlformats.org/wordprocessingml/2006/main" xmlns:w14="http://schemas.microsoft.com/office/word/2010/wordml" xmlns:w15="http://schemas.microsoft.com/office/word/2012/wordml" xmlns:w16cex="http://schemas.microsoft.com/office/word/2018/wordml/cex" xmlns:w16cid="http://schemas.microsoft.com/office/word/2016/wordml/cid" xmlns:w16="http://schemas.microsoft.com/office/word/2018/wordml" xmlns:w16sdtdh="http://schemas.microsoft.com/office/word/2020/wordml/sdtdatahash" xmlns:w16se="http://schemas.microsoft.com/office/word/2015/wordml/symex" xmlns:wpg="http://schemas.microsoft.com/office/word/2010/wordprocessingGroup" xmlns:wpi="http://schemas.microsoft.com/office/word/2010/wordprocessingInk" xmlns:wne="http://schemas.microsoft.com/office/word/2006/wordml" xmlns:wps="http://schemas.microsoft.com/office/word/2010/wordprocessingShape" mc:Ignorable="w14 w15 w16se w16cid w16 w16cex w16sdtdh wp14">
   <w:body>
     <w:p>
       <w:pPr>
@@ -126,15 +126,7 @@
         </w:numPr>
       </w:pPr>
       <w:r>
-        <w:t xml:space="preserve">Analysis of </w:t>
-      </w:r>
-      <w:proofErr w:type="gramStart"/>
-      <w:r>
-        <w:t>high resolution</w:t>
-      </w:r>
-      <w:proofErr w:type="gramEnd"/>
-      <w:r>
-        <w:t xml:space="preserve"> accurate mass precursor quantification data in Skyline</w:t>
+        <w:t>Analysis of high resolution accurate mass precursor quantification data in Skyline</w:t>
       </w:r>
       <w:r>
         <w:t>.</w:t>
@@ -702,15 +694,6 @@
     </w:p>
     <w:p>
       <w:pPr>
-        <w:keepNext/>
-      </w:pPr>
-      <w:r>
-        <w:lastRenderedPageBreak/>
-        <w:t>Review the column headers in the first row of this file, and then switch back to Skyline and do the following:</w:t>
-      </w:r>
-    </w:p>
-    <w:p>
-      <w:pPr>
         <w:pStyle w:val="ListParagraph"/>
         <w:numPr>
           <w:ilvl w:val="0"/>
@@ -718,13 +701,20 @@
         </w:numPr>
       </w:pPr>
       <w:r>
-        <w:t>On the</w:t>
-      </w:r>
-      <w:r>
-        <w:t xml:space="preserve"> Skyline</w:t>
-      </w:r>
-      <w:r>
-        <w:t xml:space="preserve"> </w:t>
+        <w:lastRenderedPageBreak/>
+        <w:t>Copy the contents of the transition list to the clipboard, including the header row, with the column names in it.</w:t>
+      </w:r>
+    </w:p>
+    <w:p>
+      <w:pPr>
+        <w:pStyle w:val="ListParagraph"/>
+        <w:numPr>
+          <w:ilvl w:val="0"/>
+          <w:numId w:val="37"/>
+        </w:numPr>
+      </w:pPr>
+      <w:r>
+        <w:t xml:space="preserve">On the Skyline </w:t>
       </w:r>
       <w:r>
         <w:rPr>
@@ -778,25 +768,10 @@
           <w:b/>
           <w:bCs/>
         </w:rPr>
-        <w:t>Insert</w:t>
-      </w:r>
-      <w:r>
-        <w:t xml:space="preserve"> form, </w:t>
-      </w:r>
-      <w:r>
-        <w:t>looking something</w:t>
-      </w:r>
-      <w:r>
-        <w:t xml:space="preserve"> </w:t>
-      </w:r>
-      <w:r>
-        <w:t>like this</w:t>
-      </w:r>
-      <w:r>
-        <w:t xml:space="preserve"> (you may have a different column selection and order from previous uses of Skyline)</w:t>
-      </w:r>
-      <w:r>
-        <w:t xml:space="preserve">: </w:t>
+        <w:t>Insert Transition List</w:t>
+      </w:r>
+      <w:r>
+        <w:t xml:space="preserve"> form, looking something like this: </w:t>
       </w:r>
     </w:p>
     <w:p>
@@ -805,10 +780,10 @@
           <w:noProof/>
         </w:rPr>
         <w:drawing>
-          <wp:inline distT="0" distB="0" distL="0" distR="0" wp14:anchorId="1C95F1BD" wp14:editId="4E3D2992">
-            <wp:extent cx="5943600" cy="2084070"/>
-            <wp:effectExtent l="0" t="0" r="0" b="0"/>
-            <wp:docPr id="1" name="Picture 1"/>
+          <wp:inline distT="0" distB="0" distL="0" distR="0" wp14:anchorId="617C6098" wp14:editId="7B929822">
+            <wp:extent cx="5580952" cy="2790476"/>
+            <wp:effectExtent l="0" t="0" r="1270" b="0"/>
+            <wp:docPr id="1" name="Picture 1" descr="Graphical user interface, text, application&#10;&#10;Description automatically generated"/>
             <wp:cNvGraphicFramePr>
               <a:graphicFrameLocks xmlns:a="http://schemas.openxmlformats.org/drawingml/2006/main" noChangeAspect="1"/>
             </wp:cNvGraphicFramePr>
@@ -816,7 +791,7 @@
               <a:graphicData uri="http://schemas.openxmlformats.org/drawingml/2006/picture">
                 <pic:pic xmlns:pic="http://schemas.openxmlformats.org/drawingml/2006/picture">
                   <pic:nvPicPr>
-                    <pic:cNvPr id="1" name=""/>
+                    <pic:cNvPr id="1" name="Picture 1" descr="Graphical user interface, text, application&#10;&#10;Description automatically generated"/>
                     <pic:cNvPicPr/>
                   </pic:nvPicPr>
                   <pic:blipFill>
@@ -828,7 +803,7 @@
                   <pic:spPr>
                     <a:xfrm>
                       <a:off x="0" y="0"/>
-                      <a:ext cx="5943600" cy="2084070"/>
+                      <a:ext cx="5580952" cy="2790476"/>
                     </a:xfrm>
                     <a:prstGeom prst="rect">
                       <a:avLst/>
@@ -842,114 +817,53 @@
       </w:r>
     </w:p>
     <w:p>
-      <w:r>
-        <w:t xml:space="preserve">You can </w:t>
-      </w:r>
-      <w:r>
-        <w:t xml:space="preserve">see that there are some extra column headers in the </w:t>
-      </w:r>
-      <w:r>
-        <w:rPr>
-          <w:b/>
-          <w:bCs/>
-        </w:rPr>
-        <w:t>Insert</w:t>
-      </w:r>
-      <w:r>
-        <w:t xml:space="preserve"> </w:t>
-      </w:r>
-      <w:r>
-        <w:t>form</w:t>
-      </w:r>
-      <w:r>
-        <w:t xml:space="preserve">, and </w:t>
-      </w:r>
-      <w:r>
-        <w:t>the column order is not the same in the form as in the spreadsheet</w:t>
-      </w:r>
-      <w:r>
-        <w:t xml:space="preserve">. </w:t>
-      </w:r>
-      <w:r>
-        <w:t>Both issues are</w:t>
-      </w:r>
-      <w:r>
-        <w:t xml:space="preserve"> easy to </w:t>
-      </w:r>
-      <w:r>
-        <w:t>correct</w:t>
-      </w:r>
-      <w:r>
-        <w:t>:</w:t>
-      </w:r>
-    </w:p>
-    <w:p>
       <w:pPr>
         <w:pStyle w:val="ListParagraph"/>
         <w:numPr>
           <w:ilvl w:val="0"/>
-          <w:numId w:val="38"/>
+          <w:numId w:val="53"/>
         </w:numPr>
       </w:pPr>
       <w:r>
-        <w:t xml:space="preserve">Click </w:t>
-      </w:r>
-      <w:r>
+        <w:t xml:space="preserve">Press </w:t>
+      </w:r>
+      <w:r>
+        <w:rPr>
+          <w:b/>
+        </w:rPr>
+        <w:t>Ctrl-V</w:t>
+      </w:r>
+      <w:r>
+        <w:t xml:space="preserve"> to paste the information you placed on the clipboard into Skyline.</w:t>
+      </w:r>
+    </w:p>
+    <w:p>
+      <w:pPr>
+        <w:keepNext/>
+      </w:pPr>
+      <w:r>
+        <w:t xml:space="preserve">Skyline </w:t>
+      </w:r>
+      <w:r>
+        <w:t>will</w:t>
+      </w:r>
+      <w:r>
+        <w:t xml:space="preserve"> show </w:t>
+      </w:r>
+      <w:r>
+        <w:rPr>
+          <w:bCs/>
+        </w:rPr>
         <w:t xml:space="preserve">the </w:t>
       </w:r>
       <w:r>
         <w:rPr>
           <w:b/>
-          <w:bCs/>
-        </w:rPr>
-        <w:t>Columns</w:t>
-      </w:r>
-      <w:r>
-        <w:t xml:space="preserve"> button</w:t>
-      </w:r>
-      <w:r>
-        <w:t>.</w:t>
-      </w:r>
-    </w:p>
-    <w:p>
-      <w:pPr>
-        <w:pStyle w:val="ListParagraph"/>
-        <w:numPr>
-          <w:ilvl w:val="0"/>
-          <w:numId w:val="38"/>
-        </w:numPr>
-      </w:pPr>
-      <w:r>
-        <w:t>U</w:t>
-      </w:r>
-      <w:r>
-        <w:t xml:space="preserve">ncheck the columns </w:t>
-      </w:r>
-      <w:r>
-        <w:t>that do not appear in the spreadsheet</w:t>
-      </w:r>
-      <w:r>
-        <w:t>.</w:t>
-      </w:r>
-    </w:p>
-    <w:p>
-      <w:pPr>
-        <w:keepNext/>
-      </w:pPr>
-      <w:commentRangeStart w:id="0"/>
-      <w:r>
-        <w:lastRenderedPageBreak/>
-        <w:t>This</w:t>
-      </w:r>
-      <w:commentRangeEnd w:id="0"/>
-      <w:r>
-        <w:rPr>
-          <w:rStyle w:val="CommentReference"/>
-        </w:rPr>
-        <w:commentReference w:id="0"/>
-      </w:r>
-      <w:r>
-        <w:t xml:space="preserve"> should result in a column picking menu like the one shown below:</w:t>
+        </w:rPr>
+        <w:t>Import Transition List: Identify Columns</w:t>
+      </w:r>
+      <w:r>
+        <w:t xml:space="preserve"> form:</w:t>
       </w:r>
     </w:p>
     <w:p>
@@ -958,10 +872,10 @@
           <w:noProof/>
         </w:rPr>
         <w:drawing>
-          <wp:inline distT="0" distB="0" distL="0" distR="0" wp14:anchorId="5EDAAF30" wp14:editId="6F350974">
-            <wp:extent cx="1920240" cy="6675120"/>
-            <wp:effectExtent l="0" t="0" r="3810" b="0"/>
-            <wp:docPr id="42" name="Picture 42"/>
+          <wp:inline distT="0" distB="0" distL="0" distR="0" wp14:anchorId="0B135EE3" wp14:editId="578BEFD7">
+            <wp:extent cx="5943600" cy="3256280"/>
+            <wp:effectExtent l="0" t="0" r="0" b="1270"/>
+            <wp:docPr id="5" name="Picture 5" descr="Table&#10;&#10;Description automatically generated"/>
             <wp:cNvGraphicFramePr>
               <a:graphicFrameLocks xmlns:a="http://schemas.openxmlformats.org/drawingml/2006/main" noChangeAspect="1"/>
             </wp:cNvGraphicFramePr>
@@ -969,134 +883,11 @@
               <a:graphicData uri="http://schemas.openxmlformats.org/drawingml/2006/picture">
                 <pic:pic xmlns:pic="http://schemas.openxmlformats.org/drawingml/2006/picture">
                   <pic:nvPicPr>
-                    <pic:cNvPr id="0" name="Picture 3"/>
-                    <pic:cNvPicPr>
-                      <a:picLocks noChangeAspect="1" noChangeArrowheads="1"/>
-                    </pic:cNvPicPr>
-                  </pic:nvPicPr>
-                  <pic:blipFill>
-                    <a:blip r:embed="rId18">
-                      <a:extLst>
-                        <a:ext uri="{28A0092B-C50C-407E-A947-70E740481C1C}">
-                          <a14:useLocalDpi xmlns:a14="http://schemas.microsoft.com/office/drawing/2010/main" val="0"/>
-                        </a:ext>
-                      </a:extLst>
-                    </a:blip>
-                    <a:srcRect/>
-                    <a:stretch>
-                      <a:fillRect/>
-                    </a:stretch>
-                  </pic:blipFill>
-                  <pic:spPr bwMode="auto">
-                    <a:xfrm>
-                      <a:off x="0" y="0"/>
-                      <a:ext cx="1920240" cy="6675120"/>
-                    </a:xfrm>
-                    <a:prstGeom prst="rect">
-                      <a:avLst/>
-                    </a:prstGeom>
-                    <a:noFill/>
-                    <a:ln>
-                      <a:noFill/>
-                    </a:ln>
-                  </pic:spPr>
-                </pic:pic>
-              </a:graphicData>
-            </a:graphic>
-          </wp:inline>
-        </w:drawing>
-      </w:r>
-    </w:p>
-    <w:p>
-      <w:r>
-        <w:t xml:space="preserve">Next do the following to reorder the columns in the </w:t>
-      </w:r>
-      <w:r>
-        <w:rPr>
-          <w:b/>
-          <w:bCs/>
-        </w:rPr>
-        <w:t xml:space="preserve">Insert </w:t>
-      </w:r>
-      <w:r>
-        <w:t>form:</w:t>
-      </w:r>
-    </w:p>
-    <w:p>
-      <w:pPr>
-        <w:pStyle w:val="ListParagraph"/>
-        <w:numPr>
-          <w:ilvl w:val="0"/>
-          <w:numId w:val="38"/>
-        </w:numPr>
-      </w:pPr>
-      <w:r>
-        <w:t xml:space="preserve">Click and drag each column header you want to move to the </w:t>
-      </w:r>
-      <w:r>
-        <w:t>order matching the spreadsheet.</w:t>
-      </w:r>
-    </w:p>
-    <w:p>
-      <w:pPr>
-        <w:keepNext/>
-      </w:pPr>
-      <w:r>
-        <w:lastRenderedPageBreak/>
-        <w:t>Once you have selected and arranged your columns, t</w:t>
-      </w:r>
-      <w:r>
-        <w:t xml:space="preserve">he </w:t>
-      </w:r>
-      <w:r>
-        <w:rPr>
-          <w:b/>
-        </w:rPr>
-        <w:t>I</w:t>
-      </w:r>
-      <w:r>
-        <w:rPr>
-          <w:b/>
-        </w:rPr>
-        <w:t>nsert</w:t>
-      </w:r>
-      <w:r>
-        <w:t xml:space="preserve"> form should</w:t>
-      </w:r>
-      <w:r>
-        <w:t xml:space="preserve"> look like this</w:t>
-      </w:r>
-      <w:r>
-        <w:t>:</w:t>
-      </w:r>
-    </w:p>
-    <w:p>
-      <w:pPr>
-        <w:rPr>
-          <w:noProof/>
-        </w:rPr>
-      </w:pPr>
-      <w:r>
-        <w:rPr>
-          <w:noProof/>
-        </w:rPr>
-        <w:drawing>
-          <wp:inline distT="0" distB="0" distL="0" distR="0" wp14:anchorId="0EDEEDB9" wp14:editId="2E6BAFA2">
-            <wp:extent cx="5943600" cy="2084070"/>
-            <wp:effectExtent l="0" t="0" r="0" b="0"/>
-            <wp:docPr id="41" name="Picture 41"/>
-            <wp:cNvGraphicFramePr>
-              <a:graphicFrameLocks xmlns:a="http://schemas.openxmlformats.org/drawingml/2006/main" noChangeAspect="1"/>
-            </wp:cNvGraphicFramePr>
-            <a:graphic xmlns:a="http://schemas.openxmlformats.org/drawingml/2006/main">
-              <a:graphicData uri="http://schemas.openxmlformats.org/drawingml/2006/picture">
-                <pic:pic xmlns:pic="http://schemas.openxmlformats.org/drawingml/2006/picture">
-                  <pic:nvPicPr>
-                    <pic:cNvPr id="1" name=""/>
+                    <pic:cNvPr id="5" name="Picture 5" descr="Table&#10;&#10;Description automatically generated"/>
                     <pic:cNvPicPr/>
                   </pic:nvPicPr>
                   <pic:blipFill>
-                    <a:blip r:embed="rId19"/>
+                    <a:blip r:embed="rId14"/>
                     <a:stretch>
                       <a:fillRect/>
                     </a:stretch>
@@ -1104,7 +895,7 @@
                   <pic:spPr>
                     <a:xfrm>
                       <a:off x="0" y="0"/>
-                      <a:ext cx="5943600" cy="2084070"/>
+                      <a:ext cx="5943600" cy="3256280"/>
                     </a:xfrm>
                     <a:prstGeom prst="rect">
                       <a:avLst/>
@@ -1118,20 +909,25 @@
       </w:r>
     </w:p>
     <w:p>
-      <w:r>
-        <w:t>To add the transitions specified in the spreadsheet, do the following:</w:t>
-      </w:r>
-    </w:p>
-    <w:p>
       <w:pPr>
         <w:pStyle w:val="ListParagraph"/>
         <w:numPr>
           <w:ilvl w:val="0"/>
-          <w:numId w:val="38"/>
+          <w:numId w:val="53"/>
         </w:numPr>
       </w:pPr>
       <w:r>
-        <w:t>Select the contents of the spreadsheet, excluding the first row containing the headers.</w:t>
+        <w:lastRenderedPageBreak/>
+        <w:t xml:space="preserve">Make sure that the </w:t>
+      </w:r>
+      <w:r>
+        <w:rPr>
+          <w:b/>
+        </w:rPr>
+        <w:t>Molecules</w:t>
+      </w:r>
+      <w:r>
+        <w:t xml:space="preserve"> radio button is selected. </w:t>
       </w:r>
     </w:p>
     <w:p>
@@ -1139,106 +935,28 @@
         <w:pStyle w:val="ListParagraph"/>
         <w:numPr>
           <w:ilvl w:val="0"/>
-          <w:numId w:val="38"/>
+          <w:numId w:val="53"/>
         </w:numPr>
       </w:pPr>
       <w:r>
-        <w:t xml:space="preserve">Click the </w:t>
+        <w:t xml:space="preserve">Press the </w:t>
       </w:r>
       <w:r>
         <w:rPr>
           <w:b/>
-          <w:bCs/>
-        </w:rPr>
-        <w:t>Copy</w:t>
-      </w:r>
-      <w:r>
-        <w:t xml:space="preserve"> button on the toolbar (or press Ctrl-C on your keyboard).</w:t>
-      </w:r>
-    </w:p>
-    <w:p>
-      <w:pPr>
-        <w:pStyle w:val="ListParagraph"/>
-        <w:numPr>
-          <w:ilvl w:val="0"/>
-          <w:numId w:val="38"/>
-        </w:numPr>
-      </w:pPr>
-      <w:r>
-        <w:t>Switch back to Skyline.</w:t>
-      </w:r>
-    </w:p>
-    <w:p>
-      <w:pPr>
-        <w:pStyle w:val="ListParagraph"/>
-        <w:numPr>
-          <w:ilvl w:val="0"/>
-          <w:numId w:val="38"/>
-        </w:numPr>
-      </w:pPr>
-      <w:r>
-        <w:t>With the first cell in the form highlighted blue, press Ctrl-V on your keyboard to paste.</w:t>
-      </w:r>
-    </w:p>
-    <w:p>
-      <w:pPr>
-        <w:pStyle w:val="ListParagraph"/>
-        <w:numPr>
-          <w:ilvl w:val="0"/>
-          <w:numId w:val="38"/>
-        </w:numPr>
-      </w:pPr>
-      <w:r>
-        <w:t xml:space="preserve">Click the </w:t>
-      </w:r>
-      <w:r>
-        <w:rPr>
-          <w:b/>
-          <w:bCs/>
-        </w:rPr>
-        <w:t>Check for Errors</w:t>
+        </w:rPr>
+        <w:t>Check For Errors</w:t>
       </w:r>
       <w:r>
         <w:t xml:space="preserve"> button.</w:t>
       </w:r>
     </w:p>
-    <w:tbl>
-      <w:tblPr>
-        <w:tblStyle w:val="TableGrid"/>
-        <w:tblW w:w="0" w:type="auto"/>
-        <w:tblLook w:val="04A0" w:firstRow="1" w:lastRow="0" w:firstColumn="1" w:lastColumn="0" w:noHBand="0" w:noVBand="1"/>
-      </w:tblPr>
-      <w:tblGrid>
-        <w:gridCol w:w="9576"/>
-      </w:tblGrid>
-      <w:tr>
-        <w:tc>
-          <w:tcPr>
-            <w:tcW w:w="9576" w:type="dxa"/>
-          </w:tcPr>
-          <w:p>
-            <w:pPr>
-              <w:spacing w:after="0"/>
-            </w:pPr>
-            <w:r>
-              <w:t>Note: If you accidentally copied the header row or got the column order wrong, then you will see an error at this point.</w:t>
-            </w:r>
-          </w:p>
-        </w:tc>
-      </w:tr>
-    </w:tbl>
     <w:p>
       <w:pPr>
         <w:keepNext/>
       </w:pPr>
       <w:r>
-        <w:t>There is an intentional error in the transition list: charge is given as 1, but the adduct is [M-H]</w:t>
-      </w:r>
-      <w:r>
-        <w:t xml:space="preserve"> resulting in the error message shown below</w:t>
-      </w:r>
-      <w:r>
-        <w:t>:</w:t>
+        <w:t xml:space="preserve">Skyline reports that there are inconsistencies in the data: the precursor adducts are all [M-H] but the precursor charges are declared as +1. </w:t>
       </w:r>
     </w:p>
     <w:p>
@@ -1247,10 +965,10 @@
           <w:noProof/>
         </w:rPr>
         <w:drawing>
-          <wp:inline distT="0" distB="0" distL="0" distR="0" wp14:anchorId="5151F588" wp14:editId="7A2AB6B5">
-            <wp:extent cx="5943600" cy="3100705"/>
-            <wp:effectExtent l="0" t="0" r="0" b="4445"/>
-            <wp:docPr id="43" name="Picture 43"/>
+          <wp:inline distT="0" distB="0" distL="0" distR="0" wp14:anchorId="7DC7AFA2" wp14:editId="4DBEFD8D">
+            <wp:extent cx="5943600" cy="2168525"/>
+            <wp:effectExtent l="0" t="0" r="0" b="3175"/>
+            <wp:docPr id="6" name="Picture 6" descr="Graphical user interface, text, application&#10;&#10;Description automatically generated"/>
             <wp:cNvGraphicFramePr>
               <a:graphicFrameLocks xmlns:a="http://schemas.openxmlformats.org/drawingml/2006/main" noChangeAspect="1"/>
             </wp:cNvGraphicFramePr>
@@ -1258,11 +976,11 @@
               <a:graphicData uri="http://schemas.openxmlformats.org/drawingml/2006/picture">
                 <pic:pic xmlns:pic="http://schemas.openxmlformats.org/drawingml/2006/picture">
                   <pic:nvPicPr>
-                    <pic:cNvPr id="1" name=""/>
+                    <pic:cNvPr id="6" name="Picture 6" descr="Graphical user interface, text, application&#10;&#10;Description automatically generated"/>
                     <pic:cNvPicPr/>
                   </pic:nvPicPr>
                   <pic:blipFill>
-                    <a:blip r:embed="rId20"/>
+                    <a:blip r:embed="rId15"/>
                     <a:stretch>
                       <a:fillRect/>
                     </a:stretch>
@@ -1270,7 +988,7 @@
                   <pic:spPr>
                     <a:xfrm>
                       <a:off x="0" y="0"/>
-                      <a:ext cx="5943600" cy="3100705"/>
+                      <a:ext cx="5943600" cy="2168525"/>
                     </a:xfrm>
                     <a:prstGeom prst="rect">
                       <a:avLst/>
@@ -1282,17 +1000,10 @@
           </wp:inline>
         </w:drawing>
       </w:r>
-      <w:r>
-        <w:rPr>
-          <w:noProof/>
-        </w:rPr>
-        <w:t xml:space="preserve"> </w:t>
-      </w:r>
-      <w:r>
-        <w:rPr>
-          <w:noProof/>
-        </w:rPr>
-        <w:t xml:space="preserve"> </w:t>
+    </w:p>
+    <w:p>
+      <w:r>
+        <w:t>This is easy to correct:</w:t>
       </w:r>
     </w:p>
     <w:p>
@@ -1300,30 +1011,21 @@
         <w:pStyle w:val="ListParagraph"/>
         <w:numPr>
           <w:ilvl w:val="0"/>
-          <w:numId w:val="39"/>
+          <w:numId w:val="38"/>
         </w:numPr>
       </w:pPr>
       <w:r>
-        <w:lastRenderedPageBreak/>
-        <w:t>Change</w:t>
-      </w:r>
-      <w:r>
-        <w:t xml:space="preserve"> the charge value </w:t>
-      </w:r>
-      <w:r>
-        <w:t>to -1</w:t>
-      </w:r>
-      <w:r>
-        <w:t xml:space="preserve"> </w:t>
-      </w:r>
-      <w:r>
-        <w:t xml:space="preserve">in </w:t>
-      </w:r>
-      <w:r>
-        <w:t>each row</w:t>
-      </w:r>
-      <w:r>
-        <w:t>.</w:t>
+        <w:t xml:space="preserve">Click the </w:t>
+      </w:r>
+      <w:r>
+        <w:rPr>
+          <w:b/>
+          <w:bCs/>
+        </w:rPr>
+        <w:t>OK</w:t>
+      </w:r>
+      <w:r>
+        <w:t xml:space="preserve"> button in the error report form.</w:t>
       </w:r>
     </w:p>
     <w:p>
@@ -1331,62 +1033,55 @@
         <w:pStyle w:val="ListParagraph"/>
         <w:numPr>
           <w:ilvl w:val="0"/>
-          <w:numId w:val="39"/>
+          <w:numId w:val="38"/>
         </w:numPr>
       </w:pPr>
       <w:r>
-        <w:t>Click the</w:t>
-      </w:r>
-      <w:r>
+        <w:t xml:space="preserve">Click the </w:t>
+      </w:r>
+      <w:r>
+        <w:rPr>
+          <w:bCs/>
+        </w:rPr>
+        <w:t xml:space="preserve">dropdown control in the </w:t>
+      </w:r>
+      <w:r>
+        <w:rPr>
+          <w:b/>
+        </w:rPr>
+        <w:t>Precursor Charge</w:t>
+      </w:r>
+      <w:r>
+        <w:rPr>
+          <w:bCs/>
+        </w:rPr>
         <w:t xml:space="preserve"> </w:t>
       </w:r>
       <w:r>
         <w:rPr>
-          <w:b/>
-        </w:rPr>
-        <w:t>Check for Errors</w:t>
-      </w:r>
-      <w:r>
-        <w:t xml:space="preserve"> button again</w:t>
-      </w:r>
-      <w:r>
-        <w:t>.</w:t>
-      </w:r>
-    </w:p>
-    <w:p>
-      <w:pPr>
-        <w:keepNext/>
-      </w:pPr>
-      <w:r>
-        <w:t xml:space="preserve">The </w:t>
-      </w:r>
-      <w:r>
-        <w:rPr>
-          <w:b/>
           <w:bCs/>
         </w:rPr>
-        <w:t>Insert</w:t>
-      </w:r>
-      <w:r>
-        <w:t xml:space="preserve"> form should look like this:</w:t>
-      </w:r>
-    </w:p>
-    <w:p>
-      <w:pPr>
-        <w:spacing w:before="240"/>
+        <w:t>and choose “Ignore Column”</w:t>
+      </w:r>
+      <w:r>
+        <w:t xml:space="preserve">. </w:t>
+      </w:r>
+    </w:p>
+    <w:p>
+      <w:r>
+        <w:t>The precursor adduct is all the information that is needed.</w:t>
+      </w:r>
+    </w:p>
+    <w:p>
+      <w:r>
         <w:rPr>
           <w:noProof/>
         </w:rPr>
-      </w:pPr>
-      <w:r>
-        <w:rPr>
-          <w:noProof/>
-        </w:rPr>
         <w:drawing>
-          <wp:inline distT="0" distB="0" distL="0" distR="0" wp14:anchorId="1B320C3C" wp14:editId="47ED08D8">
-            <wp:extent cx="5943600" cy="3100705"/>
-            <wp:effectExtent l="0" t="0" r="0" b="4445"/>
-            <wp:docPr id="44" name="Picture 44"/>
+          <wp:inline distT="0" distB="0" distL="0" distR="0" wp14:anchorId="560EF191" wp14:editId="4C71A61F">
+            <wp:extent cx="5943600" cy="3256280"/>
+            <wp:effectExtent l="0" t="0" r="0" b="1270"/>
+            <wp:docPr id="7" name="Picture 7" descr="Table&#10;&#10;Description automatically generated"/>
             <wp:cNvGraphicFramePr>
               <a:graphicFrameLocks xmlns:a="http://schemas.openxmlformats.org/drawingml/2006/main" noChangeAspect="1"/>
             </wp:cNvGraphicFramePr>
@@ -1394,11 +1089,11 @@
               <a:graphicData uri="http://schemas.openxmlformats.org/drawingml/2006/picture">
                 <pic:pic xmlns:pic="http://schemas.openxmlformats.org/drawingml/2006/picture">
                   <pic:nvPicPr>
-                    <pic:cNvPr id="1" name=""/>
+                    <pic:cNvPr id="7" name="Picture 7" descr="Table&#10;&#10;Description automatically generated"/>
                     <pic:cNvPicPr/>
                   </pic:nvPicPr>
                   <pic:blipFill>
-                    <a:blip r:embed="rId21"/>
+                    <a:blip r:embed="rId16"/>
                     <a:stretch>
                       <a:fillRect/>
                     </a:stretch>
@@ -1406,7 +1101,7 @@
                   <pic:spPr>
                     <a:xfrm>
                       <a:off x="0" y="0"/>
-                      <a:ext cx="5943600" cy="3100705"/>
+                      <a:ext cx="5943600" cy="3256280"/>
                     </a:xfrm>
                     <a:prstGeom prst="rect">
                       <a:avLst/>
@@ -1424,26 +1119,55 @@
         <w:spacing w:before="240"/>
       </w:pPr>
       <w:r>
-        <w:t>Notice that Skyline has automatically</w:t>
-      </w:r>
-      <w:r>
-        <w:t xml:space="preserve"> filled in the </w:t>
+        <w:lastRenderedPageBreak/>
+        <w:t>Notice that the Label Type and Precursor m/z columns are blank – this is not a problem as Skyline can infer these values.</w:t>
+      </w:r>
+    </w:p>
+    <w:p>
+      <w:pPr>
+        <w:spacing w:before="240"/>
+      </w:pPr>
+      <w:r>
+        <w:t xml:space="preserve">Also notice that the first two entries are a heavy/light labeled pair based on having the same name and formulas that differ only in isotopic labeling (four of the hydrogens are replaced by Deuterium in the second formula). Skyline will recognize these as heavy/light labeled pairs. </w:t>
+      </w:r>
+    </w:p>
+    <w:p>
+      <w:pPr>
+        <w:pStyle w:val="ListParagraph"/>
+        <w:numPr>
+          <w:ilvl w:val="0"/>
+          <w:numId w:val="54"/>
+        </w:numPr>
+        <w:spacing w:before="240"/>
+      </w:pPr>
+      <w:r>
+        <w:t xml:space="preserve">Click the </w:t>
       </w:r>
       <w:r>
         <w:rPr>
           <w:b/>
-          <w:bCs/>
-        </w:rPr>
-        <w:t>Label Type</w:t>
-      </w:r>
-      <w:r>
-        <w:t xml:space="preserve"> column, having </w:t>
-      </w:r>
-      <w:r>
-        <w:t xml:space="preserve">determined that the first two entries are a heavy/light labeled pair based on having the same name and formulas that differ only in </w:t>
-      </w:r>
-      <w:r>
-        <w:t>isotopic labeling (four of the hydrogens are replaced by Deuterium in the second formula).</w:t>
+        </w:rPr>
+        <w:t>OK</w:t>
+      </w:r>
+      <w:r>
+        <w:t xml:space="preserve"> button.</w:t>
+      </w:r>
+    </w:p>
+    <w:p>
+      <w:pPr>
+        <w:spacing w:before="240"/>
+      </w:pPr>
+      <w:r>
+        <w:t xml:space="preserve">Skyline imports the transition list and shows the result in the </w:t>
+      </w:r>
+      <w:r>
+        <w:rPr>
+          <w:b/>
+        </w:rPr>
+        <w:t xml:space="preserve">Targets </w:t>
+      </w:r>
+      <w:r>
+        <w:t>window.</w:t>
       </w:r>
     </w:p>
     <w:p>
@@ -1455,76 +1179,41 @@
         </w:numPr>
       </w:pPr>
       <w:r>
-        <w:t xml:space="preserve">Click on the </w:t>
+        <w:t xml:space="preserve">On the Skyline </w:t>
       </w:r>
       <w:r>
         <w:rPr>
           <w:b/>
         </w:rPr>
-        <w:t>Insert</w:t>
-      </w:r>
-      <w:r>
-        <w:t xml:space="preserve"> button.</w:t>
-      </w:r>
-    </w:p>
-    <w:p>
-      <w:pPr>
-        <w:pStyle w:val="ListParagraph"/>
-        <w:numPr>
-          <w:ilvl w:val="0"/>
-          <w:numId w:val="39"/>
-        </w:numPr>
-      </w:pPr>
-      <w:r>
-        <w:t xml:space="preserve">On the Skyline </w:t>
+        <w:t>Edit</w:t>
+      </w:r>
+      <w:r>
+        <w:t xml:space="preserve"> menu, choose </w:t>
       </w:r>
       <w:r>
         <w:rPr>
           <w:b/>
         </w:rPr>
-        <w:t>Edit</w:t>
-      </w:r>
-      <w:r>
-        <w:t xml:space="preserve"> menu, c</w:t>
-      </w:r>
-      <w:r>
-        <w:t>hoose</w:t>
-      </w:r>
-      <w:r>
-        <w:t xml:space="preserve"> </w:t>
+        <w:t>Expand All</w:t>
+      </w:r>
+      <w:r>
+        <w:t xml:space="preserve"> and click </w:t>
       </w:r>
       <w:r>
         <w:rPr>
           <w:b/>
         </w:rPr>
-        <w:t>Expand All</w:t>
-      </w:r>
-      <w:r>
-        <w:t xml:space="preserve"> </w:t>
-      </w:r>
-      <w:r>
-        <w:t>and</w:t>
-      </w:r>
-      <w:r>
-        <w:t xml:space="preserve"> click </w:t>
-      </w:r>
-      <w:r>
-        <w:rPr>
-          <w:b/>
-        </w:rPr>
         <w:t>Molecules</w:t>
       </w:r>
       <w:r>
         <w:t>.</w:t>
       </w:r>
     </w:p>
-    <w:p/>
     <w:p>
       <w:pPr>
         <w:keepNext/>
       </w:pPr>
       <w:r>
-        <w:lastRenderedPageBreak/>
         <w:t>Your Skyline window should now look like</w:t>
       </w:r>
       <w:r>
@@ -1558,7 +1247,7 @@
                     <pic:cNvPicPr/>
                   </pic:nvPicPr>
                   <pic:blipFill>
-                    <a:blip r:embed="rId22"/>
+                    <a:blip r:embed="rId17"/>
                     <a:stretch>
                       <a:fillRect/>
                     </a:stretch>
@@ -1643,6 +1332,7 @@
     </w:p>
     <w:p>
       <w:r>
+        <w:lastRenderedPageBreak/>
         <w:t>You will notice that ALA</w:t>
       </w:r>
       <w:r>
@@ -1675,13 +1365,8 @@
       <w:r>
         <w:t xml:space="preserve"> a different </w:t>
       </w:r>
-      <w:proofErr w:type="gramStart"/>
-      <w:r>
-        <w:t>stable-isotope</w:t>
-      </w:r>
-      <w:proofErr w:type="gramEnd"/>
-      <w:r>
-        <w:t xml:space="preserve"> labeled molecule </w:t>
+      <w:r>
+        <w:t xml:space="preserve">stable-isotope labeled molecule </w:t>
       </w:r>
       <w:r>
         <w:t xml:space="preserve">as its surrogate standard. </w:t>
@@ -1721,7 +1406,6 @@
         </w:numPr>
       </w:pPr>
       <w:r>
-        <w:lastRenderedPageBreak/>
         <w:t>R</w:t>
       </w:r>
       <w:r>
@@ -1792,7 +1476,7 @@
                     </pic:cNvPicPr>
                   </pic:nvPicPr>
                   <pic:blipFill>
-                    <a:blip r:embed="rId23">
+                    <a:blip r:embed="rId18">
                       <a:extLst>
                         <a:ext uri="{28A0092B-C50C-407E-A947-70E740481C1C}">
                           <a14:useLocalDpi xmlns:a14="http://schemas.microsoft.com/office/drawing/2010/main" val="0"/>
@@ -1990,7 +1674,7 @@
                     <pic:cNvPicPr/>
                   </pic:nvPicPr>
                   <pic:blipFill>
-                    <a:blip r:embed="rId24"/>
+                    <a:blip r:embed="rId19"/>
                     <a:stretch>
                       <a:fillRect/>
                     </a:stretch>
@@ -2036,17 +1720,7 @@
               <w:t>OTE</w:t>
             </w:r>
             <w:r>
-              <w:t>:  The “</w:t>
-            </w:r>
-            <w:proofErr w:type="spellStart"/>
-            <w:proofErr w:type="gramStart"/>
-            <w:r>
-              <w:t>f,p</w:t>
-            </w:r>
-            <w:proofErr w:type="spellEnd"/>
-            <w:proofErr w:type="gramEnd"/>
-            <w:r>
-              <w:t xml:space="preserve">” setting in </w:t>
+              <w:t xml:space="preserve">:  The “f,p” setting in </w:t>
             </w:r>
             <w:r>
               <w:rPr>
@@ -2452,7 +2126,7 @@
                     <pic:cNvPicPr/>
                   </pic:nvPicPr>
                   <pic:blipFill>
-                    <a:blip r:embed="rId25"/>
+                    <a:blip r:embed="rId20"/>
                     <a:stretch>
                       <a:fillRect/>
                     </a:stretch>
@@ -2809,6 +2483,1256 @@
             <wp:extent cx="5562600" cy="4019550"/>
             <wp:effectExtent l="0" t="0" r="0" b="0"/>
             <wp:docPr id="49" name="Picture 49"/>
+            <wp:cNvGraphicFramePr>
+              <a:graphicFrameLocks xmlns:a="http://schemas.openxmlformats.org/drawingml/2006/main" noChangeAspect="1"/>
+            </wp:cNvGraphicFramePr>
+            <a:graphic xmlns:a="http://schemas.openxmlformats.org/drawingml/2006/main">
+              <a:graphicData uri="http://schemas.openxmlformats.org/drawingml/2006/picture">
+                <pic:pic xmlns:pic="http://schemas.openxmlformats.org/drawingml/2006/picture">
+                  <pic:nvPicPr>
+                    <pic:cNvPr id="1" name=""/>
+                    <pic:cNvPicPr/>
+                  </pic:nvPicPr>
+                  <pic:blipFill>
+                    <a:blip r:embed="rId21"/>
+                    <a:stretch>
+                      <a:fillRect/>
+                    </a:stretch>
+                  </pic:blipFill>
+                  <pic:spPr>
+                    <a:xfrm>
+                      <a:off x="0" y="0"/>
+                      <a:ext cx="5562600" cy="4019550"/>
+                    </a:xfrm>
+                    <a:prstGeom prst="rect">
+                      <a:avLst/>
+                    </a:prstGeom>
+                  </pic:spPr>
+                </pic:pic>
+              </a:graphicData>
+            </a:graphic>
+          </wp:inline>
+        </w:drawing>
+      </w:r>
+    </w:p>
+    <w:p>
+      <w:pPr>
+        <w:pStyle w:val="ListParagraph"/>
+        <w:numPr>
+          <w:ilvl w:val="0"/>
+          <w:numId w:val="40"/>
+        </w:numPr>
+        <w:rPr>
+          <w:sz w:val="20"/>
+          <w:szCs w:val="20"/>
+        </w:rPr>
+      </w:pPr>
+      <w:r>
+        <w:t xml:space="preserve">Click the </w:t>
+      </w:r>
+      <w:r>
+        <w:rPr>
+          <w:b/>
+          <w:bCs/>
+        </w:rPr>
+        <w:t>Open</w:t>
+      </w:r>
+      <w:r>
+        <w:t xml:space="preserve"> button.</w:t>
+      </w:r>
+    </w:p>
+    <w:p>
+      <w:pPr>
+        <w:keepNext/>
+        <w:spacing w:before="240"/>
+      </w:pPr>
+      <w:r>
+        <w:lastRenderedPageBreak/>
+        <w:t>T</w:t>
+      </w:r>
+      <w:r>
+        <w:t>he files should import within 30 seconds</w:t>
+      </w:r>
+      <w:r>
+        <w:t xml:space="preserve"> or so</w:t>
+      </w:r>
+      <w:r>
+        <w:t>, leaving your Skyline window looking</w:t>
+      </w:r>
+      <w:r>
+        <w:t xml:space="preserve"> </w:t>
+      </w:r>
+      <w:r>
+        <w:t>like</w:t>
+      </w:r>
+      <w:r>
+        <w:t xml:space="preserve"> this</w:t>
+      </w:r>
+      <w:r>
+        <w:t>:</w:t>
+      </w:r>
+    </w:p>
+    <w:p>
+      <w:r>
+        <w:rPr>
+          <w:noProof/>
+        </w:rPr>
+        <w:drawing>
+          <wp:inline distT="0" distB="0" distL="0" distR="0" wp14:anchorId="71E2FAC9" wp14:editId="55EBF22A">
+            <wp:extent cx="5943600" cy="4077970"/>
+            <wp:effectExtent l="0" t="0" r="0" b="0"/>
+            <wp:docPr id="50" name="Picture 50"/>
+            <wp:cNvGraphicFramePr>
+              <a:graphicFrameLocks xmlns:a="http://schemas.openxmlformats.org/drawingml/2006/main" noChangeAspect="1"/>
+            </wp:cNvGraphicFramePr>
+            <a:graphic xmlns:a="http://schemas.openxmlformats.org/drawingml/2006/main">
+              <a:graphicData uri="http://schemas.openxmlformats.org/drawingml/2006/picture">
+                <pic:pic xmlns:pic="http://schemas.openxmlformats.org/drawingml/2006/picture">
+                  <pic:nvPicPr>
+                    <pic:cNvPr id="1" name=""/>
+                    <pic:cNvPicPr/>
+                  </pic:nvPicPr>
+                  <pic:blipFill>
+                    <a:blip r:embed="rId22"/>
+                    <a:stretch>
+                      <a:fillRect/>
+                    </a:stretch>
+                  </pic:blipFill>
+                  <pic:spPr>
+                    <a:xfrm>
+                      <a:off x="0" y="0"/>
+                      <a:ext cx="5943600" cy="4077970"/>
+                    </a:xfrm>
+                    <a:prstGeom prst="rect">
+                      <a:avLst/>
+                    </a:prstGeom>
+                  </pic:spPr>
+                </pic:pic>
+              </a:graphicData>
+            </a:graphic>
+          </wp:inline>
+        </w:drawing>
+      </w:r>
+      <w:r>
+        <w:rPr>
+          <w:noProof/>
+        </w:rPr>
+        <w:t xml:space="preserve"> </w:t>
+      </w:r>
+    </w:p>
+    <w:p>
+      <w:pPr>
+        <w:spacing w:before="240"/>
+      </w:pPr>
+      <w:r>
+        <w:t>To take advantage of the Skyline summary graphs for viewing individual targets, do the following:</w:t>
+      </w:r>
+    </w:p>
+    <w:p>
+      <w:pPr>
+        <w:pStyle w:val="ListParagraph"/>
+        <w:numPr>
+          <w:ilvl w:val="0"/>
+          <w:numId w:val="41"/>
+        </w:numPr>
+        <w:spacing w:before="240"/>
+      </w:pPr>
+      <w:r>
+        <w:t xml:space="preserve">On the </w:t>
+      </w:r>
+      <w:r>
+        <w:rPr>
+          <w:b/>
+          <w:bCs/>
+        </w:rPr>
+        <w:t>View</w:t>
+      </w:r>
+      <w:r>
+        <w:t xml:space="preserve"> menu, choose </w:t>
+      </w:r>
+      <w:r>
+        <w:rPr>
+          <w:b/>
+          <w:bCs/>
+        </w:rPr>
+        <w:t>Peak Areas</w:t>
+      </w:r>
+      <w:r>
+        <w:t xml:space="preserve"> and click </w:t>
+      </w:r>
+      <w:r>
+        <w:rPr>
+          <w:b/>
+          <w:bCs/>
+        </w:rPr>
+        <w:t>Replicate Comparison</w:t>
+      </w:r>
+      <w:r>
+        <w:t>.</w:t>
+      </w:r>
+    </w:p>
+    <w:p>
+      <w:pPr>
+        <w:pStyle w:val="ListParagraph"/>
+        <w:numPr>
+          <w:ilvl w:val="0"/>
+          <w:numId w:val="41"/>
+        </w:numPr>
+        <w:spacing w:before="240"/>
+      </w:pPr>
+      <w:r>
+        <w:t xml:space="preserve">On the </w:t>
+      </w:r>
+      <w:r>
+        <w:rPr>
+          <w:b/>
+          <w:bCs/>
+        </w:rPr>
+        <w:t xml:space="preserve">View </w:t>
+      </w:r>
+      <w:r>
+        <w:t xml:space="preserve">menu, choose </w:t>
+      </w:r>
+      <w:r>
+        <w:rPr>
+          <w:b/>
+          <w:bCs/>
+        </w:rPr>
+        <w:t>Retention Times</w:t>
+      </w:r>
+      <w:r>
+        <w:t xml:space="preserve"> and click </w:t>
+      </w:r>
+      <w:r>
+        <w:rPr>
+          <w:b/>
+          <w:bCs/>
+        </w:rPr>
+        <w:t>Replicate Comparison</w:t>
+      </w:r>
+      <w:r>
+        <w:t>.</w:t>
+      </w:r>
+    </w:p>
+    <w:p>
+      <w:pPr>
+        <w:pStyle w:val="ListParagraph"/>
+        <w:numPr>
+          <w:ilvl w:val="0"/>
+          <w:numId w:val="41"/>
+        </w:numPr>
+        <w:spacing w:before="240"/>
+      </w:pPr>
+      <w:r>
+        <w:t>Click and drag these views to dock them above the chromatogram graphs.</w:t>
+      </w:r>
+    </w:p>
+    <w:p>
+      <w:pPr>
+        <w:pStyle w:val="ListParagraph"/>
+        <w:numPr>
+          <w:ilvl w:val="0"/>
+          <w:numId w:val="41"/>
+        </w:numPr>
+        <w:spacing w:before="240"/>
+      </w:pPr>
+      <w:r>
+        <w:t xml:space="preserve">On the </w:t>
+      </w:r>
+      <w:r>
+        <w:rPr>
+          <w:b/>
+          <w:bCs/>
+        </w:rPr>
+        <w:t xml:space="preserve">View </w:t>
+      </w:r>
+      <w:r>
+        <w:t xml:space="preserve">menu, choose </w:t>
+      </w:r>
+      <w:r>
+        <w:rPr>
+          <w:b/>
+        </w:rPr>
+        <w:t>Document Grid</w:t>
+      </w:r>
+      <w:r>
+        <w:rPr>
+          <w:b/>
+        </w:rPr>
+        <w:t>.</w:t>
+      </w:r>
+    </w:p>
+    <w:p>
+      <w:pPr>
+        <w:pStyle w:val="ListParagraph"/>
+        <w:numPr>
+          <w:ilvl w:val="0"/>
+          <w:numId w:val="41"/>
+        </w:numPr>
+        <w:spacing w:before="240"/>
+      </w:pPr>
+      <w:r>
+        <w:t>In the</w:t>
+      </w:r>
+      <w:r>
+        <w:t xml:space="preserve"> </w:t>
+      </w:r>
+      <w:r>
+        <w:rPr>
+          <w:b/>
+        </w:rPr>
+        <w:t>Document Grid</w:t>
+      </w:r>
+      <w:r>
+        <w:t xml:space="preserve"> view, click the </w:t>
+      </w:r>
+      <w:r>
+        <w:rPr>
+          <w:b/>
+        </w:rPr>
+        <w:t>Report</w:t>
+      </w:r>
+      <w:r>
+        <w:rPr>
+          <w:b/>
+        </w:rPr>
+        <w:t>s</w:t>
+      </w:r>
+      <w:r>
+        <w:t xml:space="preserve"> </w:t>
+      </w:r>
+      <w:r>
+        <w:t>menu,</w:t>
+      </w:r>
+      <w:r>
+        <w:t xml:space="preserve"> and </w:t>
+      </w:r>
+      <w:r>
+        <w:t>then click</w:t>
+      </w:r>
+      <w:r>
+        <w:t xml:space="preserve"> </w:t>
+      </w:r>
+      <w:r>
+        <w:rPr>
+          <w:b/>
+        </w:rPr>
+        <w:t>Peptide Quantification</w:t>
+      </w:r>
+      <w:r>
+        <w:t>.</w:t>
+      </w:r>
+    </w:p>
+    <w:p>
+      <w:pPr>
+        <w:pStyle w:val="ListParagraph"/>
+        <w:numPr>
+          <w:ilvl w:val="0"/>
+          <w:numId w:val="41"/>
+        </w:numPr>
+        <w:spacing w:before="240"/>
+      </w:pPr>
+      <w:r>
+        <w:t xml:space="preserve">Click and drag the </w:t>
+      </w:r>
+      <w:r>
+        <w:rPr>
+          <w:b/>
+        </w:rPr>
+        <w:t>Document Grid</w:t>
+      </w:r>
+      <w:r>
+        <w:t xml:space="preserve"> view and doc</w:t>
+      </w:r>
+      <w:r>
+        <w:t>k</w:t>
+      </w:r>
+      <w:r>
+        <w:t xml:space="preserve"> it next to the chromatogram graphs.</w:t>
+      </w:r>
+    </w:p>
+    <w:p>
+      <w:pPr>
+        <w:keepNext/>
+        <w:spacing w:before="240"/>
+      </w:pPr>
+      <w:r>
+        <w:lastRenderedPageBreak/>
+        <w:t>The Skyline window should now look like this:</w:t>
+      </w:r>
+    </w:p>
+    <w:p>
+      <w:pPr>
+        <w:spacing w:before="240"/>
+      </w:pPr>
+      <w:r>
+        <w:rPr>
+          <w:noProof/>
+        </w:rPr>
+        <w:drawing>
+          <wp:inline distT="0" distB="0" distL="0" distR="0" wp14:anchorId="6F70CF8F" wp14:editId="420A334C">
+            <wp:extent cx="5943600" cy="4077970"/>
+            <wp:effectExtent l="0" t="0" r="0" b="0"/>
+            <wp:docPr id="51" name="Picture 51"/>
+            <wp:cNvGraphicFramePr>
+              <a:graphicFrameLocks xmlns:a="http://schemas.openxmlformats.org/drawingml/2006/main" noChangeAspect="1"/>
+            </wp:cNvGraphicFramePr>
+            <a:graphic xmlns:a="http://schemas.openxmlformats.org/drawingml/2006/main">
+              <a:graphicData uri="http://schemas.openxmlformats.org/drawingml/2006/picture">
+                <pic:pic xmlns:pic="http://schemas.openxmlformats.org/drawingml/2006/picture">
+                  <pic:nvPicPr>
+                    <pic:cNvPr id="1" name=""/>
+                    <pic:cNvPicPr/>
+                  </pic:nvPicPr>
+                  <pic:blipFill>
+                    <a:blip r:embed="rId23"/>
+                    <a:stretch>
+                      <a:fillRect/>
+                    </a:stretch>
+                  </pic:blipFill>
+                  <pic:spPr>
+                    <a:xfrm>
+                      <a:off x="0" y="0"/>
+                      <a:ext cx="5943600" cy="4077970"/>
+                    </a:xfrm>
+                    <a:prstGeom prst="rect">
+                      <a:avLst/>
+                    </a:prstGeom>
+                  </pic:spPr>
+                </pic:pic>
+              </a:graphicData>
+            </a:graphic>
+          </wp:inline>
+        </w:drawing>
+      </w:r>
+    </w:p>
+    <w:p>
+      <w:pPr>
+        <w:pStyle w:val="Heading1"/>
+      </w:pPr>
+      <w:r>
+        <w:t>Checking Peak Integration</w:t>
+      </w:r>
+    </w:p>
+    <w:p>
+      <w:r>
+        <w:t xml:space="preserve">Looking at the </w:t>
+      </w:r>
+      <w:r>
+        <w:rPr>
+          <w:b/>
+        </w:rPr>
+        <w:t>Retention Times – Replicate Comparison</w:t>
+      </w:r>
+      <w:r>
+        <w:t xml:space="preserve"> window</w:t>
+      </w:r>
+      <w:r>
+        <w:t>,</w:t>
+      </w:r>
+      <w:r>
+        <w:t xml:space="preserve"> </w:t>
+      </w:r>
+      <w:r>
+        <w:t>you</w:t>
+      </w:r>
+      <w:r>
+        <w:t xml:space="preserve"> can see by the </w:t>
+      </w:r>
+      <w:r>
+        <w:t xml:space="preserve">lack of </w:t>
+      </w:r>
+      <w:r>
+        <w:t>outliers that</w:t>
+      </w:r>
+      <w:r>
+        <w:t xml:space="preserve"> Skyline did not have any problems with peak integration</w:t>
+      </w:r>
+      <w:r>
+        <w:t>.</w:t>
+      </w:r>
+    </w:p>
+    <w:p>
+      <w:pPr>
+        <w:pStyle w:val="Heading1"/>
+      </w:pPr>
+      <w:r>
+        <w:t xml:space="preserve">Preparing for </w:t>
+      </w:r>
+      <w:r>
+        <w:t>‘</w:t>
+      </w:r>
+      <w:r>
+        <w:t>Single Point Quantification’</w:t>
+      </w:r>
+    </w:p>
+    <w:p>
+      <w:r>
+        <w:t>Next, follow these steps to prepare Skyline to produce</w:t>
+      </w:r>
+      <w:r>
+        <w:t xml:space="preserve"> calibrated quantitative values for the targeted molecules based on an external single-point calibration run:</w:t>
+      </w:r>
+    </w:p>
+    <w:p>
+      <w:pPr>
+        <w:pStyle w:val="ListParagraph"/>
+        <w:numPr>
+          <w:ilvl w:val="0"/>
+          <w:numId w:val="48"/>
+        </w:numPr>
+      </w:pPr>
+      <w:r>
+        <w:t xml:space="preserve">On the </w:t>
+      </w:r>
+      <w:r>
+        <w:rPr>
+          <w:b/>
+        </w:rPr>
+        <w:t>Settings</w:t>
+      </w:r>
+      <w:r>
+        <w:t xml:space="preserve"> Menu, click </w:t>
+      </w:r>
+      <w:r>
+        <w:rPr>
+          <w:b/>
+        </w:rPr>
+        <w:t>Molecule</w:t>
+      </w:r>
+      <w:r>
+        <w:rPr>
+          <w:b/>
+        </w:rPr>
+        <w:t xml:space="preserve"> Settings</w:t>
+      </w:r>
+      <w:r>
+        <w:rPr>
+          <w:b/>
+        </w:rPr>
+        <w:t>.</w:t>
+      </w:r>
+    </w:p>
+    <w:p>
+      <w:pPr>
+        <w:pStyle w:val="ListParagraph"/>
+        <w:numPr>
+          <w:ilvl w:val="0"/>
+          <w:numId w:val="48"/>
+        </w:numPr>
+      </w:pPr>
+      <w:r>
+        <w:t xml:space="preserve">Click the </w:t>
+      </w:r>
+      <w:r>
+        <w:rPr>
+          <w:b/>
+        </w:rPr>
+        <w:t>Quantification</w:t>
+      </w:r>
+      <w:r>
+        <w:t xml:space="preserve"> tab.</w:t>
+      </w:r>
+    </w:p>
+    <w:p>
+      <w:pPr>
+        <w:pStyle w:val="ListParagraph"/>
+        <w:numPr>
+          <w:ilvl w:val="0"/>
+          <w:numId w:val="48"/>
+        </w:numPr>
+        <w:spacing w:after="0"/>
+      </w:pPr>
+      <w:r>
+        <w:t xml:space="preserve">In the </w:t>
+      </w:r>
+      <w:r>
+        <w:rPr>
+          <w:b/>
+          <w:bCs/>
+        </w:rPr>
+        <w:t xml:space="preserve">Regression fit </w:t>
+      </w:r>
+      <w:r>
+        <w:t xml:space="preserve">field, select </w:t>
+      </w:r>
+      <w:r>
+        <w:t>“</w:t>
+      </w:r>
+      <w:r>
+        <w:rPr>
+          <w:bCs/>
+        </w:rPr>
+        <w:t>Linear though zero</w:t>
+      </w:r>
+      <w:r>
+        <w:rPr>
+          <w:bCs/>
+        </w:rPr>
+        <w:t>”</w:t>
+      </w:r>
+      <w:r>
+        <w:t>.</w:t>
+      </w:r>
+    </w:p>
+    <w:p>
+      <w:pPr>
+        <w:pStyle w:val="ListParagraph"/>
+        <w:numPr>
+          <w:ilvl w:val="0"/>
+          <w:numId w:val="48"/>
+        </w:numPr>
+      </w:pPr>
+      <w:r>
+        <w:t xml:space="preserve">In the </w:t>
+      </w:r>
+      <w:r>
+        <w:rPr>
+          <w:b/>
+          <w:bCs/>
+        </w:rPr>
+        <w:t>Normalization method</w:t>
+      </w:r>
+      <w:r>
+        <w:t xml:space="preserve">, select </w:t>
+      </w:r>
+      <w:r>
+        <w:t>“</w:t>
+      </w:r>
+      <w:r>
+        <w:rPr>
+          <w:bCs/>
+        </w:rPr>
+        <w:t>Ratio to Heavy</w:t>
+      </w:r>
+      <w:r>
+        <w:rPr>
+          <w:b/>
+          <w:bCs/>
+        </w:rPr>
+        <w:t>”</w:t>
+      </w:r>
+      <w:r>
+        <w:rPr>
+          <w:b/>
+          <w:bCs/>
+        </w:rPr>
+        <w:t>.</w:t>
+      </w:r>
+    </w:p>
+    <w:p>
+      <w:pPr>
+        <w:pStyle w:val="ListParagraph"/>
+        <w:numPr>
+          <w:ilvl w:val="0"/>
+          <w:numId w:val="48"/>
+        </w:numPr>
+      </w:pPr>
+      <w:r>
+        <w:t>Leave</w:t>
+      </w:r>
+      <w:r>
+        <w:t xml:space="preserve"> the</w:t>
+      </w:r>
+      <w:r>
+        <w:t xml:space="preserve"> </w:t>
+      </w:r>
+      <w:r>
+        <w:rPr>
+          <w:b/>
+          <w:bCs/>
+        </w:rPr>
+        <w:t xml:space="preserve">Regression weighting </w:t>
+      </w:r>
+      <w:r>
+        <w:t>field set to</w:t>
+      </w:r>
+      <w:r>
+        <w:t xml:space="preserve"> </w:t>
+      </w:r>
+      <w:r>
+        <w:t>“</w:t>
+      </w:r>
+      <w:r>
+        <w:rPr>
+          <w:bCs/>
+        </w:rPr>
+        <w:t>None</w:t>
+      </w:r>
+      <w:r>
+        <w:rPr>
+          <w:bCs/>
+        </w:rPr>
+        <w:t>”</w:t>
+      </w:r>
+      <w:r>
+        <w:rPr>
+          <w:bCs/>
+        </w:rPr>
+        <w:t>.</w:t>
+      </w:r>
+    </w:p>
+    <w:p>
+      <w:pPr>
+        <w:pStyle w:val="ListParagraph"/>
+        <w:numPr>
+          <w:ilvl w:val="0"/>
+          <w:numId w:val="48"/>
+        </w:numPr>
+      </w:pPr>
+      <w:r>
+        <w:rPr>
+          <w:bCs/>
+        </w:rPr>
+        <w:t xml:space="preserve">Leave the </w:t>
+      </w:r>
+      <w:r>
+        <w:rPr>
+          <w:b/>
+          <w:bCs/>
+        </w:rPr>
+        <w:t>MS level</w:t>
+      </w:r>
+      <w:r>
+        <w:t xml:space="preserve"> field </w:t>
+      </w:r>
+      <w:r>
+        <w:t>set to</w:t>
+      </w:r>
+      <w:r>
+        <w:t xml:space="preserve"> </w:t>
+      </w:r>
+      <w:r>
+        <w:t>“</w:t>
+      </w:r>
+      <w:r>
+        <w:rPr>
+          <w:bCs/>
+        </w:rPr>
+        <w:t>All</w:t>
+      </w:r>
+      <w:r>
+        <w:rPr>
+          <w:bCs/>
+        </w:rPr>
+        <w:t>”</w:t>
+      </w:r>
+      <w:r>
+        <w:rPr>
+          <w:b/>
+          <w:bCs/>
+        </w:rPr>
+        <w:t>.</w:t>
+      </w:r>
+    </w:p>
+    <w:p>
+      <w:pPr>
+        <w:pStyle w:val="ListParagraph"/>
+        <w:numPr>
+          <w:ilvl w:val="0"/>
+          <w:numId w:val="48"/>
+        </w:numPr>
+      </w:pPr>
+      <w:r>
+        <w:t xml:space="preserve">In the </w:t>
+      </w:r>
+      <w:r>
+        <w:rPr>
+          <w:b/>
+          <w:bCs/>
+        </w:rPr>
+        <w:t>Units</w:t>
+      </w:r>
+      <w:r>
+        <w:t xml:space="preserve"> field </w:t>
+      </w:r>
+      <w:r>
+        <w:t>enter</w:t>
+      </w:r>
+      <w:r>
+        <w:t xml:space="preserve"> “uM”.</w:t>
+      </w:r>
+    </w:p>
+    <w:p>
+      <w:pPr>
+        <w:keepNext/>
+      </w:pPr>
+      <w:r>
+        <w:lastRenderedPageBreak/>
+        <w:t xml:space="preserve">The </w:t>
+      </w:r>
+      <w:r>
+        <w:rPr>
+          <w:b/>
+        </w:rPr>
+        <w:t>Molecule Settings</w:t>
+      </w:r>
+      <w:r>
+        <w:t xml:space="preserve"> for</w:t>
+      </w:r>
+      <w:r>
+        <w:t>m</w:t>
+      </w:r>
+      <w:r>
+        <w:t xml:space="preserve"> should look like this: </w:t>
+      </w:r>
+    </w:p>
+    <w:p>
+      <w:r>
+        <w:rPr>
+          <w:noProof/>
+        </w:rPr>
+        <w:drawing>
+          <wp:inline distT="0" distB="0" distL="0" distR="0" wp14:anchorId="7ABE4DF0" wp14:editId="71C0E167">
+            <wp:extent cx="3781425" cy="5191125"/>
+            <wp:effectExtent l="0" t="0" r="9525" b="9525"/>
+            <wp:docPr id="53" name="Picture 53"/>
+            <wp:cNvGraphicFramePr>
+              <a:graphicFrameLocks xmlns:a="http://schemas.openxmlformats.org/drawingml/2006/main" noChangeAspect="1"/>
+            </wp:cNvGraphicFramePr>
+            <a:graphic xmlns:a="http://schemas.openxmlformats.org/drawingml/2006/main">
+              <a:graphicData uri="http://schemas.openxmlformats.org/drawingml/2006/picture">
+                <pic:pic xmlns:pic="http://schemas.openxmlformats.org/drawingml/2006/picture">
+                  <pic:nvPicPr>
+                    <pic:cNvPr id="1" name=""/>
+                    <pic:cNvPicPr/>
+                  </pic:nvPicPr>
+                  <pic:blipFill>
+                    <a:blip r:embed="rId24"/>
+                    <a:stretch>
+                      <a:fillRect/>
+                    </a:stretch>
+                  </pic:blipFill>
+                  <pic:spPr>
+                    <a:xfrm>
+                      <a:off x="0" y="0"/>
+                      <a:ext cx="3781425" cy="5191125"/>
+                    </a:xfrm>
+                    <a:prstGeom prst="rect">
+                      <a:avLst/>
+                    </a:prstGeom>
+                  </pic:spPr>
+                </pic:pic>
+              </a:graphicData>
+            </a:graphic>
+          </wp:inline>
+        </w:drawing>
+      </w:r>
+    </w:p>
+    <w:p>
+      <w:pPr>
+        <w:pStyle w:val="ListParagraph"/>
+        <w:numPr>
+          <w:ilvl w:val="0"/>
+          <w:numId w:val="48"/>
+        </w:numPr>
+        <w:spacing w:after="0"/>
+      </w:pPr>
+      <w:r>
+        <w:t xml:space="preserve">Click </w:t>
+      </w:r>
+      <w:r>
+        <w:t xml:space="preserve">the </w:t>
+      </w:r>
+      <w:r>
+        <w:rPr>
+          <w:b/>
+        </w:rPr>
+        <w:t>OK</w:t>
+      </w:r>
+      <w:r>
+        <w:rPr>
+          <w:b/>
+        </w:rPr>
+        <w:t xml:space="preserve"> </w:t>
+      </w:r>
+      <w:r>
+        <w:rPr>
+          <w:bCs/>
+        </w:rPr>
+        <w:t>button</w:t>
+      </w:r>
+      <w:r>
+        <w:rPr>
+          <w:b/>
+        </w:rPr>
+        <w:t>.</w:t>
+      </w:r>
+    </w:p>
+    <w:p>
+      <w:pPr>
+        <w:keepNext/>
+        <w:spacing w:before="240"/>
+      </w:pPr>
+      <w:r>
+        <w:t>R</w:t>
+      </w:r>
+      <w:r>
+        <w:t xml:space="preserve">eturn to the </w:t>
+      </w:r>
+      <w:r>
+        <w:rPr>
+          <w:b/>
+        </w:rPr>
+        <w:t>Document Grid</w:t>
+      </w:r>
+      <w:r>
+        <w:t xml:space="preserve"> view</w:t>
+      </w:r>
+      <w:r>
+        <w:t xml:space="preserve"> and do the following</w:t>
+      </w:r>
+      <w:r>
+        <w:t>:</w:t>
+      </w:r>
+    </w:p>
+    <w:p>
+      <w:pPr>
+        <w:pStyle w:val="ListParagraph"/>
+        <w:numPr>
+          <w:ilvl w:val="0"/>
+          <w:numId w:val="48"/>
+        </w:numPr>
+      </w:pPr>
+      <w:r>
+        <w:t xml:space="preserve">Click </w:t>
+      </w:r>
+      <w:r>
+        <w:t xml:space="preserve">the </w:t>
+      </w:r>
+      <w:r>
+        <w:rPr>
+          <w:b/>
+        </w:rPr>
+        <w:t>Report</w:t>
+      </w:r>
+      <w:r>
+        <w:rPr>
+          <w:b/>
+        </w:rPr>
+        <w:t>s</w:t>
+      </w:r>
+      <w:r>
+        <w:t xml:space="preserve"> </w:t>
+      </w:r>
+      <w:r>
+        <w:t>menu,</w:t>
+      </w:r>
+      <w:r>
+        <w:t xml:space="preserve"> and </w:t>
+      </w:r>
+      <w:r>
+        <w:t>then click</w:t>
+      </w:r>
+      <w:r>
+        <w:t xml:space="preserve"> </w:t>
+      </w:r>
+      <w:r>
+        <w:rPr>
+          <w:b/>
+        </w:rPr>
+        <w:t>Replicates</w:t>
+      </w:r>
+      <w:r>
+        <w:t>.</w:t>
+      </w:r>
+    </w:p>
+    <w:p>
+      <w:pPr>
+        <w:keepNext/>
+      </w:pPr>
+      <w:r>
+        <w:lastRenderedPageBreak/>
+        <w:t>To</w:t>
+      </w:r>
+      <w:r>
+        <w:t xml:space="preserve"> establish</w:t>
+      </w:r>
+      <w:r>
+        <w:t xml:space="preserve"> the role of each of the samples </w:t>
+      </w:r>
+      <w:r>
+        <w:t>(</w:t>
+      </w:r>
+      <w:r>
+        <w:t>r</w:t>
+      </w:r>
+      <w:r>
+        <w:rPr>
+          <w:bCs/>
+        </w:rPr>
+        <w:t>eplicates</w:t>
+      </w:r>
+      <w:r>
+        <w:t>)</w:t>
+      </w:r>
+      <w:r>
+        <w:t xml:space="preserve"> in the study, as a</w:t>
+      </w:r>
+      <w:r>
+        <w:t xml:space="preserve"> standard, </w:t>
+      </w:r>
+      <w:r>
+        <w:t xml:space="preserve">an </w:t>
+      </w:r>
+      <w:r>
+        <w:t xml:space="preserve">unknown, or </w:t>
+      </w:r>
+      <w:r>
+        <w:t xml:space="preserve">a </w:t>
+      </w:r>
+      <w:r>
+        <w:t xml:space="preserve">quality control </w:t>
+      </w:r>
+      <w:r>
+        <w:t>run, e</w:t>
+      </w:r>
+      <w:r>
+        <w:t xml:space="preserve">dit </w:t>
+      </w:r>
+      <w:r>
+        <w:t xml:space="preserve">the </w:t>
+      </w:r>
+      <w:r>
+        <w:t>S</w:t>
+      </w:r>
+      <w:r>
+        <w:t xml:space="preserve">ample </w:t>
+      </w:r>
+      <w:r>
+        <w:t>T</w:t>
+      </w:r>
+      <w:r>
+        <w:t xml:space="preserve">ype and </w:t>
+      </w:r>
+      <w:r>
+        <w:t>A</w:t>
+      </w:r>
+      <w:r>
+        <w:t xml:space="preserve">nalyte </w:t>
+      </w:r>
+      <w:r>
+        <w:t>C</w:t>
+      </w:r>
+      <w:r>
+        <w:t>oncentration</w:t>
+      </w:r>
+      <w:r>
+        <w:t xml:space="preserve"> cells for each row</w:t>
+      </w:r>
+      <w:r>
+        <w:t xml:space="preserve"> </w:t>
+      </w:r>
+      <w:r>
+        <w:t xml:space="preserve">as necessary </w:t>
+      </w:r>
+      <w:r>
+        <w:t>s</w:t>
+      </w:r>
+      <w:r>
+        <w:t xml:space="preserve">o the </w:t>
+      </w:r>
+      <w:r>
+        <w:t>grid</w:t>
+      </w:r>
+      <w:r>
+        <w:t xml:space="preserve"> looks like this:</w:t>
+      </w:r>
+    </w:p>
+    <w:p>
+      <w:r>
+        <w:rPr>
+          <w:noProof/>
+        </w:rPr>
+        <w:drawing>
+          <wp:inline distT="0" distB="0" distL="0" distR="0" wp14:anchorId="395D49ED" wp14:editId="4AE9CC28">
+            <wp:extent cx="3400425" cy="4219575"/>
+            <wp:effectExtent l="0" t="0" r="9525" b="9525"/>
+            <wp:docPr id="54" name="Picture 54"/>
+            <wp:cNvGraphicFramePr>
+              <a:graphicFrameLocks xmlns:a="http://schemas.openxmlformats.org/drawingml/2006/main" noChangeAspect="1"/>
+            </wp:cNvGraphicFramePr>
+            <a:graphic xmlns:a="http://schemas.openxmlformats.org/drawingml/2006/main">
+              <a:graphicData uri="http://schemas.openxmlformats.org/drawingml/2006/picture">
+                <pic:pic xmlns:pic="http://schemas.openxmlformats.org/drawingml/2006/picture">
+                  <pic:nvPicPr>
+                    <pic:cNvPr id="1" name=""/>
+                    <pic:cNvPicPr/>
+                  </pic:nvPicPr>
+                  <pic:blipFill>
+                    <a:blip r:embed="rId25"/>
+                    <a:stretch>
+                      <a:fillRect/>
+                    </a:stretch>
+                  </pic:blipFill>
+                  <pic:spPr>
+                    <a:xfrm>
+                      <a:off x="0" y="0"/>
+                      <a:ext cx="3400425" cy="4219575"/>
+                    </a:xfrm>
+                    <a:prstGeom prst="rect">
+                      <a:avLst/>
+                    </a:prstGeom>
+                  </pic:spPr>
+                </pic:pic>
+              </a:graphicData>
+            </a:graphic>
+          </wp:inline>
+        </w:drawing>
+      </w:r>
+    </w:p>
+    <w:p>
+      <w:r>
+        <w:t>In</w:t>
+      </w:r>
+      <w:r>
+        <w:t xml:space="preserve"> this situation, the concentration given for the NIST sample (NIST-SRM-1950) is </w:t>
+      </w:r>
+      <w:r>
+        <w:t xml:space="preserve">entered as “1”, since all analytes have a </w:t>
+      </w:r>
+      <w:r>
+        <w:t xml:space="preserve">different concentration. </w:t>
+      </w:r>
+      <w:r>
+        <w:t>Think of this as establishing your standard as “One NIST Unit”. Therefore, i</w:t>
+      </w:r>
+      <w:r>
+        <w:t xml:space="preserve">n the next step, the concentration multipliers will each be </w:t>
+      </w:r>
+      <w:r>
+        <w:t>given as the actual concentration of the analyte in the NIST SRM-1950</w:t>
+      </w:r>
+      <w:r>
+        <w:t xml:space="preserve"> in order to adjust the target concentration of those analytes to their respective reference values.</w:t>
+      </w:r>
+    </w:p>
+    <w:p>
+      <w:pPr>
+        <w:pStyle w:val="ListParagraph"/>
+        <w:numPr>
+          <w:ilvl w:val="0"/>
+          <w:numId w:val="48"/>
+        </w:numPr>
+      </w:pPr>
+      <w:r>
+        <w:t xml:space="preserve">In the </w:t>
+      </w:r>
+      <w:r>
+        <w:rPr>
+          <w:b/>
+        </w:rPr>
+        <w:t>Document Grid</w:t>
+      </w:r>
+      <w:r>
+        <w:t xml:space="preserve">, click </w:t>
+      </w:r>
+      <w:r>
+        <w:t xml:space="preserve">on the </w:t>
+      </w:r>
+      <w:r>
+        <w:rPr>
+          <w:b/>
+        </w:rPr>
+        <w:t>Report</w:t>
+      </w:r>
+      <w:r>
+        <w:rPr>
+          <w:b/>
+        </w:rPr>
+        <w:t>s</w:t>
+      </w:r>
+      <w:r>
+        <w:t xml:space="preserve"> </w:t>
+      </w:r>
+      <w:r>
+        <w:t>menu</w:t>
+      </w:r>
+      <w:r>
+        <w:t xml:space="preserve"> and </w:t>
+      </w:r>
+      <w:r>
+        <w:t>then click</w:t>
+      </w:r>
+      <w:r>
+        <w:t xml:space="preserve"> </w:t>
+      </w:r>
+      <w:r>
+        <w:rPr>
+          <w:b/>
+        </w:rPr>
+        <w:t>Peptide Quantification</w:t>
+      </w:r>
+      <w:r>
+        <w:t>.</w:t>
+      </w:r>
+    </w:p>
+    <w:p>
+      <w:pPr>
+        <w:pStyle w:val="ListParagraph"/>
+        <w:numPr>
+          <w:ilvl w:val="0"/>
+          <w:numId w:val="48"/>
+        </w:numPr>
+      </w:pPr>
+      <w:r>
+        <w:t xml:space="preserve">Set the </w:t>
+      </w:r>
+      <w:r>
+        <w:t>C</w:t>
+      </w:r>
+      <w:r>
+        <w:t xml:space="preserve">oncentration </w:t>
+      </w:r>
+      <w:r>
+        <w:t>M</w:t>
+      </w:r>
+      <w:r>
+        <w:t xml:space="preserve">ultiplier </w:t>
+      </w:r>
+      <w:r>
+        <w:t xml:space="preserve">and </w:t>
+      </w:r>
+      <w:r>
+        <w:t>N</w:t>
+      </w:r>
+      <w:r>
+        <w:t xml:space="preserve">ormalization </w:t>
+      </w:r>
+      <w:r>
+        <w:t>M</w:t>
+      </w:r>
+      <w:r>
+        <w:t xml:space="preserve">ethod </w:t>
+      </w:r>
+      <w:r>
+        <w:t xml:space="preserve">cells </w:t>
+      </w:r>
+      <w:r>
+        <w:t xml:space="preserve">for each target </w:t>
+      </w:r>
+      <w:r>
+        <w:t>as shown below.</w:t>
+      </w:r>
+    </w:p>
+    <w:p>
+      <w:pPr>
+        <w:rPr>
+          <w:rFonts w:ascii="Times New Roman" w:hAnsi="Times New Roman"/>
+          <w:sz w:val="24"/>
+          <w:szCs w:val="24"/>
+        </w:rPr>
+      </w:pPr>
+      <w:r>
+        <w:rPr>
+          <w:noProof/>
+        </w:rPr>
+        <w:lastRenderedPageBreak/>
+        <w:drawing>
+          <wp:inline distT="0" distB="0" distL="0" distR="0" wp14:anchorId="7325DC05" wp14:editId="155EA22D">
+            <wp:extent cx="5943600" cy="1440180"/>
+            <wp:effectExtent l="0" t="0" r="0" b="7620"/>
+            <wp:docPr id="55" name="Picture 55"/>
             <wp:cNvGraphicFramePr>
               <a:graphicFrameLocks xmlns:a="http://schemas.openxmlformats.org/drawingml/2006/main" noChangeAspect="1"/>
             </wp:cNvGraphicFramePr>
@@ -2828,7 +3752,7 @@
                   <pic:spPr>
                     <a:xfrm>
                       <a:off x="0" y="0"/>
-                      <a:ext cx="5562600" cy="4019550"/>
+                      <a:ext cx="5943600" cy="1440180"/>
                     </a:xfrm>
                     <a:prstGeom prst="rect">
                       <a:avLst/>
@@ -2842,72 +3766,162 @@
       </w:r>
     </w:p>
     <w:p>
+      <w:r>
+        <w:t>The de</w:t>
+      </w:r>
+      <w:r>
+        <w:t>fault normalization method is “R</w:t>
+      </w:r>
+      <w:r>
+        <w:t xml:space="preserve">atio to </w:t>
+      </w:r>
+      <w:r>
+        <w:t>H</w:t>
+      </w:r>
+      <w:r>
+        <w:t xml:space="preserve">eavy” when using stable-isotope internal standards, but </w:t>
+      </w:r>
+      <w:r>
+        <w:t xml:space="preserve">you </w:t>
+      </w:r>
+      <w:r>
+        <w:t xml:space="preserve">need to set the </w:t>
+      </w:r>
+      <w:r>
+        <w:t>“</w:t>
+      </w:r>
+      <w:r>
+        <w:t>FA 18:3</w:t>
+      </w:r>
+      <w:r>
+        <w:t>”</w:t>
+      </w:r>
+      <w:r>
+        <w:t xml:space="preserve"> analyte to use the previously-defined surrogate standard as the denominator in the </w:t>
+      </w:r>
+      <w:r>
+        <w:t>analyte to standard</w:t>
+      </w:r>
+      <w:r>
+        <w:t xml:space="preserve"> ratio.</w:t>
+      </w:r>
+    </w:p>
+    <w:p>
+      <w:pPr>
+        <w:pStyle w:val="Heading1"/>
+      </w:pPr>
+      <w:r>
+        <w:t>Inspect</w:t>
+      </w:r>
+      <w:r>
+        <w:t>ing</w:t>
+      </w:r>
+      <w:r>
+        <w:t xml:space="preserve"> the Calibration Curves</w:t>
+      </w:r>
+    </w:p>
+    <w:p>
+      <w:r>
+        <w:t xml:space="preserve">Each entry in the </w:t>
+      </w:r>
+      <w:r>
+        <w:t>Calibration Curve</w:t>
+      </w:r>
+      <w:r>
+        <w:t xml:space="preserve"> column is a clickable link that </w:t>
+      </w:r>
+      <w:r>
+        <w:t>shows and activates</w:t>
+      </w:r>
+      <w:r>
+        <w:t xml:space="preserve"> the </w:t>
+      </w:r>
+      <w:r>
+        <w:rPr>
+          <w:b/>
+        </w:rPr>
+        <w:t>C</w:t>
+      </w:r>
+      <w:r>
+        <w:rPr>
+          <w:b/>
+        </w:rPr>
+        <w:t xml:space="preserve">alibration </w:t>
+      </w:r>
+      <w:r>
+        <w:rPr>
+          <w:b/>
+        </w:rPr>
+        <w:t>C</w:t>
+      </w:r>
+      <w:r>
+        <w:rPr>
+          <w:b/>
+        </w:rPr>
+        <w:t>urve</w:t>
+      </w:r>
+      <w:r>
+        <w:t xml:space="preserve"> view for the molecule in that row.</w:t>
+      </w:r>
+    </w:p>
+    <w:p>
       <w:pPr>
         <w:pStyle w:val="ListParagraph"/>
         <w:numPr>
           <w:ilvl w:val="0"/>
-          <w:numId w:val="40"/>
+          <w:numId w:val="49"/>
         </w:numPr>
-        <w:rPr>
-          <w:sz w:val="20"/>
-          <w:szCs w:val="20"/>
-        </w:rPr>
-      </w:pPr>
-      <w:r>
-        <w:t xml:space="preserve">Click the </w:t>
+      </w:pPr>
+      <w:r>
+        <w:t xml:space="preserve">Click on the calibration curve link for </w:t>
+      </w:r>
+      <w:r>
+        <w:t>“</w:t>
+      </w:r>
+      <w:r>
+        <w:t>FA 18:2</w:t>
+      </w:r>
+      <w:r>
+        <w:t>”</w:t>
+      </w:r>
+    </w:p>
+    <w:p>
+      <w:r>
+        <w:t>T</w:t>
+      </w:r>
+      <w:r>
+        <w:t xml:space="preserve">he </w:t>
       </w:r>
       <w:r>
         <w:rPr>
           <w:b/>
-          <w:bCs/>
-        </w:rPr>
-        <w:t>Open</w:t>
-      </w:r>
-      <w:r>
-        <w:t xml:space="preserve"> button.</w:t>
-      </w:r>
-    </w:p>
-    <w:p>
-      <w:pPr>
-        <w:keepNext/>
-        <w:spacing w:before="240"/>
-      </w:pPr>
-      <w:r>
-        <w:lastRenderedPageBreak/>
-        <w:t>T</w:t>
-      </w:r>
-      <w:r>
-        <w:t>he files should import within 30 seconds</w:t>
-      </w:r>
-      <w:r>
-        <w:t xml:space="preserve"> or so</w:t>
-      </w:r>
-      <w:r>
-        <w:t>, leaving your Skyline window looking</w:t>
-      </w:r>
-      <w:r>
-        <w:t xml:space="preserve"> </w:t>
-      </w:r>
-      <w:r>
-        <w:t>like</w:t>
-      </w:r>
-      <w:r>
-        <w:t xml:space="preserve"> this</w:t>
+        </w:rPr>
+        <w:t>Calibration Curve</w:t>
+      </w:r>
+      <w:r>
+        <w:t xml:space="preserve"> view will appear</w:t>
+      </w:r>
+      <w:r>
+        <w:t xml:space="preserve"> looking like this</w:t>
       </w:r>
       <w:r>
         <w:t>:</w:t>
       </w:r>
     </w:p>
     <w:p>
+      <w:pPr>
+        <w:pStyle w:val="ListParagraph"/>
+        <w:ind w:left="0"/>
+      </w:pPr>
       <w:r>
         <w:rPr>
           <w:noProof/>
         </w:rPr>
         <w:drawing>
-          <wp:inline distT="0" distB="0" distL="0" distR="0" wp14:anchorId="71E2FAC9" wp14:editId="55EBF22A">
-            <wp:extent cx="5943600" cy="4077970"/>
+          <wp:inline distT="0" distB="0" distL="0" distR="0" wp14:anchorId="782DFD57" wp14:editId="175CEE2A">
+            <wp:extent cx="5562600" cy="4114800"/>
             <wp:effectExtent l="0" t="0" r="0" b="0"/>
-            <wp:docPr id="50" name="Picture 50"/>
+            <wp:docPr id="56" name="Picture 56"/>
             <wp:cNvGraphicFramePr>
               <a:graphicFrameLocks xmlns:a="http://schemas.openxmlformats.org/drawingml/2006/main" noChangeAspect="1"/>
             </wp:cNvGraphicFramePr>
@@ -2927,1367 +3941,6 @@
                   <pic:spPr>
                     <a:xfrm>
                       <a:off x="0" y="0"/>
-                      <a:ext cx="5943600" cy="4077970"/>
-                    </a:xfrm>
-                    <a:prstGeom prst="rect">
-                      <a:avLst/>
-                    </a:prstGeom>
-                  </pic:spPr>
-                </pic:pic>
-              </a:graphicData>
-            </a:graphic>
-          </wp:inline>
-        </w:drawing>
-      </w:r>
-      <w:r>
-        <w:rPr>
-          <w:noProof/>
-        </w:rPr>
-        <w:t xml:space="preserve"> </w:t>
-      </w:r>
-    </w:p>
-    <w:p>
-      <w:pPr>
-        <w:spacing w:before="240"/>
-      </w:pPr>
-      <w:r>
-        <w:t>To take advantage of the Skyline summary graphs for viewing individual targets, do the following:</w:t>
-      </w:r>
-    </w:p>
-    <w:p>
-      <w:pPr>
-        <w:pStyle w:val="ListParagraph"/>
-        <w:numPr>
-          <w:ilvl w:val="0"/>
-          <w:numId w:val="41"/>
-        </w:numPr>
-        <w:spacing w:before="240"/>
-      </w:pPr>
-      <w:r>
-        <w:t xml:space="preserve">On the </w:t>
-      </w:r>
-      <w:r>
-        <w:rPr>
-          <w:b/>
-          <w:bCs/>
-        </w:rPr>
-        <w:t>View</w:t>
-      </w:r>
-      <w:r>
-        <w:t xml:space="preserve"> menu, choose </w:t>
-      </w:r>
-      <w:r>
-        <w:rPr>
-          <w:b/>
-          <w:bCs/>
-        </w:rPr>
-        <w:t>Peak Areas</w:t>
-      </w:r>
-      <w:r>
-        <w:t xml:space="preserve"> and click </w:t>
-      </w:r>
-      <w:r>
-        <w:rPr>
-          <w:b/>
-          <w:bCs/>
-        </w:rPr>
-        <w:t>Replicate Comparison</w:t>
-      </w:r>
-      <w:r>
-        <w:t>.</w:t>
-      </w:r>
-    </w:p>
-    <w:p>
-      <w:pPr>
-        <w:pStyle w:val="ListParagraph"/>
-        <w:numPr>
-          <w:ilvl w:val="0"/>
-          <w:numId w:val="41"/>
-        </w:numPr>
-        <w:spacing w:before="240"/>
-      </w:pPr>
-      <w:r>
-        <w:t xml:space="preserve">On the </w:t>
-      </w:r>
-      <w:r>
-        <w:rPr>
-          <w:b/>
-          <w:bCs/>
-        </w:rPr>
-        <w:t xml:space="preserve">View </w:t>
-      </w:r>
-      <w:r>
-        <w:t xml:space="preserve">menu, choose </w:t>
-      </w:r>
-      <w:r>
-        <w:rPr>
-          <w:b/>
-          <w:bCs/>
-        </w:rPr>
-        <w:t>Retention Times</w:t>
-      </w:r>
-      <w:r>
-        <w:t xml:space="preserve"> and click </w:t>
-      </w:r>
-      <w:r>
-        <w:rPr>
-          <w:b/>
-          <w:bCs/>
-        </w:rPr>
-        <w:t>Replicate Comparison</w:t>
-      </w:r>
-      <w:r>
-        <w:t>.</w:t>
-      </w:r>
-    </w:p>
-    <w:p>
-      <w:pPr>
-        <w:pStyle w:val="ListParagraph"/>
-        <w:numPr>
-          <w:ilvl w:val="0"/>
-          <w:numId w:val="41"/>
-        </w:numPr>
-        <w:spacing w:before="240"/>
-      </w:pPr>
-      <w:r>
-        <w:t>Click and drag these views to dock them above the chromatogram graphs.</w:t>
-      </w:r>
-    </w:p>
-    <w:p>
-      <w:pPr>
-        <w:pStyle w:val="ListParagraph"/>
-        <w:numPr>
-          <w:ilvl w:val="0"/>
-          <w:numId w:val="41"/>
-        </w:numPr>
-        <w:spacing w:before="240"/>
-      </w:pPr>
-      <w:r>
-        <w:t xml:space="preserve">On the </w:t>
-      </w:r>
-      <w:r>
-        <w:rPr>
-          <w:b/>
-          <w:bCs/>
-        </w:rPr>
-        <w:t xml:space="preserve">View </w:t>
-      </w:r>
-      <w:r>
-        <w:t xml:space="preserve">menu, choose </w:t>
-      </w:r>
-      <w:r>
-        <w:rPr>
-          <w:b/>
-        </w:rPr>
-        <w:t>Document Grid</w:t>
-      </w:r>
-      <w:r>
-        <w:rPr>
-          <w:b/>
-        </w:rPr>
-        <w:t>.</w:t>
-      </w:r>
-    </w:p>
-    <w:p>
-      <w:pPr>
-        <w:pStyle w:val="ListParagraph"/>
-        <w:numPr>
-          <w:ilvl w:val="0"/>
-          <w:numId w:val="41"/>
-        </w:numPr>
-        <w:spacing w:before="240"/>
-      </w:pPr>
-      <w:r>
-        <w:t>In the</w:t>
-      </w:r>
-      <w:r>
-        <w:t xml:space="preserve"> </w:t>
-      </w:r>
-      <w:r>
-        <w:rPr>
-          <w:b/>
-        </w:rPr>
-        <w:t>Document Grid</w:t>
-      </w:r>
-      <w:r>
-        <w:t xml:space="preserve"> view, click the </w:t>
-      </w:r>
-      <w:r>
-        <w:rPr>
-          <w:b/>
-        </w:rPr>
-        <w:t>Report</w:t>
-      </w:r>
-      <w:r>
-        <w:rPr>
-          <w:b/>
-        </w:rPr>
-        <w:t>s</w:t>
-      </w:r>
-      <w:r>
-        <w:t xml:space="preserve"> </w:t>
-      </w:r>
-      <w:r>
-        <w:t>menu,</w:t>
-      </w:r>
-      <w:r>
-        <w:t xml:space="preserve"> and </w:t>
-      </w:r>
-      <w:r>
-        <w:t>then click</w:t>
-      </w:r>
-      <w:r>
-        <w:t xml:space="preserve"> </w:t>
-      </w:r>
-      <w:r>
-        <w:rPr>
-          <w:b/>
-        </w:rPr>
-        <w:t>Peptide Quantification</w:t>
-      </w:r>
-      <w:r>
-        <w:t>.</w:t>
-      </w:r>
-    </w:p>
-    <w:p>
-      <w:pPr>
-        <w:pStyle w:val="ListParagraph"/>
-        <w:numPr>
-          <w:ilvl w:val="0"/>
-          <w:numId w:val="41"/>
-        </w:numPr>
-        <w:spacing w:before="240"/>
-      </w:pPr>
-      <w:r>
-        <w:t xml:space="preserve">Click and drag the </w:t>
-      </w:r>
-      <w:r>
-        <w:rPr>
-          <w:b/>
-        </w:rPr>
-        <w:t>Document Grid</w:t>
-      </w:r>
-      <w:r>
-        <w:t xml:space="preserve"> view and doc</w:t>
-      </w:r>
-      <w:r>
-        <w:t>k</w:t>
-      </w:r>
-      <w:r>
-        <w:t xml:space="preserve"> it next to the chromatogram graphs.</w:t>
-      </w:r>
-    </w:p>
-    <w:p>
-      <w:pPr>
-        <w:keepNext/>
-        <w:spacing w:before="240"/>
-      </w:pPr>
-      <w:r>
-        <w:lastRenderedPageBreak/>
-        <w:t>The Skyline window should now look like this:</w:t>
-      </w:r>
-    </w:p>
-    <w:p>
-      <w:pPr>
-        <w:spacing w:before="240"/>
-      </w:pPr>
-      <w:r>
-        <w:rPr>
-          <w:noProof/>
-        </w:rPr>
-        <w:drawing>
-          <wp:inline distT="0" distB="0" distL="0" distR="0" wp14:anchorId="6F70CF8F" wp14:editId="420A334C">
-            <wp:extent cx="5943600" cy="4077970"/>
-            <wp:effectExtent l="0" t="0" r="0" b="0"/>
-            <wp:docPr id="51" name="Picture 51"/>
-            <wp:cNvGraphicFramePr>
-              <a:graphicFrameLocks xmlns:a="http://schemas.openxmlformats.org/drawingml/2006/main" noChangeAspect="1"/>
-            </wp:cNvGraphicFramePr>
-            <a:graphic xmlns:a="http://schemas.openxmlformats.org/drawingml/2006/main">
-              <a:graphicData uri="http://schemas.openxmlformats.org/drawingml/2006/picture">
-                <pic:pic xmlns:pic="http://schemas.openxmlformats.org/drawingml/2006/picture">
-                  <pic:nvPicPr>
-                    <pic:cNvPr id="1" name=""/>
-                    <pic:cNvPicPr/>
-                  </pic:nvPicPr>
-                  <pic:blipFill>
-                    <a:blip r:embed="rId28"/>
-                    <a:stretch>
-                      <a:fillRect/>
-                    </a:stretch>
-                  </pic:blipFill>
-                  <pic:spPr>
-                    <a:xfrm>
-                      <a:off x="0" y="0"/>
-                      <a:ext cx="5943600" cy="4077970"/>
-                    </a:xfrm>
-                    <a:prstGeom prst="rect">
-                      <a:avLst/>
-                    </a:prstGeom>
-                  </pic:spPr>
-                </pic:pic>
-              </a:graphicData>
-            </a:graphic>
-          </wp:inline>
-        </w:drawing>
-      </w:r>
-    </w:p>
-    <w:p>
-      <w:pPr>
-        <w:pStyle w:val="Heading1"/>
-      </w:pPr>
-      <w:r>
-        <w:t>Checking Peak Integration</w:t>
-      </w:r>
-    </w:p>
-    <w:p>
-      <w:r>
-        <w:t xml:space="preserve">Looking at the </w:t>
-      </w:r>
-      <w:r>
-        <w:rPr>
-          <w:b/>
-        </w:rPr>
-        <w:t>Retention Times – Replicate Comparison</w:t>
-      </w:r>
-      <w:r>
-        <w:t xml:space="preserve"> window</w:t>
-      </w:r>
-      <w:r>
-        <w:t>,</w:t>
-      </w:r>
-      <w:r>
-        <w:t xml:space="preserve"> </w:t>
-      </w:r>
-      <w:r>
-        <w:t>you</w:t>
-      </w:r>
-      <w:r>
-        <w:t xml:space="preserve"> can see by the </w:t>
-      </w:r>
-      <w:r>
-        <w:t xml:space="preserve">lack of </w:t>
-      </w:r>
-      <w:r>
-        <w:t>outliers that</w:t>
-      </w:r>
-      <w:r>
-        <w:t xml:space="preserve"> Skyline did not have any problems with peak integration</w:t>
-      </w:r>
-      <w:r>
-        <w:t>.</w:t>
-      </w:r>
-    </w:p>
-    <w:p>
-      <w:pPr>
-        <w:pStyle w:val="Heading1"/>
-      </w:pPr>
-      <w:r>
-        <w:t xml:space="preserve">Preparing for </w:t>
-      </w:r>
-      <w:r>
-        <w:t>‘</w:t>
-      </w:r>
-      <w:r>
-        <w:t>Single Point Quantification’</w:t>
-      </w:r>
-    </w:p>
-    <w:p>
-      <w:r>
-        <w:t>Next, follow these steps to prepare Skyline to produce</w:t>
-      </w:r>
-      <w:r>
-        <w:t xml:space="preserve"> calibrated quantitative values for the targeted molecules based on an external single-point calibration run:</w:t>
-      </w:r>
-    </w:p>
-    <w:p>
-      <w:pPr>
-        <w:pStyle w:val="ListParagraph"/>
-        <w:numPr>
-          <w:ilvl w:val="0"/>
-          <w:numId w:val="48"/>
-        </w:numPr>
-      </w:pPr>
-      <w:r>
-        <w:t xml:space="preserve">On the </w:t>
-      </w:r>
-      <w:r>
-        <w:rPr>
-          <w:b/>
-        </w:rPr>
-        <w:t>Settings</w:t>
-      </w:r>
-      <w:r>
-        <w:t xml:space="preserve"> Menu, click </w:t>
-      </w:r>
-      <w:r>
-        <w:rPr>
-          <w:b/>
-        </w:rPr>
-        <w:t>Molecule</w:t>
-      </w:r>
-      <w:r>
-        <w:rPr>
-          <w:b/>
-        </w:rPr>
-        <w:t xml:space="preserve"> Settings</w:t>
-      </w:r>
-      <w:r>
-        <w:rPr>
-          <w:b/>
-        </w:rPr>
-        <w:t>.</w:t>
-      </w:r>
-    </w:p>
-    <w:p>
-      <w:pPr>
-        <w:pStyle w:val="ListParagraph"/>
-        <w:numPr>
-          <w:ilvl w:val="0"/>
-          <w:numId w:val="48"/>
-        </w:numPr>
-      </w:pPr>
-      <w:r>
-        <w:t xml:space="preserve">Click the </w:t>
-      </w:r>
-      <w:r>
-        <w:rPr>
-          <w:b/>
-        </w:rPr>
-        <w:t>Quantification</w:t>
-      </w:r>
-      <w:r>
-        <w:t xml:space="preserve"> tab.</w:t>
-      </w:r>
-    </w:p>
-    <w:p>
-      <w:pPr>
-        <w:pStyle w:val="ListParagraph"/>
-        <w:numPr>
-          <w:ilvl w:val="0"/>
-          <w:numId w:val="48"/>
-        </w:numPr>
-        <w:spacing w:after="0"/>
-      </w:pPr>
-      <w:r>
-        <w:t xml:space="preserve">In the </w:t>
-      </w:r>
-      <w:r>
-        <w:rPr>
-          <w:b/>
-          <w:bCs/>
-        </w:rPr>
-        <w:t xml:space="preserve">Regression fit </w:t>
-      </w:r>
-      <w:r>
-        <w:t xml:space="preserve">field, select </w:t>
-      </w:r>
-      <w:r>
-        <w:t>“</w:t>
-      </w:r>
-      <w:r>
-        <w:rPr>
-          <w:bCs/>
-        </w:rPr>
-        <w:t>Linear though zero</w:t>
-      </w:r>
-      <w:r>
-        <w:rPr>
-          <w:bCs/>
-        </w:rPr>
-        <w:t>”</w:t>
-      </w:r>
-      <w:r>
-        <w:t>.</w:t>
-      </w:r>
-    </w:p>
-    <w:p>
-      <w:pPr>
-        <w:pStyle w:val="ListParagraph"/>
-        <w:numPr>
-          <w:ilvl w:val="0"/>
-          <w:numId w:val="48"/>
-        </w:numPr>
-      </w:pPr>
-      <w:r>
-        <w:t xml:space="preserve">In the </w:t>
-      </w:r>
-      <w:r>
-        <w:rPr>
-          <w:b/>
-          <w:bCs/>
-        </w:rPr>
-        <w:t>Normalization method</w:t>
-      </w:r>
-      <w:r>
-        <w:t xml:space="preserve">, select </w:t>
-      </w:r>
-      <w:r>
-        <w:t>“</w:t>
-      </w:r>
-      <w:r>
-        <w:rPr>
-          <w:bCs/>
-        </w:rPr>
-        <w:t>Ratio to Heavy</w:t>
-      </w:r>
-      <w:r>
-        <w:rPr>
-          <w:b/>
-          <w:bCs/>
-        </w:rPr>
-        <w:t>”</w:t>
-      </w:r>
-      <w:r>
-        <w:rPr>
-          <w:b/>
-          <w:bCs/>
-        </w:rPr>
-        <w:t>.</w:t>
-      </w:r>
-    </w:p>
-    <w:p>
-      <w:pPr>
-        <w:pStyle w:val="ListParagraph"/>
-        <w:numPr>
-          <w:ilvl w:val="0"/>
-          <w:numId w:val="48"/>
-        </w:numPr>
-      </w:pPr>
-      <w:r>
-        <w:t>Leave</w:t>
-      </w:r>
-      <w:r>
-        <w:t xml:space="preserve"> the</w:t>
-      </w:r>
-      <w:r>
-        <w:t xml:space="preserve"> </w:t>
-      </w:r>
-      <w:r>
-        <w:rPr>
-          <w:b/>
-          <w:bCs/>
-        </w:rPr>
-        <w:t xml:space="preserve">Regression weighting </w:t>
-      </w:r>
-      <w:r>
-        <w:t>field set to</w:t>
-      </w:r>
-      <w:r>
-        <w:t xml:space="preserve"> </w:t>
-      </w:r>
-      <w:r>
-        <w:t>“</w:t>
-      </w:r>
-      <w:r>
-        <w:rPr>
-          <w:bCs/>
-        </w:rPr>
-        <w:t>None</w:t>
-      </w:r>
-      <w:r>
-        <w:rPr>
-          <w:bCs/>
-        </w:rPr>
-        <w:t>”</w:t>
-      </w:r>
-      <w:r>
-        <w:rPr>
-          <w:bCs/>
-        </w:rPr>
-        <w:t>.</w:t>
-      </w:r>
-    </w:p>
-    <w:p>
-      <w:pPr>
-        <w:pStyle w:val="ListParagraph"/>
-        <w:numPr>
-          <w:ilvl w:val="0"/>
-          <w:numId w:val="48"/>
-        </w:numPr>
-      </w:pPr>
-      <w:r>
-        <w:rPr>
-          <w:bCs/>
-        </w:rPr>
-        <w:t xml:space="preserve">Leave the </w:t>
-      </w:r>
-      <w:r>
-        <w:rPr>
-          <w:b/>
-          <w:bCs/>
-        </w:rPr>
-        <w:t>MS level</w:t>
-      </w:r>
-      <w:r>
-        <w:t xml:space="preserve"> field </w:t>
-      </w:r>
-      <w:r>
-        <w:t>set to</w:t>
-      </w:r>
-      <w:r>
-        <w:t xml:space="preserve"> </w:t>
-      </w:r>
-      <w:r>
-        <w:t>“</w:t>
-      </w:r>
-      <w:r>
-        <w:rPr>
-          <w:bCs/>
-        </w:rPr>
-        <w:t>All</w:t>
-      </w:r>
-      <w:r>
-        <w:rPr>
-          <w:bCs/>
-        </w:rPr>
-        <w:t>”</w:t>
-      </w:r>
-      <w:r>
-        <w:rPr>
-          <w:b/>
-          <w:bCs/>
-        </w:rPr>
-        <w:t>.</w:t>
-      </w:r>
-    </w:p>
-    <w:p>
-      <w:pPr>
-        <w:pStyle w:val="ListParagraph"/>
-        <w:numPr>
-          <w:ilvl w:val="0"/>
-          <w:numId w:val="48"/>
-        </w:numPr>
-      </w:pPr>
-      <w:r>
-        <w:t xml:space="preserve">In the </w:t>
-      </w:r>
-      <w:r>
-        <w:rPr>
-          <w:b/>
-          <w:bCs/>
-        </w:rPr>
-        <w:t>Units</w:t>
-      </w:r>
-      <w:r>
-        <w:t xml:space="preserve"> field </w:t>
-      </w:r>
-      <w:r>
-        <w:t>enter</w:t>
-      </w:r>
-      <w:r>
-        <w:t xml:space="preserve"> “</w:t>
-      </w:r>
-      <w:proofErr w:type="spellStart"/>
-      <w:r>
-        <w:t>uM</w:t>
-      </w:r>
-      <w:proofErr w:type="spellEnd"/>
-      <w:r>
-        <w:t>”.</w:t>
-      </w:r>
-    </w:p>
-    <w:p>
-      <w:pPr>
-        <w:keepNext/>
-      </w:pPr>
-      <w:r>
-        <w:lastRenderedPageBreak/>
-        <w:t xml:space="preserve">The </w:t>
-      </w:r>
-      <w:r>
-        <w:rPr>
-          <w:b/>
-        </w:rPr>
-        <w:t>Molecule Settings</w:t>
-      </w:r>
-      <w:r>
-        <w:t xml:space="preserve"> for</w:t>
-      </w:r>
-      <w:r>
-        <w:t>m</w:t>
-      </w:r>
-      <w:r>
-        <w:t xml:space="preserve"> should look like this: </w:t>
-      </w:r>
-    </w:p>
-    <w:p>
-      <w:r>
-        <w:rPr>
-          <w:noProof/>
-        </w:rPr>
-        <w:drawing>
-          <wp:inline distT="0" distB="0" distL="0" distR="0" wp14:anchorId="7ABE4DF0" wp14:editId="71C0E167">
-            <wp:extent cx="3781425" cy="5191125"/>
-            <wp:effectExtent l="0" t="0" r="9525" b="9525"/>
-            <wp:docPr id="53" name="Picture 53"/>
-            <wp:cNvGraphicFramePr>
-              <a:graphicFrameLocks xmlns:a="http://schemas.openxmlformats.org/drawingml/2006/main" noChangeAspect="1"/>
-            </wp:cNvGraphicFramePr>
-            <a:graphic xmlns:a="http://schemas.openxmlformats.org/drawingml/2006/main">
-              <a:graphicData uri="http://schemas.openxmlformats.org/drawingml/2006/picture">
-                <pic:pic xmlns:pic="http://schemas.openxmlformats.org/drawingml/2006/picture">
-                  <pic:nvPicPr>
-                    <pic:cNvPr id="1" name=""/>
-                    <pic:cNvPicPr/>
-                  </pic:nvPicPr>
-                  <pic:blipFill>
-                    <a:blip r:embed="rId29"/>
-                    <a:stretch>
-                      <a:fillRect/>
-                    </a:stretch>
-                  </pic:blipFill>
-                  <pic:spPr>
-                    <a:xfrm>
-                      <a:off x="0" y="0"/>
-                      <a:ext cx="3781425" cy="5191125"/>
-                    </a:xfrm>
-                    <a:prstGeom prst="rect">
-                      <a:avLst/>
-                    </a:prstGeom>
-                  </pic:spPr>
-                </pic:pic>
-              </a:graphicData>
-            </a:graphic>
-          </wp:inline>
-        </w:drawing>
-      </w:r>
-    </w:p>
-    <w:p>
-      <w:pPr>
-        <w:pStyle w:val="ListParagraph"/>
-        <w:numPr>
-          <w:ilvl w:val="0"/>
-          <w:numId w:val="48"/>
-        </w:numPr>
-        <w:spacing w:after="0"/>
-      </w:pPr>
-      <w:r>
-        <w:t xml:space="preserve">Click </w:t>
-      </w:r>
-      <w:r>
-        <w:t xml:space="preserve">the </w:t>
-      </w:r>
-      <w:r>
-        <w:rPr>
-          <w:b/>
-        </w:rPr>
-        <w:t>OK</w:t>
-      </w:r>
-      <w:r>
-        <w:rPr>
-          <w:b/>
-        </w:rPr>
-        <w:t xml:space="preserve"> </w:t>
-      </w:r>
-      <w:r>
-        <w:rPr>
-          <w:bCs/>
-        </w:rPr>
-        <w:t>button</w:t>
-      </w:r>
-      <w:r>
-        <w:rPr>
-          <w:b/>
-        </w:rPr>
-        <w:t>.</w:t>
-      </w:r>
-    </w:p>
-    <w:p>
-      <w:pPr>
-        <w:keepNext/>
-        <w:spacing w:before="240"/>
-      </w:pPr>
-      <w:r>
-        <w:t>R</w:t>
-      </w:r>
-      <w:r>
-        <w:t xml:space="preserve">eturn to the </w:t>
-      </w:r>
-      <w:r>
-        <w:rPr>
-          <w:b/>
-        </w:rPr>
-        <w:t>Document Grid</w:t>
-      </w:r>
-      <w:r>
-        <w:t xml:space="preserve"> view</w:t>
-      </w:r>
-      <w:r>
-        <w:t xml:space="preserve"> and do the following</w:t>
-      </w:r>
-      <w:r>
-        <w:t>:</w:t>
-      </w:r>
-    </w:p>
-    <w:p>
-      <w:pPr>
-        <w:pStyle w:val="ListParagraph"/>
-        <w:numPr>
-          <w:ilvl w:val="0"/>
-          <w:numId w:val="48"/>
-        </w:numPr>
-      </w:pPr>
-      <w:r>
-        <w:t xml:space="preserve">Click </w:t>
-      </w:r>
-      <w:r>
-        <w:t xml:space="preserve">the </w:t>
-      </w:r>
-      <w:r>
-        <w:rPr>
-          <w:b/>
-        </w:rPr>
-        <w:t>Report</w:t>
-      </w:r>
-      <w:r>
-        <w:rPr>
-          <w:b/>
-        </w:rPr>
-        <w:t>s</w:t>
-      </w:r>
-      <w:r>
-        <w:t xml:space="preserve"> </w:t>
-      </w:r>
-      <w:r>
-        <w:t>menu,</w:t>
-      </w:r>
-      <w:r>
-        <w:t xml:space="preserve"> and </w:t>
-      </w:r>
-      <w:r>
-        <w:t>then click</w:t>
-      </w:r>
-      <w:r>
-        <w:t xml:space="preserve"> </w:t>
-      </w:r>
-      <w:r>
-        <w:rPr>
-          <w:b/>
-        </w:rPr>
-        <w:t>Replicates</w:t>
-      </w:r>
-      <w:r>
-        <w:t>.</w:t>
-      </w:r>
-    </w:p>
-    <w:p>
-      <w:pPr>
-        <w:keepNext/>
-      </w:pPr>
-      <w:r>
-        <w:lastRenderedPageBreak/>
-        <w:t>To</w:t>
-      </w:r>
-      <w:r>
-        <w:t xml:space="preserve"> establish</w:t>
-      </w:r>
-      <w:r>
-        <w:t xml:space="preserve"> the role of each of the samples </w:t>
-      </w:r>
-      <w:r>
-        <w:t>(</w:t>
-      </w:r>
-      <w:r>
-        <w:t>r</w:t>
-      </w:r>
-      <w:r>
-        <w:rPr>
-          <w:bCs/>
-        </w:rPr>
-        <w:t>eplicates</w:t>
-      </w:r>
-      <w:r>
-        <w:t>)</w:t>
-      </w:r>
-      <w:r>
-        <w:t xml:space="preserve"> in the study, as a</w:t>
-      </w:r>
-      <w:r>
-        <w:t xml:space="preserve"> standard, </w:t>
-      </w:r>
-      <w:r>
-        <w:t xml:space="preserve">an </w:t>
-      </w:r>
-      <w:r>
-        <w:t xml:space="preserve">unknown, or </w:t>
-      </w:r>
-      <w:r>
-        <w:t xml:space="preserve">a </w:t>
-      </w:r>
-      <w:r>
-        <w:t xml:space="preserve">quality control </w:t>
-      </w:r>
-      <w:r>
-        <w:t>run, e</w:t>
-      </w:r>
-      <w:r>
-        <w:t xml:space="preserve">dit </w:t>
-      </w:r>
-      <w:r>
-        <w:t xml:space="preserve">the </w:t>
-      </w:r>
-      <w:r>
-        <w:t>S</w:t>
-      </w:r>
-      <w:r>
-        <w:t xml:space="preserve">ample </w:t>
-      </w:r>
-      <w:r>
-        <w:t>T</w:t>
-      </w:r>
-      <w:r>
-        <w:t xml:space="preserve">ype and </w:t>
-      </w:r>
-      <w:r>
-        <w:t>A</w:t>
-      </w:r>
-      <w:r>
-        <w:t xml:space="preserve">nalyte </w:t>
-      </w:r>
-      <w:r>
-        <w:t>C</w:t>
-      </w:r>
-      <w:r>
-        <w:t>oncentration</w:t>
-      </w:r>
-      <w:r>
-        <w:t xml:space="preserve"> cells for each row</w:t>
-      </w:r>
-      <w:r>
-        <w:t xml:space="preserve"> </w:t>
-      </w:r>
-      <w:r>
-        <w:t xml:space="preserve">as necessary </w:t>
-      </w:r>
-      <w:r>
-        <w:t>s</w:t>
-      </w:r>
-      <w:r>
-        <w:t xml:space="preserve">o the </w:t>
-      </w:r>
-      <w:r>
-        <w:t>grid</w:t>
-      </w:r>
-      <w:r>
-        <w:t xml:space="preserve"> looks like this:</w:t>
-      </w:r>
-    </w:p>
-    <w:p>
-      <w:r>
-        <w:rPr>
-          <w:noProof/>
-        </w:rPr>
-        <w:drawing>
-          <wp:inline distT="0" distB="0" distL="0" distR="0" wp14:anchorId="395D49ED" wp14:editId="4AE9CC28">
-            <wp:extent cx="3400425" cy="4219575"/>
-            <wp:effectExtent l="0" t="0" r="9525" b="9525"/>
-            <wp:docPr id="54" name="Picture 54"/>
-            <wp:cNvGraphicFramePr>
-              <a:graphicFrameLocks xmlns:a="http://schemas.openxmlformats.org/drawingml/2006/main" noChangeAspect="1"/>
-            </wp:cNvGraphicFramePr>
-            <a:graphic xmlns:a="http://schemas.openxmlformats.org/drawingml/2006/main">
-              <a:graphicData uri="http://schemas.openxmlformats.org/drawingml/2006/picture">
-                <pic:pic xmlns:pic="http://schemas.openxmlformats.org/drawingml/2006/picture">
-                  <pic:nvPicPr>
-                    <pic:cNvPr id="1" name=""/>
-                    <pic:cNvPicPr/>
-                  </pic:nvPicPr>
-                  <pic:blipFill>
-                    <a:blip r:embed="rId30"/>
-                    <a:stretch>
-                      <a:fillRect/>
-                    </a:stretch>
-                  </pic:blipFill>
-                  <pic:spPr>
-                    <a:xfrm>
-                      <a:off x="0" y="0"/>
-                      <a:ext cx="3400425" cy="4219575"/>
-                    </a:xfrm>
-                    <a:prstGeom prst="rect">
-                      <a:avLst/>
-                    </a:prstGeom>
-                  </pic:spPr>
-                </pic:pic>
-              </a:graphicData>
-            </a:graphic>
-          </wp:inline>
-        </w:drawing>
-      </w:r>
-    </w:p>
-    <w:p>
-      <w:r>
-        <w:t>In</w:t>
-      </w:r>
-      <w:r>
-        <w:t xml:space="preserve"> this situation, the concentration given for the NIST sample (NIST-SRM-1950) is </w:t>
-      </w:r>
-      <w:r>
-        <w:t xml:space="preserve">entered as “1”, since all analytes have a </w:t>
-      </w:r>
-      <w:r>
-        <w:t xml:space="preserve">different concentration. </w:t>
-      </w:r>
-      <w:r>
-        <w:t>Think of this as establishing your standard as “One NIST Unit”. Therefore, i</w:t>
-      </w:r>
-      <w:r>
-        <w:t xml:space="preserve">n the next step, the concentration multipliers will each be </w:t>
-      </w:r>
-      <w:r>
-        <w:t>given as the actual concentration of the analyte in the NIST SRM-1950</w:t>
-      </w:r>
-      <w:r>
-        <w:t xml:space="preserve"> in order to adjust the target concentration of those analytes to their respective reference values.</w:t>
-      </w:r>
-    </w:p>
-    <w:p>
-      <w:pPr>
-        <w:pStyle w:val="ListParagraph"/>
-        <w:numPr>
-          <w:ilvl w:val="0"/>
-          <w:numId w:val="48"/>
-        </w:numPr>
-      </w:pPr>
-      <w:r>
-        <w:t xml:space="preserve">In the </w:t>
-      </w:r>
-      <w:r>
-        <w:rPr>
-          <w:b/>
-        </w:rPr>
-        <w:t>Document Grid</w:t>
-      </w:r>
-      <w:r>
-        <w:t xml:space="preserve">, click </w:t>
-      </w:r>
-      <w:r>
-        <w:t xml:space="preserve">on the </w:t>
-      </w:r>
-      <w:r>
-        <w:rPr>
-          <w:b/>
-        </w:rPr>
-        <w:t>Report</w:t>
-      </w:r>
-      <w:r>
-        <w:rPr>
-          <w:b/>
-        </w:rPr>
-        <w:t>s</w:t>
-      </w:r>
-      <w:r>
-        <w:t xml:space="preserve"> </w:t>
-      </w:r>
-      <w:r>
-        <w:t>menu</w:t>
-      </w:r>
-      <w:r>
-        <w:t xml:space="preserve"> and </w:t>
-      </w:r>
-      <w:r>
-        <w:t>then click</w:t>
-      </w:r>
-      <w:r>
-        <w:t xml:space="preserve"> </w:t>
-      </w:r>
-      <w:r>
-        <w:rPr>
-          <w:b/>
-        </w:rPr>
-        <w:t>Peptide Quantification</w:t>
-      </w:r>
-      <w:r>
-        <w:t>.</w:t>
-      </w:r>
-    </w:p>
-    <w:p>
-      <w:pPr>
-        <w:pStyle w:val="ListParagraph"/>
-        <w:numPr>
-          <w:ilvl w:val="0"/>
-          <w:numId w:val="48"/>
-        </w:numPr>
-      </w:pPr>
-      <w:r>
-        <w:t xml:space="preserve">Set the </w:t>
-      </w:r>
-      <w:r>
-        <w:t>C</w:t>
-      </w:r>
-      <w:r>
-        <w:t xml:space="preserve">oncentration </w:t>
-      </w:r>
-      <w:r>
-        <w:t>M</w:t>
-      </w:r>
-      <w:r>
-        <w:t xml:space="preserve">ultiplier </w:t>
-      </w:r>
-      <w:r>
-        <w:t xml:space="preserve">and </w:t>
-      </w:r>
-      <w:r>
-        <w:t>N</w:t>
-      </w:r>
-      <w:r>
-        <w:t xml:space="preserve">ormalization </w:t>
-      </w:r>
-      <w:r>
-        <w:t>M</w:t>
-      </w:r>
-      <w:r>
-        <w:t xml:space="preserve">ethod </w:t>
-      </w:r>
-      <w:r>
-        <w:t xml:space="preserve">cells </w:t>
-      </w:r>
-      <w:r>
-        <w:t xml:space="preserve">for each target </w:t>
-      </w:r>
-      <w:r>
-        <w:t>as shown below.</w:t>
-      </w:r>
-    </w:p>
-    <w:p>
-      <w:pPr>
-        <w:rPr>
-          <w:rFonts w:ascii="Times New Roman" w:hAnsi="Times New Roman"/>
-          <w:sz w:val="24"/>
-          <w:szCs w:val="24"/>
-        </w:rPr>
-      </w:pPr>
-      <w:r>
-        <w:rPr>
-          <w:noProof/>
-        </w:rPr>
-        <w:lastRenderedPageBreak/>
-        <w:drawing>
-          <wp:inline distT="0" distB="0" distL="0" distR="0" wp14:anchorId="7325DC05" wp14:editId="155EA22D">
-            <wp:extent cx="5943600" cy="1440180"/>
-            <wp:effectExtent l="0" t="0" r="0" b="7620"/>
-            <wp:docPr id="55" name="Picture 55"/>
-            <wp:cNvGraphicFramePr>
-              <a:graphicFrameLocks xmlns:a="http://schemas.openxmlformats.org/drawingml/2006/main" noChangeAspect="1"/>
-            </wp:cNvGraphicFramePr>
-            <a:graphic xmlns:a="http://schemas.openxmlformats.org/drawingml/2006/main">
-              <a:graphicData uri="http://schemas.openxmlformats.org/drawingml/2006/picture">
-                <pic:pic xmlns:pic="http://schemas.openxmlformats.org/drawingml/2006/picture">
-                  <pic:nvPicPr>
-                    <pic:cNvPr id="1" name=""/>
-                    <pic:cNvPicPr/>
-                  </pic:nvPicPr>
-                  <pic:blipFill>
-                    <a:blip r:embed="rId31"/>
-                    <a:stretch>
-                      <a:fillRect/>
-                    </a:stretch>
-                  </pic:blipFill>
-                  <pic:spPr>
-                    <a:xfrm>
-                      <a:off x="0" y="0"/>
-                      <a:ext cx="5943600" cy="1440180"/>
-                    </a:xfrm>
-                    <a:prstGeom prst="rect">
-                      <a:avLst/>
-                    </a:prstGeom>
-                  </pic:spPr>
-                </pic:pic>
-              </a:graphicData>
-            </a:graphic>
-          </wp:inline>
-        </w:drawing>
-      </w:r>
-    </w:p>
-    <w:p>
-      <w:r>
-        <w:t>The de</w:t>
-      </w:r>
-      <w:r>
-        <w:t>fault normalization method is “R</w:t>
-      </w:r>
-      <w:r>
-        <w:t xml:space="preserve">atio to </w:t>
-      </w:r>
-      <w:r>
-        <w:t>H</w:t>
-      </w:r>
-      <w:r>
-        <w:t xml:space="preserve">eavy” when using stable-isotope internal standards, but </w:t>
-      </w:r>
-      <w:r>
-        <w:t xml:space="preserve">you </w:t>
-      </w:r>
-      <w:r>
-        <w:t xml:space="preserve">need to set the </w:t>
-      </w:r>
-      <w:r>
-        <w:t>“</w:t>
-      </w:r>
-      <w:r>
-        <w:t>FA 18:3</w:t>
-      </w:r>
-      <w:r>
-        <w:t>”</w:t>
-      </w:r>
-      <w:r>
-        <w:t xml:space="preserve"> analyte to use the </w:t>
-      </w:r>
-      <w:proofErr w:type="gramStart"/>
-      <w:r>
-        <w:t>previously-defined</w:t>
-      </w:r>
-      <w:proofErr w:type="gramEnd"/>
-      <w:r>
-        <w:t xml:space="preserve"> surrogate standard as the denominator in the </w:t>
-      </w:r>
-      <w:r>
-        <w:t>analyte to standard</w:t>
-      </w:r>
-      <w:r>
-        <w:t xml:space="preserve"> ratio.</w:t>
-      </w:r>
-    </w:p>
-    <w:p>
-      <w:pPr>
-        <w:pStyle w:val="Heading1"/>
-      </w:pPr>
-      <w:r>
-        <w:t>Inspect</w:t>
-      </w:r>
-      <w:r>
-        <w:t>ing</w:t>
-      </w:r>
-      <w:r>
-        <w:t xml:space="preserve"> the Calibration Curves</w:t>
-      </w:r>
-    </w:p>
-    <w:p>
-      <w:r>
-        <w:t xml:space="preserve">Each entry in the </w:t>
-      </w:r>
-      <w:r>
-        <w:t>Calibration Curve</w:t>
-      </w:r>
-      <w:r>
-        <w:t xml:space="preserve"> column is a clickable link that </w:t>
-      </w:r>
-      <w:r>
-        <w:t>shows and activates</w:t>
-      </w:r>
-      <w:r>
-        <w:t xml:space="preserve"> the </w:t>
-      </w:r>
-      <w:r>
-        <w:rPr>
-          <w:b/>
-        </w:rPr>
-        <w:t>C</w:t>
-      </w:r>
-      <w:r>
-        <w:rPr>
-          <w:b/>
-        </w:rPr>
-        <w:t xml:space="preserve">alibration </w:t>
-      </w:r>
-      <w:r>
-        <w:rPr>
-          <w:b/>
-        </w:rPr>
-        <w:t>C</w:t>
-      </w:r>
-      <w:r>
-        <w:rPr>
-          <w:b/>
-        </w:rPr>
-        <w:t>urve</w:t>
-      </w:r>
-      <w:r>
-        <w:t xml:space="preserve"> view for the molecule in that row.</w:t>
-      </w:r>
-    </w:p>
-    <w:p>
-      <w:pPr>
-        <w:pStyle w:val="ListParagraph"/>
-        <w:numPr>
-          <w:ilvl w:val="0"/>
-          <w:numId w:val="49"/>
-        </w:numPr>
-      </w:pPr>
-      <w:r>
-        <w:t xml:space="preserve">Click on the calibration curve link for </w:t>
-      </w:r>
-      <w:r>
-        <w:t>“</w:t>
-      </w:r>
-      <w:r>
-        <w:t>FA 18:</w:t>
-      </w:r>
-      <w:proofErr w:type="gramStart"/>
-      <w:r>
-        <w:t>2</w:t>
-      </w:r>
-      <w:r>
-        <w:t>”</w:t>
-      </w:r>
-      <w:proofErr w:type="gramEnd"/>
-    </w:p>
-    <w:p>
-      <w:r>
-        <w:t>T</w:t>
-      </w:r>
-      <w:r>
-        <w:t xml:space="preserve">he </w:t>
-      </w:r>
-      <w:r>
-        <w:rPr>
-          <w:b/>
-        </w:rPr>
-        <w:t>Calibration Curve</w:t>
-      </w:r>
-      <w:r>
-        <w:t xml:space="preserve"> view will appear</w:t>
-      </w:r>
-      <w:r>
-        <w:t xml:space="preserve"> looking like this</w:t>
-      </w:r>
-      <w:r>
-        <w:t>:</w:t>
-      </w:r>
-    </w:p>
-    <w:p>
-      <w:pPr>
-        <w:pStyle w:val="ListParagraph"/>
-        <w:ind w:left="0"/>
-      </w:pPr>
-      <w:r>
-        <w:rPr>
-          <w:noProof/>
-        </w:rPr>
-        <w:drawing>
-          <wp:inline distT="0" distB="0" distL="0" distR="0" wp14:anchorId="782DFD57" wp14:editId="175CEE2A">
-            <wp:extent cx="5562600" cy="4114800"/>
-            <wp:effectExtent l="0" t="0" r="0" b="0"/>
-            <wp:docPr id="56" name="Picture 56"/>
-            <wp:cNvGraphicFramePr>
-              <a:graphicFrameLocks xmlns:a="http://schemas.openxmlformats.org/drawingml/2006/main" noChangeAspect="1"/>
-            </wp:cNvGraphicFramePr>
-            <a:graphic xmlns:a="http://schemas.openxmlformats.org/drawingml/2006/main">
-              <a:graphicData uri="http://schemas.openxmlformats.org/drawingml/2006/picture">
-                <pic:pic xmlns:pic="http://schemas.openxmlformats.org/drawingml/2006/picture">
-                  <pic:nvPicPr>
-                    <pic:cNvPr id="1" name=""/>
-                    <pic:cNvPicPr/>
-                  </pic:nvPicPr>
-                  <pic:blipFill>
-                    <a:blip r:embed="rId32"/>
-                    <a:stretch>
-                      <a:fillRect/>
-                    </a:stretch>
-                  </pic:blipFill>
-                  <pic:spPr>
-                    <a:xfrm>
-                      <a:off x="0" y="0"/>
                       <a:ext cx="5562600" cy="4114800"/>
                     </a:xfrm>
                     <a:prstGeom prst="rect">
@@ -4382,15 +4035,7 @@
         <w:t xml:space="preserve"> runs</w:t>
       </w:r>
       <w:r>
-        <w:t xml:space="preserve"> defines a “single point” at that concentration and the average </w:t>
-      </w:r>
-      <w:proofErr w:type="spellStart"/>
-      <w:r>
-        <w:t>Light:Heavy</w:t>
-      </w:r>
-      <w:proofErr w:type="spellEnd"/>
-      <w:r>
-        <w:t xml:space="preserve"> ratio of the measured runs</w:t>
+        <w:t xml:space="preserve"> defines a “single point” at that concentration and the average Light:Heavy ratio of the measured runs</w:t>
       </w:r>
       <w:r>
         <w:t>.</w:t>
@@ -4465,39 +4110,23 @@
         <w:t xml:space="preserve">Thermo </w:t>
       </w:r>
       <w:r>
-        <w:t xml:space="preserve">Q </w:t>
-      </w:r>
-      <w:proofErr w:type="spellStart"/>
-      <w:r>
-        <w:t>Exactive</w:t>
-      </w:r>
-      <w:proofErr w:type="spellEnd"/>
-      <w:r>
-        <w:t xml:space="preserve"> </w:t>
+        <w:t xml:space="preserve">Q Exactive </w:t>
       </w:r>
       <w:r>
         <w:t>O</w:t>
       </w:r>
       <w:r>
-        <w:t>rbitrap mass spectrometer for a set of plasma samples</w:t>
-      </w:r>
-      <w:proofErr w:type="gramStart"/>
-      <w:r>
-        <w:t xml:space="preserve">, </w:t>
-      </w:r>
-      <w:r>
-        <w:t>,</w:t>
-      </w:r>
-      <w:proofErr w:type="gramEnd"/>
-      <w:r>
-        <w:t xml:space="preserve"> and saw how many existing Skyline features created initially for targeted proteomics use can now be applied to small molecule data.</w:t>
+        <w:t xml:space="preserve">rbitrap mass spectrometer for a set of plasma samples, </w:t>
+      </w:r>
+      <w:r>
+        <w:t>, and saw how many existing Skyline features created initially for targeted proteomics use can now be applied to small molecule data.</w:t>
       </w:r>
       <w:r>
         <w:t xml:space="preserve"> You applied external single-point calibration to derive micromolar values for each analyte in each run where the concentration was unknown.</w:t>
       </w:r>
     </w:p>
     <w:sectPr>
-      <w:footerReference w:type="default" r:id="rId33"/>
+      <w:footerReference w:type="default" r:id="rId28"/>
       <w:pgSz w:w="12240" w:h="15840"/>
       <w:pgMar w:top="1440" w:right="1440" w:bottom="1440" w:left="1440" w:header="720" w:footer="720" w:gutter="0"/>
       <w:cols w:space="720"/>
@@ -4507,44 +4136,8 @@
 </w:document>
 </file>
 
-<file path=word/comments.xml><?xml version="1.0" encoding="utf-8"?>
-<w:comments xmlns:wpc="http://schemas.microsoft.com/office/word/2010/wordprocessingCanvas" xmlns:cx="http://schemas.microsoft.com/office/drawing/2014/chartex" xmlns:cx1="http://schemas.microsoft.com/office/drawing/2015/9/8/chartex" xmlns:cx2="http://schemas.microsoft.com/office/drawing/2015/10/21/chartex" xmlns:cx3="http://schemas.microsoft.com/office/drawing/2016/5/9/chartex" xmlns:cx4="http://schemas.microsoft.com/office/drawing/2016/5/10/chartex" xmlns:cx5="http://schemas.microsoft.com/office/drawing/2016/5/11/chartex" xmlns:cx6="http://schemas.microsoft.com/office/drawing/2016/5/12/chartex" xmlns:cx7="http://schemas.microsoft.com/office/drawing/2016/5/13/chartex" xmlns:cx8="http://schemas.microsoft.com/office/drawing/2016/5/14/chartex" xmlns:mc="http://schemas.openxmlformats.org/markup-compatibility/2006" xmlns:aink="http://schemas.microsoft.com/office/drawing/2016/ink" xmlns:am3d="http://schemas.microsoft.com/office/drawing/2017/model3d" xmlns:o="urn:schemas-microsoft-com:office:office" xmlns:r="http://schemas.openxmlformats.org/officeDocument/2006/relationships" xmlns:m="http://schemas.openxmlformats.org/officeDocument/2006/math" xmlns:v="urn:schemas-microsoft-com:vml" xmlns:wp14="http://schemas.microsoft.com/office/word/2010/wordprocessingDrawing" xmlns:wp="http://schemas.openxmlformats.org/drawingml/2006/wordprocessingDrawing" xmlns:w10="urn:schemas-microsoft-com:office:word" xmlns:w="http://schemas.openxmlformats.org/wordprocessingml/2006/main" xmlns:w14="http://schemas.microsoft.com/office/word/2010/wordml" xmlns:w15="http://schemas.microsoft.com/office/word/2012/wordml" xmlns:w16cex="http://schemas.microsoft.com/office/word/2018/wordml/cex" xmlns:w16cid="http://schemas.microsoft.com/office/word/2016/wordml/cid" xmlns:w16="http://schemas.microsoft.com/office/word/2018/wordml" xmlns:w16se="http://schemas.microsoft.com/office/word/2015/wordml/symex" xmlns:wpg="http://schemas.microsoft.com/office/word/2010/wordprocessingGroup" xmlns:wpi="http://schemas.microsoft.com/office/word/2010/wordprocessingInk" xmlns:wne="http://schemas.microsoft.com/office/word/2006/wordml" xmlns:wps="http://schemas.microsoft.com/office/word/2010/wordprocessingShape" mc:Ignorable="w14 w15 w16se w16cid w16 w16cex wp14">
-  <w:comment w:id="0" w:author="Nat Brace" w:date="2020-06-10T21:05:00Z" w:initials="NB">
-    <w:p>
-      <w:pPr>
-        <w:pStyle w:val="CommentText"/>
-      </w:pPr>
-      <w:r>
-        <w:rPr>
-          <w:rStyle w:val="CommentReference"/>
-        </w:rPr>
-        <w:annotationRef/>
-      </w:r>
-    </w:p>
-  </w:comment>
-</w:comments>
-</file>
-
-<file path=word/commentsExtended.xml><?xml version="1.0" encoding="utf-8"?>
-<w15:commentsEx xmlns:wpc="http://schemas.microsoft.com/office/word/2010/wordprocessingCanvas" xmlns:cx="http://schemas.microsoft.com/office/drawing/2014/chartex" xmlns:cx1="http://schemas.microsoft.com/office/drawing/2015/9/8/chartex" xmlns:cx2="http://schemas.microsoft.com/office/drawing/2015/10/21/chartex" xmlns:cx3="http://schemas.microsoft.com/office/drawing/2016/5/9/chartex" xmlns:cx4="http://schemas.microsoft.com/office/drawing/2016/5/10/chartex" xmlns:cx5="http://schemas.microsoft.com/office/drawing/2016/5/11/chartex" xmlns:cx6="http://schemas.microsoft.com/office/drawing/2016/5/12/chartex" xmlns:cx7="http://schemas.microsoft.com/office/drawing/2016/5/13/chartex" xmlns:cx8="http://schemas.microsoft.com/office/drawing/2016/5/14/chartex" xmlns:mc="http://schemas.openxmlformats.org/markup-compatibility/2006" xmlns:aink="http://schemas.microsoft.com/office/drawing/2016/ink" xmlns:am3d="http://schemas.microsoft.com/office/drawing/2017/model3d" xmlns:o="urn:schemas-microsoft-com:office:office" xmlns:r="http://schemas.openxmlformats.org/officeDocument/2006/relationships" xmlns:m="http://schemas.openxmlformats.org/officeDocument/2006/math" xmlns:v="urn:schemas-microsoft-com:vml" xmlns:wp14="http://schemas.microsoft.com/office/word/2010/wordprocessingDrawing" xmlns:wp="http://schemas.openxmlformats.org/drawingml/2006/wordprocessingDrawing" xmlns:w10="urn:schemas-microsoft-com:office:word" xmlns:w="http://schemas.openxmlformats.org/wordprocessingml/2006/main" xmlns:w14="http://schemas.microsoft.com/office/word/2010/wordml" xmlns:w15="http://schemas.microsoft.com/office/word/2012/wordml" xmlns:w16cex="http://schemas.microsoft.com/office/word/2018/wordml/cex" xmlns:w16cid="http://schemas.microsoft.com/office/word/2016/wordml/cid" xmlns:w16="http://schemas.microsoft.com/office/word/2018/wordml" xmlns:w16se="http://schemas.microsoft.com/office/word/2015/wordml/symex" xmlns:wpg="http://schemas.microsoft.com/office/word/2010/wordprocessingGroup" xmlns:wpi="http://schemas.microsoft.com/office/word/2010/wordprocessingInk" xmlns:wne="http://schemas.microsoft.com/office/word/2006/wordml" xmlns:wps="http://schemas.microsoft.com/office/word/2010/wordprocessingShape" mc:Ignorable="w14 w15 w16se w16cid w16 w16cex wp14">
-  <w15:commentEx w15:paraId="4FEDD92C" w15:done="0"/>
-</w15:commentsEx>
-</file>
-
-<file path=word/commentsExtensible.xml><?xml version="1.0" encoding="utf-8"?>
-<w16cex:commentsExtensible xmlns:wpc="http://schemas.microsoft.com/office/word/2010/wordprocessingCanvas" xmlns:cx="http://schemas.microsoft.com/office/drawing/2014/chartex" xmlns:cx1="http://schemas.microsoft.com/office/drawing/2015/9/8/chartex" xmlns:cx2="http://schemas.microsoft.com/office/drawing/2015/10/21/chartex" xmlns:cx3="http://schemas.microsoft.com/office/drawing/2016/5/9/chartex" xmlns:cx4="http://schemas.microsoft.com/office/drawing/2016/5/10/chartex" xmlns:cx5="http://schemas.microsoft.com/office/drawing/2016/5/11/chartex" xmlns:cx6="http://schemas.microsoft.com/office/drawing/2016/5/12/chartex" xmlns:cx7="http://schemas.microsoft.com/office/drawing/2016/5/13/chartex" xmlns:cx8="http://schemas.microsoft.com/office/drawing/2016/5/14/chartex" xmlns:mc="http://schemas.openxmlformats.org/markup-compatibility/2006" xmlns:aink="http://schemas.microsoft.com/office/drawing/2016/ink" xmlns:am3d="http://schemas.microsoft.com/office/drawing/2017/model3d" xmlns:o="urn:schemas-microsoft-com:office:office" xmlns:r="http://schemas.openxmlformats.org/officeDocument/2006/relationships" xmlns:m="http://schemas.openxmlformats.org/officeDocument/2006/math" xmlns:v="urn:schemas-microsoft-com:vml" xmlns:wp14="http://schemas.microsoft.com/office/word/2010/wordprocessingDrawing" xmlns:wp="http://schemas.openxmlformats.org/drawingml/2006/wordprocessingDrawing" xmlns:w10="urn:schemas-microsoft-com:office:word" xmlns:w="http://schemas.openxmlformats.org/wordprocessingml/2006/main" xmlns:w14="http://schemas.microsoft.com/office/word/2010/wordml" xmlns:w15="http://schemas.microsoft.com/office/word/2012/wordml" xmlns:w16cex="http://schemas.microsoft.com/office/word/2018/wordml/cex" xmlns:w16cid="http://schemas.microsoft.com/office/word/2016/wordml/cid" xmlns:w16="http://schemas.microsoft.com/office/word/2018/wordml" xmlns:w16se="http://schemas.microsoft.com/office/word/2015/wordml/symex" xmlns:wpg="http://schemas.microsoft.com/office/word/2010/wordprocessingGroup" xmlns:wpi="http://schemas.microsoft.com/office/word/2010/wordprocessingInk" xmlns:wne="http://schemas.microsoft.com/office/word/2006/wordml" xmlns:wps="http://schemas.microsoft.com/office/word/2010/wordprocessingShape" mc:Ignorable="w14 w15 w16se w16cid w16 w16cex wp14">
-  <w16cex:commentExtensible w16cex:durableId="228BC998" w16cex:dateUtc="2020-06-11T04:05:00Z"/>
-</w16cex:commentsExtensible>
-</file>
-
-<file path=word/commentsIds.xml><?xml version="1.0" encoding="utf-8"?>
-<w16cid:commentsIds xmlns:wpc="http://schemas.microsoft.com/office/word/2010/wordprocessingCanvas" xmlns:cx="http://schemas.microsoft.com/office/drawing/2014/chartex" xmlns:cx1="http://schemas.microsoft.com/office/drawing/2015/9/8/chartex" xmlns:cx2="http://schemas.microsoft.com/office/drawing/2015/10/21/chartex" xmlns:cx3="http://schemas.microsoft.com/office/drawing/2016/5/9/chartex" xmlns:cx4="http://schemas.microsoft.com/office/drawing/2016/5/10/chartex" xmlns:cx5="http://schemas.microsoft.com/office/drawing/2016/5/11/chartex" xmlns:cx6="http://schemas.microsoft.com/office/drawing/2016/5/12/chartex" xmlns:cx7="http://schemas.microsoft.com/office/drawing/2016/5/13/chartex" xmlns:cx8="http://schemas.microsoft.com/office/drawing/2016/5/14/chartex" xmlns:mc="http://schemas.openxmlformats.org/markup-compatibility/2006" xmlns:aink="http://schemas.microsoft.com/office/drawing/2016/ink" xmlns:am3d="http://schemas.microsoft.com/office/drawing/2017/model3d" xmlns:o="urn:schemas-microsoft-com:office:office" xmlns:r="http://schemas.openxmlformats.org/officeDocument/2006/relationships" xmlns:m="http://schemas.openxmlformats.org/officeDocument/2006/math" xmlns:v="urn:schemas-microsoft-com:vml" xmlns:wp14="http://schemas.microsoft.com/office/word/2010/wordprocessingDrawing" xmlns:wp="http://schemas.openxmlformats.org/drawingml/2006/wordprocessingDrawing" xmlns:w10="urn:schemas-microsoft-com:office:word" xmlns:w="http://schemas.openxmlformats.org/wordprocessingml/2006/main" xmlns:w14="http://schemas.microsoft.com/office/word/2010/wordml" xmlns:w15="http://schemas.microsoft.com/office/word/2012/wordml" xmlns:w16cex="http://schemas.microsoft.com/office/word/2018/wordml/cex" xmlns:w16cid="http://schemas.microsoft.com/office/word/2016/wordml/cid" xmlns:w16="http://schemas.microsoft.com/office/word/2018/wordml" xmlns:w16se="http://schemas.microsoft.com/office/word/2015/wordml/symex" xmlns:wpg="http://schemas.microsoft.com/office/word/2010/wordprocessingGroup" xmlns:wpi="http://schemas.microsoft.com/office/word/2010/wordprocessingInk" xmlns:wne="http://schemas.microsoft.com/office/word/2006/wordml" xmlns:wps="http://schemas.microsoft.com/office/word/2010/wordprocessingShape" mc:Ignorable="w14 w15 w16se w16cid w16 w16cex wp14">
-  <w16cid:commentId w16cid:paraId="4FEDD92C" w16cid:durableId="228BC998"/>
-</w16cid:commentsIds>
-</file>
-
 <file path=word/endnotes.xml><?xml version="1.0" encoding="utf-8"?>
-<w:endnotes xmlns:wpc="http://schemas.microsoft.com/office/word/2010/wordprocessingCanvas" xmlns:cx="http://schemas.microsoft.com/office/drawing/2014/chartex" xmlns:cx1="http://schemas.microsoft.com/office/drawing/2015/9/8/chartex" xmlns:cx2="http://schemas.microsoft.com/office/drawing/2015/10/21/chartex" xmlns:cx3="http://schemas.microsoft.com/office/drawing/2016/5/9/chartex" xmlns:cx4="http://schemas.microsoft.com/office/drawing/2016/5/10/chartex" xmlns:cx5="http://schemas.microsoft.com/office/drawing/2016/5/11/chartex" xmlns:cx6="http://schemas.microsoft.com/office/drawing/2016/5/12/chartex" xmlns:cx7="http://schemas.microsoft.com/office/drawing/2016/5/13/chartex" xmlns:cx8="http://schemas.microsoft.com/office/drawing/2016/5/14/chartex" xmlns:mc="http://schemas.openxmlformats.org/markup-compatibility/2006" xmlns:aink="http://schemas.microsoft.com/office/drawing/2016/ink" xmlns:am3d="http://schemas.microsoft.com/office/drawing/2017/model3d" xmlns:o="urn:schemas-microsoft-com:office:office" xmlns:r="http://schemas.openxmlformats.org/officeDocument/2006/relationships" xmlns:m="http://schemas.openxmlformats.org/officeDocument/2006/math" xmlns:v="urn:schemas-microsoft-com:vml" xmlns:wp14="http://schemas.microsoft.com/office/word/2010/wordprocessingDrawing" xmlns:wp="http://schemas.openxmlformats.org/drawingml/2006/wordprocessingDrawing" xmlns:w10="urn:schemas-microsoft-com:office:word" xmlns:w="http://schemas.openxmlformats.org/wordprocessingml/2006/main" xmlns:w14="http://schemas.microsoft.com/office/word/2010/wordml" xmlns:w15="http://schemas.microsoft.com/office/word/2012/wordml" xmlns:w16cex="http://schemas.microsoft.com/office/word/2018/wordml/cex" xmlns:w16cid="http://schemas.microsoft.com/office/word/2016/wordml/cid" xmlns:w16="http://schemas.microsoft.com/office/word/2018/wordml" xmlns:w16se="http://schemas.microsoft.com/office/word/2015/wordml/symex" xmlns:wpg="http://schemas.microsoft.com/office/word/2010/wordprocessingGroup" xmlns:wpi="http://schemas.microsoft.com/office/word/2010/wordprocessingInk" xmlns:wne="http://schemas.microsoft.com/office/word/2006/wordml" xmlns:wps="http://schemas.microsoft.com/office/word/2010/wordprocessingShape" mc:Ignorable="w14 w15 w16se w16cid w16 w16cex wp14">
+<w:endnotes xmlns:wpc="http://schemas.microsoft.com/office/word/2010/wordprocessingCanvas" xmlns:cx="http://schemas.microsoft.com/office/drawing/2014/chartex" xmlns:cx1="http://schemas.microsoft.com/office/drawing/2015/9/8/chartex" xmlns:cx2="http://schemas.microsoft.com/office/drawing/2015/10/21/chartex" xmlns:cx3="http://schemas.microsoft.com/office/drawing/2016/5/9/chartex" xmlns:cx4="http://schemas.microsoft.com/office/drawing/2016/5/10/chartex" xmlns:cx5="http://schemas.microsoft.com/office/drawing/2016/5/11/chartex" xmlns:cx6="http://schemas.microsoft.com/office/drawing/2016/5/12/chartex" xmlns:cx7="http://schemas.microsoft.com/office/drawing/2016/5/13/chartex" xmlns:cx8="http://schemas.microsoft.com/office/drawing/2016/5/14/chartex" xmlns:mc="http://schemas.openxmlformats.org/markup-compatibility/2006" xmlns:aink="http://schemas.microsoft.com/office/drawing/2016/ink" xmlns:am3d="http://schemas.microsoft.com/office/drawing/2017/model3d" xmlns:o="urn:schemas-microsoft-com:office:office" xmlns:r="http://schemas.openxmlformats.org/officeDocument/2006/relationships" xmlns:m="http://schemas.openxmlformats.org/officeDocument/2006/math" xmlns:v="urn:schemas-microsoft-com:vml" xmlns:wp14="http://schemas.microsoft.com/office/word/2010/wordprocessingDrawing" xmlns:wp="http://schemas.openxmlformats.org/drawingml/2006/wordprocessingDrawing" xmlns:w10="urn:schemas-microsoft-com:office:word" xmlns:w="http://schemas.openxmlformats.org/wordprocessingml/2006/main" xmlns:w14="http://schemas.microsoft.com/office/word/2010/wordml" xmlns:w15="http://schemas.microsoft.com/office/word/2012/wordml" xmlns:w16cex="http://schemas.microsoft.com/office/word/2018/wordml/cex" xmlns:w16cid="http://schemas.microsoft.com/office/word/2016/wordml/cid" xmlns:w16="http://schemas.microsoft.com/office/word/2018/wordml" xmlns:w16sdtdh="http://schemas.microsoft.com/office/word/2020/wordml/sdtdatahash" xmlns:w16se="http://schemas.microsoft.com/office/word/2015/wordml/symex" xmlns:wpg="http://schemas.microsoft.com/office/word/2010/wordprocessingGroup" xmlns:wpi="http://schemas.microsoft.com/office/word/2010/wordprocessingInk" xmlns:wne="http://schemas.microsoft.com/office/word/2006/wordml" xmlns:wps="http://schemas.microsoft.com/office/word/2010/wordprocessingShape" mc:Ignorable="w14 w15 w16se w16cid w16 w16cex w16sdtdh wp14">
   <w:endnote w:type="separator" w:id="-1">
     <w:p>
       <w:pPr>
@@ -4569,7 +4162,7 @@
 </file>
 
 <file path=word/footer1.xml><?xml version="1.0" encoding="utf-8"?>
-<w:ftr xmlns:wpc="http://schemas.microsoft.com/office/word/2010/wordprocessingCanvas" xmlns:cx="http://schemas.microsoft.com/office/drawing/2014/chartex" xmlns:cx1="http://schemas.microsoft.com/office/drawing/2015/9/8/chartex" xmlns:cx2="http://schemas.microsoft.com/office/drawing/2015/10/21/chartex" xmlns:cx3="http://schemas.microsoft.com/office/drawing/2016/5/9/chartex" xmlns:cx4="http://schemas.microsoft.com/office/drawing/2016/5/10/chartex" xmlns:cx5="http://schemas.microsoft.com/office/drawing/2016/5/11/chartex" xmlns:cx6="http://schemas.microsoft.com/office/drawing/2016/5/12/chartex" xmlns:cx7="http://schemas.microsoft.com/office/drawing/2016/5/13/chartex" xmlns:cx8="http://schemas.microsoft.com/office/drawing/2016/5/14/chartex" xmlns:mc="http://schemas.openxmlformats.org/markup-compatibility/2006" xmlns:aink="http://schemas.microsoft.com/office/drawing/2016/ink" xmlns:am3d="http://schemas.microsoft.com/office/drawing/2017/model3d" xmlns:o="urn:schemas-microsoft-com:office:office" xmlns:r="http://schemas.openxmlformats.org/officeDocument/2006/relationships" xmlns:m="http://schemas.openxmlformats.org/officeDocument/2006/math" xmlns:v="urn:schemas-microsoft-com:vml" xmlns:wp14="http://schemas.microsoft.com/office/word/2010/wordprocessingDrawing" xmlns:wp="http://schemas.openxmlformats.org/drawingml/2006/wordprocessingDrawing" xmlns:w10="urn:schemas-microsoft-com:office:word" xmlns:w="http://schemas.openxmlformats.org/wordprocessingml/2006/main" xmlns:w14="http://schemas.microsoft.com/office/word/2010/wordml" xmlns:w15="http://schemas.microsoft.com/office/word/2012/wordml" xmlns:w16cex="http://schemas.microsoft.com/office/word/2018/wordml/cex" xmlns:w16cid="http://schemas.microsoft.com/office/word/2016/wordml/cid" xmlns:w16="http://schemas.microsoft.com/office/word/2018/wordml" xmlns:w16se="http://schemas.microsoft.com/office/word/2015/wordml/symex" xmlns:wpg="http://schemas.microsoft.com/office/word/2010/wordprocessingGroup" xmlns:wpi="http://schemas.microsoft.com/office/word/2010/wordprocessingInk" xmlns:wne="http://schemas.microsoft.com/office/word/2006/wordml" xmlns:wps="http://schemas.microsoft.com/office/word/2010/wordprocessingShape" mc:Ignorable="w14 w15 w16se w16cid w16 w16cex wp14">
+<w:ftr xmlns:wpc="http://schemas.microsoft.com/office/word/2010/wordprocessingCanvas" xmlns:cx="http://schemas.microsoft.com/office/drawing/2014/chartex" xmlns:cx1="http://schemas.microsoft.com/office/drawing/2015/9/8/chartex" xmlns:cx2="http://schemas.microsoft.com/office/drawing/2015/10/21/chartex" xmlns:cx3="http://schemas.microsoft.com/office/drawing/2016/5/9/chartex" xmlns:cx4="http://schemas.microsoft.com/office/drawing/2016/5/10/chartex" xmlns:cx5="http://schemas.microsoft.com/office/drawing/2016/5/11/chartex" xmlns:cx6="http://schemas.microsoft.com/office/drawing/2016/5/12/chartex" xmlns:cx7="http://schemas.microsoft.com/office/drawing/2016/5/13/chartex" xmlns:cx8="http://schemas.microsoft.com/office/drawing/2016/5/14/chartex" xmlns:mc="http://schemas.openxmlformats.org/markup-compatibility/2006" xmlns:aink="http://schemas.microsoft.com/office/drawing/2016/ink" xmlns:am3d="http://schemas.microsoft.com/office/drawing/2017/model3d" xmlns:o="urn:schemas-microsoft-com:office:office" xmlns:r="http://schemas.openxmlformats.org/officeDocument/2006/relationships" xmlns:m="http://schemas.openxmlformats.org/officeDocument/2006/math" xmlns:v="urn:schemas-microsoft-com:vml" xmlns:wp14="http://schemas.microsoft.com/office/word/2010/wordprocessingDrawing" xmlns:wp="http://schemas.openxmlformats.org/drawingml/2006/wordprocessingDrawing" xmlns:w10="urn:schemas-microsoft-com:office:word" xmlns:w="http://schemas.openxmlformats.org/wordprocessingml/2006/main" xmlns:w14="http://schemas.microsoft.com/office/word/2010/wordml" xmlns:w15="http://schemas.microsoft.com/office/word/2012/wordml" xmlns:w16cex="http://schemas.microsoft.com/office/word/2018/wordml/cex" xmlns:w16cid="http://schemas.microsoft.com/office/word/2016/wordml/cid" xmlns:w16="http://schemas.microsoft.com/office/word/2018/wordml" xmlns:w16sdtdh="http://schemas.microsoft.com/office/word/2020/wordml/sdtdatahash" xmlns:w16se="http://schemas.microsoft.com/office/word/2015/wordml/symex" xmlns:wpg="http://schemas.microsoft.com/office/word/2010/wordprocessingGroup" xmlns:wpi="http://schemas.microsoft.com/office/word/2010/wordprocessingInk" xmlns:wne="http://schemas.microsoft.com/office/word/2006/wordml" xmlns:wps="http://schemas.microsoft.com/office/word/2010/wordprocessingShape" mc:Ignorable="w14 w15 w16se w16cid w16 w16cex w16sdtdh wp14">
   <w:p>
     <w:pPr>
       <w:pStyle w:val="Footer"/>
@@ -4588,7 +4181,7 @@
       <w:rPr>
         <w:noProof/>
       </w:rPr>
-      <w:t>13</w:t>
+      <w:t>8</w:t>
     </w:r>
     <w:r>
       <w:fldChar w:fldCharType="end"/>
@@ -4603,7 +4196,7 @@
 </file>
 
 <file path=word/footnotes.xml><?xml version="1.0" encoding="utf-8"?>
-<w:footnotes xmlns:wpc="http://schemas.microsoft.com/office/word/2010/wordprocessingCanvas" xmlns:cx="http://schemas.microsoft.com/office/drawing/2014/chartex" xmlns:cx1="http://schemas.microsoft.com/office/drawing/2015/9/8/chartex" xmlns:cx2="http://schemas.microsoft.com/office/drawing/2015/10/21/chartex" xmlns:cx3="http://schemas.microsoft.com/office/drawing/2016/5/9/chartex" xmlns:cx4="http://schemas.microsoft.com/office/drawing/2016/5/10/chartex" xmlns:cx5="http://schemas.microsoft.com/office/drawing/2016/5/11/chartex" xmlns:cx6="http://schemas.microsoft.com/office/drawing/2016/5/12/chartex" xmlns:cx7="http://schemas.microsoft.com/office/drawing/2016/5/13/chartex" xmlns:cx8="http://schemas.microsoft.com/office/drawing/2016/5/14/chartex" xmlns:mc="http://schemas.openxmlformats.org/markup-compatibility/2006" xmlns:aink="http://schemas.microsoft.com/office/drawing/2016/ink" xmlns:am3d="http://schemas.microsoft.com/office/drawing/2017/model3d" xmlns:o="urn:schemas-microsoft-com:office:office" xmlns:r="http://schemas.openxmlformats.org/officeDocument/2006/relationships" xmlns:m="http://schemas.openxmlformats.org/officeDocument/2006/math" xmlns:v="urn:schemas-microsoft-com:vml" xmlns:wp14="http://schemas.microsoft.com/office/word/2010/wordprocessingDrawing" xmlns:wp="http://schemas.openxmlformats.org/drawingml/2006/wordprocessingDrawing" xmlns:w10="urn:schemas-microsoft-com:office:word" xmlns:w="http://schemas.openxmlformats.org/wordprocessingml/2006/main" xmlns:w14="http://schemas.microsoft.com/office/word/2010/wordml" xmlns:w15="http://schemas.microsoft.com/office/word/2012/wordml" xmlns:w16cex="http://schemas.microsoft.com/office/word/2018/wordml/cex" xmlns:w16cid="http://schemas.microsoft.com/office/word/2016/wordml/cid" xmlns:w16="http://schemas.microsoft.com/office/word/2018/wordml" xmlns:w16se="http://schemas.microsoft.com/office/word/2015/wordml/symex" xmlns:wpg="http://schemas.microsoft.com/office/word/2010/wordprocessingGroup" xmlns:wpi="http://schemas.microsoft.com/office/word/2010/wordprocessingInk" xmlns:wne="http://schemas.microsoft.com/office/word/2006/wordml" xmlns:wps="http://schemas.microsoft.com/office/word/2010/wordprocessingShape" mc:Ignorable="w14 w15 w16se w16cid w16 w16cex wp14">
+<w:footnotes xmlns:wpc="http://schemas.microsoft.com/office/word/2010/wordprocessingCanvas" xmlns:cx="http://schemas.microsoft.com/office/drawing/2014/chartex" xmlns:cx1="http://schemas.microsoft.com/office/drawing/2015/9/8/chartex" xmlns:cx2="http://schemas.microsoft.com/office/drawing/2015/10/21/chartex" xmlns:cx3="http://schemas.microsoft.com/office/drawing/2016/5/9/chartex" xmlns:cx4="http://schemas.microsoft.com/office/drawing/2016/5/10/chartex" xmlns:cx5="http://schemas.microsoft.com/office/drawing/2016/5/11/chartex" xmlns:cx6="http://schemas.microsoft.com/office/drawing/2016/5/12/chartex" xmlns:cx7="http://schemas.microsoft.com/office/drawing/2016/5/13/chartex" xmlns:cx8="http://schemas.microsoft.com/office/drawing/2016/5/14/chartex" xmlns:mc="http://schemas.openxmlformats.org/markup-compatibility/2006" xmlns:aink="http://schemas.microsoft.com/office/drawing/2016/ink" xmlns:am3d="http://schemas.microsoft.com/office/drawing/2017/model3d" xmlns:o="urn:schemas-microsoft-com:office:office" xmlns:r="http://schemas.openxmlformats.org/officeDocument/2006/relationships" xmlns:m="http://schemas.openxmlformats.org/officeDocument/2006/math" xmlns:v="urn:schemas-microsoft-com:vml" xmlns:wp14="http://schemas.microsoft.com/office/word/2010/wordprocessingDrawing" xmlns:wp="http://schemas.openxmlformats.org/drawingml/2006/wordprocessingDrawing" xmlns:w10="urn:schemas-microsoft-com:office:word" xmlns:w="http://schemas.openxmlformats.org/wordprocessingml/2006/main" xmlns:w14="http://schemas.microsoft.com/office/word/2010/wordml" xmlns:w15="http://schemas.microsoft.com/office/word/2012/wordml" xmlns:w16cex="http://schemas.microsoft.com/office/word/2018/wordml/cex" xmlns:w16cid="http://schemas.microsoft.com/office/word/2016/wordml/cid" xmlns:w16="http://schemas.microsoft.com/office/word/2018/wordml" xmlns:w16sdtdh="http://schemas.microsoft.com/office/word/2020/wordml/sdtdatahash" xmlns:w16se="http://schemas.microsoft.com/office/word/2015/wordml/symex" xmlns:wpg="http://schemas.microsoft.com/office/word/2010/wordprocessingGroup" xmlns:wpi="http://schemas.microsoft.com/office/word/2010/wordprocessingInk" xmlns:wne="http://schemas.microsoft.com/office/word/2006/wordml" xmlns:wps="http://schemas.microsoft.com/office/word/2010/wordprocessingShape" mc:Ignorable="w14 w15 w16se w16cid w16 w16cex w16sdtdh wp14">
   <w:footnote w:type="separator" w:id="-1">
     <w:p>
       <w:pPr>
@@ -4628,7 +4221,7 @@
 </file>
 
 <file path=word/numbering.xml><?xml version="1.0" encoding="utf-8"?>
-<w:numbering xmlns:wpc="http://schemas.microsoft.com/office/word/2010/wordprocessingCanvas" xmlns:cx="http://schemas.microsoft.com/office/drawing/2014/chartex" xmlns:cx1="http://schemas.microsoft.com/office/drawing/2015/9/8/chartex" xmlns:cx2="http://schemas.microsoft.com/office/drawing/2015/10/21/chartex" xmlns:cx3="http://schemas.microsoft.com/office/drawing/2016/5/9/chartex" xmlns:cx4="http://schemas.microsoft.com/office/drawing/2016/5/10/chartex" xmlns:cx5="http://schemas.microsoft.com/office/drawing/2016/5/11/chartex" xmlns:cx6="http://schemas.microsoft.com/office/drawing/2016/5/12/chartex" xmlns:cx7="http://schemas.microsoft.com/office/drawing/2016/5/13/chartex" xmlns:cx8="http://schemas.microsoft.com/office/drawing/2016/5/14/chartex" xmlns:mc="http://schemas.openxmlformats.org/markup-compatibility/2006" xmlns:aink="http://schemas.microsoft.com/office/drawing/2016/ink" xmlns:am3d="http://schemas.microsoft.com/office/drawing/2017/model3d" xmlns:o="urn:schemas-microsoft-com:office:office" xmlns:r="http://schemas.openxmlformats.org/officeDocument/2006/relationships" xmlns:m="http://schemas.openxmlformats.org/officeDocument/2006/math" xmlns:v="urn:schemas-microsoft-com:vml" xmlns:wp14="http://schemas.microsoft.com/office/word/2010/wordprocessingDrawing" xmlns:wp="http://schemas.openxmlformats.org/drawingml/2006/wordprocessingDrawing" xmlns:w10="urn:schemas-microsoft-com:office:word" xmlns:w="http://schemas.openxmlformats.org/wordprocessingml/2006/main" xmlns:w14="http://schemas.microsoft.com/office/word/2010/wordml" xmlns:w15="http://schemas.microsoft.com/office/word/2012/wordml" xmlns:w16cex="http://schemas.microsoft.com/office/word/2018/wordml/cex" xmlns:w16cid="http://schemas.microsoft.com/office/word/2016/wordml/cid" xmlns:w16="http://schemas.microsoft.com/office/word/2018/wordml" xmlns:w16se="http://schemas.microsoft.com/office/word/2015/wordml/symex" xmlns:wpg="http://schemas.microsoft.com/office/word/2010/wordprocessingGroup" xmlns:wpi="http://schemas.microsoft.com/office/word/2010/wordprocessingInk" xmlns:wne="http://schemas.microsoft.com/office/word/2006/wordml" xmlns:wps="http://schemas.microsoft.com/office/word/2010/wordprocessingShape" mc:Ignorable="w14 w15 w16se w16cid w16 w16cex wp14">
+<w:numbering xmlns:wpc="http://schemas.microsoft.com/office/word/2010/wordprocessingCanvas" xmlns:cx="http://schemas.microsoft.com/office/drawing/2014/chartex" xmlns:cx1="http://schemas.microsoft.com/office/drawing/2015/9/8/chartex" xmlns:cx2="http://schemas.microsoft.com/office/drawing/2015/10/21/chartex" xmlns:cx3="http://schemas.microsoft.com/office/drawing/2016/5/9/chartex" xmlns:cx4="http://schemas.microsoft.com/office/drawing/2016/5/10/chartex" xmlns:cx5="http://schemas.microsoft.com/office/drawing/2016/5/11/chartex" xmlns:cx6="http://schemas.microsoft.com/office/drawing/2016/5/12/chartex" xmlns:cx7="http://schemas.microsoft.com/office/drawing/2016/5/13/chartex" xmlns:cx8="http://schemas.microsoft.com/office/drawing/2016/5/14/chartex" xmlns:mc="http://schemas.openxmlformats.org/markup-compatibility/2006" xmlns:aink="http://schemas.microsoft.com/office/drawing/2016/ink" xmlns:am3d="http://schemas.microsoft.com/office/drawing/2017/model3d" xmlns:o="urn:schemas-microsoft-com:office:office" xmlns:r="http://schemas.openxmlformats.org/officeDocument/2006/relationships" xmlns:m="http://schemas.openxmlformats.org/officeDocument/2006/math" xmlns:v="urn:schemas-microsoft-com:vml" xmlns:wp14="http://schemas.microsoft.com/office/word/2010/wordprocessingDrawing" xmlns:wp="http://schemas.openxmlformats.org/drawingml/2006/wordprocessingDrawing" xmlns:w10="urn:schemas-microsoft-com:office:word" xmlns:w="http://schemas.openxmlformats.org/wordprocessingml/2006/main" xmlns:w14="http://schemas.microsoft.com/office/word/2010/wordml" xmlns:w15="http://schemas.microsoft.com/office/word/2012/wordml" xmlns:w16cex="http://schemas.microsoft.com/office/word/2018/wordml/cex" xmlns:w16cid="http://schemas.microsoft.com/office/word/2016/wordml/cid" xmlns:w16="http://schemas.microsoft.com/office/word/2018/wordml" xmlns:w16sdtdh="http://schemas.microsoft.com/office/word/2020/wordml/sdtdatahash" xmlns:w16se="http://schemas.microsoft.com/office/word/2015/wordml/symex" xmlns:wpg="http://schemas.microsoft.com/office/word/2010/wordprocessingGroup" xmlns:wpi="http://schemas.microsoft.com/office/word/2010/wordprocessingInk" xmlns:wne="http://schemas.microsoft.com/office/word/2006/wordml" xmlns:wps="http://schemas.microsoft.com/office/word/2010/wordprocessingShape" mc:Ignorable="w14 w15 w16se w16cid w16 w16cex w16sdtdh wp14">
   <w:abstractNum w:abstractNumId="0" w15:restartNumberingAfterBreak="0">
     <w:nsid w:val="00E92463"/>
     <w:multiLevelType w:val="hybridMultilevel"/>
@@ -8217,6 +7810,119 @@
     </w:lvl>
   </w:abstractNum>
   <w:abstractNum w:abstractNumId="31" w15:restartNumberingAfterBreak="0">
+    <w:nsid w:val="449E133F"/>
+    <w:multiLevelType w:val="hybridMultilevel"/>
+    <w:tmpl w:val="16E0D6E0"/>
+    <w:lvl w:ilvl="0" w:tplc="04090001">
+      <w:start w:val="1"/>
+      <w:numFmt w:val="bullet"/>
+      <w:lvlText w:val=""/>
+      <w:lvlJc w:val="left"/>
+      <w:pPr>
+        <w:ind w:left="720" w:hanging="360"/>
+      </w:pPr>
+      <w:rPr>
+        <w:rFonts w:ascii="Symbol" w:hAnsi="Symbol" w:hint="default"/>
+      </w:rPr>
+    </w:lvl>
+    <w:lvl w:ilvl="1" w:tplc="04090003" w:tentative="1">
+      <w:start w:val="1"/>
+      <w:numFmt w:val="bullet"/>
+      <w:lvlText w:val="o"/>
+      <w:lvlJc w:val="left"/>
+      <w:pPr>
+        <w:ind w:left="1440" w:hanging="360"/>
+      </w:pPr>
+      <w:rPr>
+        <w:rFonts w:ascii="Courier New" w:hAnsi="Courier New" w:cs="Courier New" w:hint="default"/>
+      </w:rPr>
+    </w:lvl>
+    <w:lvl w:ilvl="2" w:tplc="04090005" w:tentative="1">
+      <w:start w:val="1"/>
+      <w:numFmt w:val="bullet"/>
+      <w:lvlText w:val=""/>
+      <w:lvlJc w:val="left"/>
+      <w:pPr>
+        <w:ind w:left="2160" w:hanging="360"/>
+      </w:pPr>
+      <w:rPr>
+        <w:rFonts w:ascii="Wingdings" w:hAnsi="Wingdings" w:hint="default"/>
+      </w:rPr>
+    </w:lvl>
+    <w:lvl w:ilvl="3" w:tplc="04090001" w:tentative="1">
+      <w:start w:val="1"/>
+      <w:numFmt w:val="bullet"/>
+      <w:lvlText w:val=""/>
+      <w:lvlJc w:val="left"/>
+      <w:pPr>
+        <w:ind w:left="2880" w:hanging="360"/>
+      </w:pPr>
+      <w:rPr>
+        <w:rFonts w:ascii="Symbol" w:hAnsi="Symbol" w:hint="default"/>
+      </w:rPr>
+    </w:lvl>
+    <w:lvl w:ilvl="4" w:tplc="04090003" w:tentative="1">
+      <w:start w:val="1"/>
+      <w:numFmt w:val="bullet"/>
+      <w:lvlText w:val="o"/>
+      <w:lvlJc w:val="left"/>
+      <w:pPr>
+        <w:ind w:left="3600" w:hanging="360"/>
+      </w:pPr>
+      <w:rPr>
+        <w:rFonts w:ascii="Courier New" w:hAnsi="Courier New" w:cs="Courier New" w:hint="default"/>
+      </w:rPr>
+    </w:lvl>
+    <w:lvl w:ilvl="5" w:tplc="04090005" w:tentative="1">
+      <w:start w:val="1"/>
+      <w:numFmt w:val="bullet"/>
+      <w:lvlText w:val=""/>
+      <w:lvlJc w:val="left"/>
+      <w:pPr>
+        <w:ind w:left="4320" w:hanging="360"/>
+      </w:pPr>
+      <w:rPr>
+        <w:rFonts w:ascii="Wingdings" w:hAnsi="Wingdings" w:hint="default"/>
+      </w:rPr>
+    </w:lvl>
+    <w:lvl w:ilvl="6" w:tplc="04090001" w:tentative="1">
+      <w:start w:val="1"/>
+      <w:numFmt w:val="bullet"/>
+      <w:lvlText w:val=""/>
+      <w:lvlJc w:val="left"/>
+      <w:pPr>
+        <w:ind w:left="5040" w:hanging="360"/>
+      </w:pPr>
+      <w:rPr>
+        <w:rFonts w:ascii="Symbol" w:hAnsi="Symbol" w:hint="default"/>
+      </w:rPr>
+    </w:lvl>
+    <w:lvl w:ilvl="7" w:tplc="04090003" w:tentative="1">
+      <w:start w:val="1"/>
+      <w:numFmt w:val="bullet"/>
+      <w:lvlText w:val="o"/>
+      <w:lvlJc w:val="left"/>
+      <w:pPr>
+        <w:ind w:left="5760" w:hanging="360"/>
+      </w:pPr>
+      <w:rPr>
+        <w:rFonts w:ascii="Courier New" w:hAnsi="Courier New" w:cs="Courier New" w:hint="default"/>
+      </w:rPr>
+    </w:lvl>
+    <w:lvl w:ilvl="8" w:tplc="04090005" w:tentative="1">
+      <w:start w:val="1"/>
+      <w:numFmt w:val="bullet"/>
+      <w:lvlText w:val=""/>
+      <w:lvlJc w:val="left"/>
+      <w:pPr>
+        <w:ind w:left="6480" w:hanging="360"/>
+      </w:pPr>
+      <w:rPr>
+        <w:rFonts w:ascii="Wingdings" w:hAnsi="Wingdings" w:hint="default"/>
+      </w:rPr>
+    </w:lvl>
+  </w:abstractNum>
+  <w:abstractNum w:abstractNumId="32" w15:restartNumberingAfterBreak="0">
     <w:nsid w:val="47887BDE"/>
     <w:multiLevelType w:val="hybridMultilevel"/>
     <w:tmpl w:val="9E2EF5A0"/>
@@ -8329,7 +8035,7 @@
       </w:rPr>
     </w:lvl>
   </w:abstractNum>
-  <w:abstractNum w:abstractNumId="32" w15:restartNumberingAfterBreak="0">
+  <w:abstractNum w:abstractNumId="33" w15:restartNumberingAfterBreak="0">
     <w:nsid w:val="4B5F4B6A"/>
     <w:multiLevelType w:val="hybridMultilevel"/>
     <w:tmpl w:val="DE0C1D76"/>
@@ -8415,7 +8121,7 @@
       </w:pPr>
     </w:lvl>
   </w:abstractNum>
-  <w:abstractNum w:abstractNumId="33" w15:restartNumberingAfterBreak="0">
+  <w:abstractNum w:abstractNumId="34" w15:restartNumberingAfterBreak="0">
     <w:nsid w:val="4EB06A93"/>
     <w:multiLevelType w:val="hybridMultilevel"/>
     <w:tmpl w:val="9BFA3D1C"/>
@@ -8528,7 +8234,7 @@
       </w:rPr>
     </w:lvl>
   </w:abstractNum>
-  <w:abstractNum w:abstractNumId="34" w15:restartNumberingAfterBreak="0">
+  <w:abstractNum w:abstractNumId="35" w15:restartNumberingAfterBreak="0">
     <w:nsid w:val="526B0BED"/>
     <w:multiLevelType w:val="hybridMultilevel"/>
     <w:tmpl w:val="6CD47C3E"/>
@@ -8614,7 +8320,7 @@
       </w:pPr>
     </w:lvl>
   </w:abstractNum>
-  <w:abstractNum w:abstractNumId="35" w15:restartNumberingAfterBreak="0">
+  <w:abstractNum w:abstractNumId="36" w15:restartNumberingAfterBreak="0">
     <w:nsid w:val="5C4F0A5B"/>
     <w:multiLevelType w:val="hybridMultilevel"/>
     <w:tmpl w:val="ED3EF668"/>
@@ -8727,7 +8433,7 @@
       </w:rPr>
     </w:lvl>
   </w:abstractNum>
-  <w:abstractNum w:abstractNumId="36" w15:restartNumberingAfterBreak="0">
+  <w:abstractNum w:abstractNumId="37" w15:restartNumberingAfterBreak="0">
     <w:nsid w:val="5C835EB4"/>
     <w:multiLevelType w:val="hybridMultilevel"/>
     <w:tmpl w:val="C270CCA2"/>
@@ -8840,7 +8546,7 @@
       </w:rPr>
     </w:lvl>
   </w:abstractNum>
-  <w:abstractNum w:abstractNumId="37" w15:restartNumberingAfterBreak="0">
+  <w:abstractNum w:abstractNumId="38" w15:restartNumberingAfterBreak="0">
     <w:nsid w:val="5CC8351F"/>
     <w:multiLevelType w:val="hybridMultilevel"/>
     <w:tmpl w:val="5590F722"/>
@@ -8980,7 +8686,7 @@
       </w:rPr>
     </w:lvl>
   </w:abstractNum>
-  <w:abstractNum w:abstractNumId="38" w15:restartNumberingAfterBreak="0">
+  <w:abstractNum w:abstractNumId="39" w15:restartNumberingAfterBreak="0">
     <w:nsid w:val="5E2C0DE1"/>
     <w:multiLevelType w:val="hybridMultilevel"/>
     <w:tmpl w:val="9C2A6396"/>
@@ -9093,7 +8799,7 @@
       </w:rPr>
     </w:lvl>
   </w:abstractNum>
-  <w:abstractNum w:abstractNumId="39" w15:restartNumberingAfterBreak="0">
+  <w:abstractNum w:abstractNumId="40" w15:restartNumberingAfterBreak="0">
     <w:nsid w:val="5ED26117"/>
     <w:multiLevelType w:val="hybridMultilevel"/>
     <w:tmpl w:val="DBF00BA6"/>
@@ -9206,7 +8912,7 @@
       </w:rPr>
     </w:lvl>
   </w:abstractNum>
-  <w:abstractNum w:abstractNumId="40" w15:restartNumberingAfterBreak="0">
+  <w:abstractNum w:abstractNumId="41" w15:restartNumberingAfterBreak="0">
     <w:nsid w:val="6159522E"/>
     <w:multiLevelType w:val="hybridMultilevel"/>
     <w:tmpl w:val="DBE47366"/>
@@ -9319,7 +9025,120 @@
       </w:rPr>
     </w:lvl>
   </w:abstractNum>
-  <w:abstractNum w:abstractNumId="41" w15:restartNumberingAfterBreak="0">
+  <w:abstractNum w:abstractNumId="42" w15:restartNumberingAfterBreak="0">
+    <w:nsid w:val="61C748C9"/>
+    <w:multiLevelType w:val="hybridMultilevel"/>
+    <w:tmpl w:val="648E3A96"/>
+    <w:lvl w:ilvl="0" w:tplc="04090001">
+      <w:start w:val="1"/>
+      <w:numFmt w:val="bullet"/>
+      <w:lvlText w:val=""/>
+      <w:lvlJc w:val="left"/>
+      <w:pPr>
+        <w:ind w:left="720" w:hanging="360"/>
+      </w:pPr>
+      <w:rPr>
+        <w:rFonts w:ascii="Symbol" w:hAnsi="Symbol" w:hint="default"/>
+      </w:rPr>
+    </w:lvl>
+    <w:lvl w:ilvl="1" w:tplc="04090003" w:tentative="1">
+      <w:start w:val="1"/>
+      <w:numFmt w:val="bullet"/>
+      <w:lvlText w:val="o"/>
+      <w:lvlJc w:val="left"/>
+      <w:pPr>
+        <w:ind w:left="1440" w:hanging="360"/>
+      </w:pPr>
+      <w:rPr>
+        <w:rFonts w:ascii="Courier New" w:hAnsi="Courier New" w:cs="Courier New" w:hint="default"/>
+      </w:rPr>
+    </w:lvl>
+    <w:lvl w:ilvl="2" w:tplc="04090005" w:tentative="1">
+      <w:start w:val="1"/>
+      <w:numFmt w:val="bullet"/>
+      <w:lvlText w:val=""/>
+      <w:lvlJc w:val="left"/>
+      <w:pPr>
+        <w:ind w:left="2160" w:hanging="360"/>
+      </w:pPr>
+      <w:rPr>
+        <w:rFonts w:ascii="Wingdings" w:hAnsi="Wingdings" w:hint="default"/>
+      </w:rPr>
+    </w:lvl>
+    <w:lvl w:ilvl="3" w:tplc="04090001" w:tentative="1">
+      <w:start w:val="1"/>
+      <w:numFmt w:val="bullet"/>
+      <w:lvlText w:val=""/>
+      <w:lvlJc w:val="left"/>
+      <w:pPr>
+        <w:ind w:left="2880" w:hanging="360"/>
+      </w:pPr>
+      <w:rPr>
+        <w:rFonts w:ascii="Symbol" w:hAnsi="Symbol" w:hint="default"/>
+      </w:rPr>
+    </w:lvl>
+    <w:lvl w:ilvl="4" w:tplc="04090003" w:tentative="1">
+      <w:start w:val="1"/>
+      <w:numFmt w:val="bullet"/>
+      <w:lvlText w:val="o"/>
+      <w:lvlJc w:val="left"/>
+      <w:pPr>
+        <w:ind w:left="3600" w:hanging="360"/>
+      </w:pPr>
+      <w:rPr>
+        <w:rFonts w:ascii="Courier New" w:hAnsi="Courier New" w:cs="Courier New" w:hint="default"/>
+      </w:rPr>
+    </w:lvl>
+    <w:lvl w:ilvl="5" w:tplc="04090005" w:tentative="1">
+      <w:start w:val="1"/>
+      <w:numFmt w:val="bullet"/>
+      <w:lvlText w:val=""/>
+      <w:lvlJc w:val="left"/>
+      <w:pPr>
+        <w:ind w:left="4320" w:hanging="360"/>
+      </w:pPr>
+      <w:rPr>
+        <w:rFonts w:ascii="Wingdings" w:hAnsi="Wingdings" w:hint="default"/>
+      </w:rPr>
+    </w:lvl>
+    <w:lvl w:ilvl="6" w:tplc="04090001" w:tentative="1">
+      <w:start w:val="1"/>
+      <w:numFmt w:val="bullet"/>
+      <w:lvlText w:val=""/>
+      <w:lvlJc w:val="left"/>
+      <w:pPr>
+        <w:ind w:left="5040" w:hanging="360"/>
+      </w:pPr>
+      <w:rPr>
+        <w:rFonts w:ascii="Symbol" w:hAnsi="Symbol" w:hint="default"/>
+      </w:rPr>
+    </w:lvl>
+    <w:lvl w:ilvl="7" w:tplc="04090003" w:tentative="1">
+      <w:start w:val="1"/>
+      <w:numFmt w:val="bullet"/>
+      <w:lvlText w:val="o"/>
+      <w:lvlJc w:val="left"/>
+      <w:pPr>
+        <w:ind w:left="5760" w:hanging="360"/>
+      </w:pPr>
+      <w:rPr>
+        <w:rFonts w:ascii="Courier New" w:hAnsi="Courier New" w:cs="Courier New" w:hint="default"/>
+      </w:rPr>
+    </w:lvl>
+    <w:lvl w:ilvl="8" w:tplc="04090005" w:tentative="1">
+      <w:start w:val="1"/>
+      <w:numFmt w:val="bullet"/>
+      <w:lvlText w:val=""/>
+      <w:lvlJc w:val="left"/>
+      <w:pPr>
+        <w:ind w:left="6480" w:hanging="360"/>
+      </w:pPr>
+      <w:rPr>
+        <w:rFonts w:ascii="Wingdings" w:hAnsi="Wingdings" w:hint="default"/>
+      </w:rPr>
+    </w:lvl>
+  </w:abstractNum>
+  <w:abstractNum w:abstractNumId="43" w15:restartNumberingAfterBreak="0">
     <w:nsid w:val="62F81974"/>
     <w:multiLevelType w:val="hybridMultilevel"/>
     <w:tmpl w:val="7BA03CAE"/>
@@ -9432,7 +9251,7 @@
       </w:rPr>
     </w:lvl>
   </w:abstractNum>
-  <w:abstractNum w:abstractNumId="42" w15:restartNumberingAfterBreak="0">
+  <w:abstractNum w:abstractNumId="44" w15:restartNumberingAfterBreak="0">
     <w:nsid w:val="63BC69A3"/>
     <w:multiLevelType w:val="hybridMultilevel"/>
     <w:tmpl w:val="DA209FD6"/>
@@ -9545,7 +9364,7 @@
       </w:rPr>
     </w:lvl>
   </w:abstractNum>
-  <w:abstractNum w:abstractNumId="43" w15:restartNumberingAfterBreak="0">
+  <w:abstractNum w:abstractNumId="45" w15:restartNumberingAfterBreak="0">
     <w:nsid w:val="679F1D4F"/>
     <w:multiLevelType w:val="hybridMultilevel"/>
     <w:tmpl w:val="263068E6"/>
@@ -9658,7 +9477,7 @@
       </w:rPr>
     </w:lvl>
   </w:abstractNum>
-  <w:abstractNum w:abstractNumId="44" w15:restartNumberingAfterBreak="0">
+  <w:abstractNum w:abstractNumId="46" w15:restartNumberingAfterBreak="0">
     <w:nsid w:val="6B850C87"/>
     <w:multiLevelType w:val="hybridMultilevel"/>
     <w:tmpl w:val="85C8C822"/>
@@ -9771,7 +9590,7 @@
       </w:rPr>
     </w:lvl>
   </w:abstractNum>
-  <w:abstractNum w:abstractNumId="45" w15:restartNumberingAfterBreak="0">
+  <w:abstractNum w:abstractNumId="47" w15:restartNumberingAfterBreak="0">
     <w:nsid w:val="6B933633"/>
     <w:multiLevelType w:val="hybridMultilevel"/>
     <w:tmpl w:val="CB7018BE"/>
@@ -9884,7 +9703,7 @@
       </w:rPr>
     </w:lvl>
   </w:abstractNum>
-  <w:abstractNum w:abstractNumId="46" w15:restartNumberingAfterBreak="0">
+  <w:abstractNum w:abstractNumId="48" w15:restartNumberingAfterBreak="0">
     <w:nsid w:val="6C820465"/>
     <w:multiLevelType w:val="hybridMultilevel"/>
     <w:tmpl w:val="3AF2D7E2"/>
@@ -10024,7 +9843,7 @@
       </w:rPr>
     </w:lvl>
   </w:abstractNum>
-  <w:abstractNum w:abstractNumId="47" w15:restartNumberingAfterBreak="0">
+  <w:abstractNum w:abstractNumId="49" w15:restartNumberingAfterBreak="0">
     <w:nsid w:val="703C07C7"/>
     <w:multiLevelType w:val="hybridMultilevel"/>
     <w:tmpl w:val="2F1225D4"/>
@@ -10110,7 +9929,7 @@
       </w:pPr>
     </w:lvl>
   </w:abstractNum>
-  <w:abstractNum w:abstractNumId="48" w15:restartNumberingAfterBreak="0">
+  <w:abstractNum w:abstractNumId="50" w15:restartNumberingAfterBreak="0">
     <w:nsid w:val="70E968EA"/>
     <w:multiLevelType w:val="hybridMultilevel"/>
     <w:tmpl w:val="807203EE"/>
@@ -10250,7 +10069,7 @@
       </w:rPr>
     </w:lvl>
   </w:abstractNum>
-  <w:abstractNum w:abstractNumId="49" w15:restartNumberingAfterBreak="0">
+  <w:abstractNum w:abstractNumId="51" w15:restartNumberingAfterBreak="0">
     <w:nsid w:val="716459A5"/>
     <w:multiLevelType w:val="hybridMultilevel"/>
     <w:tmpl w:val="B72CC2A0"/>
@@ -10390,7 +10209,7 @@
       </w:rPr>
     </w:lvl>
   </w:abstractNum>
-  <w:abstractNum w:abstractNumId="50" w15:restartNumberingAfterBreak="0">
+  <w:abstractNum w:abstractNumId="52" w15:restartNumberingAfterBreak="0">
     <w:nsid w:val="792F51C9"/>
     <w:multiLevelType w:val="hybridMultilevel"/>
     <w:tmpl w:val="B9DE1B26"/>
@@ -10503,7 +10322,7 @@
       </w:rPr>
     </w:lvl>
   </w:abstractNum>
-  <w:abstractNum w:abstractNumId="51" w15:restartNumberingAfterBreak="0">
+  <w:abstractNum w:abstractNumId="53" w15:restartNumberingAfterBreak="0">
     <w:nsid w:val="7D742C7E"/>
     <w:multiLevelType w:val="hybridMultilevel"/>
     <w:tmpl w:val="387435E4"/>
@@ -10623,19 +10442,19 @@
     <w:abstractNumId w:val="17"/>
   </w:num>
   <w:num w:numId="3">
-    <w:abstractNumId w:val="36"/>
+    <w:abstractNumId w:val="37"/>
   </w:num>
   <w:num w:numId="4">
-    <w:abstractNumId w:val="31"/>
+    <w:abstractNumId w:val="32"/>
   </w:num>
   <w:num w:numId="5">
     <w:abstractNumId w:val="11"/>
   </w:num>
   <w:num w:numId="6">
-    <w:abstractNumId w:val="38"/>
+    <w:abstractNumId w:val="39"/>
   </w:num>
   <w:num w:numId="7">
-    <w:abstractNumId w:val="48"/>
+    <w:abstractNumId w:val="50"/>
   </w:num>
   <w:num w:numId="8">
     <w:abstractNumId w:val="4"/>
@@ -10647,16 +10466,16 @@
     <w:abstractNumId w:val="19"/>
   </w:num>
   <w:num w:numId="11">
-    <w:abstractNumId w:val="47"/>
+    <w:abstractNumId w:val="49"/>
   </w:num>
   <w:num w:numId="12">
-    <w:abstractNumId w:val="44"/>
+    <w:abstractNumId w:val="46"/>
   </w:num>
   <w:num w:numId="13">
     <w:abstractNumId w:val="8"/>
   </w:num>
   <w:num w:numId="14">
-    <w:abstractNumId w:val="46"/>
+    <w:abstractNumId w:val="48"/>
   </w:num>
   <w:num w:numId="15">
     <w:abstractNumId w:val="10"/>
@@ -10671,7 +10490,7 @@
     <w:abstractNumId w:val="6"/>
   </w:num>
   <w:num w:numId="19">
-    <w:abstractNumId w:val="45"/>
+    <w:abstractNumId w:val="47"/>
   </w:num>
   <w:num w:numId="20">
     <w:abstractNumId w:val="26"/>
@@ -10683,10 +10502,10 @@
     <w:abstractNumId w:val="3"/>
   </w:num>
   <w:num w:numId="23">
-    <w:abstractNumId w:val="37"/>
+    <w:abstractNumId w:val="38"/>
   </w:num>
   <w:num w:numId="24">
-    <w:abstractNumId w:val="40"/>
+    <w:abstractNumId w:val="41"/>
   </w:num>
   <w:num w:numId="25">
     <w:abstractNumId w:val="14"/>
@@ -10701,7 +10520,7 @@
     <w:abstractNumId w:val="28"/>
   </w:num>
   <w:num w:numId="29">
-    <w:abstractNumId w:val="34"/>
+    <w:abstractNumId w:val="35"/>
   </w:num>
   <w:num w:numId="30">
     <w:abstractNumId w:val="24"/>
@@ -10713,7 +10532,7 @@
     <w:abstractNumId w:val="1"/>
   </w:num>
   <w:num w:numId="33">
-    <w:abstractNumId w:val="41"/>
+    <w:abstractNumId w:val="43"/>
   </w:num>
   <w:num w:numId="34">
     <w:abstractNumId w:val="21"/>
@@ -10722,7 +10541,7 @@
     <w:abstractNumId w:val="30"/>
   </w:num>
   <w:num w:numId="36">
-    <w:abstractNumId w:val="32"/>
+    <w:abstractNumId w:val="33"/>
     <w:lvlOverride w:ilvl="0">
       <w:startOverride w:val="1"/>
     </w:lvlOverride>
@@ -10764,7 +10583,7 @@
     <w:abstractNumId w:val="29"/>
   </w:num>
   <w:num w:numId="41">
-    <w:abstractNumId w:val="33"/>
+    <w:abstractNumId w:val="34"/>
   </w:num>
   <w:num w:numId="42">
     <w:abstractNumId w:val="15"/>
@@ -10773,46 +10592,44 @@
     <w:abstractNumId w:val="5"/>
   </w:num>
   <w:num w:numId="44">
-    <w:abstractNumId w:val="39"/>
+    <w:abstractNumId w:val="40"/>
   </w:num>
   <w:num w:numId="45">
-    <w:abstractNumId w:val="43"/>
+    <w:abstractNumId w:val="45"/>
   </w:num>
   <w:num w:numId="46">
-    <w:abstractNumId w:val="35"/>
+    <w:abstractNumId w:val="36"/>
   </w:num>
   <w:num w:numId="47">
-    <w:abstractNumId w:val="49"/>
+    <w:abstractNumId w:val="51"/>
   </w:num>
   <w:num w:numId="48">
     <w:abstractNumId w:val="2"/>
   </w:num>
   <w:num w:numId="49">
-    <w:abstractNumId w:val="50"/>
+    <w:abstractNumId w:val="52"/>
   </w:num>
   <w:num w:numId="50">
-    <w:abstractNumId w:val="51"/>
+    <w:abstractNumId w:val="53"/>
   </w:num>
   <w:num w:numId="51">
     <w:abstractNumId w:val="0"/>
   </w:num>
   <w:num w:numId="52">
+    <w:abstractNumId w:val="44"/>
+  </w:num>
+  <w:num w:numId="53">
     <w:abstractNumId w:val="42"/>
+  </w:num>
+  <w:num w:numId="54">
+    <w:abstractNumId w:val="31"/>
   </w:num>
   <w:numIdMacAtCleanup w:val="52"/>
 </w:numbering>
 </file>
 
-<file path=word/people.xml><?xml version="1.0" encoding="utf-8"?>
-<w15:people xmlns:wpc="http://schemas.microsoft.com/office/word/2010/wordprocessingCanvas" xmlns:cx="http://schemas.microsoft.com/office/drawing/2014/chartex" xmlns:cx1="http://schemas.microsoft.com/office/drawing/2015/9/8/chartex" xmlns:cx2="http://schemas.microsoft.com/office/drawing/2015/10/21/chartex" xmlns:cx3="http://schemas.microsoft.com/office/drawing/2016/5/9/chartex" xmlns:cx4="http://schemas.microsoft.com/office/drawing/2016/5/10/chartex" xmlns:cx5="http://schemas.microsoft.com/office/drawing/2016/5/11/chartex" xmlns:cx6="http://schemas.microsoft.com/office/drawing/2016/5/12/chartex" xmlns:cx7="http://schemas.microsoft.com/office/drawing/2016/5/13/chartex" xmlns:cx8="http://schemas.microsoft.com/office/drawing/2016/5/14/chartex" xmlns:mc="http://schemas.openxmlformats.org/markup-compatibility/2006" xmlns:aink="http://schemas.microsoft.com/office/drawing/2016/ink" xmlns:am3d="http://schemas.microsoft.com/office/drawing/2017/model3d" xmlns:o="urn:schemas-microsoft-com:office:office" xmlns:r="http://schemas.openxmlformats.org/officeDocument/2006/relationships" xmlns:m="http://schemas.openxmlformats.org/officeDocument/2006/math" xmlns:v="urn:schemas-microsoft-com:vml" xmlns:wp14="http://schemas.microsoft.com/office/word/2010/wordprocessingDrawing" xmlns:wp="http://schemas.openxmlformats.org/drawingml/2006/wordprocessingDrawing" xmlns:w10="urn:schemas-microsoft-com:office:word" xmlns:w="http://schemas.openxmlformats.org/wordprocessingml/2006/main" xmlns:w14="http://schemas.microsoft.com/office/word/2010/wordml" xmlns:w15="http://schemas.microsoft.com/office/word/2012/wordml" xmlns:w16cex="http://schemas.microsoft.com/office/word/2018/wordml/cex" xmlns:w16cid="http://schemas.microsoft.com/office/word/2016/wordml/cid" xmlns:w16="http://schemas.microsoft.com/office/word/2018/wordml" xmlns:w16se="http://schemas.microsoft.com/office/word/2015/wordml/symex" xmlns:wpg="http://schemas.microsoft.com/office/word/2010/wordprocessingGroup" xmlns:wpi="http://schemas.microsoft.com/office/word/2010/wordprocessingInk" xmlns:wne="http://schemas.microsoft.com/office/word/2006/wordml" xmlns:wps="http://schemas.microsoft.com/office/word/2010/wordprocessingShape" mc:Ignorable="w14 w15 w16se w16cid w16 w16cex wp14">
-  <w15:person w15:author="Nat Brace">
-    <w15:presenceInfo w15:providerId="Windows Live" w15:userId="22f8a86a73369422"/>
-  </w15:person>
-</w15:people>
-</file>
-
 <file path=word/styles.xml><?xml version="1.0" encoding="utf-8"?>
-<w:styles xmlns:mc="http://schemas.openxmlformats.org/markup-compatibility/2006" xmlns:r="http://schemas.openxmlformats.org/officeDocument/2006/relationships" xmlns:w="http://schemas.openxmlformats.org/wordprocessingml/2006/main" xmlns:w14="http://schemas.microsoft.com/office/word/2010/wordml" xmlns:w15="http://schemas.microsoft.com/office/word/2012/wordml" xmlns:w16cex="http://schemas.microsoft.com/office/word/2018/wordml/cex" xmlns:w16cid="http://schemas.microsoft.com/office/word/2016/wordml/cid" xmlns:w16="http://schemas.microsoft.com/office/word/2018/wordml" xmlns:w16se="http://schemas.microsoft.com/office/word/2015/wordml/symex" mc:Ignorable="w14 w15 w16se w16cid w16 w16cex">
+<w:styles xmlns:mc="http://schemas.openxmlformats.org/markup-compatibility/2006" xmlns:r="http://schemas.openxmlformats.org/officeDocument/2006/relationships" xmlns:w="http://schemas.openxmlformats.org/wordprocessingml/2006/main" xmlns:w14="http://schemas.microsoft.com/office/word/2010/wordml" xmlns:w15="http://schemas.microsoft.com/office/word/2012/wordml" xmlns:w16cex="http://schemas.microsoft.com/office/word/2018/wordml/cex" xmlns:w16cid="http://schemas.microsoft.com/office/word/2016/wordml/cid" xmlns:w16="http://schemas.microsoft.com/office/word/2018/wordml" xmlns:w16sdtdh="http://schemas.microsoft.com/office/word/2020/wordml/sdtdatahash" xmlns:w16se="http://schemas.microsoft.com/office/word/2015/wordml/symex" mc:Ignorable="w14 w15 w16se w16cid w16 w16cex w16sdtdh">
   <w:docDefaults>
     <w:rPrDefault>
       <w:rPr>
@@ -10922,6 +10739,7 @@
     <w:lsdException w:name="HTML Sample" w:semiHidden="1" w:unhideWhenUsed="1"/>
     <w:lsdException w:name="HTML Typewriter" w:semiHidden="1" w:unhideWhenUsed="1"/>
     <w:lsdException w:name="HTML Variable" w:semiHidden="1" w:unhideWhenUsed="1"/>
+    <w:lsdException w:name="Normal Table" w:semiHidden="1" w:unhideWhenUsed="1"/>
     <w:lsdException w:name="annotation subject" w:semiHidden="1" w:unhideWhenUsed="1"/>
     <w:lsdException w:name="No List" w:semiHidden="1" w:unhideWhenUsed="1"/>
     <w:lsdException w:name="Outline List 1" w:semiHidden="1" w:unhideWhenUsed="1"/>
@@ -10964,8 +10782,11 @@
     <w:lsdException w:name="Table Contemporary" w:semiHidden="1" w:unhideWhenUsed="1"/>
     <w:lsdException w:name="Table Elegant" w:semiHidden="1" w:unhideWhenUsed="1"/>
     <w:lsdException w:name="Table Professional" w:semiHidden="1" w:unhideWhenUsed="1"/>
+    <w:lsdException w:name="Table Subtle 1" w:semiHidden="1" w:unhideWhenUsed="1"/>
     <w:lsdException w:name="Table Subtle 2" w:semiHidden="1" w:unhideWhenUsed="1"/>
     <w:lsdException w:name="Table Web 1" w:semiHidden="1" w:unhideWhenUsed="1"/>
+    <w:lsdException w:name="Table Web 2" w:semiHidden="1" w:unhideWhenUsed="1"/>
+    <w:lsdException w:name="Table Web 3" w:semiHidden="1" w:unhideWhenUsed="1"/>
     <w:lsdException w:name="Balloon Text" w:semiHidden="1" w:unhideWhenUsed="1"/>
     <w:lsdException w:name="Table Grid" w:locked="1"/>
     <w:lsdException w:name="Table Theme" w:semiHidden="1" w:unhideWhenUsed="1"/>
@@ -11893,7 +11714,7 @@
 </file>
 
 <file path=customXml/itemProps1.xml><?xml version="1.0" encoding="utf-8"?>
-<ds:datastoreItem xmlns:ds="http://schemas.openxmlformats.org/officeDocument/2006/customXml" ds:itemID="{59387FC9-6FA8-4B07-874C-3D4B30E8B28F}">
+<ds:datastoreItem xmlns:ds="http://schemas.openxmlformats.org/officeDocument/2006/customXml" ds:itemID="{D7D6F802-726D-4911-8B95-BFAF3D537FFF}">
   <ds:schemaRefs>
     <ds:schemaRef ds:uri="http://schemas.openxmlformats.org/officeDocument/2006/bibliography"/>
   </ds:schemaRefs>

</xml_diff>

<commit_message>
Update these never yet translated tutorials with current English text and localized images
</commit_message>
<xml_diff>
--- a/pwiz_tools/Skyline/Documentation/Tutorials/Chinese/outgoing/Skyline Hi-Res Metabolomics_zh-CHS.docx
+++ b/pwiz_tools/Skyline/Documentation/Tutorials/Chinese/outgoing/Skyline Hi-Res Metabolomics_zh-CHS.docx
@@ -1,6 +1,6 @@
 
 <file path=word/document.xml><?xml version="1.0" encoding="utf-8"?>
-<w:document xmlns:wpc="http://schemas.microsoft.com/office/word/2010/wordprocessingCanvas" xmlns:cx="http://schemas.microsoft.com/office/drawing/2014/chartex" xmlns:cx1="http://schemas.microsoft.com/office/drawing/2015/9/8/chartex" xmlns:cx2="http://schemas.microsoft.com/office/drawing/2015/10/21/chartex" xmlns:cx3="http://schemas.microsoft.com/office/drawing/2016/5/9/chartex" xmlns:cx4="http://schemas.microsoft.com/office/drawing/2016/5/10/chartex" xmlns:cx5="http://schemas.microsoft.com/office/drawing/2016/5/11/chartex" xmlns:cx6="http://schemas.microsoft.com/office/drawing/2016/5/12/chartex" xmlns:cx7="http://schemas.microsoft.com/office/drawing/2016/5/13/chartex" xmlns:cx8="http://schemas.microsoft.com/office/drawing/2016/5/14/chartex" xmlns:mc="http://schemas.openxmlformats.org/markup-compatibility/2006" xmlns:aink="http://schemas.microsoft.com/office/drawing/2016/ink" xmlns:am3d="http://schemas.microsoft.com/office/drawing/2017/model3d" xmlns:o="urn:schemas-microsoft-com:office:office" xmlns:r="http://schemas.openxmlformats.org/officeDocument/2006/relationships" xmlns:m="http://schemas.openxmlformats.org/officeDocument/2006/math" xmlns:v="urn:schemas-microsoft-com:vml" xmlns:wp14="http://schemas.microsoft.com/office/word/2010/wordprocessingDrawing" xmlns:wp="http://schemas.openxmlformats.org/drawingml/2006/wordprocessingDrawing" xmlns:w10="urn:schemas-microsoft-com:office:word" xmlns:w="http://schemas.openxmlformats.org/wordprocessingml/2006/main" xmlns:w14="http://schemas.microsoft.com/office/word/2010/wordml" xmlns:w15="http://schemas.microsoft.com/office/word/2012/wordml" xmlns:w16cex="http://schemas.microsoft.com/office/word/2018/wordml/cex" xmlns:w16cid="http://schemas.microsoft.com/office/word/2016/wordml/cid" xmlns:w16="http://schemas.microsoft.com/office/word/2018/wordml" xmlns:w16sdtdh="http://schemas.microsoft.com/office/word/2020/wordml/sdtdatahash" xmlns:w16se="http://schemas.microsoft.com/office/word/2015/wordml/symex" xmlns:wpg="http://schemas.microsoft.com/office/word/2010/wordprocessingGroup" xmlns:wpi="http://schemas.microsoft.com/office/word/2010/wordprocessingInk" xmlns:wne="http://schemas.microsoft.com/office/word/2006/wordml" xmlns:wps="http://schemas.microsoft.com/office/word/2010/wordprocessingShape" mc:Ignorable="w14 w15 w16se w16cid w16 w16cex w16sdtdh wp14">
+<w:document xmlns:wpc="http://schemas.microsoft.com/office/word/2010/wordprocessingCanvas" xmlns:cx="http://schemas.microsoft.com/office/drawing/2014/chartex" xmlns:mc="http://schemas.openxmlformats.org/markup-compatibility/2006" xmlns:o="urn:schemas-microsoft-com:office:office" xmlns:r="http://schemas.openxmlformats.org/officeDocument/2006/relationships" xmlns:m="http://schemas.openxmlformats.org/officeDocument/2006/math" xmlns:v="urn:schemas-microsoft-com:vml" xmlns:wp14="http://schemas.microsoft.com/office/word/2010/wordprocessingDrawing" xmlns:wp="http://schemas.openxmlformats.org/drawingml/2006/wordprocessingDrawing" xmlns:w10="urn:schemas-microsoft-com:office:word" xmlns:w="http://schemas.openxmlformats.org/wordprocessingml/2006/main" xmlns:w14="http://schemas.microsoft.com/office/word/2010/wordml" xmlns:w15="http://schemas.microsoft.com/office/word/2012/wordml" xmlns:w16se="http://schemas.microsoft.com/office/word/2015/wordml/symex" xmlns:wpg="http://schemas.microsoft.com/office/word/2010/wordprocessingGroup" xmlns:wpi="http://schemas.microsoft.com/office/word/2010/wordprocessingInk" xmlns:wne="http://schemas.microsoft.com/office/word/2006/wordml" xmlns:wps="http://schemas.microsoft.com/office/word/2010/wordprocessingShape" mc:Ignorable="w14 w15 w16se wp14">
   <w:body>
     <w:p>
       <w:pPr>
@@ -392,7 +392,7 @@
           <w:noProof/>
         </w:rPr>
         <w:drawing>
-          <wp:inline distT="0" distB="0" distL="0" distR="0" wp14:anchorId="07D285E2" wp14:editId="3266DEAF">
+          <wp:inline distT="0" distB="0" distL="0" distR="0" wp14:anchorId="14E5B5C1" wp14:editId="4B7A6CCE">
             <wp:extent cx="1781175" cy="1781175"/>
             <wp:effectExtent l="0" t="0" r="9525" b="9525"/>
             <wp:docPr id="38" name="Picture 38"/>
@@ -527,7 +527,7 @@
           <w:noProof/>
         </w:rPr>
         <w:drawing>
-          <wp:inline distT="0" distB="0" distL="0" distR="0" wp14:anchorId="7B1D4F9E" wp14:editId="2E8455E3">
+          <wp:inline distT="0" distB="0" distL="0" distR="0" wp14:anchorId="3423366E" wp14:editId="45EBD814">
             <wp:extent cx="1502902" cy="1046187"/>
             <wp:effectExtent l="0" t="0" r="2540" b="1905"/>
             <wp:docPr id="2" name="Picture 2"/>
@@ -702,7 +702,10 @@
       </w:pPr>
       <w:r>
         <w:lastRenderedPageBreak/>
-        <w:t>Copy the contents of the transition list to the clipboard, including the header row, with the column names in it.</w:t>
+        <w:t>Copy the contents of the transition list to the clipboard</w:t>
+      </w:r>
+      <w:r>
+        <w:t>, including the header row, with the column names in it.</w:t>
       </w:r>
     </w:p>
     <w:p>
@@ -714,7 +717,13 @@
         </w:numPr>
       </w:pPr>
       <w:r>
-        <w:t xml:space="preserve">On the Skyline </w:t>
+        <w:t>On the</w:t>
+      </w:r>
+      <w:r>
+        <w:t xml:space="preserve"> Skyline</w:t>
+      </w:r>
+      <w:r>
+        <w:t xml:space="preserve"> </w:t>
       </w:r>
       <w:r>
         <w:rPr>
@@ -768,10 +777,32 @@
           <w:b/>
           <w:bCs/>
         </w:rPr>
-        <w:t>Insert Transition List</w:t>
-      </w:r>
-      <w:r>
-        <w:t xml:space="preserve"> form, looking something like this: </w:t>
+        <w:t>Insert</w:t>
+      </w:r>
+      <w:r>
+        <w:rPr>
+          <w:b/>
+          <w:bCs/>
+        </w:rPr>
+        <w:t xml:space="preserve"> Transition List</w:t>
+      </w:r>
+      <w:r>
+        <w:t xml:space="preserve"> form, </w:t>
+      </w:r>
+      <w:r>
+        <w:t>looking something</w:t>
+      </w:r>
+      <w:r>
+        <w:t xml:space="preserve"> </w:t>
+      </w:r>
+      <w:r>
+        <w:t>like</w:t>
+      </w:r>
+      <w:r>
+        <w:t xml:space="preserve"> this</w:t>
+      </w:r>
+      <w:r>
+        <w:t xml:space="preserve">: </w:t>
       </w:r>
     </w:p>
     <w:p>
@@ -780,10 +811,10 @@
           <w:noProof/>
         </w:rPr>
         <w:drawing>
-          <wp:inline distT="0" distB="0" distL="0" distR="0" wp14:anchorId="617C6098" wp14:editId="7B929822">
+          <wp:inline distT="0" distB="0" distL="0" distR="0" wp14:anchorId="05F5D3EF" wp14:editId="42D028C1">
             <wp:extent cx="5580952" cy="2790476"/>
             <wp:effectExtent l="0" t="0" r="1270" b="0"/>
-            <wp:docPr id="1" name="Picture 1" descr="Graphical user interface, text, application&#10;&#10;Description automatically generated"/>
+            <wp:docPr id="1" name="Picture 1"/>
             <wp:cNvGraphicFramePr>
               <a:graphicFrameLocks xmlns:a="http://schemas.openxmlformats.org/drawingml/2006/main" noChangeAspect="1"/>
             </wp:cNvGraphicFramePr>
@@ -791,7 +822,7 @@
               <a:graphicData uri="http://schemas.openxmlformats.org/drawingml/2006/picture">
                 <pic:pic xmlns:pic="http://schemas.openxmlformats.org/drawingml/2006/picture">
                   <pic:nvPicPr>
-                    <pic:cNvPr id="1" name="Picture 1" descr="Graphical user interface, text, application&#10;&#10;Description automatically generated"/>
+                    <pic:cNvPr id="1" name=""/>
                     <pic:cNvPicPr/>
                   </pic:nvPicPr>
                   <pic:blipFill>
@@ -825,7 +856,13 @@
         </w:numPr>
       </w:pPr>
       <w:r>
-        <w:t xml:space="preserve">Press </w:t>
+        <w:t>P</w:t>
+      </w:r>
+      <w:r>
+        <w:t>ress</w:t>
+      </w:r>
+      <w:r>
+        <w:t xml:space="preserve"> </w:t>
       </w:r>
       <w:r>
         <w:rPr>
@@ -834,7 +871,10 @@
         <w:t>Ctrl-V</w:t>
       </w:r>
       <w:r>
-        <w:t xml:space="preserve"> to paste the information you placed on the clipboard into Skyline.</w:t>
+        <w:t xml:space="preserve"> to paste the information you placed on the clipboard into Skyline</w:t>
+      </w:r>
+      <w:r>
+        <w:t>.</w:t>
       </w:r>
     </w:p>
     <w:p>
@@ -867,15 +907,16 @@
       </w:r>
     </w:p>
     <w:p>
+      <w:bookmarkStart w:id="0" w:name="_Hlk93417364"/>
       <w:r>
         <w:rPr>
           <w:noProof/>
         </w:rPr>
         <w:drawing>
-          <wp:inline distT="0" distB="0" distL="0" distR="0" wp14:anchorId="0B135EE3" wp14:editId="578BEFD7">
-            <wp:extent cx="5943600" cy="3256280"/>
-            <wp:effectExtent l="0" t="0" r="0" b="1270"/>
-            <wp:docPr id="5" name="Picture 5" descr="Table&#10;&#10;Description automatically generated"/>
+          <wp:inline distT="0" distB="0" distL="0" distR="0" wp14:anchorId="6278FFAE" wp14:editId="30D622E1">
+            <wp:extent cx="5943600" cy="3243580"/>
+            <wp:effectExtent l="0" t="0" r="0" b="0"/>
+            <wp:docPr id="3" name="Picture 3"/>
             <wp:cNvGraphicFramePr>
               <a:graphicFrameLocks xmlns:a="http://schemas.openxmlformats.org/drawingml/2006/main" noChangeAspect="1"/>
             </wp:cNvGraphicFramePr>
@@ -883,7 +924,7 @@
               <a:graphicData uri="http://schemas.openxmlformats.org/drawingml/2006/picture">
                 <pic:pic xmlns:pic="http://schemas.openxmlformats.org/drawingml/2006/picture">
                   <pic:nvPicPr>
-                    <pic:cNvPr id="5" name="Picture 5" descr="Table&#10;&#10;Description automatically generated"/>
+                    <pic:cNvPr id="1" name=""/>
                     <pic:cNvPicPr/>
                   </pic:nvPicPr>
                   <pic:blipFill>
@@ -895,7 +936,7 @@
                   <pic:spPr>
                     <a:xfrm>
                       <a:off x="0" y="0"/>
-                      <a:ext cx="5943600" cy="3256280"/>
+                      <a:ext cx="5943600" cy="3243580"/>
                     </a:xfrm>
                     <a:prstGeom prst="rect">
                       <a:avLst/>
@@ -909,6 +950,30 @@
       </w:r>
     </w:p>
     <w:p>
+      <w:r>
+        <w:t>M</w:t>
+      </w:r>
+      <w:r>
+        <w:t xml:space="preserve">ake sure that the </w:t>
+      </w:r>
+      <w:r>
+        <w:rPr>
+          <w:b/>
+        </w:rPr>
+        <w:t>Molecules</w:t>
+      </w:r>
+      <w:r>
+        <w:t xml:space="preserve"> radio button is</w:t>
+      </w:r>
+      <w:r>
+        <w:t xml:space="preserve"> selected</w:t>
+      </w:r>
+      <w:r>
+        <w:t>.</w:t>
+      </w:r>
+      <w:bookmarkEnd w:id="0"/>
+    </w:p>
+    <w:p>
       <w:pPr>
         <w:pStyle w:val="ListParagraph"/>
         <w:numPr>
@@ -918,28 +983,10 @@
       </w:pPr>
       <w:r>
         <w:lastRenderedPageBreak/>
-        <w:t xml:space="preserve">Make sure that the </w:t>
-      </w:r>
-      <w:r>
-        <w:rPr>
-          <w:b/>
-        </w:rPr>
-        <w:t>Molecules</w:t>
-      </w:r>
-      <w:r>
-        <w:t xml:space="preserve"> radio button is selected. </w:t>
-      </w:r>
-    </w:p>
-    <w:p>
-      <w:pPr>
-        <w:pStyle w:val="ListParagraph"/>
-        <w:numPr>
-          <w:ilvl w:val="0"/>
-          <w:numId w:val="53"/>
-        </w:numPr>
-      </w:pPr>
-      <w:r>
-        <w:t xml:space="preserve">Press the </w:t>
+        <w:t>P</w:t>
+      </w:r>
+      <w:r>
+        <w:t xml:space="preserve">ress the </w:t>
       </w:r>
       <w:r>
         <w:rPr>
@@ -956,7 +1003,22 @@
         <w:keepNext/>
       </w:pPr>
       <w:r>
-        <w:t xml:space="preserve">Skyline reports that there are inconsistencies in the data: the precursor adducts are all [M-H] but the precursor charges are declared as +1. </w:t>
+        <w:t xml:space="preserve">Skyline reports that </w:t>
+      </w:r>
+      <w:r>
+        <w:t>there are inconsistencies in the data</w:t>
+      </w:r>
+      <w:r>
+        <w:t>:</w:t>
+      </w:r>
+      <w:r>
+        <w:t xml:space="preserve"> the precursor adducts are all [M-H] but the precursor charges are declared a</w:t>
+      </w:r>
+      <w:r>
+        <w:t>s</w:t>
+      </w:r>
+      <w:r>
+        <w:t xml:space="preserve"> +1. </w:t>
       </w:r>
     </w:p>
     <w:p>
@@ -965,10 +1027,10 @@
           <w:noProof/>
         </w:rPr>
         <w:drawing>
-          <wp:inline distT="0" distB="0" distL="0" distR="0" wp14:anchorId="7DC7AFA2" wp14:editId="4DBEFD8D">
+          <wp:inline distT="0" distB="0" distL="0" distR="0" wp14:anchorId="45F0BD20" wp14:editId="52E4DD32">
             <wp:extent cx="5943600" cy="2168525"/>
             <wp:effectExtent l="0" t="0" r="0" b="3175"/>
-            <wp:docPr id="6" name="Picture 6" descr="Graphical user interface, text, application&#10;&#10;Description automatically generated"/>
+            <wp:docPr id="4" name="Picture 4"/>
             <wp:cNvGraphicFramePr>
               <a:graphicFrameLocks xmlns:a="http://schemas.openxmlformats.org/drawingml/2006/main" noChangeAspect="1"/>
             </wp:cNvGraphicFramePr>
@@ -976,7 +1038,7 @@
               <a:graphicData uri="http://schemas.openxmlformats.org/drawingml/2006/picture">
                 <pic:pic xmlns:pic="http://schemas.openxmlformats.org/drawingml/2006/picture">
                   <pic:nvPicPr>
-                    <pic:cNvPr id="6" name="Picture 6" descr="Graphical user interface, text, application&#10;&#10;Description automatically generated"/>
+                    <pic:cNvPr id="1" name=""/>
                     <pic:cNvPicPr/>
                   </pic:nvPicPr>
                   <pic:blipFill>
@@ -1015,7 +1077,10 @@
         </w:numPr>
       </w:pPr>
       <w:r>
-        <w:t xml:space="preserve">Click the </w:t>
+        <w:t xml:space="preserve">Click </w:t>
+      </w:r>
+      <w:r>
+        <w:t xml:space="preserve">the </w:t>
       </w:r>
       <w:r>
         <w:rPr>
@@ -1025,7 +1090,16 @@
         <w:t>OK</w:t>
       </w:r>
       <w:r>
-        <w:t xml:space="preserve"> button in the error report form.</w:t>
+        <w:t xml:space="preserve"> button</w:t>
+      </w:r>
+      <w:r>
+        <w:t xml:space="preserve"> in the error report </w:t>
+      </w:r>
+      <w:r>
+        <w:t>form</w:t>
+      </w:r>
+      <w:r>
+        <w:t>.</w:t>
       </w:r>
     </w:p>
     <w:p>
@@ -1037,7 +1111,10 @@
         </w:numPr>
       </w:pPr>
       <w:r>
-        <w:t xml:space="preserve">Click the </w:t>
+        <w:t>Click the</w:t>
+      </w:r>
+      <w:r>
+        <w:t xml:space="preserve"> </w:t>
       </w:r>
       <w:r>
         <w:rPr>
@@ -1069,7 +1146,28 @@
     </w:p>
     <w:p>
       <w:r>
-        <w:t>The precursor adduct is all the information that is needed.</w:t>
+        <w:t xml:space="preserve">The </w:t>
+      </w:r>
+      <w:r>
+        <w:t>p</w:t>
+      </w:r>
+      <w:r>
+        <w:t xml:space="preserve">recursor </w:t>
+      </w:r>
+      <w:r>
+        <w:t>a</w:t>
+      </w:r>
+      <w:r>
+        <w:t>dduct is all the information that</w:t>
+      </w:r>
+      <w:r>
+        <w:t xml:space="preserve"> is</w:t>
+      </w:r>
+      <w:r>
+        <w:t xml:space="preserve"> needed</w:t>
+      </w:r>
+      <w:r>
+        <w:t>.</w:t>
       </w:r>
     </w:p>
     <w:p>
@@ -1078,10 +1176,10 @@
           <w:noProof/>
         </w:rPr>
         <w:drawing>
-          <wp:inline distT="0" distB="0" distL="0" distR="0" wp14:anchorId="560EF191" wp14:editId="4C71A61F">
-            <wp:extent cx="5943600" cy="3256280"/>
-            <wp:effectExtent l="0" t="0" r="0" b="1270"/>
-            <wp:docPr id="7" name="Picture 7" descr="Table&#10;&#10;Description automatically generated"/>
+          <wp:inline distT="0" distB="0" distL="0" distR="0" wp14:anchorId="6B900EED" wp14:editId="07F55C6E">
+            <wp:extent cx="5943600" cy="3243580"/>
+            <wp:effectExtent l="0" t="0" r="0" b="0"/>
+            <wp:docPr id="5" name="Picture 5"/>
             <wp:cNvGraphicFramePr>
               <a:graphicFrameLocks xmlns:a="http://schemas.openxmlformats.org/drawingml/2006/main" noChangeAspect="1"/>
             </wp:cNvGraphicFramePr>
@@ -1089,7 +1187,7 @@
               <a:graphicData uri="http://schemas.openxmlformats.org/drawingml/2006/picture">
                 <pic:pic xmlns:pic="http://schemas.openxmlformats.org/drawingml/2006/picture">
                   <pic:nvPicPr>
-                    <pic:cNvPr id="7" name="Picture 7" descr="Table&#10;&#10;Description automatically generated"/>
+                    <pic:cNvPr id="1" name=""/>
                     <pic:cNvPicPr/>
                   </pic:nvPicPr>
                   <pic:blipFill>
@@ -1101,7 +1199,7 @@
                   <pic:spPr>
                     <a:xfrm>
                       <a:off x="0" y="0"/>
-                      <a:ext cx="5943600" cy="3256280"/>
+                      <a:ext cx="5943600" cy="3243580"/>
                     </a:xfrm>
                     <a:prstGeom prst="rect">
                       <a:avLst/>
@@ -1118,17 +1216,17 @@
       <w:pPr>
         <w:spacing w:before="240"/>
       </w:pPr>
+    </w:p>
+    <w:p>
+      <w:pPr>
+        <w:spacing w:before="240"/>
+      </w:pPr>
       <w:r>
         <w:lastRenderedPageBreak/>
-        <w:t>Notice that the Label Type and Precursor m/z columns are blank – this is not a problem as Skyline can infer these values.</w:t>
-      </w:r>
-    </w:p>
-    <w:p>
-      <w:pPr>
-        <w:spacing w:before="240"/>
-      </w:pPr>
-      <w:r>
-        <w:t xml:space="preserve">Also notice that the first two entries are a heavy/light labeled pair based on having the same name and formulas that differ only in isotopic labeling (four of the hydrogens are replaced by Deuterium in the second formula). Skyline will recognize these as heavy/light labeled pairs. </w:t>
+        <w:t>N</w:t>
+      </w:r>
+      <w:r>
+        <w:t xml:space="preserve">otice that the first two entries are a heavy/light labeled pair based on having the same name and formulas that differ only in isotopic labeling (four of the hydrogens are replaced by Deuterium in the second formula). Skyline will recognize these as heavy/light labeled pairs. </w:t>
       </w:r>
     </w:p>
     <w:p>
@@ -1141,7 +1239,10 @@
         <w:spacing w:before="240"/>
       </w:pPr>
       <w:r>
-        <w:t xml:space="preserve">Click the </w:t>
+        <w:t>Click the</w:t>
+      </w:r>
+      <w:r>
+        <w:t xml:space="preserve"> </w:t>
       </w:r>
       <w:r>
         <w:rPr>
@@ -1150,7 +1251,10 @@
         <w:t>OK</w:t>
       </w:r>
       <w:r>
-        <w:t xml:space="preserve"> button.</w:t>
+        <w:t xml:space="preserve"> button</w:t>
+      </w:r>
+      <w:r>
+        <w:t>.</w:t>
       </w:r>
     </w:p>
     <w:p>
@@ -1203,7 +1307,7 @@
         <w:rPr>
           <w:b/>
         </w:rPr>
-        <w:t>Molecules</w:t>
+        <w:t>Precursors</w:t>
       </w:r>
       <w:r>
         <w:t>.</w:t>
@@ -1232,10 +1336,10 @@
           <w:noProof/>
         </w:rPr>
         <w:drawing>
-          <wp:inline distT="0" distB="0" distL="0" distR="0" wp14:anchorId="7226C33C" wp14:editId="517FDB9E">
+          <wp:inline distT="0" distB="0" distL="0" distR="0" wp14:anchorId="30A57C70" wp14:editId="71F55A8E">
             <wp:extent cx="5943600" cy="4077970"/>
             <wp:effectExtent l="0" t="0" r="0" b="0"/>
-            <wp:docPr id="45" name="Picture 45"/>
+            <wp:docPr id="10" name="Picture 10"/>
             <wp:cNvGraphicFramePr>
               <a:graphicFrameLocks xmlns:a="http://schemas.openxmlformats.org/drawingml/2006/main" noChangeAspect="1"/>
             </wp:cNvGraphicFramePr>
@@ -1331,200 +1435,103 @@
       </w:r>
     </w:p>
     <w:p>
+      <w:pPr>
+        <w:keepNext/>
+        <w:keepLines/>
+        <w:spacing w:before="480" w:after="0"/>
+        <w:outlineLvl w:val="0"/>
+        <w:rPr>
+          <w:rFonts w:ascii="Cambria" w:eastAsia="Calibri" w:hAnsi="Cambria"/>
+          <w:b/>
+          <w:bCs/>
+          <w:color w:val="365F91"/>
+          <w:sz w:val="28"/>
+          <w:szCs w:val="28"/>
+        </w:rPr>
+      </w:pPr>
+      <w:r>
+        <w:rPr>
+          <w:rFonts w:ascii="Cambria" w:eastAsia="Calibri" w:hAnsi="Cambria"/>
+          <w:b/>
+          <w:bCs/>
+          <w:color w:val="365F91"/>
+          <w:sz w:val="28"/>
+          <w:szCs w:val="28"/>
+        </w:rPr>
+        <w:t>A</w:t>
+      </w:r>
+      <w:r>
+        <w:rPr>
+          <w:rFonts w:ascii="Cambria" w:eastAsia="Calibri" w:hAnsi="Cambria"/>
+          <w:b/>
+          <w:bCs/>
+          <w:color w:val="365F91"/>
+          <w:sz w:val="28"/>
+          <w:szCs w:val="28"/>
+        </w:rPr>
+        <w:t>dding Isotopic Peaks</w:t>
+      </w:r>
+    </w:p>
+    <w:p>
+      <w:pPr>
+        <w:spacing w:after="160" w:line="256" w:lineRule="auto"/>
+      </w:pPr>
+      <w:r>
+        <w:t xml:space="preserve">When Skyline reads a small molecule transition list it adds only the precursors and fragments explicitly included in the transition list. Each item added to the document is created with </w:t>
+      </w:r>
+      <w:r>
+        <w:rPr>
+          <w:b/>
+        </w:rPr>
+        <w:t>Auto-select</w:t>
+      </w:r>
+      <w:r>
+        <w:t xml:space="preserve"> turned off </w:t>
+      </w:r>
       <w:r>
         <w:lastRenderedPageBreak/>
-        <w:t>You will notice that ALA</w:t>
-      </w:r>
-      <w:r>
-        <w:t xml:space="preserve"> (alpha-linoleic acid)</w:t>
-      </w:r>
-      <w:r>
-        <w:t xml:space="preserve"> does not have a heavy</w:t>
-      </w:r>
-      <w:r>
-        <w:t>-</w:t>
-      </w:r>
-      <w:r>
-        <w:t xml:space="preserve">labeled </w:t>
-      </w:r>
-      <w:r>
-        <w:t>precursor</w:t>
-      </w:r>
-      <w:r>
-        <w:t xml:space="preserve">. Instead, </w:t>
-      </w:r>
-      <w:r>
-        <w:t>it will be</w:t>
-      </w:r>
-      <w:r>
-        <w:t xml:space="preserve"> assign</w:t>
-      </w:r>
-      <w:r>
-        <w:t>ed</w:t>
-      </w:r>
-      <w:r>
-        <w:t xml:space="preserve"> a different </w:t>
-      </w:r>
-      <w:r>
-        <w:t xml:space="preserve">stable-isotope labeled molecule </w:t>
-      </w:r>
-      <w:r>
-        <w:t xml:space="preserve">as its surrogate standard. </w:t>
-      </w:r>
-      <w:r>
-        <w:t>In this case</w:t>
+        <w:t xml:space="preserve">so that any settings changes do not cause any surprise changes to the number of molecules, precursors or transitions in the document. </w:t>
+      </w:r>
+    </w:p>
+    <w:p>
+      <w:r>
+        <w:t xml:space="preserve">In this tutorial, though, we </w:t>
+      </w:r>
+      <w:r>
+        <w:rPr>
+          <w:i/>
+        </w:rPr>
+        <w:t>do</w:t>
+      </w:r>
+      <w:r>
+        <w:t xml:space="preserve"> want settings changes to cause transitions to be added to the document</w:t>
+      </w:r>
+      <w:r>
+        <w:t xml:space="preserve"> –</w:t>
+      </w:r>
+      <w:r>
+        <w:t xml:space="preserve"> specifically</w:t>
+      </w:r>
+      <w:r>
+        <w:t xml:space="preserve"> we want Skyline to add</w:t>
+      </w:r>
+      <w:r>
+        <w:t xml:space="preserve"> the M+1 precursor isotopes. </w:t>
       </w:r>
       <w:r>
         <w:t xml:space="preserve"> </w:t>
       </w:r>
       <w:r>
-        <w:t>d5-</w:t>
-      </w:r>
-      <w:r>
-        <w:t xml:space="preserve">DHA </w:t>
-      </w:r>
-      <w:r>
-        <w:t>will be used</w:t>
-      </w:r>
-      <w:r>
-        <w:t xml:space="preserve"> because it is the closest in retention time</w:t>
-      </w:r>
-      <w:r>
-        <w:t>. To prepare for this association, do the following</w:t>
-      </w:r>
-      <w:r>
-        <w:t>:</w:t>
-      </w:r>
-    </w:p>
-    <w:p>
-      <w:pPr>
-        <w:pStyle w:val="ListParagraph"/>
-        <w:keepNext/>
-        <w:numPr>
-          <w:ilvl w:val="0"/>
-          <w:numId w:val="39"/>
-        </w:numPr>
-      </w:pPr>
-      <w:r>
-        <w:t>R</w:t>
-      </w:r>
-      <w:r>
-        <w:t xml:space="preserve">ight-click the </w:t>
-      </w:r>
-      <w:r>
-        <w:t>“</w:t>
-      </w:r>
-      <w:r>
-        <w:t>DHA</w:t>
-      </w:r>
-      <w:r>
-        <w:t>”</w:t>
-      </w:r>
-      <w:r>
-        <w:t xml:space="preserve"> target</w:t>
-      </w:r>
-      <w:r>
-        <w:t>,</w:t>
-      </w:r>
-      <w:r>
-        <w:t xml:space="preserve"> choose </w:t>
-      </w:r>
-      <w:r>
-        <w:rPr>
-          <w:b/>
-          <w:bCs/>
-        </w:rPr>
-        <w:t>Set Standard Type</w:t>
-      </w:r>
-      <w:r>
-        <w:t>, and c</w:t>
-      </w:r>
-      <w:r>
-        <w:t xml:space="preserve">lick </w:t>
-      </w:r>
-      <w:r>
-        <w:rPr>
-          <w:b/>
-          <w:bCs/>
-        </w:rPr>
-        <w:t>Surrogate Standard</w:t>
+        <w:t>So</w:t>
       </w:r>
       <w:r>
         <w:t>.</w:t>
       </w:r>
-    </w:p>
-    <w:p>
-      <w:r>
-        <w:rPr>
-          <w:noProof/>
-        </w:rPr>
-        <w:drawing>
-          <wp:inline distT="0" distB="0" distL="0" distR="0" wp14:anchorId="6BF1299A" wp14:editId="659AAEA2">
-            <wp:extent cx="5934075" cy="4076700"/>
-            <wp:effectExtent l="0" t="0" r="9525" b="0"/>
-            <wp:docPr id="46" name="Picture 46"/>
-            <wp:cNvGraphicFramePr>
-              <a:graphicFrameLocks xmlns:a="http://schemas.openxmlformats.org/drawingml/2006/main" noChangeAspect="1"/>
-            </wp:cNvGraphicFramePr>
-            <a:graphic xmlns:a="http://schemas.openxmlformats.org/drawingml/2006/main">
-              <a:graphicData uri="http://schemas.openxmlformats.org/drawingml/2006/picture">
-                <pic:pic xmlns:pic="http://schemas.openxmlformats.org/drawingml/2006/picture">
-                  <pic:nvPicPr>
-                    <pic:cNvPr id="0" name="Picture 4"/>
-                    <pic:cNvPicPr>
-                      <a:picLocks noChangeAspect="1" noChangeArrowheads="1"/>
-                    </pic:cNvPicPr>
-                  </pic:nvPicPr>
-                  <pic:blipFill>
-                    <a:blip r:embed="rId18">
-                      <a:extLst>
-                        <a:ext uri="{28A0092B-C50C-407E-A947-70E740481C1C}">
-                          <a14:useLocalDpi xmlns:a14="http://schemas.microsoft.com/office/drawing/2010/main" val="0"/>
-                        </a:ext>
-                      </a:extLst>
-                    </a:blip>
-                    <a:srcRect/>
-                    <a:stretch>
-                      <a:fillRect/>
-                    </a:stretch>
-                  </pic:blipFill>
-                  <pic:spPr bwMode="auto">
-                    <a:xfrm>
-                      <a:off x="0" y="0"/>
-                      <a:ext cx="5934075" cy="4076700"/>
-                    </a:xfrm>
-                    <a:prstGeom prst="rect">
-                      <a:avLst/>
-                    </a:prstGeom>
-                    <a:noFill/>
-                    <a:ln>
-                      <a:noFill/>
-                    </a:ln>
-                  </pic:spPr>
-                </pic:pic>
-              </a:graphicData>
-            </a:graphic>
-          </wp:inline>
-        </w:drawing>
-      </w:r>
-    </w:p>
-    <w:p>
-      <w:pPr>
-        <w:pStyle w:val="Heading1"/>
-      </w:pPr>
-      <w:r>
-        <w:t xml:space="preserve">Transition </w:t>
-      </w:r>
-      <w:r>
-        <w:t>S</w:t>
-      </w:r>
-      <w:r>
-        <w:t>ettings</w:t>
-      </w:r>
-    </w:p>
-    <w:p>
-      <w:r>
-        <w:t>Next, you will review the</w:t>
+      <w:r>
+        <w:t xml:space="preserve"> now</w:t>
+      </w:r>
+      <w:r>
+        <w:t xml:space="preserve"> you will review the</w:t>
       </w:r>
       <w:r>
         <w:t xml:space="preserve"> </w:t>
@@ -1536,10 +1543,16 @@
         <w:t xml:space="preserve"> </w:t>
       </w:r>
       <w:r>
-        <w:t>before</w:t>
-      </w:r>
-      <w:r>
-        <w:t xml:space="preserve"> importing the experimental mass spectrometer results. To do th</w:t>
+        <w:t>and make some changes</w:t>
+      </w:r>
+      <w:r>
+        <w:t xml:space="preserve"> including those needed</w:t>
+      </w:r>
+      <w:r>
+        <w:t xml:space="preserve"> to add M+1 isotope peak precursors transitions to the Skyline document</w:t>
+      </w:r>
+      <w:r>
+        <w:t>. To do th</w:t>
       </w:r>
       <w:r>
         <w:t>is, perform the following steps:</w:t>
@@ -1603,6 +1616,7 @@
     <w:p>
       <w:pPr>
         <w:pStyle w:val="ListParagraph"/>
+        <w:keepNext/>
         <w:numPr>
           <w:ilvl w:val="0"/>
           <w:numId w:val="44"/>
@@ -1619,7 +1633,10 @@
         <w:t>Ion types</w:t>
       </w:r>
       <w:r>
-        <w:t xml:space="preserve"> field, enter “f, p”</w:t>
+        <w:t xml:space="preserve"> field, enter “p</w:t>
+      </w:r>
+      <w:r>
+        <w:t>”</w:t>
       </w:r>
       <w:r>
         <w:t>.</w:t>
@@ -1630,7 +1647,6 @@
         <w:keepNext/>
       </w:pPr>
       <w:r>
-        <w:lastRenderedPageBreak/>
         <w:t xml:space="preserve">The </w:t>
       </w:r>
       <w:r>
@@ -1641,28 +1657,22 @@
         <w:t>Transitions Settings</w:t>
       </w:r>
       <w:r>
-        <w:t xml:space="preserve"> </w:t>
-      </w:r>
-      <w:r>
-        <w:t>form</w:t>
-      </w:r>
-      <w:r>
-        <w:t xml:space="preserve"> should look like this:</w:t>
-      </w:r>
-    </w:p>
-    <w:p>
-      <w:pPr>
-        <w:keepNext/>
+        <w:t xml:space="preserve"> form should look like this:</w:t>
+      </w:r>
+    </w:p>
+    <w:p>
+      <w:pPr>
+        <w:pStyle w:val="ListParagraph"/>
       </w:pPr>
       <w:r>
         <w:rPr>
           <w:noProof/>
         </w:rPr>
         <w:drawing>
-          <wp:inline distT="0" distB="0" distL="0" distR="0" wp14:anchorId="6662A99E" wp14:editId="7211FD65">
-            <wp:extent cx="3781425" cy="5734050"/>
-            <wp:effectExtent l="0" t="0" r="9525" b="0"/>
-            <wp:docPr id="47" name="Picture 47"/>
+          <wp:inline distT="0" distB="0" distL="0" distR="0" wp14:anchorId="4434243E" wp14:editId="1F5F38F7">
+            <wp:extent cx="3780952" cy="5733333"/>
+            <wp:effectExtent l="0" t="0" r="0" b="1270"/>
+            <wp:docPr id="11" name="Picture 11"/>
             <wp:cNvGraphicFramePr>
               <a:graphicFrameLocks xmlns:a="http://schemas.openxmlformats.org/drawingml/2006/main" noChangeAspect="1"/>
             </wp:cNvGraphicFramePr>
@@ -1674,7 +1684,7 @@
                     <pic:cNvPicPr/>
                   </pic:nvPicPr>
                   <pic:blipFill>
-                    <a:blip r:embed="rId19"/>
+                    <a:blip r:embed="rId18"/>
                     <a:stretch>
                       <a:fillRect/>
                     </a:stretch>
@@ -1682,7 +1692,7 @@
                   <pic:spPr>
                     <a:xfrm>
                       <a:off x="0" y="0"/>
-                      <a:ext cx="3781425" cy="5734050"/>
+                      <a:ext cx="3780952" cy="5733333"/>
                     </a:xfrm>
                     <a:prstGeom prst="rect">
                       <a:avLst/>
@@ -1714,13 +1724,14 @@
               <w:spacing w:after="0"/>
             </w:pPr>
             <w:r>
+              <w:lastRenderedPageBreak/>
               <w:t>N</w:t>
             </w:r>
             <w:r>
               <w:t>OTE</w:t>
             </w:r>
             <w:r>
-              <w:t xml:space="preserve">:  The “f,p” setting in </w:t>
+              <w:t xml:space="preserve">:  The “p” setting in </w:t>
             </w:r>
             <w:r>
               <w:rPr>
@@ -1746,7 +1757,43 @@
               <w:t xml:space="preserve">in </w:t>
             </w:r>
             <w:r>
-              <w:t>both fragment and precursor ion transitions. This Skyline document contains only precursor transitions, but the “f” is harmless.</w:t>
+              <w:rPr>
+                <w:b/>
+              </w:rPr>
+              <w:t>p</w:t>
+            </w:r>
+            <w:r>
+              <w:t xml:space="preserve">recursor ion transitions. This Skyline document contains only precursor transitions, </w:t>
+            </w:r>
+            <w:r>
+              <w:t xml:space="preserve">but if there were also </w:t>
+            </w:r>
+            <w:r>
+              <w:rPr>
+                <w:b/>
+              </w:rPr>
+              <w:t>f</w:t>
+            </w:r>
+            <w:r>
+              <w:t>ragment transitions in the input transition list</w:t>
+            </w:r>
+            <w:r>
+              <w:t xml:space="preserve"> </w:t>
+            </w:r>
+            <w:r>
+              <w:t>we would set this to “</w:t>
+            </w:r>
+            <w:r>
+              <w:rPr>
+                <w:b/>
+              </w:rPr>
+              <w:t>f, p</w:t>
+            </w:r>
+            <w:r>
+              <w:t>”</w:t>
+            </w:r>
+            <w:r>
+              <w:t>.</w:t>
             </w:r>
           </w:p>
         </w:tc>
@@ -1848,42 +1895,25 @@
         </w:numPr>
       </w:pPr>
       <w:r>
-        <w:t>Set the</w:t>
-      </w:r>
-      <w:r>
-        <w:t xml:space="preserve"> </w:t>
+        <w:t xml:space="preserve">In the </w:t>
       </w:r>
       <w:r>
         <w:rPr>
           <w:b/>
           <w:bCs/>
         </w:rPr>
-        <w:t>Precursor mass analyzer</w:t>
-      </w:r>
-      <w:r>
-        <w:t xml:space="preserve"> field to </w:t>
-      </w:r>
-      <w:r>
-        <w:t>“</w:t>
-      </w:r>
-      <w:r>
-        <w:rPr>
-          <w:bCs/>
-        </w:rPr>
-        <w:t>Orbitrap</w:t>
-      </w:r>
-      <w:r>
-        <w:rPr>
-          <w:b/>
-          <w:bCs/>
-        </w:rPr>
-        <w:t>”</w:t>
-      </w:r>
-      <w:r>
-        <w:rPr>
-          <w:b/>
-          <w:bCs/>
-        </w:rPr>
+        <w:t xml:space="preserve">Peaks </w:t>
+      </w:r>
+      <w:r>
+        <w:t>field</w:t>
+      </w:r>
+      <w:r>
+        <w:t>, e</w:t>
+      </w:r>
+      <w:r>
+        <w:t>nter “2”</w:t>
+      </w:r>
+      <w:r>
         <w:t>.</w:t>
       </w:r>
     </w:p>
@@ -1896,26 +1926,30 @@
         </w:numPr>
       </w:pPr>
       <w:r>
-        <w:t xml:space="preserve">In the </w:t>
+        <w:t xml:space="preserve">Set the </w:t>
       </w:r>
       <w:r>
         <w:rPr>
           <w:b/>
           <w:bCs/>
         </w:rPr>
-        <w:t xml:space="preserve">Peaks </w:t>
-      </w:r>
-      <w:r>
-        <w:t>field</w:t>
-      </w:r>
-      <w:r>
-        <w:t>, e</w:t>
-      </w:r>
-      <w:r>
-        <w:t>nter “2”</w:t>
-      </w:r>
-      <w:r>
-        <w:t>.</w:t>
+        <w:t>Precursor mass analyzer</w:t>
+      </w:r>
+      <w:r>
+        <w:t xml:space="preserve"> field to “</w:t>
+      </w:r>
+      <w:r>
+        <w:rPr>
+          <w:bCs/>
+        </w:rPr>
+        <w:t>Orbitrap</w:t>
+      </w:r>
+      <w:r>
+        <w:rPr>
+          <w:b/>
+          <w:bCs/>
+        </w:rPr>
+        <w:t>”.</w:t>
       </w:r>
     </w:p>
     <w:p>
@@ -2075,6 +2109,9 @@
       <w:r>
         <w:t>.</w:t>
       </w:r>
+      <w:r>
+        <w:br/>
+      </w:r>
     </w:p>
     <w:p>
       <w:pPr>
@@ -2092,13 +2129,65 @@
         <w:t>Transitions Settings</w:t>
       </w:r>
       <w:r>
+        <w:t xml:space="preserve"> form should look like this:</w:t>
+      </w:r>
+      <w:r>
+        <w:rPr>
+          <w:noProof/>
+        </w:rPr>
         <w:t xml:space="preserve"> </w:t>
       </w:r>
       <w:r>
-        <w:t>form</w:t>
-      </w:r>
-      <w:r>
-        <w:t xml:space="preserve"> should look like this:</w:t>
+        <w:rPr>
+          <w:noProof/>
+        </w:rPr>
+        <w:br/>
+      </w:r>
+      <w:r>
+        <w:rPr>
+          <w:noProof/>
+        </w:rPr>
+        <w:br/>
+      </w:r>
+      <w:r>
+        <w:rPr>
+          <w:noProof/>
+        </w:rPr>
+        <w:drawing>
+          <wp:inline distT="0" distB="0" distL="0" distR="0" wp14:anchorId="72B33F52" wp14:editId="6191178F">
+            <wp:extent cx="3780952" cy="5733333"/>
+            <wp:effectExtent l="0" t="0" r="0" b="1270"/>
+            <wp:docPr id="12" name="Picture 12"/>
+            <wp:cNvGraphicFramePr>
+              <a:graphicFrameLocks xmlns:a="http://schemas.openxmlformats.org/drawingml/2006/main" noChangeAspect="1"/>
+            </wp:cNvGraphicFramePr>
+            <a:graphic xmlns:a="http://schemas.openxmlformats.org/drawingml/2006/main">
+              <a:graphicData uri="http://schemas.openxmlformats.org/drawingml/2006/picture">
+                <pic:pic xmlns:pic="http://schemas.openxmlformats.org/drawingml/2006/picture">
+                  <pic:nvPicPr>
+                    <pic:cNvPr id="1" name=""/>
+                    <pic:cNvPicPr/>
+                  </pic:nvPicPr>
+                  <pic:blipFill>
+                    <a:blip r:embed="rId19"/>
+                    <a:stretch>
+                      <a:fillRect/>
+                    </a:stretch>
+                  </pic:blipFill>
+                  <pic:spPr>
+                    <a:xfrm>
+                      <a:off x="0" y="0"/>
+                      <a:ext cx="3780952" cy="5733333"/>
+                    </a:xfrm>
+                    <a:prstGeom prst="rect">
+                      <a:avLst/>
+                    </a:prstGeom>
+                  </pic:spPr>
+                </pic:pic>
+              </a:graphicData>
+            </a:graphic>
+          </wp:inline>
+        </w:drawing>
       </w:r>
     </w:p>
     <w:p>
@@ -2106,15 +2195,202 @@
         <w:pStyle w:val="ListParagraph"/>
         <w:ind w:left="0"/>
       </w:pPr>
+    </w:p>
+    <w:p>
+      <w:pPr>
+        <w:pStyle w:val="ListParagraph"/>
+        <w:numPr>
+          <w:ilvl w:val="0"/>
+          <w:numId w:val="39"/>
+        </w:numPr>
+        <w:spacing w:line="257" w:lineRule="auto"/>
+      </w:pPr>
+      <w:r>
+        <w:rPr>
+          <w:bCs/>
+        </w:rPr>
+        <w:t xml:space="preserve">Click the </w:t>
+      </w:r>
+      <w:r>
+        <w:rPr>
+          <w:b/>
+        </w:rPr>
+        <w:t>OK</w:t>
+      </w:r>
+      <w:r>
+        <w:rPr>
+          <w:bCs/>
+        </w:rPr>
+        <w:t xml:space="preserve"> button.</w:t>
+      </w:r>
+    </w:p>
+    <w:p>
+      <w:pPr>
+        <w:pStyle w:val="Heading1"/>
+      </w:pPr>
+      <w:r>
+        <w:t>Auto-select Transitions</w:t>
+      </w:r>
+    </w:p>
+    <w:p>
+      <w:pPr>
+        <w:spacing w:after="160" w:line="256" w:lineRule="auto"/>
+      </w:pPr>
+      <w:r>
+        <w:t xml:space="preserve">The </w:t>
+      </w:r>
+      <w:r>
+        <w:rPr>
+          <w:b/>
+        </w:rPr>
+        <w:t>Isotope peaks included</w:t>
+      </w:r>
+      <w:r>
+        <w:t xml:space="preserve"> and </w:t>
+      </w:r>
+      <w:r>
+        <w:rPr>
+          <w:b/>
+        </w:rPr>
+        <w:t>Peaks</w:t>
+      </w:r>
+      <w:r>
+        <w:t xml:space="preserve"> fields tell Skyline to use the chemical formulas provided in the input transition list to add a</w:t>
+      </w:r>
+      <w:r>
+        <w:t xml:space="preserve"> precursor transition representing the</w:t>
+      </w:r>
+      <w:r>
+        <w:t xml:space="preserve"> M+1 isotope peak in addition to the monoisotopic peak.</w:t>
+      </w:r>
+      <w:r>
+        <w:t xml:space="preserve"> </w:t>
+      </w:r>
+      <w:r>
+        <w:t xml:space="preserve">But Skyline </w:t>
+      </w:r>
+      <w:r>
+        <w:t xml:space="preserve">still </w:t>
+      </w:r>
+      <w:r>
+        <w:t>hasn’t done that yet – why?</w:t>
+      </w:r>
+    </w:p>
+    <w:p>
+      <w:pPr>
+        <w:spacing w:after="160" w:line="256" w:lineRule="auto"/>
+      </w:pPr>
+      <w:r>
+        <w:lastRenderedPageBreak/>
+        <w:t>As mentioned earlier, w</w:t>
+      </w:r>
+      <w:r>
+        <w:t>hen Skyline reads a small molecule transition list it adds only the precursors and fragments explicitly included in the transition list</w:t>
+      </w:r>
+      <w:r>
+        <w:t>, and each is</w:t>
+      </w:r>
+      <w:r>
+        <w:t xml:space="preserve"> added to the document</w:t>
+      </w:r>
+      <w:r>
+        <w:t xml:space="preserve"> </w:t>
+      </w:r>
+      <w:r>
+        <w:t xml:space="preserve">with </w:t>
+      </w:r>
+      <w:r>
+        <w:rPr>
+          <w:b/>
+        </w:rPr>
+        <w:t>Auto-select</w:t>
+      </w:r>
+      <w:r>
+        <w:t xml:space="preserve"> turned </w:t>
+      </w:r>
+      <w:r>
+        <w:t>off.</w:t>
+      </w:r>
+      <w:r>
+        <w:t xml:space="preserve"> </w:t>
+      </w:r>
+    </w:p>
+    <w:p>
+      <w:pPr>
+        <w:spacing w:after="160" w:line="256" w:lineRule="auto"/>
+      </w:pPr>
+      <w:r>
+        <w:t>S</w:t>
+      </w:r>
+      <w:r>
+        <w:t xml:space="preserve">o we </w:t>
+      </w:r>
+      <w:r>
+        <w:t xml:space="preserve">now </w:t>
+      </w:r>
+      <w:r>
+        <w:t xml:space="preserve">want to turn on </w:t>
+      </w:r>
+      <w:r>
+        <w:rPr>
+          <w:b/>
+        </w:rPr>
+        <w:t>Auto-select</w:t>
+      </w:r>
+      <w:r>
+        <w:t xml:space="preserve"> for transitions. This could be done one by one in the Targets window, but doing them all at once is easiest:</w:t>
+      </w:r>
+    </w:p>
+    <w:p>
+      <w:pPr>
+        <w:pStyle w:val="ListParagraph"/>
+        <w:numPr>
+          <w:ilvl w:val="0"/>
+          <w:numId w:val="39"/>
+        </w:numPr>
+        <w:spacing w:after="160" w:line="256" w:lineRule="auto"/>
+      </w:pPr>
+      <w:r>
+        <w:t xml:space="preserve">On the </w:t>
+      </w:r>
+      <w:r>
+        <w:rPr>
+          <w:b/>
+          <w:bCs/>
+        </w:rPr>
+        <w:t>Refine</w:t>
+      </w:r>
+      <w:r>
+        <w:t xml:space="preserve"> menu, click </w:t>
+      </w:r>
+      <w:r>
+        <w:rPr>
+          <w:b/>
+          <w:bCs/>
+        </w:rPr>
+        <w:t>Advanced…</w:t>
+      </w:r>
+    </w:p>
+    <w:p>
+      <w:pPr>
+        <w:pStyle w:val="ListParagraph"/>
+        <w:spacing w:after="160" w:line="256" w:lineRule="auto"/>
+      </w:pPr>
+    </w:p>
+    <w:p>
+      <w:pPr>
+        <w:pStyle w:val="ListParagraph"/>
+        <w:spacing w:after="160" w:line="256" w:lineRule="auto"/>
+      </w:pPr>
       <w:r>
         <w:rPr>
           <w:noProof/>
         </w:rPr>
         <w:drawing>
-          <wp:inline distT="0" distB="0" distL="0" distR="0" wp14:anchorId="05F3672E" wp14:editId="65CA0C1A">
-            <wp:extent cx="3781425" cy="5734050"/>
-            <wp:effectExtent l="0" t="0" r="9525" b="0"/>
-            <wp:docPr id="48" name="Picture 48"/>
+          <wp:inline distT="0" distB="0" distL="0" distR="0" wp14:anchorId="7842D7BA" wp14:editId="375AFEF8">
+            <wp:extent cx="4019048" cy="5609524"/>
+            <wp:effectExtent l="0" t="0" r="635" b="0"/>
+            <wp:docPr id="13" name="Picture 13"/>
             <wp:cNvGraphicFramePr>
               <a:graphicFrameLocks xmlns:a="http://schemas.openxmlformats.org/drawingml/2006/main" noChangeAspect="1"/>
             </wp:cNvGraphicFramePr>
@@ -2134,7 +2410,7 @@
                   <pic:spPr>
                     <a:xfrm>
                       <a:off x="0" y="0"/>
-                      <a:ext cx="3781425" cy="5734050"/>
+                      <a:ext cx="4019048" cy="5609524"/>
                     </a:xfrm>
                     <a:prstGeom prst="rect">
                       <a:avLst/>
@@ -2149,60 +2425,6 @@
     </w:p>
     <w:p>
       <w:pPr>
-        <w:spacing w:after="160" w:line="256" w:lineRule="auto"/>
-      </w:pPr>
-      <w:r>
-        <w:t>Now the experimental mass spectrometer results</w:t>
-      </w:r>
-      <w:r>
-        <w:t xml:space="preserve"> can be imported</w:t>
-      </w:r>
-      <w:r>
-        <w:t>.</w:t>
-      </w:r>
-    </w:p>
-    <w:p>
-      <w:pPr>
-        <w:pStyle w:val="Heading1"/>
-      </w:pPr>
-      <w:r>
-        <w:t>Importing M</w:t>
-      </w:r>
-      <w:r>
-        <w:t xml:space="preserve">ass </w:t>
-      </w:r>
-      <w:r>
-        <w:t>S</w:t>
-      </w:r>
-      <w:r>
-        <w:t xml:space="preserve">pectrometer </w:t>
-      </w:r>
-      <w:r>
-        <w:t>R</w:t>
-      </w:r>
-      <w:r>
-        <w:t>uns</w:t>
-      </w:r>
-    </w:p>
-    <w:p>
-      <w:pPr>
-        <w:spacing w:after="160" w:line="256" w:lineRule="auto"/>
-      </w:pPr>
-      <w:r>
-        <w:t>P</w:t>
-      </w:r>
-      <w:r>
-        <w:t xml:space="preserve">erform </w:t>
-      </w:r>
-      <w:r>
-        <w:t>the following steps</w:t>
-      </w:r>
-      <w:r>
-        <w:t>:</w:t>
-      </w:r>
-    </w:p>
-    <w:p>
-      <w:pPr>
         <w:pStyle w:val="ListParagraph"/>
         <w:numPr>
           <w:ilvl w:val="0"/>
@@ -2211,27 +2433,22 @@
         <w:spacing w:after="160" w:line="256" w:lineRule="auto"/>
       </w:pPr>
       <w:r>
-        <w:t xml:space="preserve">On the </w:t>
-      </w:r>
-      <w:r>
-        <w:rPr>
-          <w:b/>
-          <w:bCs/>
-        </w:rPr>
-        <w:t>File</w:t>
-      </w:r>
-      <w:r>
-        <w:t xml:space="preserve"> menu, click </w:t>
-      </w:r>
-      <w:r>
-        <w:rPr>
-          <w:b/>
-          <w:bCs/>
-        </w:rPr>
-        <w:t>Save</w:t>
-      </w:r>
-      <w:r>
-        <w:t>. (Ctrl-S)</w:t>
+        <w:t xml:space="preserve">Check the </w:t>
+      </w:r>
+      <w:r>
+        <w:rPr>
+          <w:b/>
+        </w:rPr>
+        <w:t>Transitions</w:t>
+      </w:r>
+      <w:r>
+        <w:t xml:space="preserve"> box </w:t>
+      </w:r>
+      <w:r>
+        <w:rPr>
+          <w:b/>
+        </w:rPr>
+        <w:t>under Auto-select all</w:t>
       </w:r>
     </w:p>
     <w:p>
@@ -2244,245 +2461,95 @@
         <w:spacing w:after="160" w:line="256" w:lineRule="auto"/>
       </w:pPr>
       <w:r>
-        <w:t>Save this document as “SM_HiRes_v1.sky”</w:t>
-      </w:r>
-      <w:r>
-        <w:t xml:space="preserve"> in the tutorial folder you created.</w:t>
+        <w:rPr>
+          <w:bCs/>
+        </w:rPr>
+        <w:t xml:space="preserve">Click the </w:t>
+      </w:r>
+      <w:r>
+        <w:rPr>
+          <w:b/>
+        </w:rPr>
+        <w:t>OK</w:t>
+      </w:r>
+      <w:r>
+        <w:rPr>
+          <w:bCs/>
+        </w:rPr>
+        <w:t xml:space="preserve"> button.</w:t>
+      </w:r>
+    </w:p>
+    <w:p>
+      <w:pPr>
+        <w:spacing w:after="160" w:line="256" w:lineRule="auto"/>
+      </w:pPr>
+      <w:r>
+        <w:rPr>
+          <w:bCs/>
+        </w:rPr>
+        <w:t>With the addition of M+1 precursor transitions, t</w:t>
+      </w:r>
+      <w:r>
+        <w:rPr>
+          <w:bCs/>
+        </w:rPr>
+        <w:t>he number of transitions in the document changes from 7 to 14.</w:t>
+      </w:r>
+    </w:p>
+    <w:p>
+      <w:pPr>
+        <w:pStyle w:val="Heading1"/>
+      </w:pPr>
+      <w:r>
+        <w:lastRenderedPageBreak/>
+        <w:t>Surrogate Standards</w:t>
+      </w:r>
+    </w:p>
+    <w:p>
+      <w:r>
+        <w:t>You will notice that ALA (alpha-linoleic acid) does not have a heavy-labeled precursor. Instead, it will be assigned a different stable-isotope labeled molecule as its surrogate standard. In this case d5-DHA will be used because it is the closest in retention time. To prepare for this association, do the following:</w:t>
       </w:r>
     </w:p>
     <w:p>
       <w:pPr>
         <w:pStyle w:val="ListParagraph"/>
+        <w:keepNext/>
         <w:numPr>
           <w:ilvl w:val="0"/>
           <w:numId w:val="39"/>
         </w:numPr>
-        <w:spacing w:line="257" w:lineRule="auto"/>
-      </w:pPr>
-      <w:r>
-        <w:t xml:space="preserve">On the </w:t>
-      </w:r>
-      <w:r>
-        <w:rPr>
-          <w:b/>
-        </w:rPr>
-        <w:t>File</w:t>
-      </w:r>
-      <w:r>
-        <w:t xml:space="preserve"> menu, choose </w:t>
-      </w:r>
-      <w:r>
-        <w:rPr>
-          <w:b/>
-        </w:rPr>
-        <w:t>Import</w:t>
-      </w:r>
-      <w:r>
-        <w:t xml:space="preserve"> and click </w:t>
-      </w:r>
-      <w:r>
-        <w:rPr>
-          <w:b/>
-        </w:rPr>
-        <w:t>Results</w:t>
-      </w:r>
-      <w:r>
-        <w:rPr>
+      </w:pPr>
+      <w:r>
+        <w:t xml:space="preserve">Right-click the “DHA” target, choose </w:t>
+      </w:r>
+      <w:r>
+        <w:rPr>
+          <w:b/>
           <w:bCs/>
         </w:rPr>
+        <w:t>Set Standard Type</w:t>
+      </w:r>
+      <w:r>
+        <w:t xml:space="preserve">, and click </w:t>
+      </w:r>
+      <w:r>
+        <w:rPr>
+          <w:b/>
+          <w:bCs/>
+        </w:rPr>
+        <w:t>Surrogate Standard</w:t>
+      </w:r>
+      <w:r>
         <w:t>.</w:t>
       </w:r>
     </w:p>
     <w:p>
-      <w:pPr>
-        <w:pStyle w:val="ListParagraph"/>
-        <w:numPr>
-          <w:ilvl w:val="0"/>
-          <w:numId w:val="39"/>
-        </w:numPr>
-        <w:spacing w:after="160" w:line="256" w:lineRule="auto"/>
-      </w:pPr>
-      <w:r>
-        <w:rPr>
-          <w:bCs/>
-        </w:rPr>
-        <w:t xml:space="preserve">In the </w:t>
-      </w:r>
-      <w:r>
-        <w:rPr>
-          <w:b/>
-        </w:rPr>
-        <w:t>Import Results</w:t>
-      </w:r>
-      <w:r>
-        <w:rPr>
-          <w:bCs/>
-        </w:rPr>
-        <w:t xml:space="preserve"> form, choose </w:t>
-      </w:r>
-      <w:r>
-        <w:rPr>
-          <w:b/>
-        </w:rPr>
-        <w:t>Import single-injection replicates in files</w:t>
-      </w:r>
-      <w:r>
-        <w:rPr>
-          <w:bCs/>
-        </w:rPr>
-        <w:t>.</w:t>
-      </w:r>
-    </w:p>
-    <w:p>
-      <w:pPr>
-        <w:pStyle w:val="ListParagraph"/>
-        <w:numPr>
-          <w:ilvl w:val="0"/>
-          <w:numId w:val="39"/>
-        </w:numPr>
-        <w:spacing w:after="160" w:line="256" w:lineRule="auto"/>
-      </w:pPr>
-      <w:r>
-        <w:rPr>
-          <w:bCs/>
-        </w:rPr>
-        <w:lastRenderedPageBreak/>
-        <w:t>In the</w:t>
-      </w:r>
-      <w:r>
-        <w:rPr>
-          <w:b/>
-        </w:rPr>
-        <w:t xml:space="preserve"> </w:t>
-      </w:r>
-      <w:r>
-        <w:rPr>
-          <w:b/>
-        </w:rPr>
-        <w:t>Files to import simultaneously</w:t>
-      </w:r>
-      <w:r>
-        <w:rPr>
-          <w:bCs/>
-        </w:rPr>
-        <w:t xml:space="preserve"> dropdown list at the bottom of the form, click </w:t>
-      </w:r>
-      <w:r>
-        <w:rPr>
-          <w:b/>
-        </w:rPr>
-        <w:t>Many</w:t>
-      </w:r>
-      <w:r>
-        <w:rPr>
-          <w:bCs/>
-        </w:rPr>
-        <w:t xml:space="preserve"> which will provide the best import performance.</w:t>
-      </w:r>
-    </w:p>
-    <w:p>
-      <w:pPr>
-        <w:pStyle w:val="ListParagraph"/>
-        <w:numPr>
-          <w:ilvl w:val="0"/>
-          <w:numId w:val="39"/>
-        </w:numPr>
-        <w:spacing w:line="257" w:lineRule="auto"/>
-      </w:pPr>
-      <w:r>
-        <w:rPr>
-          <w:bCs/>
-        </w:rPr>
-        <w:t xml:space="preserve">Click the </w:t>
-      </w:r>
-      <w:r>
-        <w:rPr>
-          <w:b/>
-        </w:rPr>
-        <w:t>OK</w:t>
-      </w:r>
-      <w:r>
-        <w:rPr>
-          <w:bCs/>
-        </w:rPr>
-        <w:t xml:space="preserve"> button.</w:t>
-      </w:r>
-    </w:p>
-    <w:p>
-      <w:pPr>
-        <w:pStyle w:val="ListParagraph"/>
-        <w:numPr>
-          <w:ilvl w:val="0"/>
-          <w:numId w:val="39"/>
-        </w:numPr>
-        <w:spacing w:after="160" w:line="256" w:lineRule="auto"/>
-      </w:pPr>
-      <w:r>
-        <w:rPr>
-          <w:bCs/>
-        </w:rPr>
-        <w:t xml:space="preserve">Select all </w:t>
-      </w:r>
-      <w:r>
-        <w:rPr>
-          <w:bCs/>
-        </w:rPr>
-        <w:t>1</w:t>
-      </w:r>
-      <w:r>
-        <w:rPr>
-          <w:bCs/>
-        </w:rPr>
-        <w:t>6</w:t>
-      </w:r>
-      <w:r>
-        <w:rPr>
-          <w:bCs/>
-        </w:rPr>
-        <w:t xml:space="preserve"> </w:t>
-      </w:r>
-      <w:r>
-        <w:rPr>
-          <w:bCs/>
-        </w:rPr>
-        <w:t>raw data folders in the tutorial folder by clicking the first listed and then holding down the Shift key and clicking the last.</w:t>
-      </w:r>
-    </w:p>
-    <w:p>
-      <w:pPr>
-        <w:keepNext/>
-        <w:spacing w:after="160" w:line="257" w:lineRule="auto"/>
-      </w:pPr>
-      <w:r>
-        <w:t xml:space="preserve">The </w:t>
-      </w:r>
-      <w:r>
-        <w:rPr>
-          <w:b/>
-          <w:bCs/>
-        </w:rPr>
-        <w:t>Import Results Files</w:t>
-      </w:r>
-      <w:r>
-        <w:t xml:space="preserve"> form should look like</w:t>
-      </w:r>
-      <w:r>
-        <w:t xml:space="preserve"> this</w:t>
-      </w:r>
-      <w:r>
-        <w:t>:</w:t>
-      </w:r>
-    </w:p>
-    <w:p>
-      <w:r>
-        <w:rPr>
-          <w:noProof/>
-        </w:rPr>
+      <w:r>
         <w:drawing>
-          <wp:inline distT="0" distB="0" distL="0" distR="0" wp14:anchorId="6C8F1C7B" wp14:editId="4944999D">
-            <wp:extent cx="5562600" cy="4019550"/>
+          <wp:inline distT="0" distB="0" distL="0" distR="0" wp14:anchorId="7FD28670" wp14:editId="2A73F104">
+            <wp:extent cx="5943600" cy="3587115"/>
             <wp:effectExtent l="0" t="0" r="0" b="0"/>
-            <wp:docPr id="49" name="Picture 49"/>
+            <wp:docPr id="14" name="Picture 14"/>
             <wp:cNvGraphicFramePr>
               <a:graphicFrameLocks xmlns:a="http://schemas.openxmlformats.org/drawingml/2006/main" noChangeAspect="1"/>
             </wp:cNvGraphicFramePr>
@@ -2502,7 +2569,7 @@
                   <pic:spPr>
                     <a:xfrm>
                       <a:off x="0" y="0"/>
-                      <a:ext cx="5562600" cy="4019550"/>
+                      <a:ext cx="5943600" cy="3587115"/>
                     </a:xfrm>
                     <a:prstGeom prst="rect">
                       <a:avLst/>
@@ -2517,53 +2584,327 @@
     </w:p>
     <w:p>
       <w:pPr>
+        <w:spacing w:after="160" w:line="256" w:lineRule="auto"/>
+      </w:pPr>
+    </w:p>
+    <w:p>
+      <w:pPr>
+        <w:spacing w:after="160" w:line="256" w:lineRule="auto"/>
+      </w:pPr>
+      <w:r>
+        <w:t>Now the experimental mass spectrometer results</w:t>
+      </w:r>
+      <w:r>
+        <w:t xml:space="preserve"> can be imported</w:t>
+      </w:r>
+      <w:r>
+        <w:t>.</w:t>
+      </w:r>
+    </w:p>
+    <w:p>
+      <w:pPr>
+        <w:pStyle w:val="Heading1"/>
+      </w:pPr>
+      <w:r>
+        <w:t>Importing M</w:t>
+      </w:r>
+      <w:r>
+        <w:t xml:space="preserve">ass </w:t>
+      </w:r>
+      <w:r>
+        <w:t>S</w:t>
+      </w:r>
+      <w:r>
+        <w:t xml:space="preserve">pectrometer </w:t>
+      </w:r>
+      <w:r>
+        <w:t>R</w:t>
+      </w:r>
+      <w:r>
+        <w:t>uns</w:t>
+      </w:r>
+    </w:p>
+    <w:p>
+      <w:pPr>
+        <w:spacing w:after="160" w:line="256" w:lineRule="auto"/>
+      </w:pPr>
+      <w:r>
+        <w:t>P</w:t>
+      </w:r>
+      <w:r>
+        <w:t xml:space="preserve">erform </w:t>
+      </w:r>
+      <w:r>
+        <w:t>the following steps</w:t>
+      </w:r>
+      <w:r>
+        <w:t>:</w:t>
+      </w:r>
+    </w:p>
+    <w:p>
+      <w:pPr>
         <w:pStyle w:val="ListParagraph"/>
         <w:numPr>
           <w:ilvl w:val="0"/>
-          <w:numId w:val="40"/>
+          <w:numId w:val="39"/>
         </w:numPr>
-        <w:rPr>
-          <w:sz w:val="20"/>
-          <w:szCs w:val="20"/>
-        </w:rPr>
-      </w:pPr>
-      <w:r>
+        <w:spacing w:after="160" w:line="256" w:lineRule="auto"/>
+      </w:pPr>
+      <w:r>
+        <w:t xml:space="preserve">On the </w:t>
+      </w:r>
+      <w:r>
+        <w:rPr>
+          <w:b/>
+          <w:bCs/>
+        </w:rPr>
+        <w:t>File</w:t>
+      </w:r>
+      <w:r>
+        <w:t xml:space="preserve"> menu, click </w:t>
+      </w:r>
+      <w:r>
+        <w:rPr>
+          <w:b/>
+          <w:bCs/>
+        </w:rPr>
+        <w:t>Save</w:t>
+      </w:r>
+      <w:r>
+        <w:t>. (Ctrl-S)</w:t>
+      </w:r>
+    </w:p>
+    <w:p>
+      <w:pPr>
+        <w:pStyle w:val="ListParagraph"/>
+        <w:numPr>
+          <w:ilvl w:val="0"/>
+          <w:numId w:val="39"/>
+        </w:numPr>
+        <w:spacing w:after="160" w:line="256" w:lineRule="auto"/>
+      </w:pPr>
+      <w:r>
+        <w:t>Save this document as “SM_HiRes_v1.sky”</w:t>
+      </w:r>
+      <w:r>
+        <w:t xml:space="preserve"> in the tutorial folder you created.</w:t>
+      </w:r>
+    </w:p>
+    <w:p>
+      <w:pPr>
+        <w:pStyle w:val="ListParagraph"/>
+        <w:numPr>
+          <w:ilvl w:val="0"/>
+          <w:numId w:val="39"/>
+        </w:numPr>
+        <w:spacing w:line="257" w:lineRule="auto"/>
+      </w:pPr>
+      <w:r>
+        <w:t xml:space="preserve">On the </w:t>
+      </w:r>
+      <w:r>
+        <w:rPr>
+          <w:b/>
+        </w:rPr>
+        <w:t>File</w:t>
+      </w:r>
+      <w:r>
+        <w:t xml:space="preserve"> menu, choose </w:t>
+      </w:r>
+      <w:r>
+        <w:rPr>
+          <w:b/>
+        </w:rPr>
+        <w:t>Import</w:t>
+      </w:r>
+      <w:r>
+        <w:t xml:space="preserve"> and click </w:t>
+      </w:r>
+      <w:r>
+        <w:rPr>
+          <w:b/>
+        </w:rPr>
+        <w:t>Results</w:t>
+      </w:r>
+      <w:r>
+        <w:rPr>
+          <w:bCs/>
+        </w:rPr>
+        <w:t>.</w:t>
+      </w:r>
+    </w:p>
+    <w:p>
+      <w:pPr>
+        <w:pStyle w:val="ListParagraph"/>
+        <w:numPr>
+          <w:ilvl w:val="0"/>
+          <w:numId w:val="39"/>
+        </w:numPr>
+        <w:spacing w:after="160" w:line="256" w:lineRule="auto"/>
+      </w:pPr>
+      <w:r>
+        <w:rPr>
+          <w:bCs/>
+        </w:rPr>
+        <w:t xml:space="preserve">In the </w:t>
+      </w:r>
+      <w:r>
+        <w:rPr>
+          <w:b/>
+        </w:rPr>
+        <w:t>Import Results</w:t>
+      </w:r>
+      <w:r>
+        <w:rPr>
+          <w:bCs/>
+        </w:rPr>
+        <w:t xml:space="preserve"> form, choose </w:t>
+      </w:r>
+      <w:r>
+        <w:rPr>
+          <w:b/>
+        </w:rPr>
+        <w:t>Import single-injection replicates in files</w:t>
+      </w:r>
+      <w:r>
+        <w:rPr>
+          <w:bCs/>
+        </w:rPr>
+        <w:t>.</w:t>
+      </w:r>
+    </w:p>
+    <w:p>
+      <w:pPr>
+        <w:pStyle w:val="ListParagraph"/>
+        <w:numPr>
+          <w:ilvl w:val="0"/>
+          <w:numId w:val="39"/>
+        </w:numPr>
+        <w:spacing w:after="160" w:line="256" w:lineRule="auto"/>
+      </w:pPr>
+      <w:r>
+        <w:rPr>
+          <w:bCs/>
+        </w:rPr>
+        <w:t>In the</w:t>
+      </w:r>
+      <w:r>
+        <w:rPr>
+          <w:b/>
+        </w:rPr>
+        <w:t xml:space="preserve"> </w:t>
+      </w:r>
+      <w:r>
+        <w:rPr>
+          <w:b/>
+        </w:rPr>
+        <w:t>Files to import simultaneously</w:t>
+      </w:r>
+      <w:r>
+        <w:rPr>
+          <w:bCs/>
+        </w:rPr>
+        <w:t xml:space="preserve"> dropdown list at the bottom of the form, click </w:t>
+      </w:r>
+      <w:r>
+        <w:rPr>
+          <w:b/>
+        </w:rPr>
+        <w:t>Many</w:t>
+      </w:r>
+      <w:r>
+        <w:rPr>
+          <w:bCs/>
+        </w:rPr>
+        <w:t xml:space="preserve"> which will provide the best import performance.</w:t>
+      </w:r>
+    </w:p>
+    <w:p>
+      <w:pPr>
+        <w:pStyle w:val="ListParagraph"/>
+        <w:numPr>
+          <w:ilvl w:val="0"/>
+          <w:numId w:val="39"/>
+        </w:numPr>
+        <w:spacing w:line="257" w:lineRule="auto"/>
+      </w:pPr>
+      <w:r>
+        <w:rPr>
+          <w:bCs/>
+        </w:rPr>
         <w:t xml:space="preserve">Click the </w:t>
       </w:r>
       <w:r>
         <w:rPr>
           <w:b/>
+        </w:rPr>
+        <w:t>OK</w:t>
+      </w:r>
+      <w:r>
+        <w:rPr>
           <w:bCs/>
         </w:rPr>
-        <w:t>Open</w:t>
-      </w:r>
-      <w:r>
         <w:t xml:space="preserve"> button.</w:t>
       </w:r>
     </w:p>
     <w:p>
       <w:pPr>
+        <w:pStyle w:val="ListParagraph"/>
+        <w:numPr>
+          <w:ilvl w:val="0"/>
+          <w:numId w:val="39"/>
+        </w:numPr>
+        <w:spacing w:after="160" w:line="256" w:lineRule="auto"/>
+      </w:pPr>
+      <w:r>
+        <w:rPr>
+          <w:bCs/>
+        </w:rPr>
+        <w:t xml:space="preserve">Select all </w:t>
+      </w:r>
+      <w:r>
+        <w:rPr>
+          <w:bCs/>
+        </w:rPr>
+        <w:t>1</w:t>
+      </w:r>
+      <w:r>
+        <w:rPr>
+          <w:bCs/>
+        </w:rPr>
+        <w:t>6</w:t>
+      </w:r>
+      <w:r>
+        <w:rPr>
+          <w:bCs/>
+        </w:rPr>
+        <w:t xml:space="preserve"> </w:t>
+      </w:r>
+      <w:r>
+        <w:rPr>
+          <w:bCs/>
+        </w:rPr>
+        <w:t>raw data folders in the tutorial folder by clicking the first listed and then holding down the Shift key and clicking the last.</w:t>
+      </w:r>
+    </w:p>
+    <w:p>
+      <w:pPr>
         <w:keepNext/>
-        <w:spacing w:before="240"/>
+        <w:spacing w:after="160" w:line="257" w:lineRule="auto"/>
       </w:pPr>
       <w:r>
         <w:lastRenderedPageBreak/>
-        <w:t>T</w:t>
-      </w:r>
-      <w:r>
-        <w:t>he files should import within 30 seconds</w:t>
-      </w:r>
-      <w:r>
-        <w:t xml:space="preserve"> or so</w:t>
-      </w:r>
-      <w:r>
-        <w:t>, leaving your Skyline window looking</w:t>
-      </w:r>
-      <w:r>
-        <w:t xml:space="preserve"> </w:t>
-      </w:r>
-      <w:r>
-        <w:t>like</w:t>
+        <w:t xml:space="preserve">The </w:t>
+      </w:r>
+      <w:r>
+        <w:rPr>
+          <w:b/>
+          <w:bCs/>
+        </w:rPr>
+        <w:t>Import Results Files</w:t>
+      </w:r>
+      <w:r>
+        <w:t xml:space="preserve"> form should look like</w:t>
       </w:r>
       <w:r>
         <w:t xml:space="preserve"> this</w:t>
@@ -2578,10 +2919,10 @@
           <w:noProof/>
         </w:rPr>
         <w:drawing>
-          <wp:inline distT="0" distB="0" distL="0" distR="0" wp14:anchorId="71E2FAC9" wp14:editId="55EBF22A">
-            <wp:extent cx="5943600" cy="4077970"/>
+          <wp:inline distT="0" distB="0" distL="0" distR="0" wp14:anchorId="09A850D5" wp14:editId="1931A69D">
+            <wp:extent cx="5562600" cy="4019550"/>
             <wp:effectExtent l="0" t="0" r="0" b="0"/>
-            <wp:docPr id="50" name="Picture 50"/>
+            <wp:docPr id="21" name="Picture 21"/>
             <wp:cNvGraphicFramePr>
               <a:graphicFrameLocks xmlns:a="http://schemas.openxmlformats.org/drawingml/2006/main" noChangeAspect="1"/>
             </wp:cNvGraphicFramePr>
@@ -2601,7 +2942,7 @@
                   <pic:spPr>
                     <a:xfrm>
                       <a:off x="0" y="0"/>
-                      <a:ext cx="5943600" cy="4077970"/>
+                      <a:ext cx="5562600" cy="4019550"/>
                     </a:xfrm>
                     <a:prstGeom prst="rect">
                       <a:avLst/>
@@ -2613,242 +2954,31 @@
           </wp:inline>
         </w:drawing>
       </w:r>
-      <w:r>
-        <w:rPr>
-          <w:noProof/>
-        </w:rPr>
-        <w:t xml:space="preserve"> </w:t>
-      </w:r>
-    </w:p>
-    <w:p>
-      <w:pPr>
-        <w:spacing w:before="240"/>
-      </w:pPr>
-      <w:r>
-        <w:t>To take advantage of the Skyline summary graphs for viewing individual targets, do the following:</w:t>
-      </w:r>
     </w:p>
     <w:p>
       <w:pPr>
         <w:pStyle w:val="ListParagraph"/>
         <w:numPr>
           <w:ilvl w:val="0"/>
-          <w:numId w:val="41"/>
+          <w:numId w:val="40"/>
         </w:numPr>
-        <w:spacing w:before="240"/>
-      </w:pPr>
-      <w:r>
-        <w:t xml:space="preserve">On the </w:t>
+        <w:rPr>
+          <w:sz w:val="20"/>
+          <w:szCs w:val="20"/>
+        </w:rPr>
+      </w:pPr>
+      <w:r>
+        <w:t xml:space="preserve">Click the </w:t>
       </w:r>
       <w:r>
         <w:rPr>
           <w:b/>
           <w:bCs/>
         </w:rPr>
-        <w:t>View</w:t>
-      </w:r>
-      <w:r>
-        <w:t xml:space="preserve"> menu, choose </w:t>
-      </w:r>
-      <w:r>
-        <w:rPr>
-          <w:b/>
-          <w:bCs/>
-        </w:rPr>
-        <w:t>Peak Areas</w:t>
-      </w:r>
-      <w:r>
-        <w:t xml:space="preserve"> and click </w:t>
-      </w:r>
-      <w:r>
-        <w:rPr>
-          <w:b/>
-          <w:bCs/>
-        </w:rPr>
-        <w:t>Replicate Comparison</w:t>
-      </w:r>
-      <w:r>
-        <w:t>.</w:t>
-      </w:r>
-    </w:p>
-    <w:p>
-      <w:pPr>
-        <w:pStyle w:val="ListParagraph"/>
-        <w:numPr>
-          <w:ilvl w:val="0"/>
-          <w:numId w:val="41"/>
-        </w:numPr>
-        <w:spacing w:before="240"/>
-      </w:pPr>
-      <w:r>
-        <w:t xml:space="preserve">On the </w:t>
-      </w:r>
-      <w:r>
-        <w:rPr>
-          <w:b/>
-          <w:bCs/>
-        </w:rPr>
-        <w:t xml:space="preserve">View </w:t>
-      </w:r>
-      <w:r>
-        <w:t xml:space="preserve">menu, choose </w:t>
-      </w:r>
-      <w:r>
-        <w:rPr>
-          <w:b/>
-          <w:bCs/>
-        </w:rPr>
-        <w:t>Retention Times</w:t>
-      </w:r>
-      <w:r>
-        <w:t xml:space="preserve"> and click </w:t>
-      </w:r>
-      <w:r>
-        <w:rPr>
-          <w:b/>
-          <w:bCs/>
-        </w:rPr>
-        <w:t>Replicate Comparison</w:t>
-      </w:r>
-      <w:r>
-        <w:t>.</w:t>
-      </w:r>
-    </w:p>
-    <w:p>
-      <w:pPr>
-        <w:pStyle w:val="ListParagraph"/>
-        <w:numPr>
-          <w:ilvl w:val="0"/>
-          <w:numId w:val="41"/>
-        </w:numPr>
-        <w:spacing w:before="240"/>
-      </w:pPr>
-      <w:r>
-        <w:t>Click and drag these views to dock them above the chromatogram graphs.</w:t>
-      </w:r>
-    </w:p>
-    <w:p>
-      <w:pPr>
-        <w:pStyle w:val="ListParagraph"/>
-        <w:numPr>
-          <w:ilvl w:val="0"/>
-          <w:numId w:val="41"/>
-        </w:numPr>
-        <w:spacing w:before="240"/>
-      </w:pPr>
-      <w:r>
-        <w:t xml:space="preserve">On the </w:t>
-      </w:r>
-      <w:r>
-        <w:rPr>
-          <w:b/>
-          <w:bCs/>
-        </w:rPr>
-        <w:t xml:space="preserve">View </w:t>
-      </w:r>
-      <w:r>
-        <w:t xml:space="preserve">menu, choose </w:t>
-      </w:r>
-      <w:r>
-        <w:rPr>
-          <w:b/>
-        </w:rPr>
-        <w:t>Document Grid</w:t>
-      </w:r>
-      <w:r>
-        <w:rPr>
-          <w:b/>
-        </w:rPr>
-        <w:t>.</w:t>
-      </w:r>
-    </w:p>
-    <w:p>
-      <w:pPr>
-        <w:pStyle w:val="ListParagraph"/>
-        <w:numPr>
-          <w:ilvl w:val="0"/>
-          <w:numId w:val="41"/>
-        </w:numPr>
-        <w:spacing w:before="240"/>
-      </w:pPr>
-      <w:r>
-        <w:t>In the</w:t>
-      </w:r>
-      <w:r>
-        <w:t xml:space="preserve"> </w:t>
-      </w:r>
-      <w:r>
-        <w:rPr>
-          <w:b/>
-        </w:rPr>
-        <w:t>Document Grid</w:t>
-      </w:r>
-      <w:r>
-        <w:t xml:space="preserve"> view, click the </w:t>
-      </w:r>
-      <w:r>
-        <w:rPr>
-          <w:b/>
-        </w:rPr>
-        <w:t>Report</w:t>
-      </w:r>
-      <w:r>
-        <w:rPr>
-          <w:b/>
-        </w:rPr>
-        <w:t>s</w:t>
-      </w:r>
-      <w:r>
-        <w:t xml:space="preserve"> </w:t>
-      </w:r>
-      <w:r>
-        <w:t>menu,</w:t>
-      </w:r>
-      <w:r>
-        <w:t xml:space="preserve"> and </w:t>
-      </w:r>
-      <w:r>
-        <w:t>then click</w:t>
-      </w:r>
-      <w:r>
-        <w:t xml:space="preserve"> </w:t>
-      </w:r>
-      <w:r>
-        <w:rPr>
-          <w:b/>
-        </w:rPr>
-        <w:t>Peptide Quantification</w:t>
-      </w:r>
-      <w:r>
-        <w:t>.</w:t>
-      </w:r>
-    </w:p>
-    <w:p>
-      <w:pPr>
-        <w:pStyle w:val="ListParagraph"/>
-        <w:numPr>
-          <w:ilvl w:val="0"/>
-          <w:numId w:val="41"/>
-        </w:numPr>
-        <w:spacing w:before="240"/>
-      </w:pPr>
-      <w:r>
-        <w:t xml:space="preserve">Click and drag the </w:t>
-      </w:r>
-      <w:r>
-        <w:rPr>
-          <w:b/>
-        </w:rPr>
-        <w:t>Document Grid</w:t>
-      </w:r>
-      <w:r>
-        <w:t xml:space="preserve"> view and doc</w:t>
-      </w:r>
-      <w:r>
-        <w:t>k</w:t>
-      </w:r>
-      <w:r>
-        <w:t xml:space="preserve"> it next to the chromatogram graphs.</w:t>
+        <w:t>Open</w:t>
+      </w:r>
+      <w:r>
+        <w:t xml:space="preserve"> button.</w:t>
       </w:r>
     </w:p>
     <w:p>
@@ -2858,22 +2988,40 @@
       </w:pPr>
       <w:r>
         <w:lastRenderedPageBreak/>
-        <w:t>The Skyline window should now look like this:</w:t>
-      </w:r>
-    </w:p>
-    <w:p>
-      <w:pPr>
-        <w:spacing w:before="240"/>
-      </w:pPr>
+        <w:t>T</w:t>
+      </w:r>
+      <w:r>
+        <w:t>he files should import within 30 seconds</w:t>
+      </w:r>
+      <w:r>
+        <w:t xml:space="preserve"> or so</w:t>
+      </w:r>
+      <w:r>
+        <w:t>, leaving your Skyline window looking</w:t>
+      </w:r>
+      <w:r>
+        <w:t xml:space="preserve"> </w:t>
+      </w:r>
+      <w:r>
+        <w:t>like</w:t>
+      </w:r>
+      <w:r>
+        <w:t xml:space="preserve"> this</w:t>
+      </w:r>
+      <w:r>
+        <w:t>:</w:t>
+      </w:r>
+    </w:p>
+    <w:p>
       <w:r>
         <w:rPr>
           <w:noProof/>
         </w:rPr>
         <w:drawing>
-          <wp:inline distT="0" distB="0" distL="0" distR="0" wp14:anchorId="6F70CF8F" wp14:editId="420A334C">
-            <wp:extent cx="5943600" cy="4077970"/>
-            <wp:effectExtent l="0" t="0" r="0" b="0"/>
-            <wp:docPr id="51" name="Picture 51"/>
+          <wp:inline distT="0" distB="0" distL="0" distR="0" wp14:anchorId="50C2E6A0" wp14:editId="38E93F87">
+            <wp:extent cx="5943600" cy="3580765"/>
+            <wp:effectExtent l="0" t="0" r="0" b="635"/>
+            <wp:docPr id="22" name="Picture 22"/>
             <wp:cNvGraphicFramePr>
               <a:graphicFrameLocks xmlns:a="http://schemas.openxmlformats.org/drawingml/2006/main" noChangeAspect="1"/>
             </wp:cNvGraphicFramePr>
@@ -2893,7 +3041,7 @@
                   <pic:spPr>
                     <a:xfrm>
                       <a:off x="0" y="0"/>
-                      <a:ext cx="5943600" cy="4077970"/>
+                      <a:ext cx="5943600" cy="3580765"/>
                     </a:xfrm>
                     <a:prstGeom prst="rect">
                       <a:avLst/>
@@ -2905,73 +3053,19 @@
           </wp:inline>
         </w:drawing>
       </w:r>
-    </w:p>
-    <w:p>
-      <w:pPr>
-        <w:pStyle w:val="Heading1"/>
-      </w:pPr>
-      <w:r>
-        <w:t>Checking Peak Integration</w:t>
-      </w:r>
-    </w:p>
-    <w:p>
-      <w:r>
-        <w:t xml:space="preserve">Looking at the </w:t>
-      </w:r>
-      <w:r>
-        <w:rPr>
-          <w:b/>
-        </w:rPr>
-        <w:t>Retention Times – Replicate Comparison</w:t>
-      </w:r>
-      <w:r>
-        <w:t xml:space="preserve"> window</w:t>
-      </w:r>
-      <w:r>
-        <w:t>,</w:t>
-      </w:r>
-      <w:r>
+      <w:r>
+        <w:rPr>
+          <w:noProof/>
+        </w:rPr>
         <w:t xml:space="preserve"> </w:t>
       </w:r>
-      <w:r>
-        <w:t>you</w:t>
-      </w:r>
-      <w:r>
-        <w:t xml:space="preserve"> can see by the </w:t>
-      </w:r>
-      <w:r>
-        <w:t xml:space="preserve">lack of </w:t>
-      </w:r>
-      <w:r>
-        <w:t>outliers that</w:t>
-      </w:r>
-      <w:r>
-        <w:t xml:space="preserve"> Skyline did not have any problems with peak integration</w:t>
-      </w:r>
-      <w:r>
-        <w:t>.</w:t>
-      </w:r>
-    </w:p>
-    <w:p>
-      <w:pPr>
-        <w:pStyle w:val="Heading1"/>
-      </w:pPr>
-      <w:r>
-        <w:t xml:space="preserve">Preparing for </w:t>
-      </w:r>
-      <w:r>
-        <w:t>‘</w:t>
-      </w:r>
-      <w:r>
-        <w:t>Single Point Quantification’</w:t>
-      </w:r>
-    </w:p>
-    <w:p>
-      <w:r>
-        <w:t>Next, follow these steps to prepare Skyline to produce</w:t>
-      </w:r>
-      <w:r>
-        <w:t xml:space="preserve"> calibrated quantitative values for the targeted molecules based on an external single-point calibration run:</w:t>
+    </w:p>
+    <w:p>
+      <w:pPr>
+        <w:spacing w:before="240"/>
+      </w:pPr>
+      <w:r>
+        <w:t>To take advantage of the Skyline summary graphs for viewing individual targets, do the following:</w:t>
       </w:r>
     </w:p>
     <w:p>
@@ -2979,8 +3073,9 @@
         <w:pStyle w:val="ListParagraph"/>
         <w:numPr>
           <w:ilvl w:val="0"/>
-          <w:numId w:val="48"/>
+          <w:numId w:val="41"/>
         </w:numPr>
+        <w:spacing w:before="240"/>
       </w:pPr>
       <w:r>
         <w:t xml:space="preserve">On the </w:t>
@@ -2988,28 +3083,31 @@
       <w:r>
         <w:rPr>
           <w:b/>
-        </w:rPr>
-        <w:t>Settings</w:t>
-      </w:r>
-      <w:r>
-        <w:t xml:space="preserve"> Menu, click </w:t>
-      </w:r>
-      <w:r>
-        <w:rPr>
-          <w:b/>
-        </w:rPr>
-        <w:t>Molecule</w:t>
-      </w:r>
-      <w:r>
-        <w:rPr>
-          <w:b/>
-        </w:rPr>
-        <w:t xml:space="preserve"> Settings</w:t>
-      </w:r>
-      <w:r>
-        <w:rPr>
-          <w:b/>
-        </w:rPr>
+          <w:bCs/>
+        </w:rPr>
+        <w:t>View</w:t>
+      </w:r>
+      <w:r>
+        <w:t xml:space="preserve"> menu, choose </w:t>
+      </w:r>
+      <w:r>
+        <w:rPr>
+          <w:b/>
+          <w:bCs/>
+        </w:rPr>
+        <w:t>Peak Areas</w:t>
+      </w:r>
+      <w:r>
+        <w:t xml:space="preserve"> and click </w:t>
+      </w:r>
+      <w:r>
+        <w:rPr>
+          <w:b/>
+          <w:bCs/>
+        </w:rPr>
+        <w:t>Replicate Comparison</w:t>
+      </w:r>
+      <w:r>
         <w:t>.</w:t>
       </w:r>
     </w:p>
@@ -3018,20 +3116,42 @@
         <w:pStyle w:val="ListParagraph"/>
         <w:numPr>
           <w:ilvl w:val="0"/>
-          <w:numId w:val="48"/>
+          <w:numId w:val="41"/>
         </w:numPr>
-      </w:pPr>
-      <w:r>
-        <w:t xml:space="preserve">Click the </w:t>
-      </w:r>
-      <w:r>
-        <w:rPr>
-          <w:b/>
-        </w:rPr>
-        <w:t>Quantification</w:t>
-      </w:r>
-      <w:r>
-        <w:t xml:space="preserve"> tab.</w:t>
+        <w:spacing w:before="240"/>
+      </w:pPr>
+      <w:r>
+        <w:t xml:space="preserve">On the </w:t>
+      </w:r>
+      <w:r>
+        <w:rPr>
+          <w:b/>
+          <w:bCs/>
+        </w:rPr>
+        <w:t xml:space="preserve">View </w:t>
+      </w:r>
+      <w:r>
+        <w:t xml:space="preserve">menu, choose </w:t>
+      </w:r>
+      <w:r>
+        <w:rPr>
+          <w:b/>
+          <w:bCs/>
+        </w:rPr>
+        <w:t>Retention Times</w:t>
+      </w:r>
+      <w:r>
+        <w:t xml:space="preserve"> and click </w:t>
+      </w:r>
+      <w:r>
+        <w:rPr>
+          <w:b/>
+          <w:bCs/>
+        </w:rPr>
+        <w:t>Replicate Comparison</w:t>
+      </w:r>
+      <w:r>
+        <w:t>.</w:t>
       </w:r>
     </w:p>
     <w:p>
@@ -3039,40 +3159,12 @@
         <w:pStyle w:val="ListParagraph"/>
         <w:numPr>
           <w:ilvl w:val="0"/>
-          <w:numId w:val="48"/>
+          <w:numId w:val="41"/>
         </w:numPr>
-        <w:spacing w:after="0"/>
-      </w:pPr>
-      <w:r>
-        <w:t xml:space="preserve">In the </w:t>
-      </w:r>
-      <w:r>
-        <w:rPr>
-          <w:b/>
-          <w:bCs/>
-        </w:rPr>
-        <w:t xml:space="preserve">Regression fit </w:t>
-      </w:r>
-      <w:r>
-        <w:t xml:space="preserve">field, select </w:t>
-      </w:r>
-      <w:r>
-        <w:t>“</w:t>
-      </w:r>
-      <w:r>
-        <w:rPr>
-          <w:bCs/>
-        </w:rPr>
-        <w:t>Linear though zero</w:t>
-      </w:r>
-      <w:r>
-        <w:rPr>
-          <w:bCs/>
-        </w:rPr>
-        <w:t>”</w:t>
-      </w:r>
-      <w:r>
-        <w:t>.</w:t>
+        <w:spacing w:before="240"/>
+      </w:pPr>
+      <w:r>
+        <w:t>Click and drag these views to dock them above the chromatogram graphs.</w:t>
       </w:r>
     </w:p>
     <w:p>
@@ -3080,42 +3172,32 @@
         <w:pStyle w:val="ListParagraph"/>
         <w:numPr>
           <w:ilvl w:val="0"/>
-          <w:numId w:val="48"/>
+          <w:numId w:val="41"/>
         </w:numPr>
-      </w:pPr>
-      <w:r>
-        <w:t xml:space="preserve">In the </w:t>
+        <w:spacing w:before="240"/>
+      </w:pPr>
+      <w:r>
+        <w:t xml:space="preserve">On the </w:t>
       </w:r>
       <w:r>
         <w:rPr>
           <w:b/>
           <w:bCs/>
         </w:rPr>
-        <w:t>Normalization method</w:t>
-      </w:r>
-      <w:r>
-        <w:t xml:space="preserve">, select </w:t>
-      </w:r>
-      <w:r>
-        <w:t>“</w:t>
-      </w:r>
-      <w:r>
-        <w:rPr>
-          <w:bCs/>
-        </w:rPr>
-        <w:t>Ratio to Heavy</w:t>
-      </w:r>
-      <w:r>
-        <w:rPr>
-          <w:b/>
-          <w:bCs/>
-        </w:rPr>
-        <w:t>”</w:t>
-      </w:r>
-      <w:r>
-        <w:rPr>
-          <w:b/>
-          <w:bCs/>
+        <w:t xml:space="preserve">View </w:t>
+      </w:r>
+      <w:r>
+        <w:t xml:space="preserve">menu, choose </w:t>
+      </w:r>
+      <w:r>
+        <w:rPr>
+          <w:b/>
+        </w:rPr>
+        <w:t>Document Grid</w:t>
+      </w:r>
+      <w:r>
+        <w:rPr>
+          <w:b/>
         </w:rPr>
         <w:t>.</w:t>
       </w:r>
@@ -3125,14 +3207,12 @@
         <w:pStyle w:val="ListParagraph"/>
         <w:numPr>
           <w:ilvl w:val="0"/>
-          <w:numId w:val="48"/>
+          <w:numId w:val="41"/>
         </w:numPr>
-      </w:pPr>
-      <w:r>
-        <w:t>Leave</w:t>
-      </w:r>
-      <w:r>
-        <w:t xml:space="preserve"> the</w:t>
+        <w:spacing w:before="240"/>
+      </w:pPr>
+      <w:r>
+        <w:t>In the</w:t>
       </w:r>
       <w:r>
         <w:t xml:space="preserve"> </w:t>
@@ -3140,35 +3220,46 @@
       <w:r>
         <w:rPr>
           <w:b/>
-          <w:bCs/>
-        </w:rPr>
-        <w:t xml:space="preserve">Regression weighting </w:t>
-      </w:r>
-      <w:r>
-        <w:t>field set to</w:t>
+        </w:rPr>
+        <w:t>Document Grid</w:t>
+      </w:r>
+      <w:r>
+        <w:t xml:space="preserve"> view, click the </w:t>
+      </w:r>
+      <w:r>
+        <w:rPr>
+          <w:b/>
+        </w:rPr>
+        <w:t>Report</w:t>
+      </w:r>
+      <w:r>
+        <w:rPr>
+          <w:b/>
+        </w:rPr>
+        <w:t>s</w:t>
       </w:r>
       <w:r>
         <w:t xml:space="preserve"> </w:t>
       </w:r>
       <w:r>
-        <w:t>“</w:t>
-      </w:r>
-      <w:r>
-        <w:rPr>
-          <w:bCs/>
-        </w:rPr>
-        <w:t>None</w:t>
-      </w:r>
-      <w:r>
-        <w:rPr>
-          <w:bCs/>
-        </w:rPr>
-        <w:t>”</w:t>
-      </w:r>
-      <w:r>
-        <w:rPr>
-          <w:bCs/>
-        </w:rPr>
+        <w:t>menu,</w:t>
+      </w:r>
+      <w:r>
+        <w:t xml:space="preserve"> and </w:t>
+      </w:r>
+      <w:r>
+        <w:t>then click</w:t>
+      </w:r>
+      <w:r>
+        <w:t xml:space="preserve"> </w:t>
+      </w:r>
+      <w:r>
+        <w:rPr>
+          <w:b/>
+        </w:rPr>
+        <w:t>Peptide Quantification</w:t>
+      </w:r>
+      <w:r>
         <w:t>.</w:t>
       </w:r>
     </w:p>
@@ -3177,116 +3268,52 @@
         <w:pStyle w:val="ListParagraph"/>
         <w:numPr>
           <w:ilvl w:val="0"/>
-          <w:numId w:val="48"/>
+          <w:numId w:val="41"/>
         </w:numPr>
-      </w:pPr>
-      <w:r>
-        <w:rPr>
-          <w:bCs/>
-        </w:rPr>
-        <w:t xml:space="preserve">Leave the </w:t>
-      </w:r>
-      <w:r>
-        <w:rPr>
-          <w:b/>
-          <w:bCs/>
-        </w:rPr>
-        <w:t>MS level</w:t>
-      </w:r>
-      <w:r>
-        <w:t xml:space="preserve"> field </w:t>
-      </w:r>
-      <w:r>
-        <w:t>set to</w:t>
-      </w:r>
-      <w:r>
-        <w:t xml:space="preserve"> </w:t>
-      </w:r>
-      <w:r>
-        <w:t>“</w:t>
-      </w:r>
-      <w:r>
-        <w:rPr>
-          <w:bCs/>
-        </w:rPr>
-        <w:t>All</w:t>
-      </w:r>
-      <w:r>
-        <w:rPr>
-          <w:bCs/>
-        </w:rPr>
-        <w:t>”</w:t>
-      </w:r>
-      <w:r>
-        <w:rPr>
-          <w:b/>
-          <w:bCs/>
-        </w:rPr>
-        <w:t>.</w:t>
-      </w:r>
-    </w:p>
-    <w:p>
-      <w:pPr>
-        <w:pStyle w:val="ListParagraph"/>
-        <w:numPr>
-          <w:ilvl w:val="0"/>
-          <w:numId w:val="48"/>
-        </w:numPr>
-      </w:pPr>
-      <w:r>
-        <w:t xml:space="preserve">In the </w:t>
-      </w:r>
-      <w:r>
-        <w:rPr>
-          <w:b/>
-          <w:bCs/>
-        </w:rPr>
-        <w:t>Units</w:t>
-      </w:r>
-      <w:r>
-        <w:t xml:space="preserve"> field </w:t>
-      </w:r>
-      <w:r>
-        <w:t>enter</w:t>
-      </w:r>
-      <w:r>
-        <w:t xml:space="preserve"> “uM”.</w:t>
+        <w:spacing w:before="240"/>
+      </w:pPr>
+      <w:r>
+        <w:t xml:space="preserve">Click and drag the </w:t>
+      </w:r>
+      <w:r>
+        <w:rPr>
+          <w:b/>
+        </w:rPr>
+        <w:t>Document Grid</w:t>
+      </w:r>
+      <w:r>
+        <w:t xml:space="preserve"> view and doc</w:t>
+      </w:r>
+      <w:r>
+        <w:t>k</w:t>
+      </w:r>
+      <w:r>
+        <w:t xml:space="preserve"> it next to the chromatogram graphs.</w:t>
       </w:r>
     </w:p>
     <w:p>
       <w:pPr>
         <w:keepNext/>
+        <w:spacing w:before="240"/>
       </w:pPr>
       <w:r>
         <w:lastRenderedPageBreak/>
-        <w:t xml:space="preserve">The </w:t>
-      </w:r>
-      <w:r>
-        <w:rPr>
-          <w:b/>
-        </w:rPr>
-        <w:t>Molecule Settings</w:t>
-      </w:r>
-      <w:r>
-        <w:t xml:space="preserve"> for</w:t>
-      </w:r>
-      <w:r>
-        <w:t>m</w:t>
-      </w:r>
-      <w:r>
-        <w:t xml:space="preserve"> should look like this: </w:t>
-      </w:r>
-    </w:p>
-    <w:p>
+        <w:t>The Skyline window should now look like this:</w:t>
+      </w:r>
+    </w:p>
+    <w:p>
+      <w:pPr>
+        <w:spacing w:before="240"/>
+      </w:pPr>
       <w:r>
         <w:rPr>
           <w:noProof/>
         </w:rPr>
         <w:drawing>
-          <wp:inline distT="0" distB="0" distL="0" distR="0" wp14:anchorId="7ABE4DF0" wp14:editId="71C0E167">
-            <wp:extent cx="3781425" cy="5191125"/>
-            <wp:effectExtent l="0" t="0" r="9525" b="9525"/>
-            <wp:docPr id="53" name="Picture 53"/>
+          <wp:inline distT="0" distB="0" distL="0" distR="0" wp14:anchorId="6645F76D" wp14:editId="01439595">
+            <wp:extent cx="5943600" cy="3580765"/>
+            <wp:effectExtent l="0" t="0" r="0" b="635"/>
+            <wp:docPr id="23" name="Picture 23"/>
             <wp:cNvGraphicFramePr>
               <a:graphicFrameLocks xmlns:a="http://schemas.openxmlformats.org/drawingml/2006/main" noChangeAspect="1"/>
             </wp:cNvGraphicFramePr>
@@ -3306,7 +3333,7 @@
                   <pic:spPr>
                     <a:xfrm>
                       <a:off x="0" y="0"/>
-                      <a:ext cx="3781425" cy="5191125"/>
+                      <a:ext cx="5943600" cy="3580765"/>
                     </a:xfrm>
                     <a:prstGeom prst="rect">
                       <a:avLst/>
@@ -3321,6 +3348,134 @@
     </w:p>
     <w:p>
       <w:pPr>
+        <w:pStyle w:val="Heading1"/>
+      </w:pPr>
+      <w:r>
+        <w:t>Checking Peak Integration</w:t>
+      </w:r>
+    </w:p>
+    <w:p>
+      <w:r>
+        <w:t xml:space="preserve">Looking at the </w:t>
+      </w:r>
+      <w:r>
+        <w:rPr>
+          <w:b/>
+        </w:rPr>
+        <w:t>Retention Times – Replicate Comparison</w:t>
+      </w:r>
+      <w:r>
+        <w:t xml:space="preserve"> window</w:t>
+      </w:r>
+      <w:r>
+        <w:t>,</w:t>
+      </w:r>
+      <w:r>
+        <w:t xml:space="preserve"> </w:t>
+      </w:r>
+      <w:r>
+        <w:t>you</w:t>
+      </w:r>
+      <w:r>
+        <w:t xml:space="preserve"> can see by the </w:t>
+      </w:r>
+      <w:r>
+        <w:t xml:space="preserve">lack of </w:t>
+      </w:r>
+      <w:r>
+        <w:t>outliers that</w:t>
+      </w:r>
+      <w:r>
+        <w:t xml:space="preserve"> Skyline did not have any problems with peak integration</w:t>
+      </w:r>
+      <w:r>
+        <w:t>.</w:t>
+      </w:r>
+    </w:p>
+    <w:p>
+      <w:pPr>
+        <w:pStyle w:val="Heading1"/>
+      </w:pPr>
+      <w:r>
+        <w:t xml:space="preserve">Preparing for </w:t>
+      </w:r>
+      <w:r>
+        <w:t>‘</w:t>
+      </w:r>
+      <w:r>
+        <w:t>Single Point Quantification’</w:t>
+      </w:r>
+    </w:p>
+    <w:p>
+      <w:r>
+        <w:t>Next, follow these steps to prepare Skyline to produce</w:t>
+      </w:r>
+      <w:r>
+        <w:t xml:space="preserve"> calibrated quantitative values for the targeted molecules based on an external single-point calibration run:</w:t>
+      </w:r>
+    </w:p>
+    <w:p>
+      <w:pPr>
+        <w:pStyle w:val="ListParagraph"/>
+        <w:numPr>
+          <w:ilvl w:val="0"/>
+          <w:numId w:val="48"/>
+        </w:numPr>
+      </w:pPr>
+      <w:r>
+        <w:t xml:space="preserve">On the </w:t>
+      </w:r>
+      <w:r>
+        <w:rPr>
+          <w:b/>
+        </w:rPr>
+        <w:t>Settings</w:t>
+      </w:r>
+      <w:r>
+        <w:t xml:space="preserve"> Menu, click </w:t>
+      </w:r>
+      <w:r>
+        <w:rPr>
+          <w:b/>
+        </w:rPr>
+        <w:t>Molecule</w:t>
+      </w:r>
+      <w:r>
+        <w:rPr>
+          <w:b/>
+        </w:rPr>
+        <w:t xml:space="preserve"> Settings</w:t>
+      </w:r>
+      <w:r>
+        <w:rPr>
+          <w:b/>
+        </w:rPr>
+        <w:t>.</w:t>
+      </w:r>
+    </w:p>
+    <w:p>
+      <w:pPr>
+        <w:pStyle w:val="ListParagraph"/>
+        <w:numPr>
+          <w:ilvl w:val="0"/>
+          <w:numId w:val="48"/>
+        </w:numPr>
+      </w:pPr>
+      <w:r>
+        <w:t xml:space="preserve">Click the </w:t>
+      </w:r>
+      <w:r>
+        <w:rPr>
+          <w:b/>
+        </w:rPr>
+        <w:t>Quantification</w:t>
+      </w:r>
+      <w:r>
+        <w:t xml:space="preserve"> tab.</w:t>
+      </w:r>
+    </w:p>
+    <w:p>
+      <w:pPr>
         <w:pStyle w:val="ListParagraph"/>
         <w:numPr>
           <w:ilvl w:val="0"/>
@@ -3329,61 +3484,35 @@
         <w:spacing w:after="0"/>
       </w:pPr>
       <w:r>
-        <w:t xml:space="preserve">Click </w:t>
-      </w:r>
-      <w:r>
-        <w:t xml:space="preserve">the </w:t>
-      </w:r>
-      <w:r>
-        <w:rPr>
-          <w:b/>
-        </w:rPr>
-        <w:t>OK</w:t>
-      </w:r>
-      <w:r>
-        <w:rPr>
-          <w:b/>
-        </w:rPr>
-        <w:t xml:space="preserve"> </w:t>
-      </w:r>
-      <w:r>
-        <w:rPr>
+        <w:t xml:space="preserve">In the </w:t>
+      </w:r>
+      <w:r>
+        <w:rPr>
+          <w:b/>
           <w:bCs/>
         </w:rPr>
-        <w:t>button</w:t>
-      </w:r>
-      <w:r>
-        <w:rPr>
-          <w:b/>
-        </w:rPr>
+        <w:t xml:space="preserve">Regression fit </w:t>
+      </w:r>
+      <w:r>
+        <w:t xml:space="preserve">field, select </w:t>
+      </w:r>
+      <w:r>
+        <w:t>“</w:t>
+      </w:r>
+      <w:r>
+        <w:rPr>
+          <w:bCs/>
+        </w:rPr>
+        <w:t>Linear though zero</w:t>
+      </w:r>
+      <w:r>
+        <w:rPr>
+          <w:bCs/>
+        </w:rPr>
+        <w:t>”</w:t>
+      </w:r>
+      <w:r>
         <w:t>.</w:t>
-      </w:r>
-    </w:p>
-    <w:p>
-      <w:pPr>
-        <w:keepNext/>
-        <w:spacing w:before="240"/>
-      </w:pPr>
-      <w:r>
-        <w:t>R</w:t>
-      </w:r>
-      <w:r>
-        <w:t xml:space="preserve">eturn to the </w:t>
-      </w:r>
-      <w:r>
-        <w:rPr>
-          <w:b/>
-        </w:rPr>
-        <w:t>Document Grid</w:t>
-      </w:r>
-      <w:r>
-        <w:t xml:space="preserve"> view</w:t>
-      </w:r>
-      <w:r>
-        <w:t xml:space="preserve"> and do the following</w:t>
-      </w:r>
-      <w:r>
-        <w:t>:</w:t>
       </w:r>
     </w:p>
     <w:p>
@@ -3395,148 +3524,197 @@
         </w:numPr>
       </w:pPr>
       <w:r>
-        <w:t xml:space="preserve">Click </w:t>
-      </w:r>
-      <w:r>
-        <w:t xml:space="preserve">the </w:t>
-      </w:r>
-      <w:r>
-        <w:rPr>
-          <w:b/>
-        </w:rPr>
-        <w:t>Report</w:t>
-      </w:r>
-      <w:r>
-        <w:rPr>
-          <w:b/>
-        </w:rPr>
-        <w:t>s</w:t>
+        <w:t xml:space="preserve">In the </w:t>
+      </w:r>
+      <w:r>
+        <w:rPr>
+          <w:b/>
+          <w:bCs/>
+        </w:rPr>
+        <w:t>Normalization method</w:t>
+      </w:r>
+      <w:r>
+        <w:t xml:space="preserve">, select </w:t>
+      </w:r>
+      <w:r>
+        <w:t>“</w:t>
+      </w:r>
+      <w:r>
+        <w:rPr>
+          <w:bCs/>
+        </w:rPr>
+        <w:t>Ratio to Heavy</w:t>
+      </w:r>
+      <w:r>
+        <w:rPr>
+          <w:b/>
+          <w:bCs/>
+        </w:rPr>
+        <w:t>”</w:t>
+      </w:r>
+      <w:r>
+        <w:rPr>
+          <w:b/>
+          <w:bCs/>
+        </w:rPr>
+        <w:t>.</w:t>
+      </w:r>
+    </w:p>
+    <w:p>
+      <w:pPr>
+        <w:pStyle w:val="ListParagraph"/>
+        <w:numPr>
+          <w:ilvl w:val="0"/>
+          <w:numId w:val="48"/>
+        </w:numPr>
+      </w:pPr>
+      <w:r>
+        <w:t>Leave</w:t>
+      </w:r>
+      <w:r>
+        <w:t xml:space="preserve"> the</w:t>
       </w:r>
       <w:r>
         <w:t xml:space="preserve"> </w:t>
       </w:r>
       <w:r>
-        <w:t>menu,</w:t>
-      </w:r>
-      <w:r>
-        <w:t xml:space="preserve"> and </w:t>
-      </w:r>
-      <w:r>
-        <w:t>then click</w:t>
+        <w:rPr>
+          <w:b/>
+          <w:bCs/>
+        </w:rPr>
+        <w:t xml:space="preserve">Regression weighting </w:t>
+      </w:r>
+      <w:r>
+        <w:t>field set to</w:t>
       </w:r>
       <w:r>
         <w:t xml:space="preserve"> </w:t>
       </w:r>
       <w:r>
-        <w:rPr>
-          <w:b/>
-        </w:rPr>
-        <w:t>Replicates</w:t>
-      </w:r>
-      <w:r>
+        <w:t>“</w:t>
+      </w:r>
+      <w:r>
+        <w:rPr>
+          <w:bCs/>
+        </w:rPr>
+        <w:t>None</w:t>
+      </w:r>
+      <w:r>
+        <w:rPr>
+          <w:bCs/>
+        </w:rPr>
+        <w:t>”</w:t>
+      </w:r>
+      <w:r>
+        <w:rPr>
+          <w:bCs/>
+        </w:rPr>
         <w:t>.</w:t>
       </w:r>
     </w:p>
     <w:p>
       <w:pPr>
+        <w:pStyle w:val="ListParagraph"/>
+        <w:numPr>
+          <w:ilvl w:val="0"/>
+          <w:numId w:val="48"/>
+        </w:numPr>
+      </w:pPr>
+      <w:r>
+        <w:rPr>
+          <w:bCs/>
+        </w:rPr>
+        <w:t xml:space="preserve">Leave the </w:t>
+      </w:r>
+      <w:r>
+        <w:rPr>
+          <w:b/>
+          <w:bCs/>
+        </w:rPr>
+        <w:t>MS level</w:t>
+      </w:r>
+      <w:r>
+        <w:t xml:space="preserve"> field </w:t>
+      </w:r>
+      <w:r>
+        <w:t>set to</w:t>
+      </w:r>
+      <w:r>
+        <w:t xml:space="preserve"> </w:t>
+      </w:r>
+      <w:r>
+        <w:t>“</w:t>
+      </w:r>
+      <w:r>
+        <w:rPr>
+          <w:bCs/>
+        </w:rPr>
+        <w:t>All</w:t>
+      </w:r>
+      <w:r>
+        <w:rPr>
+          <w:bCs/>
+        </w:rPr>
+        <w:t>”</w:t>
+      </w:r>
+      <w:r>
+        <w:rPr>
+          <w:b/>
+          <w:bCs/>
+        </w:rPr>
+        <w:t>.</w:t>
+      </w:r>
+    </w:p>
+    <w:p>
+      <w:pPr>
+        <w:pStyle w:val="ListParagraph"/>
+        <w:numPr>
+          <w:ilvl w:val="0"/>
+          <w:numId w:val="48"/>
+        </w:numPr>
+      </w:pPr>
+      <w:r>
+        <w:t xml:space="preserve">In the </w:t>
+      </w:r>
+      <w:r>
+        <w:rPr>
+          <w:b/>
+          <w:bCs/>
+        </w:rPr>
+        <w:t>Units</w:t>
+      </w:r>
+      <w:r>
+        <w:t xml:space="preserve"> field </w:t>
+      </w:r>
+      <w:r>
+        <w:t>enter</w:t>
+      </w:r>
+      <w:r>
+        <w:t xml:space="preserve"> “uM”.</w:t>
+      </w:r>
+    </w:p>
+    <w:p>
+      <w:pPr>
         <w:keepNext/>
       </w:pPr>
       <w:r>
         <w:lastRenderedPageBreak/>
-        <w:t>To</w:t>
-      </w:r>
-      <w:r>
-        <w:t xml:space="preserve"> establish</w:t>
-      </w:r>
-      <w:r>
-        <w:t xml:space="preserve"> the role of each of the samples </w:t>
-      </w:r>
-      <w:r>
-        <w:t>(</w:t>
-      </w:r>
-      <w:r>
-        <w:t>r</w:t>
-      </w:r>
-      <w:r>
-        <w:rPr>
-          <w:bCs/>
-        </w:rPr>
-        <w:t>eplicates</w:t>
-      </w:r>
-      <w:r>
-        <w:t>)</w:t>
-      </w:r>
-      <w:r>
-        <w:t xml:space="preserve"> in the study, as a</w:t>
-      </w:r>
-      <w:r>
-        <w:t xml:space="preserve"> standard, </w:t>
-      </w:r>
-      <w:r>
-        <w:t xml:space="preserve">an </w:t>
-      </w:r>
-      <w:r>
-        <w:t xml:space="preserve">unknown, or </w:t>
-      </w:r>
-      <w:r>
-        <w:t xml:space="preserve">a </w:t>
-      </w:r>
-      <w:r>
-        <w:t xml:space="preserve">quality control </w:t>
-      </w:r>
-      <w:r>
-        <w:t>run, e</w:t>
-      </w:r>
-      <w:r>
-        <w:t xml:space="preserve">dit </w:t>
-      </w:r>
-      <w:r>
-        <w:t xml:space="preserve">the </w:t>
-      </w:r>
-      <w:r>
-        <w:t>S</w:t>
-      </w:r>
-      <w:r>
-        <w:t xml:space="preserve">ample </w:t>
-      </w:r>
-      <w:r>
-        <w:t>T</w:t>
-      </w:r>
-      <w:r>
-        <w:t xml:space="preserve">ype and </w:t>
-      </w:r>
-      <w:r>
-        <w:t>A</w:t>
-      </w:r>
-      <w:r>
-        <w:t xml:space="preserve">nalyte </w:t>
-      </w:r>
-      <w:r>
-        <w:t>C</w:t>
-      </w:r>
-      <w:r>
-        <w:t>oncentration</w:t>
-      </w:r>
-      <w:r>
-        <w:t xml:space="preserve"> cells for each row</w:t>
-      </w:r>
-      <w:r>
-        <w:t xml:space="preserve"> </w:t>
-      </w:r>
-      <w:r>
-        <w:t xml:space="preserve">as necessary </w:t>
-      </w:r>
-      <w:r>
-        <w:t>s</w:t>
-      </w:r>
-      <w:r>
-        <w:t xml:space="preserve">o the </w:t>
-      </w:r>
-      <w:r>
-        <w:t>grid</w:t>
-      </w:r>
-      <w:r>
-        <w:t xml:space="preserve"> looks like this:</w:t>
+        <w:t xml:space="preserve">The </w:t>
+      </w:r>
+      <w:r>
+        <w:rPr>
+          <w:b/>
+        </w:rPr>
+        <w:t>Molecule Settings</w:t>
+      </w:r>
+      <w:r>
+        <w:t xml:space="preserve"> for</w:t>
+      </w:r>
+      <w:r>
+        <w:t>m</w:t>
+      </w:r>
+      <w:r>
+        <w:t xml:space="preserve"> should look like this: </w:t>
       </w:r>
     </w:p>
     <w:p>
@@ -3545,10 +3723,10 @@
           <w:noProof/>
         </w:rPr>
         <w:drawing>
-          <wp:inline distT="0" distB="0" distL="0" distR="0" wp14:anchorId="395D49ED" wp14:editId="4AE9CC28">
-            <wp:extent cx="3400425" cy="4219575"/>
-            <wp:effectExtent l="0" t="0" r="9525" b="9525"/>
-            <wp:docPr id="54" name="Picture 54"/>
+          <wp:inline distT="0" distB="0" distL="0" distR="0" wp14:anchorId="3E1263C5" wp14:editId="628A3FC6">
+            <wp:extent cx="3780952" cy="5190476"/>
+            <wp:effectExtent l="0" t="0" r="0" b="0"/>
+            <wp:docPr id="25" name="Picture 25"/>
             <wp:cNvGraphicFramePr>
               <a:graphicFrameLocks xmlns:a="http://schemas.openxmlformats.org/drawingml/2006/main" noChangeAspect="1"/>
             </wp:cNvGraphicFramePr>
@@ -3568,7 +3746,7 @@
                   <pic:spPr>
                     <a:xfrm>
                       <a:off x="0" y="0"/>
-                      <a:ext cx="3400425" cy="4219575"/>
+                      <a:ext cx="3780952" cy="5190476"/>
                     </a:xfrm>
                     <a:prstGeom prst="rect">
                       <a:avLst/>
@@ -3582,41 +3760,55 @@
       </w:r>
     </w:p>
     <w:p>
-      <w:r>
-        <w:t>In</w:t>
-      </w:r>
-      <w:r>
-        <w:t xml:space="preserve"> this situation, the concentration given for the NIST sample (NIST-SRM-1950) is </w:t>
-      </w:r>
-      <w:r>
-        <w:t xml:space="preserve">entered as “1”, since all analytes have a </w:t>
-      </w:r>
-      <w:r>
-        <w:t xml:space="preserve">different concentration. </w:t>
-      </w:r>
-      <w:r>
-        <w:t>Think of this as establishing your standard as “One NIST Unit”. Therefore, i</w:t>
-      </w:r>
-      <w:r>
-        <w:t xml:space="preserve">n the next step, the concentration multipliers will each be </w:t>
-      </w:r>
-      <w:r>
-        <w:t>given as the actual concentration of the analyte in the NIST SRM-1950</w:t>
-      </w:r>
-      <w:r>
-        <w:t xml:space="preserve"> in order to adjust the target concentration of those analytes to their respective reference values.</w:t>
-      </w:r>
-    </w:p>
-    <w:p>
       <w:pPr>
         <w:pStyle w:val="ListParagraph"/>
         <w:numPr>
           <w:ilvl w:val="0"/>
           <w:numId w:val="48"/>
         </w:numPr>
-      </w:pPr>
-      <w:r>
-        <w:t xml:space="preserve">In the </w:t>
+        <w:spacing w:after="0"/>
+      </w:pPr>
+      <w:r>
+        <w:t xml:space="preserve">Click </w:t>
+      </w:r>
+      <w:r>
+        <w:t xml:space="preserve">the </w:t>
+      </w:r>
+      <w:r>
+        <w:rPr>
+          <w:b/>
+        </w:rPr>
+        <w:t>OK</w:t>
+      </w:r>
+      <w:r>
+        <w:rPr>
+          <w:b/>
+        </w:rPr>
+        <w:t xml:space="preserve"> </w:t>
+      </w:r>
+      <w:r>
+        <w:rPr>
+          <w:bCs/>
+        </w:rPr>
+        <w:t>button</w:t>
+      </w:r>
+      <w:r>
+        <w:rPr>
+          <w:b/>
+        </w:rPr>
+        <w:t>.</w:t>
+      </w:r>
+    </w:p>
+    <w:p>
+      <w:pPr>
+        <w:keepNext/>
+        <w:spacing w:before="240"/>
+      </w:pPr>
+      <w:r>
+        <w:t>R</w:t>
+      </w:r>
+      <w:r>
+        <w:t xml:space="preserve">eturn to the </w:t>
       </w:r>
       <w:r>
         <w:rPr>
@@ -3625,46 +3817,13 @@
         <w:t>Document Grid</w:t>
       </w:r>
       <w:r>
-        <w:t xml:space="preserve">, click </w:t>
-      </w:r>
-      <w:r>
-        <w:t xml:space="preserve">on the </w:t>
-      </w:r>
-      <w:r>
-        <w:rPr>
-          <w:b/>
-        </w:rPr>
-        <w:t>Report</w:t>
-      </w:r>
-      <w:r>
-        <w:rPr>
-          <w:b/>
-        </w:rPr>
-        <w:t>s</w:t>
-      </w:r>
-      <w:r>
-        <w:t xml:space="preserve"> </w:t>
-      </w:r>
-      <w:r>
-        <w:t>menu</w:t>
-      </w:r>
-      <w:r>
-        <w:t xml:space="preserve"> and </w:t>
-      </w:r>
-      <w:r>
-        <w:t>then click</w:t>
-      </w:r>
-      <w:r>
-        <w:t xml:space="preserve"> </w:t>
-      </w:r>
-      <w:r>
-        <w:rPr>
-          <w:b/>
-        </w:rPr>
-        <w:t>Peptide Quantification</w:t>
-      </w:r>
-      <w:r>
-        <w:t>.</w:t>
+        <w:t xml:space="preserve"> view</w:t>
+      </w:r>
+      <w:r>
+        <w:t xml:space="preserve"> and do the following</w:t>
+      </w:r>
+      <w:r>
+        <w:t>:</w:t>
       </w:r>
     </w:p>
     <w:p>
@@ -3676,63 +3835,157 @@
         </w:numPr>
       </w:pPr>
       <w:r>
-        <w:t xml:space="preserve">Set the </w:t>
+        <w:t xml:space="preserve">Click </w:t>
+      </w:r>
+      <w:r>
+        <w:t xml:space="preserve">the </w:t>
+      </w:r>
+      <w:r>
+        <w:rPr>
+          <w:b/>
+        </w:rPr>
+        <w:t>Report</w:t>
+      </w:r>
+      <w:r>
+        <w:rPr>
+          <w:b/>
+        </w:rPr>
+        <w:t>s</w:t>
+      </w:r>
+      <w:r>
+        <w:t xml:space="preserve"> </w:t>
+      </w:r>
+      <w:r>
+        <w:t>menu,</w:t>
+      </w:r>
+      <w:r>
+        <w:t xml:space="preserve"> and </w:t>
+      </w:r>
+      <w:r>
+        <w:t>then click</w:t>
+      </w:r>
+      <w:r>
+        <w:t xml:space="preserve"> </w:t>
+      </w:r>
+      <w:r>
+        <w:rPr>
+          <w:b/>
+        </w:rPr>
+        <w:t>Replicates</w:t>
+      </w:r>
+      <w:r>
+        <w:t>.</w:t>
+      </w:r>
+    </w:p>
+    <w:p>
+      <w:pPr>
+        <w:keepNext/>
+      </w:pPr>
+      <w:r>
+        <w:lastRenderedPageBreak/>
+        <w:t>To</w:t>
+      </w:r>
+      <w:r>
+        <w:t xml:space="preserve"> establish</w:t>
+      </w:r>
+      <w:r>
+        <w:t xml:space="preserve"> the role of each of the samples </w:t>
+      </w:r>
+      <w:r>
+        <w:t>(</w:t>
+      </w:r>
+      <w:r>
+        <w:t>r</w:t>
+      </w:r>
+      <w:r>
+        <w:rPr>
+          <w:bCs/>
+        </w:rPr>
+        <w:t>eplicates</w:t>
+      </w:r>
+      <w:r>
+        <w:t>)</w:t>
+      </w:r>
+      <w:r>
+        <w:t xml:space="preserve"> in the study, as a</w:t>
+      </w:r>
+      <w:r>
+        <w:t xml:space="preserve"> standard, </w:t>
+      </w:r>
+      <w:r>
+        <w:t xml:space="preserve">an </w:t>
+      </w:r>
+      <w:r>
+        <w:t xml:space="preserve">unknown, or </w:t>
+      </w:r>
+      <w:r>
+        <w:t xml:space="preserve">a </w:t>
+      </w:r>
+      <w:r>
+        <w:t xml:space="preserve">quality control </w:t>
+      </w:r>
+      <w:r>
+        <w:t>run, e</w:t>
+      </w:r>
+      <w:r>
+        <w:t xml:space="preserve">dit </w:t>
+      </w:r>
+      <w:r>
+        <w:t xml:space="preserve">the </w:t>
+      </w:r>
+      <w:r>
+        <w:t>S</w:t>
+      </w:r>
+      <w:r>
+        <w:t xml:space="preserve">ample </w:t>
+      </w:r>
+      <w:r>
+        <w:t>T</w:t>
+      </w:r>
+      <w:r>
+        <w:t xml:space="preserve">ype and </w:t>
+      </w:r>
+      <w:r>
+        <w:t>A</w:t>
+      </w:r>
+      <w:r>
+        <w:t xml:space="preserve">nalyte </w:t>
       </w:r>
       <w:r>
         <w:t>C</w:t>
       </w:r>
       <w:r>
-        <w:t xml:space="preserve">oncentration </w:t>
-      </w:r>
-      <w:r>
-        <w:t>M</w:t>
-      </w:r>
-      <w:r>
-        <w:t xml:space="preserve">ultiplier </w:t>
-      </w:r>
-      <w:r>
-        <w:t xml:space="preserve">and </w:t>
-      </w:r>
-      <w:r>
-        <w:t>N</w:t>
-      </w:r>
-      <w:r>
-        <w:t xml:space="preserve">ormalization </w:t>
-      </w:r>
-      <w:r>
-        <w:t>M</w:t>
-      </w:r>
-      <w:r>
-        <w:t xml:space="preserve">ethod </w:t>
-      </w:r>
-      <w:r>
-        <w:t xml:space="preserve">cells </w:t>
-      </w:r>
-      <w:r>
-        <w:t xml:space="preserve">for each target </w:t>
-      </w:r>
-      <w:r>
-        <w:t>as shown below.</w:t>
-      </w:r>
-    </w:p>
-    <w:p>
-      <w:pPr>
-        <w:rPr>
-          <w:rFonts w:ascii="Times New Roman" w:hAnsi="Times New Roman"/>
-          <w:sz w:val="24"/>
-          <w:szCs w:val="24"/>
-        </w:rPr>
-      </w:pPr>
-      <w:r>
-        <w:rPr>
-          <w:noProof/>
-        </w:rPr>
-        <w:lastRenderedPageBreak/>
+        <w:t>oncentration</w:t>
+      </w:r>
+      <w:r>
+        <w:t xml:space="preserve"> cells for each row</w:t>
+      </w:r>
+      <w:r>
+        <w:t xml:space="preserve"> </w:t>
+      </w:r>
+      <w:r>
+        <w:t xml:space="preserve">as necessary </w:t>
+      </w:r>
+      <w:r>
+        <w:t>s</w:t>
+      </w:r>
+      <w:r>
+        <w:t xml:space="preserve">o the </w:t>
+      </w:r>
+      <w:r>
+        <w:t>grid</w:t>
+      </w:r>
+      <w:r>
+        <w:t xml:space="preserve"> looks like this:</w:t>
+      </w:r>
+    </w:p>
+    <w:p>
+      <w:r>
         <w:drawing>
-          <wp:inline distT="0" distB="0" distL="0" distR="0" wp14:anchorId="7325DC05" wp14:editId="155EA22D">
-            <wp:extent cx="5943600" cy="1440180"/>
-            <wp:effectExtent l="0" t="0" r="0" b="7620"/>
-            <wp:docPr id="55" name="Picture 55"/>
+          <wp:inline distT="0" distB="0" distL="0" distR="0" wp14:anchorId="692C1185" wp14:editId="5AA91692">
+            <wp:extent cx="5496692" cy="4010585"/>
+            <wp:effectExtent l="0" t="0" r="0" b="9525"/>
+            <wp:docPr id="29" name="Picture 29"/>
             <wp:cNvGraphicFramePr>
               <a:graphicFrameLocks xmlns:a="http://schemas.openxmlformats.org/drawingml/2006/main" noChangeAspect="1"/>
             </wp:cNvGraphicFramePr>
@@ -3752,7 +4005,7 @@
                   <pic:spPr>
                     <a:xfrm>
                       <a:off x="0" y="0"/>
-                      <a:ext cx="5943600" cy="1440180"/>
+                      <a:ext cx="5496692" cy="4010585"/>
                     </a:xfrm>
                     <a:prstGeom prst="rect">
                       <a:avLst/>
@@ -3767,101 +4020,28 @@
     </w:p>
     <w:p>
       <w:r>
-        <w:t>The de</w:t>
-      </w:r>
-      <w:r>
-        <w:t>fault normalization method is “R</w:t>
-      </w:r>
-      <w:r>
-        <w:t xml:space="preserve">atio to </w:t>
-      </w:r>
-      <w:r>
-        <w:t>H</w:t>
-      </w:r>
-      <w:r>
-        <w:t xml:space="preserve">eavy” when using stable-isotope internal standards, but </w:t>
-      </w:r>
-      <w:r>
-        <w:t xml:space="preserve">you </w:t>
-      </w:r>
-      <w:r>
-        <w:t xml:space="preserve">need to set the </w:t>
-      </w:r>
-      <w:r>
-        <w:t>“</w:t>
-      </w:r>
-      <w:r>
-        <w:t>FA 18:3</w:t>
-      </w:r>
-      <w:r>
-        <w:t>”</w:t>
-      </w:r>
-      <w:r>
-        <w:t xml:space="preserve"> analyte to use the previously-defined surrogate standard as the denominator in the </w:t>
-      </w:r>
-      <w:r>
-        <w:t>analyte to standard</w:t>
-      </w:r>
-      <w:r>
-        <w:t xml:space="preserve"> ratio.</w:t>
-      </w:r>
-    </w:p>
-    <w:p>
-      <w:pPr>
-        <w:pStyle w:val="Heading1"/>
-      </w:pPr>
-      <w:r>
-        <w:t>Inspect</w:t>
-      </w:r>
-      <w:r>
-        <w:t>ing</w:t>
-      </w:r>
-      <w:r>
-        <w:t xml:space="preserve"> the Calibration Curves</w:t>
-      </w:r>
-    </w:p>
-    <w:p>
-      <w:r>
-        <w:t xml:space="preserve">Each entry in the </w:t>
-      </w:r>
-      <w:r>
-        <w:t>Calibration Curve</w:t>
-      </w:r>
-      <w:r>
-        <w:t xml:space="preserve"> column is a clickable link that </w:t>
-      </w:r>
-      <w:r>
-        <w:t>shows and activates</w:t>
-      </w:r>
-      <w:r>
-        <w:t xml:space="preserve"> the </w:t>
-      </w:r>
-      <w:r>
-        <w:rPr>
-          <w:b/>
-        </w:rPr>
-        <w:t>C</w:t>
-      </w:r>
-      <w:r>
-        <w:rPr>
-          <w:b/>
-        </w:rPr>
-        <w:t xml:space="preserve">alibration </w:t>
-      </w:r>
-      <w:r>
-        <w:rPr>
-          <w:b/>
-        </w:rPr>
-        <w:t>C</w:t>
-      </w:r>
-      <w:r>
-        <w:rPr>
-          <w:b/>
-        </w:rPr>
-        <w:t>urve</w:t>
-      </w:r>
-      <w:r>
-        <w:t xml:space="preserve"> view for the molecule in that row.</w:t>
+        <w:t>In</w:t>
+      </w:r>
+      <w:r>
+        <w:t xml:space="preserve"> this situation, the concentration given for the NIST sample (NIST-SRM-1950) is </w:t>
+      </w:r>
+      <w:r>
+        <w:t xml:space="preserve">entered as “1”, since all analytes have a </w:t>
+      </w:r>
+      <w:r>
+        <w:t xml:space="preserve">different concentration. </w:t>
+      </w:r>
+      <w:r>
+        <w:t>Think of this as establishing your standard as “One NIST Unit”. Therefore, i</w:t>
+      </w:r>
+      <w:r>
+        <w:t xml:space="preserve">n the next step, the concentration multipliers will each be </w:t>
+      </w:r>
+      <w:r>
+        <w:t>given as the actual concentration of the analyte in the NIST SRM-1950</w:t>
+      </w:r>
+      <w:r>
+        <w:t xml:space="preserve"> in order to adjust the target concentration of those analytes to their respective reference values.</w:t>
       </w:r>
     </w:p>
     <w:p>
@@ -3869,59 +4049,128 @@
         <w:pStyle w:val="ListParagraph"/>
         <w:numPr>
           <w:ilvl w:val="0"/>
-          <w:numId w:val="49"/>
+          <w:numId w:val="48"/>
         </w:numPr>
       </w:pPr>
       <w:r>
-        <w:t xml:space="preserve">Click on the calibration curve link for </w:t>
-      </w:r>
-      <w:r>
-        <w:t>“</w:t>
-      </w:r>
-      <w:r>
-        <w:t>FA 18:2</w:t>
-      </w:r>
-      <w:r>
-        <w:t>”</w:t>
-      </w:r>
-    </w:p>
-    <w:p>
-      <w:r>
-        <w:t>T</w:t>
-      </w:r>
-      <w:r>
-        <w:t xml:space="preserve">he </w:t>
-      </w:r>
-      <w:r>
-        <w:rPr>
-          <w:b/>
-        </w:rPr>
-        <w:t>Calibration Curve</w:t>
-      </w:r>
-      <w:r>
-        <w:t xml:space="preserve"> view will appear</w:t>
-      </w:r>
-      <w:r>
-        <w:t xml:space="preserve"> looking like this</w:t>
-      </w:r>
-      <w:r>
-        <w:t>:</w:t>
+        <w:t xml:space="preserve">In the </w:t>
+      </w:r>
+      <w:r>
+        <w:rPr>
+          <w:b/>
+        </w:rPr>
+        <w:t>Document Grid</w:t>
+      </w:r>
+      <w:r>
+        <w:t xml:space="preserve">, click </w:t>
+      </w:r>
+      <w:r>
+        <w:t xml:space="preserve">on the </w:t>
+      </w:r>
+      <w:r>
+        <w:rPr>
+          <w:b/>
+        </w:rPr>
+        <w:t>Report</w:t>
+      </w:r>
+      <w:r>
+        <w:rPr>
+          <w:b/>
+        </w:rPr>
+        <w:t>s</w:t>
+      </w:r>
+      <w:r>
+        <w:t xml:space="preserve"> </w:t>
+      </w:r>
+      <w:r>
+        <w:t>menu</w:t>
+      </w:r>
+      <w:r>
+        <w:t xml:space="preserve"> and </w:t>
+      </w:r>
+      <w:r>
+        <w:t>then click</w:t>
+      </w:r>
+      <w:r>
+        <w:t xml:space="preserve"> </w:t>
+      </w:r>
+      <w:r>
+        <w:rPr>
+          <w:b/>
+        </w:rPr>
+        <w:t>Peptide Quantification</w:t>
+      </w:r>
+      <w:r>
+        <w:t>.</w:t>
       </w:r>
     </w:p>
     <w:p>
       <w:pPr>
         <w:pStyle w:val="ListParagraph"/>
-        <w:ind w:left="0"/>
-      </w:pPr>
-      <w:r>
-        <w:rPr>
-          <w:noProof/>
+        <w:numPr>
+          <w:ilvl w:val="0"/>
+          <w:numId w:val="48"/>
+        </w:numPr>
+      </w:pPr>
+      <w:r>
+        <w:t xml:space="preserve">Set the </w:t>
+      </w:r>
+      <w:r>
+        <w:t>C</w:t>
+      </w:r>
+      <w:r>
+        <w:t xml:space="preserve">oncentration </w:t>
+      </w:r>
+      <w:r>
+        <w:t>M</w:t>
+      </w:r>
+      <w:r>
+        <w:t xml:space="preserve">ultiplier </w:t>
+      </w:r>
+      <w:r>
+        <w:t xml:space="preserve">and </w:t>
+      </w:r>
+      <w:r>
+        <w:t>N</w:t>
+      </w:r>
+      <w:r>
+        <w:t xml:space="preserve">ormalization </w:t>
+      </w:r>
+      <w:r>
+        <w:t>M</w:t>
+      </w:r>
+      <w:r>
+        <w:t xml:space="preserve">ethod </w:t>
+      </w:r>
+      <w:r>
+        <w:t xml:space="preserve">cells </w:t>
+      </w:r>
+      <w:r>
+        <w:t xml:space="preserve">for each target </w:t>
+      </w:r>
+      <w:r>
+        <w:t>as shown below.</w:t>
+      </w:r>
+    </w:p>
+    <w:p>
+      <w:pPr>
+        <w:rPr>
+          <w:rFonts w:ascii="Times New Roman" w:hAnsi="Times New Roman"/>
+          <w:sz w:val="24"/>
+          <w:szCs w:val="24"/>
+        </w:rPr>
+      </w:pPr>
+      <w:r>
+        <w:rPr>
+          <w:rFonts w:ascii="Times New Roman" w:hAnsi="Times New Roman"/>
+          <w:sz w:val="24"/>
+          <w:szCs w:val="24"/>
         </w:rPr>
         <w:drawing>
-          <wp:inline distT="0" distB="0" distL="0" distR="0" wp14:anchorId="782DFD57" wp14:editId="175CEE2A">
-            <wp:extent cx="5562600" cy="4114800"/>
+          <wp:inline distT="0" distB="0" distL="0" distR="0" wp14:anchorId="66910056" wp14:editId="123896BA">
+            <wp:extent cx="5943600" cy="1247140"/>
             <wp:effectExtent l="0" t="0" r="0" b="0"/>
-            <wp:docPr id="56" name="Picture 56"/>
+            <wp:docPr id="39" name="Picture 39"/>
             <wp:cNvGraphicFramePr>
               <a:graphicFrameLocks xmlns:a="http://schemas.openxmlformats.org/drawingml/2006/main" noChangeAspect="1"/>
             </wp:cNvGraphicFramePr>
@@ -3941,7 +4190,7 @@
                   <pic:spPr>
                     <a:xfrm>
                       <a:off x="0" y="0"/>
-                      <a:ext cx="5562600" cy="4114800"/>
+                      <a:ext cx="5943600" cy="1247140"/>
                     </a:xfrm>
                     <a:prstGeom prst="rect">
                       <a:avLst/>
@@ -3957,6 +4206,194 @@
     <w:p>
       <w:r>
         <w:lastRenderedPageBreak/>
+        <w:t>The de</w:t>
+      </w:r>
+      <w:r>
+        <w:t>fault normalization method is “R</w:t>
+      </w:r>
+      <w:r>
+        <w:t xml:space="preserve">atio to </w:t>
+      </w:r>
+      <w:r>
+        <w:t>H</w:t>
+      </w:r>
+      <w:r>
+        <w:t xml:space="preserve">eavy” when using stable-isotope internal standards, but </w:t>
+      </w:r>
+      <w:r>
+        <w:t xml:space="preserve">you </w:t>
+      </w:r>
+      <w:r>
+        <w:t xml:space="preserve">need to set the </w:t>
+      </w:r>
+      <w:r>
+        <w:t>“</w:t>
+      </w:r>
+      <w:r>
+        <w:t>FA 18:3</w:t>
+      </w:r>
+      <w:r>
+        <w:t>”</w:t>
+      </w:r>
+      <w:r>
+        <w:t xml:space="preserve"> analyte to use the previously-defined surrogate standard as the denominator in the </w:t>
+      </w:r>
+      <w:r>
+        <w:t>analyte to standard</w:t>
+      </w:r>
+      <w:r>
+        <w:t xml:space="preserve"> ratio.</w:t>
+      </w:r>
+    </w:p>
+    <w:p>
+      <w:pPr>
+        <w:pStyle w:val="Heading1"/>
+      </w:pPr>
+      <w:r>
+        <w:t>Inspect</w:t>
+      </w:r>
+      <w:r>
+        <w:t>ing</w:t>
+      </w:r>
+      <w:r>
+        <w:t xml:space="preserve"> the Calibration Curves</w:t>
+      </w:r>
+    </w:p>
+    <w:p>
+      <w:r>
+        <w:t xml:space="preserve">Each entry in the </w:t>
+      </w:r>
+      <w:r>
+        <w:t>Calibration Curve</w:t>
+      </w:r>
+      <w:r>
+        <w:t xml:space="preserve"> column is a clickable link that </w:t>
+      </w:r>
+      <w:r>
+        <w:t>shows and activates</w:t>
+      </w:r>
+      <w:r>
+        <w:t xml:space="preserve"> the </w:t>
+      </w:r>
+      <w:r>
+        <w:rPr>
+          <w:b/>
+        </w:rPr>
+        <w:t>C</w:t>
+      </w:r>
+      <w:r>
+        <w:rPr>
+          <w:b/>
+        </w:rPr>
+        <w:t xml:space="preserve">alibration </w:t>
+      </w:r>
+      <w:r>
+        <w:rPr>
+          <w:b/>
+        </w:rPr>
+        <w:t>C</w:t>
+      </w:r>
+      <w:r>
+        <w:rPr>
+          <w:b/>
+        </w:rPr>
+        <w:t>urve</w:t>
+      </w:r>
+      <w:r>
+        <w:t xml:space="preserve"> view for the molecule in that row.</w:t>
+      </w:r>
+    </w:p>
+    <w:p>
+      <w:pPr>
+        <w:pStyle w:val="ListParagraph"/>
+        <w:numPr>
+          <w:ilvl w:val="0"/>
+          <w:numId w:val="49"/>
+        </w:numPr>
+      </w:pPr>
+      <w:r>
+        <w:t xml:space="preserve">Click on the calibration curve link for </w:t>
+      </w:r>
+      <w:r>
+        <w:t>“</w:t>
+      </w:r>
+      <w:r>
+        <w:t>FA 18:2</w:t>
+      </w:r>
+      <w:r>
+        <w:t>”</w:t>
+      </w:r>
+    </w:p>
+    <w:p>
+      <w:r>
+        <w:t>T</w:t>
+      </w:r>
+      <w:r>
+        <w:t xml:space="preserve">he </w:t>
+      </w:r>
+      <w:r>
+        <w:rPr>
+          <w:b/>
+        </w:rPr>
+        <w:t>Calibration Curve</w:t>
+      </w:r>
+      <w:r>
+        <w:t xml:space="preserve"> view will appear</w:t>
+      </w:r>
+      <w:r>
+        <w:t xml:space="preserve"> looking like this</w:t>
+      </w:r>
+      <w:r>
+        <w:t>:</w:t>
+      </w:r>
+    </w:p>
+    <w:p>
+      <w:pPr>
+        <w:pStyle w:val="ListParagraph"/>
+        <w:ind w:left="0"/>
+      </w:pPr>
+      <w:r>
+        <w:drawing>
+          <wp:inline distT="0" distB="0" distL="0" distR="0" wp14:anchorId="3B55C91B" wp14:editId="1D7A1846">
+            <wp:extent cx="5943600" cy="3385820"/>
+            <wp:effectExtent l="0" t="0" r="0" b="5080"/>
+            <wp:docPr id="44" name="Picture 44"/>
+            <wp:cNvGraphicFramePr>
+              <a:graphicFrameLocks xmlns:a="http://schemas.openxmlformats.org/drawingml/2006/main" noChangeAspect="1"/>
+            </wp:cNvGraphicFramePr>
+            <a:graphic xmlns:a="http://schemas.openxmlformats.org/drawingml/2006/main">
+              <a:graphicData uri="http://schemas.openxmlformats.org/drawingml/2006/picture">
+                <pic:pic xmlns:pic="http://schemas.openxmlformats.org/drawingml/2006/picture">
+                  <pic:nvPicPr>
+                    <pic:cNvPr id="1" name=""/>
+                    <pic:cNvPicPr/>
+                  </pic:nvPicPr>
+                  <pic:blipFill>
+                    <a:blip r:embed="rId28"/>
+                    <a:stretch>
+                      <a:fillRect/>
+                    </a:stretch>
+                  </pic:blipFill>
+                  <pic:spPr>
+                    <a:xfrm>
+                      <a:off x="0" y="0"/>
+                      <a:ext cx="5943600" cy="3385820"/>
+                    </a:xfrm>
+                    <a:prstGeom prst="rect">
+                      <a:avLst/>
+                    </a:prstGeom>
+                  </pic:spPr>
+                </pic:pic>
+              </a:graphicData>
+            </a:graphic>
+          </wp:inline>
+        </w:drawing>
+      </w:r>
+      <w:bookmarkStart w:id="1" w:name="_GoBack"/>
+      <w:bookmarkEnd w:id="1"/>
+    </w:p>
+    <w:p>
+      <w:r>
         <w:t>Note that the calibration curve by default has a</w:t>
       </w:r>
       <w:r>
@@ -4087,6 +4524,7 @@
         <w:pStyle w:val="Heading1"/>
       </w:pPr>
       <w:r>
+        <w:lastRenderedPageBreak/>
         <w:t>Conclusion</w:t>
       </w:r>
     </w:p>
@@ -4126,7 +4564,7 @@
       </w:r>
     </w:p>
     <w:sectPr>
-      <w:footerReference w:type="default" r:id="rId28"/>
+      <w:footerReference w:type="default" r:id="rId29"/>
       <w:pgSz w:w="12240" w:h="15840"/>
       <w:pgMar w:top="1440" w:right="1440" w:bottom="1440" w:left="1440" w:header="720" w:footer="720" w:gutter="0"/>
       <w:cols w:space="720"/>
@@ -4137,7 +4575,7 @@
 </file>
 
 <file path=word/endnotes.xml><?xml version="1.0" encoding="utf-8"?>
-<w:endnotes xmlns:wpc="http://schemas.microsoft.com/office/word/2010/wordprocessingCanvas" xmlns:cx="http://schemas.microsoft.com/office/drawing/2014/chartex" xmlns:cx1="http://schemas.microsoft.com/office/drawing/2015/9/8/chartex" xmlns:cx2="http://schemas.microsoft.com/office/drawing/2015/10/21/chartex" xmlns:cx3="http://schemas.microsoft.com/office/drawing/2016/5/9/chartex" xmlns:cx4="http://schemas.microsoft.com/office/drawing/2016/5/10/chartex" xmlns:cx5="http://schemas.microsoft.com/office/drawing/2016/5/11/chartex" xmlns:cx6="http://schemas.microsoft.com/office/drawing/2016/5/12/chartex" xmlns:cx7="http://schemas.microsoft.com/office/drawing/2016/5/13/chartex" xmlns:cx8="http://schemas.microsoft.com/office/drawing/2016/5/14/chartex" xmlns:mc="http://schemas.openxmlformats.org/markup-compatibility/2006" xmlns:aink="http://schemas.microsoft.com/office/drawing/2016/ink" xmlns:am3d="http://schemas.microsoft.com/office/drawing/2017/model3d" xmlns:o="urn:schemas-microsoft-com:office:office" xmlns:r="http://schemas.openxmlformats.org/officeDocument/2006/relationships" xmlns:m="http://schemas.openxmlformats.org/officeDocument/2006/math" xmlns:v="urn:schemas-microsoft-com:vml" xmlns:wp14="http://schemas.microsoft.com/office/word/2010/wordprocessingDrawing" xmlns:wp="http://schemas.openxmlformats.org/drawingml/2006/wordprocessingDrawing" xmlns:w10="urn:schemas-microsoft-com:office:word" xmlns:w="http://schemas.openxmlformats.org/wordprocessingml/2006/main" xmlns:w14="http://schemas.microsoft.com/office/word/2010/wordml" xmlns:w15="http://schemas.microsoft.com/office/word/2012/wordml" xmlns:w16cex="http://schemas.microsoft.com/office/word/2018/wordml/cex" xmlns:w16cid="http://schemas.microsoft.com/office/word/2016/wordml/cid" xmlns:w16="http://schemas.microsoft.com/office/word/2018/wordml" xmlns:w16sdtdh="http://schemas.microsoft.com/office/word/2020/wordml/sdtdatahash" xmlns:w16se="http://schemas.microsoft.com/office/word/2015/wordml/symex" xmlns:wpg="http://schemas.microsoft.com/office/word/2010/wordprocessingGroup" xmlns:wpi="http://schemas.microsoft.com/office/word/2010/wordprocessingInk" xmlns:wne="http://schemas.microsoft.com/office/word/2006/wordml" xmlns:wps="http://schemas.microsoft.com/office/word/2010/wordprocessingShape" mc:Ignorable="w14 w15 w16se w16cid w16 w16cex w16sdtdh wp14">
+<w:endnotes xmlns:wpc="http://schemas.microsoft.com/office/word/2010/wordprocessingCanvas" xmlns:cx="http://schemas.microsoft.com/office/drawing/2014/chartex" xmlns:mc="http://schemas.openxmlformats.org/markup-compatibility/2006" xmlns:o="urn:schemas-microsoft-com:office:office" xmlns:r="http://schemas.openxmlformats.org/officeDocument/2006/relationships" xmlns:m="http://schemas.openxmlformats.org/officeDocument/2006/math" xmlns:v="urn:schemas-microsoft-com:vml" xmlns:wp14="http://schemas.microsoft.com/office/word/2010/wordprocessingDrawing" xmlns:wp="http://schemas.openxmlformats.org/drawingml/2006/wordprocessingDrawing" xmlns:w10="urn:schemas-microsoft-com:office:word" xmlns:w="http://schemas.openxmlformats.org/wordprocessingml/2006/main" xmlns:w14="http://schemas.microsoft.com/office/word/2010/wordml" xmlns:w15="http://schemas.microsoft.com/office/word/2012/wordml" xmlns:w16se="http://schemas.microsoft.com/office/word/2015/wordml/symex" xmlns:wpg="http://schemas.microsoft.com/office/word/2010/wordprocessingGroup" xmlns:wpi="http://schemas.microsoft.com/office/word/2010/wordprocessingInk" xmlns:wne="http://schemas.microsoft.com/office/word/2006/wordml" xmlns:wps="http://schemas.microsoft.com/office/word/2010/wordprocessingShape" mc:Ignorable="w14 w15 w16se wp14">
   <w:endnote w:type="separator" w:id="-1">
     <w:p>
       <w:pPr>
@@ -4162,7 +4600,7 @@
 </file>
 
 <file path=word/footer1.xml><?xml version="1.0" encoding="utf-8"?>
-<w:ftr xmlns:wpc="http://schemas.microsoft.com/office/word/2010/wordprocessingCanvas" xmlns:cx="http://schemas.microsoft.com/office/drawing/2014/chartex" xmlns:cx1="http://schemas.microsoft.com/office/drawing/2015/9/8/chartex" xmlns:cx2="http://schemas.microsoft.com/office/drawing/2015/10/21/chartex" xmlns:cx3="http://schemas.microsoft.com/office/drawing/2016/5/9/chartex" xmlns:cx4="http://schemas.microsoft.com/office/drawing/2016/5/10/chartex" xmlns:cx5="http://schemas.microsoft.com/office/drawing/2016/5/11/chartex" xmlns:cx6="http://schemas.microsoft.com/office/drawing/2016/5/12/chartex" xmlns:cx7="http://schemas.microsoft.com/office/drawing/2016/5/13/chartex" xmlns:cx8="http://schemas.microsoft.com/office/drawing/2016/5/14/chartex" xmlns:mc="http://schemas.openxmlformats.org/markup-compatibility/2006" xmlns:aink="http://schemas.microsoft.com/office/drawing/2016/ink" xmlns:am3d="http://schemas.microsoft.com/office/drawing/2017/model3d" xmlns:o="urn:schemas-microsoft-com:office:office" xmlns:r="http://schemas.openxmlformats.org/officeDocument/2006/relationships" xmlns:m="http://schemas.openxmlformats.org/officeDocument/2006/math" xmlns:v="urn:schemas-microsoft-com:vml" xmlns:wp14="http://schemas.microsoft.com/office/word/2010/wordprocessingDrawing" xmlns:wp="http://schemas.openxmlformats.org/drawingml/2006/wordprocessingDrawing" xmlns:w10="urn:schemas-microsoft-com:office:word" xmlns:w="http://schemas.openxmlformats.org/wordprocessingml/2006/main" xmlns:w14="http://schemas.microsoft.com/office/word/2010/wordml" xmlns:w15="http://schemas.microsoft.com/office/word/2012/wordml" xmlns:w16cex="http://schemas.microsoft.com/office/word/2018/wordml/cex" xmlns:w16cid="http://schemas.microsoft.com/office/word/2016/wordml/cid" xmlns:w16="http://schemas.microsoft.com/office/word/2018/wordml" xmlns:w16sdtdh="http://schemas.microsoft.com/office/word/2020/wordml/sdtdatahash" xmlns:w16se="http://schemas.microsoft.com/office/word/2015/wordml/symex" xmlns:wpg="http://schemas.microsoft.com/office/word/2010/wordprocessingGroup" xmlns:wpi="http://schemas.microsoft.com/office/word/2010/wordprocessingInk" xmlns:wne="http://schemas.microsoft.com/office/word/2006/wordml" xmlns:wps="http://schemas.microsoft.com/office/word/2010/wordprocessingShape" mc:Ignorable="w14 w15 w16se w16cid w16 w16cex w16sdtdh wp14">
+<w:ftr xmlns:wpc="http://schemas.microsoft.com/office/word/2010/wordprocessingCanvas" xmlns:cx="http://schemas.microsoft.com/office/drawing/2014/chartex" xmlns:mc="http://schemas.openxmlformats.org/markup-compatibility/2006" xmlns:o="urn:schemas-microsoft-com:office:office" xmlns:r="http://schemas.openxmlformats.org/officeDocument/2006/relationships" xmlns:m="http://schemas.openxmlformats.org/officeDocument/2006/math" xmlns:v="urn:schemas-microsoft-com:vml" xmlns:wp14="http://schemas.microsoft.com/office/word/2010/wordprocessingDrawing" xmlns:wp="http://schemas.openxmlformats.org/drawingml/2006/wordprocessingDrawing" xmlns:w10="urn:schemas-microsoft-com:office:word" xmlns:w="http://schemas.openxmlformats.org/wordprocessingml/2006/main" xmlns:w14="http://schemas.microsoft.com/office/word/2010/wordml" xmlns:w15="http://schemas.microsoft.com/office/word/2012/wordml" xmlns:w16se="http://schemas.microsoft.com/office/word/2015/wordml/symex" xmlns:wpg="http://schemas.microsoft.com/office/word/2010/wordprocessingGroup" xmlns:wpi="http://schemas.microsoft.com/office/word/2010/wordprocessingInk" xmlns:wne="http://schemas.microsoft.com/office/word/2006/wordml" xmlns:wps="http://schemas.microsoft.com/office/word/2010/wordprocessingShape" mc:Ignorable="w14 w15 w16se wp14">
   <w:p>
     <w:pPr>
       <w:pStyle w:val="Footer"/>
@@ -4181,7 +4619,7 @@
       <w:rPr>
         <w:noProof/>
       </w:rPr>
-      <w:t>8</w:t>
+      <w:t>16</w:t>
     </w:r>
     <w:r>
       <w:fldChar w:fldCharType="end"/>
@@ -4196,7 +4634,7 @@
 </file>
 
 <file path=word/footnotes.xml><?xml version="1.0" encoding="utf-8"?>
-<w:footnotes xmlns:wpc="http://schemas.microsoft.com/office/word/2010/wordprocessingCanvas" xmlns:cx="http://schemas.microsoft.com/office/drawing/2014/chartex" xmlns:cx1="http://schemas.microsoft.com/office/drawing/2015/9/8/chartex" xmlns:cx2="http://schemas.microsoft.com/office/drawing/2015/10/21/chartex" xmlns:cx3="http://schemas.microsoft.com/office/drawing/2016/5/9/chartex" xmlns:cx4="http://schemas.microsoft.com/office/drawing/2016/5/10/chartex" xmlns:cx5="http://schemas.microsoft.com/office/drawing/2016/5/11/chartex" xmlns:cx6="http://schemas.microsoft.com/office/drawing/2016/5/12/chartex" xmlns:cx7="http://schemas.microsoft.com/office/drawing/2016/5/13/chartex" xmlns:cx8="http://schemas.microsoft.com/office/drawing/2016/5/14/chartex" xmlns:mc="http://schemas.openxmlformats.org/markup-compatibility/2006" xmlns:aink="http://schemas.microsoft.com/office/drawing/2016/ink" xmlns:am3d="http://schemas.microsoft.com/office/drawing/2017/model3d" xmlns:o="urn:schemas-microsoft-com:office:office" xmlns:r="http://schemas.openxmlformats.org/officeDocument/2006/relationships" xmlns:m="http://schemas.openxmlformats.org/officeDocument/2006/math" xmlns:v="urn:schemas-microsoft-com:vml" xmlns:wp14="http://schemas.microsoft.com/office/word/2010/wordprocessingDrawing" xmlns:wp="http://schemas.openxmlformats.org/drawingml/2006/wordprocessingDrawing" xmlns:w10="urn:schemas-microsoft-com:office:word" xmlns:w="http://schemas.openxmlformats.org/wordprocessingml/2006/main" xmlns:w14="http://schemas.microsoft.com/office/word/2010/wordml" xmlns:w15="http://schemas.microsoft.com/office/word/2012/wordml" xmlns:w16cex="http://schemas.microsoft.com/office/word/2018/wordml/cex" xmlns:w16cid="http://schemas.microsoft.com/office/word/2016/wordml/cid" xmlns:w16="http://schemas.microsoft.com/office/word/2018/wordml" xmlns:w16sdtdh="http://schemas.microsoft.com/office/word/2020/wordml/sdtdatahash" xmlns:w16se="http://schemas.microsoft.com/office/word/2015/wordml/symex" xmlns:wpg="http://schemas.microsoft.com/office/word/2010/wordprocessingGroup" xmlns:wpi="http://schemas.microsoft.com/office/word/2010/wordprocessingInk" xmlns:wne="http://schemas.microsoft.com/office/word/2006/wordml" xmlns:wps="http://schemas.microsoft.com/office/word/2010/wordprocessingShape" mc:Ignorable="w14 w15 w16se w16cid w16 w16cex w16sdtdh wp14">
+<w:footnotes xmlns:wpc="http://schemas.microsoft.com/office/word/2010/wordprocessingCanvas" xmlns:cx="http://schemas.microsoft.com/office/drawing/2014/chartex" xmlns:mc="http://schemas.openxmlformats.org/markup-compatibility/2006" xmlns:o="urn:schemas-microsoft-com:office:office" xmlns:r="http://schemas.openxmlformats.org/officeDocument/2006/relationships" xmlns:m="http://schemas.openxmlformats.org/officeDocument/2006/math" xmlns:v="urn:schemas-microsoft-com:vml" xmlns:wp14="http://schemas.microsoft.com/office/word/2010/wordprocessingDrawing" xmlns:wp="http://schemas.openxmlformats.org/drawingml/2006/wordprocessingDrawing" xmlns:w10="urn:schemas-microsoft-com:office:word" xmlns:w="http://schemas.openxmlformats.org/wordprocessingml/2006/main" xmlns:w14="http://schemas.microsoft.com/office/word/2010/wordml" xmlns:w15="http://schemas.microsoft.com/office/word/2012/wordml" xmlns:w16se="http://schemas.microsoft.com/office/word/2015/wordml/symex" xmlns:wpg="http://schemas.microsoft.com/office/word/2010/wordprocessingGroup" xmlns:wpi="http://schemas.microsoft.com/office/word/2010/wordprocessingInk" xmlns:wne="http://schemas.microsoft.com/office/word/2006/wordml" xmlns:wps="http://schemas.microsoft.com/office/word/2010/wordprocessingShape" mc:Ignorable="w14 w15 w16se wp14">
   <w:footnote w:type="separator" w:id="-1">
     <w:p>
       <w:pPr>
@@ -4221,7 +4659,7 @@
 </file>
 
 <file path=word/numbering.xml><?xml version="1.0" encoding="utf-8"?>
-<w:numbering xmlns:wpc="http://schemas.microsoft.com/office/word/2010/wordprocessingCanvas" xmlns:cx="http://schemas.microsoft.com/office/drawing/2014/chartex" xmlns:cx1="http://schemas.microsoft.com/office/drawing/2015/9/8/chartex" xmlns:cx2="http://schemas.microsoft.com/office/drawing/2015/10/21/chartex" xmlns:cx3="http://schemas.microsoft.com/office/drawing/2016/5/9/chartex" xmlns:cx4="http://schemas.microsoft.com/office/drawing/2016/5/10/chartex" xmlns:cx5="http://schemas.microsoft.com/office/drawing/2016/5/11/chartex" xmlns:cx6="http://schemas.microsoft.com/office/drawing/2016/5/12/chartex" xmlns:cx7="http://schemas.microsoft.com/office/drawing/2016/5/13/chartex" xmlns:cx8="http://schemas.microsoft.com/office/drawing/2016/5/14/chartex" xmlns:mc="http://schemas.openxmlformats.org/markup-compatibility/2006" xmlns:aink="http://schemas.microsoft.com/office/drawing/2016/ink" xmlns:am3d="http://schemas.microsoft.com/office/drawing/2017/model3d" xmlns:o="urn:schemas-microsoft-com:office:office" xmlns:r="http://schemas.openxmlformats.org/officeDocument/2006/relationships" xmlns:m="http://schemas.openxmlformats.org/officeDocument/2006/math" xmlns:v="urn:schemas-microsoft-com:vml" xmlns:wp14="http://schemas.microsoft.com/office/word/2010/wordprocessingDrawing" xmlns:wp="http://schemas.openxmlformats.org/drawingml/2006/wordprocessingDrawing" xmlns:w10="urn:schemas-microsoft-com:office:word" xmlns:w="http://schemas.openxmlformats.org/wordprocessingml/2006/main" xmlns:w14="http://schemas.microsoft.com/office/word/2010/wordml" xmlns:w15="http://schemas.microsoft.com/office/word/2012/wordml" xmlns:w16cex="http://schemas.microsoft.com/office/word/2018/wordml/cex" xmlns:w16cid="http://schemas.microsoft.com/office/word/2016/wordml/cid" xmlns:w16="http://schemas.microsoft.com/office/word/2018/wordml" xmlns:w16sdtdh="http://schemas.microsoft.com/office/word/2020/wordml/sdtdatahash" xmlns:w16se="http://schemas.microsoft.com/office/word/2015/wordml/symex" xmlns:wpg="http://schemas.microsoft.com/office/word/2010/wordprocessingGroup" xmlns:wpi="http://schemas.microsoft.com/office/word/2010/wordprocessingInk" xmlns:wne="http://schemas.microsoft.com/office/word/2006/wordml" xmlns:wps="http://schemas.microsoft.com/office/word/2010/wordprocessingShape" mc:Ignorable="w14 w15 w16se w16cid w16 w16cex w16sdtdh wp14">
+<w:numbering xmlns:wpc="http://schemas.microsoft.com/office/word/2010/wordprocessingCanvas" xmlns:cx="http://schemas.microsoft.com/office/drawing/2014/chartex" xmlns:mc="http://schemas.openxmlformats.org/markup-compatibility/2006" xmlns:o="urn:schemas-microsoft-com:office:office" xmlns:r="http://schemas.openxmlformats.org/officeDocument/2006/relationships" xmlns:m="http://schemas.openxmlformats.org/officeDocument/2006/math" xmlns:v="urn:schemas-microsoft-com:vml" xmlns:wp14="http://schemas.microsoft.com/office/word/2010/wordprocessingDrawing" xmlns:wp="http://schemas.openxmlformats.org/drawingml/2006/wordprocessingDrawing" xmlns:w10="urn:schemas-microsoft-com:office:word" xmlns:w="http://schemas.openxmlformats.org/wordprocessingml/2006/main" xmlns:w14="http://schemas.microsoft.com/office/word/2010/wordml" xmlns:w15="http://schemas.microsoft.com/office/word/2012/wordml" xmlns:w16se="http://schemas.microsoft.com/office/word/2015/wordml/symex" xmlns:wpg="http://schemas.microsoft.com/office/word/2010/wordprocessingGroup" xmlns:wpi="http://schemas.microsoft.com/office/word/2010/wordprocessingInk" xmlns:wne="http://schemas.microsoft.com/office/word/2006/wordml" xmlns:wps="http://schemas.microsoft.com/office/word/2010/wordprocessingShape" mc:Ignorable="w14 w15 w16se wp14">
   <w:abstractNum w:abstractNumId="0" w15:restartNumberingAfterBreak="0">
     <w:nsid w:val="00E92463"/>
     <w:multiLevelType w:val="hybridMultilevel"/>
@@ -10629,7 +11067,7 @@
 </file>
 
 <file path=word/styles.xml><?xml version="1.0" encoding="utf-8"?>
-<w:styles xmlns:mc="http://schemas.openxmlformats.org/markup-compatibility/2006" xmlns:r="http://schemas.openxmlformats.org/officeDocument/2006/relationships" xmlns:w="http://schemas.openxmlformats.org/wordprocessingml/2006/main" xmlns:w14="http://schemas.microsoft.com/office/word/2010/wordml" xmlns:w15="http://schemas.microsoft.com/office/word/2012/wordml" xmlns:w16cex="http://schemas.microsoft.com/office/word/2018/wordml/cex" xmlns:w16cid="http://schemas.microsoft.com/office/word/2016/wordml/cid" xmlns:w16="http://schemas.microsoft.com/office/word/2018/wordml" xmlns:w16sdtdh="http://schemas.microsoft.com/office/word/2020/wordml/sdtdatahash" xmlns:w16se="http://schemas.microsoft.com/office/word/2015/wordml/symex" mc:Ignorable="w14 w15 w16se w16cid w16 w16cex w16sdtdh">
+<w:styles xmlns:mc="http://schemas.openxmlformats.org/markup-compatibility/2006" xmlns:r="http://schemas.openxmlformats.org/officeDocument/2006/relationships" xmlns:w="http://schemas.openxmlformats.org/wordprocessingml/2006/main" xmlns:w14="http://schemas.microsoft.com/office/word/2010/wordml" xmlns:w15="http://schemas.microsoft.com/office/word/2012/wordml" xmlns:w16se="http://schemas.microsoft.com/office/word/2015/wordml/symex" mc:Ignorable="w14 w15 w16se">
   <w:docDefaults>
     <w:rPrDefault>
       <w:rPr>
@@ -10639,7 +11077,7 @@
     </w:rPrDefault>
     <w:pPrDefault/>
   </w:docDefaults>
-  <w:latentStyles w:defLockedState="0" w:defUIPriority="0" w:defSemiHidden="0" w:defUnhideWhenUsed="0" w:defQFormat="0" w:count="376">
+  <w:latentStyles w:defLockedState="0" w:defUIPriority="0" w:defSemiHidden="0" w:defUnhideWhenUsed="0" w:defQFormat="0" w:count="371">
     <w:lsdException w:name="Normal" w:locked="1" w:qFormat="1"/>
     <w:lsdException w:name="heading 1" w:locked="1" w:qFormat="1"/>
     <w:lsdException w:name="heading 2" w:locked="1" w:qFormat="1"/>
@@ -11005,16 +11443,11 @@
     <w:lsdException w:name="List Table 5 Dark Accent 6" w:uiPriority="50"/>
     <w:lsdException w:name="List Table 6 Colorful Accent 6" w:uiPriority="51"/>
     <w:lsdException w:name="List Table 7 Colorful Accent 6" w:uiPriority="52"/>
-    <w:lsdException w:name="Mention" w:semiHidden="1" w:uiPriority="99" w:unhideWhenUsed="1"/>
-    <w:lsdException w:name="Smart Hyperlink" w:semiHidden="1" w:uiPriority="99" w:unhideWhenUsed="1"/>
-    <w:lsdException w:name="Hashtag" w:semiHidden="1" w:uiPriority="99" w:unhideWhenUsed="1"/>
-    <w:lsdException w:name="Unresolved Mention" w:semiHidden="1" w:uiPriority="99" w:unhideWhenUsed="1"/>
-    <w:lsdException w:name="Smart Link" w:semiHidden="1" w:uiPriority="99" w:unhideWhenUsed="1"/>
   </w:latentStyles>
   <w:style w:type="paragraph" w:default="1" w:styleId="Normal">
     <w:name w:val="Normal"/>
     <w:qFormat/>
-    <w:rsid w:val="001F2965"/>
+    <w:rsid w:val="0027042B"/>
     <w:pPr>
       <w:spacing w:after="200" w:line="276" w:lineRule="auto"/>
     </w:pPr>
@@ -11714,7 +12147,7 @@
 </file>
 
 <file path=customXml/itemProps1.xml><?xml version="1.0" encoding="utf-8"?>
-<ds:datastoreItem xmlns:ds="http://schemas.openxmlformats.org/officeDocument/2006/customXml" ds:itemID="{D7D6F802-726D-4911-8B95-BFAF3D537FFF}">
+<ds:datastoreItem xmlns:ds="http://schemas.openxmlformats.org/officeDocument/2006/customXml" ds:itemID="{D78C9095-6DA3-4AB4-B009-BCAA138FC2C5}">
   <ds:schemaRefs>
     <ds:schemaRef ds:uri="http://schemas.openxmlformats.org/officeDocument/2006/bibliography"/>
   </ds:schemaRefs>

</xml_diff>

<commit_message>
Further tweaks to the Enable/Disable Auto-select dialog per Brendan's review
</commit_message>
<xml_diff>
--- a/pwiz_tools/Skyline/Documentation/Tutorials/Chinese/outgoing/Skyline Hi-Res Metabolomics_zh-CHS.docx
+++ b/pwiz_tools/Skyline/Documentation/Tutorials/Chinese/outgoing/Skyline Hi-Res Metabolomics_zh-CHS.docx
@@ -1407,8 +1407,6 @@
           </wp:inline>
         </w:drawing>
       </w:r>
-      <w:bookmarkStart w:id="0" w:name="_GoBack"/>
-      <w:bookmarkEnd w:id="0"/>
     </w:p>
     <w:p>
       <w:pPr>
@@ -1667,7 +1665,7 @@
       </w:r>
     </w:p>
     <w:p>
-      <w:bookmarkStart w:id="1" w:name="_Hlk93417364"/>
+      <w:bookmarkStart w:id="0" w:name="_Hlk93417364"/>
       <w:r>
         <w:rPr>
           <w:noProof/>
@@ -1732,7 +1730,7 @@
       <w:r>
         <w:t>.</w:t>
       </w:r>
-      <w:bookmarkEnd w:id="1"/>
+      <w:bookmarkEnd w:id="0"/>
     </w:p>
     <w:p>
       <w:pPr>
@@ -2033,7 +2031,7 @@
           <w:noProof/>
         </w:rPr>
         <w:drawing>
-          <wp:inline distT="0" distB="0" distL="0" distR="0" wp14:anchorId="6CF0A450" wp14:editId="66DC83C7">
+          <wp:inline distT="0" distB="0" distL="0" distR="0" wp14:anchorId="47F2CDAC" wp14:editId="48C90EFC">
             <wp:extent cx="3810000" cy="2495550"/>
             <wp:effectExtent l="0" t="0" r="0" b="0"/>
             <wp:docPr id="6" name="Picture 6"/>
@@ -2093,13 +2091,7 @@
         <w:rPr>
           <w:b/>
         </w:rPr>
-        <w:t>Yes</w:t>
-      </w:r>
-      <w:r>
-        <w:rPr>
-          <w:b/>
-        </w:rPr>
-        <w:t xml:space="preserve"> </w:t>
+        <w:t xml:space="preserve">Enable </w:t>
       </w:r>
       <w:r>
         <w:t>button</w:t>
@@ -2116,7 +2108,7 @@
         <w:rPr>
           <w:b/>
         </w:rPr>
-        <w:t>No</w:t>
+        <w:t>Disable</w:t>
       </w:r>
       <w:r>
         <w:t xml:space="preserve"> you can still get the M+1 targets by using the “</w:t>
@@ -2147,6 +2139,8 @@
       <w:pPr>
         <w:spacing w:before="240"/>
       </w:pPr>
+      <w:bookmarkStart w:id="1" w:name="_GoBack"/>
+      <w:bookmarkEnd w:id="1"/>
       <w:r>
         <w:t xml:space="preserve">Skyline imports the transition list and shows the result in the </w:t>
       </w:r>
@@ -4452,7 +4446,7 @@
       <w:rPr>
         <w:noProof/>
       </w:rPr>
-      <w:t>3</w:t>
+      <w:t>8</w:t>
     </w:r>
     <w:r>
       <w:fldChar w:fldCharType="end"/>
@@ -11980,7 +11974,7 @@
 </file>
 
 <file path=customXml/itemProps1.xml><?xml version="1.0" encoding="utf-8"?>
-<ds:datastoreItem xmlns:ds="http://schemas.openxmlformats.org/officeDocument/2006/customXml" ds:itemID="{23EA52D2-852D-4F65-A14B-F0459F81FD02}">
+<ds:datastoreItem xmlns:ds="http://schemas.openxmlformats.org/officeDocument/2006/customXml" ds:itemID="{710863EB-1BD8-4CD6-8B22-A5CA42A2F1D3}">
   <ds:schemaRefs>
     <ds:schemaRef ds:uri="http://schemas.openxmlformats.org/officeDocument/2006/bibliography"/>
   </ds:schemaRefs>

</xml_diff>